<commit_message>
Now saving variables on the end of a basic block Docs Register taken condition bugfix PRINTF context preservation bugfix
</commit_message>
<xml_diff>
--- a/docs/diplomski.docx
+++ b/docs/diplomski.docx
@@ -2252,25 +2252,71 @@
         </w:rPr>
         <w:t>[</w:t>
       </w:r>
-      <w:hyperlink w:anchor="ALSU06" w:history="1">
-        <w:r>
-          <w:rPr>
-            <w:rStyle w:val="Hyperlink"/>
-            <w:color w:val="auto"/>
-            <w:u w:val="none"/>
-          </w:rPr>
-          <w:t>ALSU</w:t>
-        </w:r>
-        <w:r>
-          <w:rPr>
-            <w:rStyle w:val="Hyperlink"/>
-            <w:color w:val="auto"/>
-            <w:u w:val="none"/>
-            <w:lang w:val="sr-Cyrl-RS"/>
-          </w:rPr>
-          <w:t>06</w:t>
-        </w:r>
-      </w:hyperlink>
+      <w:r>
+        <w:fldChar w:fldCharType="begin"/>
+      </w:r>
+      <w:r>
+        <w:rPr>
+          <w:lang w:val="sr-Cyrl-RS"/>
+        </w:rPr>
+        <w:instrText xml:space="preserve"> </w:instrText>
+      </w:r>
+      <w:r>
+        <w:instrText>HYPERLINK</w:instrText>
+      </w:r>
+      <w:r>
+        <w:rPr>
+          <w:lang w:val="sr-Cyrl-RS"/>
+        </w:rPr>
+        <w:instrText xml:space="preserve"> \</w:instrText>
+      </w:r>
+      <w:r>
+        <w:instrText>l</w:instrText>
+      </w:r>
+      <w:r>
+        <w:rPr>
+          <w:lang w:val="sr-Cyrl-RS"/>
+        </w:rPr>
+        <w:instrText xml:space="preserve"> "</w:instrText>
+      </w:r>
+      <w:r>
+        <w:instrText>ALSU</w:instrText>
+      </w:r>
+      <w:r>
+        <w:rPr>
+          <w:lang w:val="sr-Cyrl-RS"/>
+        </w:rPr>
+        <w:instrText xml:space="preserve">06" </w:instrText>
+      </w:r>
+      <w:r>
+        <w:fldChar w:fldCharType="separate"/>
+      </w:r>
+      <w:r>
+        <w:rPr>
+          <w:rStyle w:val="Hyperlink"/>
+          <w:color w:val="auto"/>
+          <w:u w:val="none"/>
+        </w:rPr>
+        <w:t>ALSU</w:t>
+      </w:r>
+      <w:r>
+        <w:rPr>
+          <w:rStyle w:val="Hyperlink"/>
+          <w:color w:val="auto"/>
+          <w:u w:val="none"/>
+          <w:lang w:val="sr-Cyrl-RS"/>
+        </w:rPr>
+        <w:t>06</w:t>
+      </w:r>
+      <w:r>
+        <w:rPr>
+          <w:rStyle w:val="Hyperlink"/>
+          <w:color w:val="auto"/>
+          <w:u w:val="none"/>
+          <w:lang w:val="sr-Cyrl-RS"/>
+        </w:rPr>
+        <w:fldChar w:fldCharType="end"/>
+      </w:r>
       <w:r>
         <w:rPr>
           <w:lang w:val="sr-Cyrl-RS"/>
@@ -2761,27 +2807,73 @@
         </w:rPr>
         <w:t>[</w:t>
       </w:r>
-      <w:hyperlink w:anchor="Boj11" w:history="1">
-        <w:proofErr w:type="spellStart"/>
-        <w:r>
-          <w:rPr>
-            <w:rStyle w:val="Hyperlink"/>
-            <w:color w:val="auto"/>
-            <w:u w:val="none"/>
-          </w:rPr>
-          <w:t>Boj</w:t>
-        </w:r>
-        <w:proofErr w:type="spellEnd"/>
-        <w:r>
-          <w:rPr>
-            <w:rStyle w:val="Hyperlink"/>
-            <w:color w:val="auto"/>
-            <w:u w:val="none"/>
-            <w:lang w:val="sr-Cyrl-RS"/>
-          </w:rPr>
-          <w:t>11</w:t>
-        </w:r>
-      </w:hyperlink>
+      <w:r>
+        <w:fldChar w:fldCharType="begin"/>
+      </w:r>
+      <w:r>
+        <w:rPr>
+          <w:lang w:val="sr-Cyrl-RS"/>
+        </w:rPr>
+        <w:instrText xml:space="preserve"> </w:instrText>
+      </w:r>
+      <w:r>
+        <w:instrText>HYPERLINK</w:instrText>
+      </w:r>
+      <w:r>
+        <w:rPr>
+          <w:lang w:val="sr-Cyrl-RS"/>
+        </w:rPr>
+        <w:instrText xml:space="preserve"> \</w:instrText>
+      </w:r>
+      <w:r>
+        <w:instrText>l</w:instrText>
+      </w:r>
+      <w:r>
+        <w:rPr>
+          <w:lang w:val="sr-Cyrl-RS"/>
+        </w:rPr>
+        <w:instrText xml:space="preserve"> "</w:instrText>
+      </w:r>
+      <w:r>
+        <w:instrText>Boj</w:instrText>
+      </w:r>
+      <w:r>
+        <w:rPr>
+          <w:lang w:val="sr-Cyrl-RS"/>
+        </w:rPr>
+        <w:instrText xml:space="preserve">11" </w:instrText>
+      </w:r>
+      <w:r>
+        <w:fldChar w:fldCharType="separate"/>
+      </w:r>
+      <w:proofErr w:type="spellStart"/>
+      <w:r>
+        <w:rPr>
+          <w:rStyle w:val="Hyperlink"/>
+          <w:color w:val="auto"/>
+          <w:u w:val="none"/>
+        </w:rPr>
+        <w:t>Boj</w:t>
+      </w:r>
+      <w:proofErr w:type="spellEnd"/>
+      <w:r>
+        <w:rPr>
+          <w:rStyle w:val="Hyperlink"/>
+          <w:color w:val="auto"/>
+          <w:u w:val="none"/>
+          <w:lang w:val="sr-Cyrl-RS"/>
+        </w:rPr>
+        <w:t>11</w:t>
+      </w:r>
+      <w:r>
+        <w:rPr>
+          <w:rStyle w:val="Hyperlink"/>
+          <w:color w:val="auto"/>
+          <w:u w:val="none"/>
+          <w:lang w:val="sr-Cyrl-RS"/>
+        </w:rPr>
+        <w:fldChar w:fldCharType="end"/>
+      </w:r>
       <w:r>
         <w:rPr>
           <w:lang w:val="sr-Cyrl-RS"/>
@@ -3049,25 +3141,71 @@
         </w:rPr>
         <w:t>[</w:t>
       </w:r>
-      <w:hyperlink w:anchor="ALSU06" w:history="1">
-        <w:r>
-          <w:rPr>
-            <w:rStyle w:val="Hyperlink"/>
-            <w:color w:val="auto"/>
-            <w:u w:val="none"/>
-          </w:rPr>
-          <w:t>ALSU</w:t>
-        </w:r>
-        <w:r>
-          <w:rPr>
-            <w:rStyle w:val="Hyperlink"/>
-            <w:color w:val="auto"/>
-            <w:u w:val="none"/>
-            <w:lang w:val="sr-Cyrl-RS"/>
-          </w:rPr>
-          <w:t>06</w:t>
-        </w:r>
-      </w:hyperlink>
+      <w:r>
+        <w:fldChar w:fldCharType="begin"/>
+      </w:r>
+      <w:r>
+        <w:rPr>
+          <w:lang w:val="sr-Cyrl-RS"/>
+        </w:rPr>
+        <w:instrText xml:space="preserve"> </w:instrText>
+      </w:r>
+      <w:r>
+        <w:instrText>HYPERLINK</w:instrText>
+      </w:r>
+      <w:r>
+        <w:rPr>
+          <w:lang w:val="sr-Cyrl-RS"/>
+        </w:rPr>
+        <w:instrText xml:space="preserve"> \</w:instrText>
+      </w:r>
+      <w:r>
+        <w:instrText>l</w:instrText>
+      </w:r>
+      <w:r>
+        <w:rPr>
+          <w:lang w:val="sr-Cyrl-RS"/>
+        </w:rPr>
+        <w:instrText xml:space="preserve"> "</w:instrText>
+      </w:r>
+      <w:r>
+        <w:instrText>ALSU</w:instrText>
+      </w:r>
+      <w:r>
+        <w:rPr>
+          <w:lang w:val="sr-Cyrl-RS"/>
+        </w:rPr>
+        <w:instrText xml:space="preserve">06" </w:instrText>
+      </w:r>
+      <w:r>
+        <w:fldChar w:fldCharType="separate"/>
+      </w:r>
+      <w:r>
+        <w:rPr>
+          <w:rStyle w:val="Hyperlink"/>
+          <w:color w:val="auto"/>
+          <w:u w:val="none"/>
+        </w:rPr>
+        <w:t>ALSU</w:t>
+      </w:r>
+      <w:r>
+        <w:rPr>
+          <w:rStyle w:val="Hyperlink"/>
+          <w:color w:val="auto"/>
+          <w:u w:val="none"/>
+          <w:lang w:val="sr-Cyrl-RS"/>
+        </w:rPr>
+        <w:t>06</w:t>
+      </w:r>
+      <w:r>
+        <w:rPr>
+          <w:rStyle w:val="Hyperlink"/>
+          <w:color w:val="auto"/>
+          <w:u w:val="none"/>
+          <w:lang w:val="sr-Cyrl-RS"/>
+        </w:rPr>
+        <w:fldChar w:fldCharType="end"/>
+      </w:r>
       <w:r>
         <w:rPr>
           <w:lang w:val="sr-Cyrl-RS"/>
@@ -6253,12 +6391,12 @@
               <w:jc w:val="center"/>
               <w:cnfStyle w:val="000000000000" w:firstRow="0" w:lastRow="0" w:firstColumn="0" w:lastColumn="0" w:oddVBand="0" w:evenVBand="0" w:oddHBand="0" w:evenHBand="0" w:firstRowFirstColumn="0" w:firstRowLastColumn="0" w:lastRowFirstColumn="0" w:lastRowLastColumn="0"/>
               <w:rPr>
-                <w:highlight w:val="yellow"/>
-              </w:rPr>
-            </w:pPr>
-            <w:r>
-              <w:rPr>
-                <w:highlight w:val="yellow"/>
+                <w:highlight w:val="green"/>
+              </w:rPr>
+            </w:pPr>
+            <w:r>
+              <w:rPr>
+                <w:highlight w:val="green"/>
               </w:rPr>
               <w:t>SCANF</w:t>
             </w:r>
@@ -6268,7 +6406,7 @@
               <w:jc w:val="center"/>
               <w:cnfStyle w:val="000000000000" w:firstRow="0" w:lastRow="0" w:firstColumn="0" w:lastColumn="0" w:oddVBand="0" w:evenVBand="0" w:oddHBand="0" w:evenHBand="0" w:firstRowFirstColumn="0" w:firstRowLastColumn="0" w:lastRowFirstColumn="0" w:lastRowLastColumn="0"/>
               <w:rPr>
-                <w:highlight w:val="yellow"/>
+                <w:highlight w:val="green"/>
                 <w:lang w:val="sr-Cyrl-RS"/>
               </w:rPr>
             </w:pPr>
@@ -6280,7 +6418,7 @@
                 <w:iCs/>
                 <w:sz w:val="18"/>
                 <w:szCs w:val="18"/>
-                <w:highlight w:val="yellow"/>
+                <w:highlight w:val="green"/>
                 <w:lang w:val="sr-Cyrl-RS"/>
               </w:rPr>
               <w:t xml:space="preserve">читање са </w:t>
@@ -6294,7 +6432,7 @@
                 <w:iCs/>
                 <w:sz w:val="18"/>
                 <w:szCs w:val="18"/>
-                <w:highlight w:val="yellow"/>
+                <w:highlight w:val="green"/>
                 <w:lang w:val="sr-Cyrl-RS"/>
               </w:rPr>
               <w:t>stdin</w:t>
@@ -6394,12 +6532,12 @@
               <w:jc w:val="center"/>
               <w:cnfStyle w:val="000000000000" w:firstRow="0" w:lastRow="0" w:firstColumn="0" w:lastColumn="0" w:oddVBand="0" w:evenVBand="0" w:oddHBand="0" w:evenHBand="0" w:firstRowFirstColumn="0" w:firstRowLastColumn="0" w:lastRowFirstColumn="0" w:lastRowLastColumn="0"/>
               <w:rPr>
-                <w:highlight w:val="yellow"/>
-              </w:rPr>
-            </w:pPr>
-            <w:r>
-              <w:rPr>
-                <w:highlight w:val="yellow"/>
+                <w:highlight w:val="green"/>
+              </w:rPr>
+            </w:pPr>
+            <w:r>
+              <w:rPr>
+                <w:highlight w:val="green"/>
               </w:rPr>
               <w:t>PRINTF</w:t>
             </w:r>
@@ -6409,7 +6547,7 @@
               <w:jc w:val="center"/>
               <w:cnfStyle w:val="000000000000" w:firstRow="0" w:lastRow="0" w:firstColumn="0" w:lastColumn="0" w:oddVBand="0" w:evenVBand="0" w:oddHBand="0" w:evenHBand="0" w:firstRowFirstColumn="0" w:firstRowLastColumn="0" w:lastRowFirstColumn="0" w:lastRowLastColumn="0"/>
               <w:rPr>
-                <w:highlight w:val="yellow"/>
+                <w:highlight w:val="green"/>
                 <w:lang w:val="sr-Cyrl-RS"/>
               </w:rPr>
             </w:pPr>
@@ -6421,7 +6559,7 @@
                 <w:iCs/>
                 <w:sz w:val="18"/>
                 <w:szCs w:val="18"/>
-                <w:highlight w:val="yellow"/>
+                <w:highlight w:val="green"/>
                 <w:lang w:val="sr-Cyrl-RS"/>
               </w:rPr>
               <w:t>испис на stdout</w:t>
@@ -6535,12 +6673,12 @@
               <w:jc w:val="center"/>
               <w:cnfStyle w:val="000000000000" w:firstRow="0" w:lastRow="0" w:firstColumn="0" w:lastColumn="0" w:oddVBand="0" w:evenVBand="0" w:oddHBand="0" w:evenHBand="0" w:firstRowFirstColumn="0" w:firstRowLastColumn="0" w:lastRowFirstColumn="0" w:lastRowLastColumn="0"/>
               <w:rPr>
-                <w:highlight w:val="yellow"/>
-              </w:rPr>
-            </w:pPr>
-            <w:r>
-              <w:rPr>
-                <w:highlight w:val="yellow"/>
+                <w:highlight w:val="green"/>
+              </w:rPr>
+            </w:pPr>
+            <w:r>
+              <w:rPr>
+                <w:highlight w:val="green"/>
               </w:rPr>
               <w:t>JMP</w:t>
             </w:r>
@@ -6552,6 +6690,7 @@
               <w:rPr>
                 <w:b/>
                 <w:bCs/>
+                <w:highlight w:val="green"/>
               </w:rPr>
             </w:pPr>
             <w:r>
@@ -6562,7 +6701,7 @@
                 <w:iCs/>
                 <w:sz w:val="18"/>
                 <w:szCs w:val="18"/>
-                <w:highlight w:val="yellow"/>
+                <w:highlight w:val="green"/>
                 <w:lang w:val="sr-Cyrl-RS"/>
               </w:rPr>
               <w:t>безусловни скок</w:t>
@@ -6636,8 +6775,14 @@
             <w:pPr>
               <w:jc w:val="center"/>
               <w:cnfStyle w:val="000000000000" w:firstRow="0" w:lastRow="0" w:firstColumn="0" w:lastColumn="0" w:oddVBand="0" w:evenVBand="0" w:oddHBand="0" w:evenHBand="0" w:firstRowFirstColumn="0" w:firstRowLastColumn="0" w:lastRowFirstColumn="0" w:lastRowLastColumn="0"/>
-            </w:pPr>
-            <w:r>
+              <w:rPr>
+                <w:highlight w:val="green"/>
+              </w:rPr>
+            </w:pPr>
+            <w:r>
+              <w:rPr>
+                <w:highlight w:val="green"/>
+              </w:rPr>
               <w:t>JL, JLE, JG, JGE, JE, JNE</w:t>
             </w:r>
           </w:p>
@@ -6645,6 +6790,9 @@
             <w:pPr>
               <w:jc w:val="center"/>
               <w:cnfStyle w:val="000000000000" w:firstRow="0" w:lastRow="0" w:firstColumn="0" w:lastColumn="0" w:oddVBand="0" w:evenVBand="0" w:oddHBand="0" w:evenHBand="0" w:firstRowFirstColumn="0" w:firstRowLastColumn="0" w:lastRowFirstColumn="0" w:lastRowLastColumn="0"/>
+              <w:rPr>
+                <w:highlight w:val="green"/>
+              </w:rPr>
             </w:pPr>
             <w:r>
               <w:rPr>
@@ -6654,6 +6802,7 @@
                 <w:iCs/>
                 <w:sz w:val="18"/>
                 <w:szCs w:val="18"/>
+                <w:highlight w:val="green"/>
                 <w:lang w:val="sr-Cyrl-RS"/>
               </w:rPr>
               <w:t>условни скок</w:t>
@@ -6666,6 +6815,7 @@
                 <w:iCs/>
                 <w:sz w:val="18"/>
                 <w:szCs w:val="18"/>
+                <w:highlight w:val="green"/>
               </w:rPr>
               <w:t xml:space="preserve"> (&lt;, ≤, &gt;, ≥, ==, !=</w:t>
             </w:r>
@@ -6677,6 +6827,7 @@
                 <w:iCs/>
                 <w:sz w:val="18"/>
                 <w:szCs w:val="18"/>
+                <w:highlight w:val="green"/>
                 <w:lang w:val="sr-Cyrl-RS"/>
               </w:rPr>
               <w:t>)</w:t>
@@ -6791,12 +6942,12 @@
               <w:jc w:val="center"/>
               <w:cnfStyle w:val="000000000000" w:firstRow="0" w:lastRow="0" w:firstColumn="0" w:lastColumn="0" w:oddVBand="0" w:evenVBand="0" w:oddHBand="0" w:evenHBand="0" w:firstRowFirstColumn="0" w:firstRowLastColumn="0" w:lastRowFirstColumn="0" w:lastRowLastColumn="0"/>
               <w:rPr>
-                <w:highlight w:val="yellow"/>
-              </w:rPr>
-            </w:pPr>
-            <w:r>
-              <w:rPr>
-                <w:highlight w:val="yellow"/>
+                <w:highlight w:val="green"/>
+              </w:rPr>
+            </w:pPr>
+            <w:r>
+              <w:rPr>
+                <w:highlight w:val="green"/>
               </w:rPr>
               <w:t>GEN_LAB</w:t>
             </w:r>
@@ -6810,6 +6961,7 @@
                 <w:bCs/>
                 <w:i/>
                 <w:iCs/>
+                <w:highlight w:val="green"/>
                 <w:lang w:val="sr-Cyrl-RS"/>
               </w:rPr>
             </w:pPr>
@@ -6821,7 +6973,7 @@
                 <w:iCs/>
                 <w:sz w:val="18"/>
                 <w:szCs w:val="18"/>
-                <w:highlight w:val="yellow"/>
+                <w:highlight w:val="green"/>
                 <w:lang w:val="sr-Cyrl-RS"/>
               </w:rPr>
               <w:t>генерисање лабеле</w:t>
@@ -9279,17 +9431,45 @@
         </w:rPr>
         <w:t>[</w:t>
       </w:r>
-      <w:hyperlink w:anchor="KCLT12" w:history="1">
-        <w:r>
-          <w:rPr>
-            <w:rStyle w:val="Hyperlink"/>
-            <w:color w:val="auto"/>
-            <w:u w:val="none"/>
-            <w:lang w:val="sr-Latn-RS"/>
-          </w:rPr>
-          <w:t>KCLT12</w:t>
-        </w:r>
-      </w:hyperlink>
+      <w:r>
+        <w:fldChar w:fldCharType="begin"/>
+      </w:r>
+      <w:r>
+        <w:rPr>
+          <w:lang w:val="sr-Cyrl-RS"/>
+        </w:rPr>
+        <w:instrText xml:space="preserve"> </w:instrText>
+      </w:r>
+      <w:r>
+        <w:instrText>HYPERLINK</w:instrText>
+      </w:r>
+      <w:r>
+        <w:rPr>
+          <w:lang w:val="sr-Cyrl-RS"/>
+        </w:rPr>
+        <w:instrText xml:space="preserve"> \</w:instrText>
+      </w:r>
+      <w:r>
+        <w:instrText>l</w:instrText>
+      </w:r>
+      <w:r>
+        <w:rPr>
+          <w:lang w:val="sr-Cyrl-RS"/>
+        </w:rPr>
+        <w:instrText xml:space="preserve"> "</w:instrText>
+      </w:r>
+      <w:r>
+        <w:instrText>KCLT</w:instrText>
+      </w:r>
+      <w:r>
+        <w:rPr>
+          <w:lang w:val="sr-Cyrl-RS"/>
+        </w:rPr>
+        <w:instrText xml:space="preserve">12" </w:instrText>
+      </w:r>
+      <w:r>
+        <w:fldChar w:fldCharType="separate"/>
+      </w:r>
       <w:r>
         <w:rPr>
           <w:rStyle w:val="Hyperlink"/>
@@ -9297,25 +9477,25 @@
           <w:u w:val="none"/>
           <w:lang w:val="sr-Latn-RS"/>
         </w:rPr>
-        <w:t>]</w:t>
+        <w:t>KCLT12</w:t>
       </w:r>
       <w:r>
         <w:rPr>
           <w:rStyle w:val="Hyperlink"/>
           <w:color w:val="auto"/>
           <w:u w:val="none"/>
-          <w:lang w:val="sr-Cyrl-RS"/>
-        </w:rPr>
-        <w:t>, а представља детаљнији</w:t>
+          <w:lang w:val="sr-Latn-RS"/>
+        </w:rPr>
+        <w:fldChar w:fldCharType="end"/>
       </w:r>
       <w:r>
         <w:rPr>
           <w:rStyle w:val="Hyperlink"/>
           <w:color w:val="auto"/>
           <w:u w:val="none"/>
-          <w:lang w:val="sr-Cyrl-RS"/>
-        </w:rPr>
-        <w:t xml:space="preserve"> и прилагођени</w:t>
+          <w:lang w:val="sr-Latn-RS"/>
+        </w:rPr>
+        <w:t>]</w:t>
       </w:r>
       <w:r>
         <w:rPr>
@@ -9324,7 +9504,7 @@
           <w:u w:val="none"/>
           <w:lang w:val="sr-Cyrl-RS"/>
         </w:rPr>
-        <w:t xml:space="preserve"> опис сличног алгоритма из </w:t>
+        <w:t>, а представља детаљнији</w:t>
       </w:r>
       <w:r>
         <w:rPr>
@@ -9333,27 +9513,8 @@
           <w:u w:val="none"/>
           <w:lang w:val="sr-Cyrl-RS"/>
         </w:rPr>
-        <w:t>[</w:t>
-      </w:r>
-      <w:hyperlink w:anchor="ALSU06" w:history="1">
-        <w:r>
-          <w:rPr>
-            <w:rStyle w:val="Hyperlink"/>
-            <w:color w:val="auto"/>
-            <w:u w:val="none"/>
-          </w:rPr>
-          <w:t>ALSU</w:t>
-        </w:r>
-        <w:r>
-          <w:rPr>
-            <w:rStyle w:val="Hyperlink"/>
-            <w:color w:val="auto"/>
-            <w:u w:val="none"/>
-            <w:lang w:val="sr-Cyrl-RS"/>
-          </w:rPr>
-          <w:t>06</w:t>
-        </w:r>
-      </w:hyperlink>
+        <w:t xml:space="preserve"> и прилагођени</w:t>
+      </w:r>
       <w:r>
         <w:rPr>
           <w:rStyle w:val="Hyperlink"/>
@@ -9361,6 +9522,89 @@
           <w:u w:val="none"/>
           <w:lang w:val="sr-Cyrl-RS"/>
         </w:rPr>
+        <w:t xml:space="preserve"> опис сличног алгоритма из </w:t>
+      </w:r>
+      <w:r>
+        <w:rPr>
+          <w:rStyle w:val="Hyperlink"/>
+          <w:color w:val="auto"/>
+          <w:u w:val="none"/>
+          <w:lang w:val="sr-Cyrl-RS"/>
+        </w:rPr>
+        <w:t>[</w:t>
+      </w:r>
+      <w:r>
+        <w:fldChar w:fldCharType="begin"/>
+      </w:r>
+      <w:r>
+        <w:rPr>
+          <w:lang w:val="sr-Cyrl-RS"/>
+        </w:rPr>
+        <w:instrText xml:space="preserve"> </w:instrText>
+      </w:r>
+      <w:r>
+        <w:instrText>HYPERLINK</w:instrText>
+      </w:r>
+      <w:r>
+        <w:rPr>
+          <w:lang w:val="sr-Cyrl-RS"/>
+        </w:rPr>
+        <w:instrText xml:space="preserve"> \</w:instrText>
+      </w:r>
+      <w:r>
+        <w:instrText>l</w:instrText>
+      </w:r>
+      <w:r>
+        <w:rPr>
+          <w:lang w:val="sr-Cyrl-RS"/>
+        </w:rPr>
+        <w:instrText xml:space="preserve"> "</w:instrText>
+      </w:r>
+      <w:r>
+        <w:instrText>ALSU</w:instrText>
+      </w:r>
+      <w:r>
+        <w:rPr>
+          <w:lang w:val="sr-Cyrl-RS"/>
+        </w:rPr>
+        <w:instrText xml:space="preserve">06" </w:instrText>
+      </w:r>
+      <w:r>
+        <w:fldChar w:fldCharType="separate"/>
+      </w:r>
+      <w:r>
+        <w:rPr>
+          <w:rStyle w:val="Hyperlink"/>
+          <w:color w:val="auto"/>
+          <w:u w:val="none"/>
+        </w:rPr>
+        <w:t>ALSU</w:t>
+      </w:r>
+      <w:r>
+        <w:rPr>
+          <w:rStyle w:val="Hyperlink"/>
+          <w:color w:val="auto"/>
+          <w:u w:val="none"/>
+          <w:lang w:val="sr-Cyrl-RS"/>
+        </w:rPr>
+        <w:t>06</w:t>
+      </w:r>
+      <w:r>
+        <w:rPr>
+          <w:rStyle w:val="Hyperlink"/>
+          <w:color w:val="auto"/>
+          <w:u w:val="none"/>
+          <w:lang w:val="sr-Cyrl-RS"/>
+        </w:rPr>
+        <w:fldChar w:fldCharType="end"/>
+      </w:r>
+      <w:r>
+        <w:rPr>
+          <w:rStyle w:val="Hyperlink"/>
+          <w:color w:val="auto"/>
+          <w:u w:val="none"/>
+          <w:lang w:val="sr-Cyrl-RS"/>
+        </w:rPr>
         <w:t>].</w:t>
       </w:r>
     </w:p>
@@ -9480,25 +9724,71 @@
         </w:rPr>
         <w:t>[</w:t>
       </w:r>
-      <w:hyperlink w:anchor="ALSU06" w:history="1">
-        <w:r>
-          <w:rPr>
-            <w:rStyle w:val="Hyperlink"/>
-            <w:color w:val="auto"/>
-            <w:u w:val="none"/>
-          </w:rPr>
-          <w:t>ALSU</w:t>
-        </w:r>
-        <w:r>
-          <w:rPr>
-            <w:rStyle w:val="Hyperlink"/>
-            <w:color w:val="auto"/>
-            <w:u w:val="none"/>
-            <w:lang w:val="sr-Cyrl-RS"/>
-          </w:rPr>
-          <w:t>06</w:t>
-        </w:r>
-      </w:hyperlink>
+      <w:r>
+        <w:fldChar w:fldCharType="begin"/>
+      </w:r>
+      <w:r>
+        <w:rPr>
+          <w:lang w:val="sr-Cyrl-RS"/>
+        </w:rPr>
+        <w:instrText xml:space="preserve"> </w:instrText>
+      </w:r>
+      <w:r>
+        <w:instrText>HYPERLINK</w:instrText>
+      </w:r>
+      <w:r>
+        <w:rPr>
+          <w:lang w:val="sr-Cyrl-RS"/>
+        </w:rPr>
+        <w:instrText xml:space="preserve"> \</w:instrText>
+      </w:r>
+      <w:r>
+        <w:instrText>l</w:instrText>
+      </w:r>
+      <w:r>
+        <w:rPr>
+          <w:lang w:val="sr-Cyrl-RS"/>
+        </w:rPr>
+        <w:instrText xml:space="preserve"> "</w:instrText>
+      </w:r>
+      <w:r>
+        <w:instrText>ALSU</w:instrText>
+      </w:r>
+      <w:r>
+        <w:rPr>
+          <w:lang w:val="sr-Cyrl-RS"/>
+        </w:rPr>
+        <w:instrText xml:space="preserve">06" </w:instrText>
+      </w:r>
+      <w:r>
+        <w:fldChar w:fldCharType="separate"/>
+      </w:r>
+      <w:r>
+        <w:rPr>
+          <w:rStyle w:val="Hyperlink"/>
+          <w:color w:val="auto"/>
+          <w:u w:val="none"/>
+        </w:rPr>
+        <w:t>ALSU</w:t>
+      </w:r>
+      <w:r>
+        <w:rPr>
+          <w:rStyle w:val="Hyperlink"/>
+          <w:color w:val="auto"/>
+          <w:u w:val="none"/>
+          <w:lang w:val="sr-Cyrl-RS"/>
+        </w:rPr>
+        <w:t>06</w:t>
+      </w:r>
+      <w:r>
+        <w:rPr>
+          <w:rStyle w:val="Hyperlink"/>
+          <w:color w:val="auto"/>
+          <w:u w:val="none"/>
+          <w:lang w:val="sr-Cyrl-RS"/>
+        </w:rPr>
+        <w:fldChar w:fldCharType="end"/>
+      </w:r>
       <w:r>
         <w:rPr>
           <w:lang w:val="sr-Cyrl-RS"/>
@@ -12477,7 +12767,7 @@
 </file>
 
 <file path=customXml/itemProps1.xml><?xml version="1.0" encoding="utf-8"?>
-<ds:datastoreItem xmlns:ds="http://schemas.openxmlformats.org/officeDocument/2006/customXml" ds:itemID="{FEEAA44F-5E32-4194-A2F2-3005A20F492F}">
+<ds:datastoreItem xmlns:ds="http://schemas.openxmlformats.org/officeDocument/2006/customXml" ds:itemID="{C2EE31F1-0E71-4EE0-9FAA-60B7CEB36409}">
   <ds:schemaRefs>
     <ds:schemaRef ds:uri="http://schemas.openxmlformats.org/officeDocument/2006/bibliography"/>
   </ds:schemaRefs>

</xml_diff>

<commit_message>
Memory location for stack parameter done TODO: memory locations for parameters passed through register
</commit_message>
<xml_diff>
--- a/docs/diplomski.docx
+++ b/docs/diplomski.docx
@@ -2252,71 +2252,25 @@
         </w:rPr>
         <w:t>[</w:t>
       </w:r>
-      <w:r>
-        <w:fldChar w:fldCharType="begin"/>
-      </w:r>
-      <w:r>
-        <w:rPr>
-          <w:lang w:val="sr-Cyrl-RS"/>
-        </w:rPr>
-        <w:instrText xml:space="preserve"> </w:instrText>
-      </w:r>
-      <w:r>
-        <w:instrText>HYPERLINK</w:instrText>
-      </w:r>
-      <w:r>
-        <w:rPr>
-          <w:lang w:val="sr-Cyrl-RS"/>
-        </w:rPr>
-        <w:instrText xml:space="preserve"> \</w:instrText>
-      </w:r>
-      <w:r>
-        <w:instrText>l</w:instrText>
-      </w:r>
-      <w:r>
-        <w:rPr>
-          <w:lang w:val="sr-Cyrl-RS"/>
-        </w:rPr>
-        <w:instrText xml:space="preserve"> "</w:instrText>
-      </w:r>
-      <w:r>
-        <w:instrText>ALSU</w:instrText>
-      </w:r>
-      <w:r>
-        <w:rPr>
-          <w:lang w:val="sr-Cyrl-RS"/>
-        </w:rPr>
-        <w:instrText xml:space="preserve">06" </w:instrText>
-      </w:r>
-      <w:r>
-        <w:fldChar w:fldCharType="separate"/>
-      </w:r>
-      <w:r>
-        <w:rPr>
-          <w:rStyle w:val="Hyperlink"/>
-          <w:color w:val="auto"/>
-          <w:u w:val="none"/>
-        </w:rPr>
-        <w:t>ALSU</w:t>
-      </w:r>
-      <w:r>
-        <w:rPr>
-          <w:rStyle w:val="Hyperlink"/>
-          <w:color w:val="auto"/>
-          <w:u w:val="none"/>
-          <w:lang w:val="sr-Cyrl-RS"/>
-        </w:rPr>
-        <w:t>06</w:t>
-      </w:r>
-      <w:r>
-        <w:rPr>
-          <w:rStyle w:val="Hyperlink"/>
-          <w:color w:val="auto"/>
-          <w:u w:val="none"/>
-          <w:lang w:val="sr-Cyrl-RS"/>
-        </w:rPr>
-        <w:fldChar w:fldCharType="end"/>
-      </w:r>
+      <w:hyperlink w:anchor="ALSU06" w:history="1">
+        <w:r>
+          <w:rPr>
+            <w:rStyle w:val="Hyperlink"/>
+            <w:color w:val="auto"/>
+            <w:u w:val="none"/>
+          </w:rPr>
+          <w:t>ALSU</w:t>
+        </w:r>
+        <w:r>
+          <w:rPr>
+            <w:rStyle w:val="Hyperlink"/>
+            <w:color w:val="auto"/>
+            <w:u w:val="none"/>
+            <w:lang w:val="sr-Cyrl-RS"/>
+          </w:rPr>
+          <w:t>06</w:t>
+        </w:r>
+      </w:hyperlink>
       <w:r>
         <w:rPr>
           <w:lang w:val="sr-Cyrl-RS"/>
@@ -2807,123 +2761,257 @@
         </w:rPr>
         <w:t>[</w:t>
       </w:r>
-      <w:r>
-        <w:fldChar w:fldCharType="begin"/>
-      </w:r>
-      <w:r>
-        <w:rPr>
-          <w:lang w:val="sr-Cyrl-RS"/>
-        </w:rPr>
-        <w:instrText xml:space="preserve"> </w:instrText>
-      </w:r>
-      <w:r>
-        <w:instrText>HYPERLINK</w:instrText>
-      </w:r>
-      <w:r>
-        <w:rPr>
-          <w:lang w:val="sr-Cyrl-RS"/>
-        </w:rPr>
-        <w:instrText xml:space="preserve"> \</w:instrText>
-      </w:r>
-      <w:r>
-        <w:instrText>l</w:instrText>
-      </w:r>
-      <w:r>
-        <w:rPr>
-          <w:lang w:val="sr-Cyrl-RS"/>
-        </w:rPr>
-        <w:instrText xml:space="preserve"> "</w:instrText>
-      </w:r>
-      <w:r>
-        <w:instrText>Boj</w:instrText>
-      </w:r>
-      <w:r>
-        <w:rPr>
-          <w:lang w:val="sr-Cyrl-RS"/>
-        </w:rPr>
-        <w:instrText xml:space="preserve">11" </w:instrText>
-      </w:r>
-      <w:r>
-        <w:fldChar w:fldCharType="separate"/>
+      <w:hyperlink w:anchor="Boj11" w:history="1">
+        <w:proofErr w:type="spellStart"/>
+        <w:r>
+          <w:rPr>
+            <w:rStyle w:val="Hyperlink"/>
+            <w:color w:val="auto"/>
+            <w:u w:val="none"/>
+          </w:rPr>
+          <w:t>Boj</w:t>
+        </w:r>
+        <w:proofErr w:type="spellEnd"/>
+        <w:r>
+          <w:rPr>
+            <w:rStyle w:val="Hyperlink"/>
+            <w:color w:val="auto"/>
+            <w:u w:val="none"/>
+            <w:lang w:val="sr-Cyrl-RS"/>
+          </w:rPr>
+          <w:t>11</w:t>
+        </w:r>
+      </w:hyperlink>
+      <w:r>
+        <w:rPr>
+          <w:lang w:val="sr-Cyrl-RS"/>
+        </w:rPr>
+        <w:t>].</w:t>
+      </w:r>
+      <w:r>
+        <w:rPr>
+          <w:lang w:val="sr-Cyrl-RS"/>
+        </w:rPr>
+        <w:t xml:space="preserve"> Ради ефикасне меморијске представе графа, сви чворови су смештени хеш мапу </w:t>
+      </w:r>
+      <w:r>
+        <w:rPr>
+          <w:lang w:val="sr-Cyrl-RS"/>
+        </w:rPr>
+        <w:t xml:space="preserve">јер је операција претраге </w:t>
+      </w:r>
+      <w:r>
+        <w:rPr>
+          <w:lang w:val="sr-Cyrl-RS"/>
+        </w:rPr>
+        <w:t xml:space="preserve">по </w:t>
+      </w:r>
+      <w:r>
+        <w:rPr>
+          <w:lang w:val="sr-Cyrl-RS"/>
+        </w:rPr>
+        <w:t>чвор</w:t>
+      </w:r>
+      <w:r>
+        <w:rPr>
+          <w:lang w:val="sr-Cyrl-RS"/>
+        </w:rPr>
+        <w:t>у</w:t>
+      </w:r>
+      <w:r>
+        <w:rPr>
+          <w:lang w:val="sr-Cyrl-RS"/>
+        </w:rPr>
+        <w:t xml:space="preserve"> врло честа. Чворови се чувају као уређене тројке </w:t>
+      </w:r>
+      <w:r>
+        <w:rPr>
+          <w:lang w:val="sr-Cyrl-RS"/>
+        </w:rPr>
+        <w:t>&lt;</w:t>
+      </w:r>
+      <w:r>
+        <w:t>op</w:t>
+      </w:r>
+      <w:r>
+        <w:rPr>
+          <w:lang w:val="sr-Cyrl-RS"/>
+        </w:rPr>
+        <w:t xml:space="preserve">, </w:t>
+      </w:r>
+      <w:r>
+        <w:t>l</w:t>
+      </w:r>
+      <w:r>
+        <w:rPr>
+          <w:lang w:val="sr-Cyrl-RS"/>
+        </w:rPr>
+        <w:t xml:space="preserve">, </w:t>
+      </w:r>
+      <w:r>
+        <w:t>r</w:t>
+      </w:r>
+      <w:r>
+        <w:rPr>
+          <w:lang w:val="sr-Cyrl-RS"/>
+        </w:rPr>
+        <w:t>&gt;</w:t>
+      </w:r>
+      <w:r>
+        <w:rPr>
+          <w:lang w:val="sr-Cyrl-RS"/>
+        </w:rPr>
+        <w:t xml:space="preserve">, где је </w:t>
+      </w:r>
+      <w:r>
+        <w:t>op</w:t>
+      </w:r>
+      <w:r>
+        <w:rPr>
+          <w:lang w:val="sr-Cyrl-RS"/>
+        </w:rPr>
+        <w:t xml:space="preserve"> – </w:t>
+      </w:r>
+      <w:r>
+        <w:rPr>
+          <w:lang w:val="sr-Cyrl-RS"/>
+        </w:rPr>
+        <w:t xml:space="preserve">операција, </w:t>
+      </w:r>
+      <w:r>
+        <w:t>l</w:t>
+      </w:r>
+      <w:r>
+        <w:rPr>
+          <w:lang w:val="sr-Cyrl-RS"/>
+        </w:rPr>
+        <w:t xml:space="preserve"> </w:t>
+      </w:r>
+      <w:r>
+        <w:rPr>
+          <w:lang w:val="sr-Cyrl-RS"/>
+        </w:rPr>
+        <w:t>–</w:t>
+      </w:r>
+      <w:r>
+        <w:rPr>
+          <w:lang w:val="sr-Cyrl-RS"/>
+        </w:rPr>
+        <w:t xml:space="preserve"> </w:t>
+      </w:r>
+      <w:r>
+        <w:rPr>
+          <w:lang w:val="sr-Cyrl-RS"/>
+        </w:rPr>
+        <w:t xml:space="preserve">леви син и </w:t>
+      </w:r>
+      <w:r>
+        <w:t>r</w:t>
+      </w:r>
+      <w:r>
+        <w:rPr>
+          <w:lang w:val="sr-Cyrl-RS"/>
+        </w:rPr>
+        <w:t xml:space="preserve"> </w:t>
+      </w:r>
+      <w:r>
+        <w:rPr>
+          <w:lang w:val="sr-Cyrl-RS"/>
+        </w:rPr>
+        <w:t>–</w:t>
+      </w:r>
+      <w:r>
+        <w:rPr>
+          <w:lang w:val="sr-Cyrl-RS"/>
+        </w:rPr>
+        <w:t xml:space="preserve"> </w:t>
+      </w:r>
+      <w:r>
+        <w:rPr>
+          <w:lang w:val="sr-Cyrl-RS"/>
+        </w:rPr>
+        <w:t>десни син</w:t>
+      </w:r>
+      <w:r>
+        <w:rPr>
+          <w:lang w:val="sr-Cyrl-RS"/>
+        </w:rPr>
+        <w:t xml:space="preserve"> (+, *)</w:t>
+      </w:r>
+      <w:r>
+        <w:rPr>
+          <w:lang w:val="sr-Cyrl-RS"/>
+        </w:rPr>
+        <w:t>. У случају унарне операције</w:t>
+      </w:r>
+      <w:r>
+        <w:rPr>
+          <w:lang w:val="sr-Cyrl-RS"/>
+        </w:rPr>
+        <w:t xml:space="preserve"> (</w:t>
       </w:r>
       <w:proofErr w:type="spellStart"/>
       <w:r>
-        <w:rPr>
-          <w:rStyle w:val="Hyperlink"/>
-          <w:color w:val="auto"/>
-          <w:u w:val="none"/>
-        </w:rPr>
-        <w:t>Boj</w:t>
+        <w:t>uminus</w:t>
       </w:r>
       <w:proofErr w:type="spellEnd"/>
       <w:r>
         <w:rPr>
-          <w:rStyle w:val="Hyperlink"/>
-          <w:color w:val="auto"/>
-          <w:u w:val="none"/>
-          <w:lang w:val="sr-Cyrl-RS"/>
-        </w:rPr>
-        <w:t>11</w:t>
-      </w:r>
-      <w:r>
-        <w:rPr>
-          <w:rStyle w:val="Hyperlink"/>
-          <w:color w:val="auto"/>
-          <w:u w:val="none"/>
-          <w:lang w:val="sr-Cyrl-RS"/>
-        </w:rPr>
-        <w:fldChar w:fldCharType="end"/>
-      </w:r>
-      <w:r>
-        <w:rPr>
-          <w:lang w:val="sr-Cyrl-RS"/>
-        </w:rPr>
-        <w:t>].</w:t>
-      </w:r>
-      <w:r>
-        <w:rPr>
-          <w:lang w:val="sr-Cyrl-RS"/>
-        </w:rPr>
-        <w:t xml:space="preserve"> Ради ефикасне меморијске представе графа, сви чворови су смештени хеш мапу </w:t>
-      </w:r>
-      <w:r>
-        <w:rPr>
-          <w:lang w:val="sr-Cyrl-RS"/>
-        </w:rPr>
-        <w:t xml:space="preserve">јер је операција претраге </w:t>
-      </w:r>
-      <w:r>
-        <w:rPr>
-          <w:lang w:val="sr-Cyrl-RS"/>
-        </w:rPr>
-        <w:t xml:space="preserve">по </w:t>
-      </w:r>
-      <w:r>
-        <w:rPr>
-          <w:lang w:val="sr-Cyrl-RS"/>
-        </w:rPr>
-        <w:t>чвор</w:t>
-      </w:r>
-      <w:r>
-        <w:rPr>
-          <w:lang w:val="sr-Cyrl-RS"/>
-        </w:rPr>
-        <w:t>у</w:t>
-      </w:r>
-      <w:r>
-        <w:rPr>
-          <w:lang w:val="sr-Cyrl-RS"/>
-        </w:rPr>
-        <w:t xml:space="preserve"> врло честа. Чворови се чувају као уређене тројке </w:t>
-      </w:r>
-      <w:r>
-        <w:rPr>
-          <w:lang w:val="sr-Cyrl-RS"/>
-        </w:rPr>
-        <w:t>&lt;</w:t>
-      </w:r>
-      <w:r>
-        <w:t>op</w:t>
+          <w:lang w:val="sr-Cyrl-RS"/>
+        </w:rPr>
+        <w:t>)</w:t>
+      </w:r>
+      <w:r>
+        <w:rPr>
+          <w:lang w:val="sr-Cyrl-RS"/>
+        </w:rPr>
+        <w:t>, један од синова је</w:t>
+      </w:r>
+      <w:r>
+        <w:rPr>
+          <w:lang w:val="sr-Cyrl-RS"/>
+        </w:rPr>
+        <w:t xml:space="preserve"> </w:t>
+      </w:r>
+      <w:r>
+        <w:rPr>
+          <w:i/>
+          <w:iCs/>
+        </w:rPr>
+        <w:t>null</w:t>
+      </w:r>
+      <w:r>
+        <w:rPr>
+          <w:lang w:val="sr-Cyrl-RS"/>
+        </w:rPr>
+        <w:t xml:space="preserve"> </w:t>
+      </w:r>
+      <w:r>
+        <w:rPr>
+          <w:lang w:val="sr-Cyrl-RS"/>
+        </w:rPr>
+        <w:t>референца.</w:t>
+      </w:r>
+      <w:r>
+        <w:rPr>
+          <w:lang w:val="sr-Cyrl-RS"/>
+        </w:rPr>
+        <w:t xml:space="preserve"> </w:t>
+      </w:r>
+      <w:r>
+        <w:rPr>
+          <w:lang w:val="sr-Cyrl-RS"/>
+        </w:rPr>
+        <w:t xml:space="preserve">Листови графа садрже само референцу на објектни чвор у табели симбола </w:t>
+      </w:r>
+      <w:r>
+        <w:rPr>
+          <w:lang w:val="sr-Cyrl-RS"/>
+        </w:rPr>
+        <w:t>(</w:t>
+      </w:r>
+      <w:r>
+        <w:t>a</w:t>
       </w:r>
       <w:r>
         <w:rPr>
@@ -2932,7 +3020,7 @@
         <w:t xml:space="preserve">, </w:t>
       </w:r>
       <w:r>
-        <w:t>l</w:t>
+        <w:t>b</w:t>
       </w:r>
       <w:r>
         <w:rPr>
@@ -2941,186 +3029,6 @@
         <w:t xml:space="preserve">, </w:t>
       </w:r>
       <w:r>
-        <w:t>r</w:t>
-      </w:r>
-      <w:r>
-        <w:rPr>
-          <w:lang w:val="sr-Cyrl-RS"/>
-        </w:rPr>
-        <w:t>&gt;</w:t>
-      </w:r>
-      <w:r>
-        <w:rPr>
-          <w:lang w:val="sr-Cyrl-RS"/>
-        </w:rPr>
-        <w:t xml:space="preserve">, где је </w:t>
-      </w:r>
-      <w:r>
-        <w:t>op</w:t>
-      </w:r>
-      <w:r>
-        <w:rPr>
-          <w:lang w:val="sr-Cyrl-RS"/>
-        </w:rPr>
-        <w:t xml:space="preserve"> – </w:t>
-      </w:r>
-      <w:r>
-        <w:rPr>
-          <w:lang w:val="sr-Cyrl-RS"/>
-        </w:rPr>
-        <w:t xml:space="preserve">операција, </w:t>
-      </w:r>
-      <w:r>
-        <w:t>l</w:t>
-      </w:r>
-      <w:r>
-        <w:rPr>
-          <w:lang w:val="sr-Cyrl-RS"/>
-        </w:rPr>
-        <w:t xml:space="preserve"> </w:t>
-      </w:r>
-      <w:r>
-        <w:rPr>
-          <w:lang w:val="sr-Cyrl-RS"/>
-        </w:rPr>
-        <w:t>–</w:t>
-      </w:r>
-      <w:r>
-        <w:rPr>
-          <w:lang w:val="sr-Cyrl-RS"/>
-        </w:rPr>
-        <w:t xml:space="preserve"> </w:t>
-      </w:r>
-      <w:r>
-        <w:rPr>
-          <w:lang w:val="sr-Cyrl-RS"/>
-        </w:rPr>
-        <w:t xml:space="preserve">леви син и </w:t>
-      </w:r>
-      <w:r>
-        <w:t>r</w:t>
-      </w:r>
-      <w:r>
-        <w:rPr>
-          <w:lang w:val="sr-Cyrl-RS"/>
-        </w:rPr>
-        <w:t xml:space="preserve"> </w:t>
-      </w:r>
-      <w:r>
-        <w:rPr>
-          <w:lang w:val="sr-Cyrl-RS"/>
-        </w:rPr>
-        <w:t>–</w:t>
-      </w:r>
-      <w:r>
-        <w:rPr>
-          <w:lang w:val="sr-Cyrl-RS"/>
-        </w:rPr>
-        <w:t xml:space="preserve"> </w:t>
-      </w:r>
-      <w:r>
-        <w:rPr>
-          <w:lang w:val="sr-Cyrl-RS"/>
-        </w:rPr>
-        <w:t>десни син</w:t>
-      </w:r>
-      <w:r>
-        <w:rPr>
-          <w:lang w:val="sr-Cyrl-RS"/>
-        </w:rPr>
-        <w:t xml:space="preserve"> (+, *)</w:t>
-      </w:r>
-      <w:r>
-        <w:rPr>
-          <w:lang w:val="sr-Cyrl-RS"/>
-        </w:rPr>
-        <w:t>. У случају унарне операције</w:t>
-      </w:r>
-      <w:r>
-        <w:rPr>
-          <w:lang w:val="sr-Cyrl-RS"/>
-        </w:rPr>
-        <w:t xml:space="preserve"> (</w:t>
-      </w:r>
-      <w:proofErr w:type="spellStart"/>
-      <w:r>
-        <w:t>uminus</w:t>
-      </w:r>
-      <w:proofErr w:type="spellEnd"/>
-      <w:r>
-        <w:rPr>
-          <w:lang w:val="sr-Cyrl-RS"/>
-        </w:rPr>
-        <w:t>)</w:t>
-      </w:r>
-      <w:r>
-        <w:rPr>
-          <w:lang w:val="sr-Cyrl-RS"/>
-        </w:rPr>
-        <w:t>, један од синова је</w:t>
-      </w:r>
-      <w:r>
-        <w:rPr>
-          <w:lang w:val="sr-Cyrl-RS"/>
-        </w:rPr>
-        <w:t xml:space="preserve"> </w:t>
-      </w:r>
-      <w:r>
-        <w:rPr>
-          <w:i/>
-          <w:iCs/>
-        </w:rPr>
-        <w:t>null</w:t>
-      </w:r>
-      <w:r>
-        <w:rPr>
-          <w:lang w:val="sr-Cyrl-RS"/>
-        </w:rPr>
-        <w:t xml:space="preserve"> </w:t>
-      </w:r>
-      <w:r>
-        <w:rPr>
-          <w:lang w:val="sr-Cyrl-RS"/>
-        </w:rPr>
-        <w:t>референца.</w:t>
-      </w:r>
-      <w:r>
-        <w:rPr>
-          <w:lang w:val="sr-Cyrl-RS"/>
-        </w:rPr>
-        <w:t xml:space="preserve"> </w:t>
-      </w:r>
-      <w:r>
-        <w:rPr>
-          <w:lang w:val="sr-Cyrl-RS"/>
-        </w:rPr>
-        <w:t xml:space="preserve">Листови графа садрже само референцу на објектни чвор у табели симбола </w:t>
-      </w:r>
-      <w:r>
-        <w:rPr>
-          <w:lang w:val="sr-Cyrl-RS"/>
-        </w:rPr>
-        <w:t>(</w:t>
-      </w:r>
-      <w:r>
-        <w:t>a</w:t>
-      </w:r>
-      <w:r>
-        <w:rPr>
-          <w:lang w:val="sr-Cyrl-RS"/>
-        </w:rPr>
-        <w:t xml:space="preserve">, </w:t>
-      </w:r>
-      <w:r>
-        <w:t>b</w:t>
-      </w:r>
-      <w:r>
-        <w:rPr>
-          <w:lang w:val="sr-Cyrl-RS"/>
-        </w:rPr>
-        <w:t xml:space="preserve">, </w:t>
-      </w:r>
-      <w:r>
         <w:t>c</w:t>
       </w:r>
       <w:r>
@@ -3141,71 +3049,25 @@
         </w:rPr>
         <w:t>[</w:t>
       </w:r>
-      <w:r>
-        <w:fldChar w:fldCharType="begin"/>
-      </w:r>
-      <w:r>
-        <w:rPr>
-          <w:lang w:val="sr-Cyrl-RS"/>
-        </w:rPr>
-        <w:instrText xml:space="preserve"> </w:instrText>
-      </w:r>
-      <w:r>
-        <w:instrText>HYPERLINK</w:instrText>
-      </w:r>
-      <w:r>
-        <w:rPr>
-          <w:lang w:val="sr-Cyrl-RS"/>
-        </w:rPr>
-        <w:instrText xml:space="preserve"> \</w:instrText>
-      </w:r>
-      <w:r>
-        <w:instrText>l</w:instrText>
-      </w:r>
-      <w:r>
-        <w:rPr>
-          <w:lang w:val="sr-Cyrl-RS"/>
-        </w:rPr>
-        <w:instrText xml:space="preserve"> "</w:instrText>
-      </w:r>
-      <w:r>
-        <w:instrText>ALSU</w:instrText>
-      </w:r>
-      <w:r>
-        <w:rPr>
-          <w:lang w:val="sr-Cyrl-RS"/>
-        </w:rPr>
-        <w:instrText xml:space="preserve">06" </w:instrText>
-      </w:r>
-      <w:r>
-        <w:fldChar w:fldCharType="separate"/>
-      </w:r>
-      <w:r>
-        <w:rPr>
-          <w:rStyle w:val="Hyperlink"/>
-          <w:color w:val="auto"/>
-          <w:u w:val="none"/>
-        </w:rPr>
-        <w:t>ALSU</w:t>
-      </w:r>
-      <w:r>
-        <w:rPr>
-          <w:rStyle w:val="Hyperlink"/>
-          <w:color w:val="auto"/>
-          <w:u w:val="none"/>
-          <w:lang w:val="sr-Cyrl-RS"/>
-        </w:rPr>
-        <w:t>06</w:t>
-      </w:r>
-      <w:r>
-        <w:rPr>
-          <w:rStyle w:val="Hyperlink"/>
-          <w:color w:val="auto"/>
-          <w:u w:val="none"/>
-          <w:lang w:val="sr-Cyrl-RS"/>
-        </w:rPr>
-        <w:fldChar w:fldCharType="end"/>
-      </w:r>
+      <w:hyperlink w:anchor="ALSU06" w:history="1">
+        <w:r>
+          <w:rPr>
+            <w:rStyle w:val="Hyperlink"/>
+            <w:color w:val="auto"/>
+            <w:u w:val="none"/>
+          </w:rPr>
+          <w:t>ALSU</w:t>
+        </w:r>
+        <w:r>
+          <w:rPr>
+            <w:rStyle w:val="Hyperlink"/>
+            <w:color w:val="auto"/>
+            <w:u w:val="none"/>
+            <w:lang w:val="sr-Cyrl-RS"/>
+          </w:rPr>
+          <w:t>06</w:t>
+        </w:r>
+      </w:hyperlink>
       <w:r>
         <w:rPr>
           <w:lang w:val="sr-Cyrl-RS"/>
@@ -4770,8 +4632,14 @@
             <w:pPr>
               <w:jc w:val="center"/>
               <w:cnfStyle w:val="000000000000" w:firstRow="0" w:lastRow="0" w:firstColumn="0" w:lastColumn="0" w:oddVBand="0" w:evenVBand="0" w:oddHBand="0" w:evenHBand="0" w:firstRowFirstColumn="0" w:firstRowLastColumn="0" w:lastRowFirstColumn="0" w:lastRowLastColumn="0"/>
-            </w:pPr>
-            <w:r>
+              <w:rPr>
+                <w:highlight w:val="green"/>
+              </w:rPr>
+            </w:pPr>
+            <w:r>
+              <w:rPr>
+                <w:highlight w:val="green"/>
+              </w:rPr>
               <w:t>MALLOC</w:t>
             </w:r>
           </w:p>
@@ -4786,6 +4654,7 @@
                 <w:iCs/>
                 <w:sz w:val="18"/>
                 <w:szCs w:val="18"/>
+                <w:highlight w:val="green"/>
                 <w:lang w:val="sr-Cyrl-RS"/>
               </w:rPr>
             </w:pPr>
@@ -4797,6 +4666,7 @@
                 <w:iCs/>
                 <w:sz w:val="18"/>
                 <w:szCs w:val="18"/>
+                <w:highlight w:val="green"/>
                 <w:lang w:val="sr-Cyrl-RS"/>
               </w:rPr>
               <w:t>динамичка алокација</w:t>
@@ -4824,6 +4694,7 @@
                 <w:iCs/>
                 <w:sz w:val="18"/>
                 <w:szCs w:val="18"/>
+                <w:highlight w:val="green"/>
                 <w:lang w:val="sr-Cyrl-RS"/>
               </w:rPr>
               <w:t>меморије</w:t>
@@ -5556,8 +5427,14 @@
             <w:pPr>
               <w:jc w:val="center"/>
               <w:cnfStyle w:val="000000000000" w:firstRow="0" w:lastRow="0" w:firstColumn="0" w:lastColumn="0" w:oddVBand="0" w:evenVBand="0" w:oddHBand="0" w:evenHBand="0" w:firstRowFirstColumn="0" w:firstRowLastColumn="0" w:lastRowFirstColumn="0" w:lastRowLastColumn="0"/>
-            </w:pPr>
-            <w:r>
+              <w:rPr>
+                <w:highlight w:val="green"/>
+              </w:rPr>
+            </w:pPr>
+            <w:r>
+              <w:rPr>
+                <w:highlight w:val="green"/>
+              </w:rPr>
               <w:t>PARAM</w:t>
             </w:r>
           </w:p>
@@ -5572,6 +5449,7 @@
                 <w:iCs/>
                 <w:sz w:val="18"/>
                 <w:szCs w:val="18"/>
+                <w:highlight w:val="green"/>
                 <w:lang w:val="sr-Cyrl-RS"/>
               </w:rPr>
             </w:pPr>
@@ -5583,6 +5461,7 @@
                 <w:iCs/>
                 <w:sz w:val="18"/>
                 <w:szCs w:val="18"/>
+                <w:highlight w:val="green"/>
                 <w:lang w:val="sr-Cyrl-RS"/>
               </w:rPr>
               <w:t>прослеђивање</w:t>
@@ -5608,6 +5487,7 @@
                 <w:iCs/>
                 <w:sz w:val="18"/>
                 <w:szCs w:val="18"/>
+                <w:highlight w:val="green"/>
                 <w:lang w:val="sr-Cyrl-RS"/>
               </w:rPr>
               <w:t>параметра методе</w:t>
@@ -9542,17 +9422,45 @@
         </w:rPr>
         <w:t>[</w:t>
       </w:r>
-      <w:hyperlink w:anchor="KCLT12" w:history="1">
-        <w:r>
-          <w:rPr>
-            <w:rStyle w:val="Hyperlink"/>
-            <w:color w:val="auto"/>
-            <w:u w:val="none"/>
-            <w:lang w:val="sr-Latn-RS"/>
-          </w:rPr>
-          <w:t>KCLT12</w:t>
-        </w:r>
-      </w:hyperlink>
+      <w:r>
+        <w:fldChar w:fldCharType="begin"/>
+      </w:r>
+      <w:r>
+        <w:rPr>
+          <w:lang w:val="sr-Cyrl-RS"/>
+        </w:rPr>
+        <w:instrText xml:space="preserve"> </w:instrText>
+      </w:r>
+      <w:r>
+        <w:instrText>HYPERLINK</w:instrText>
+      </w:r>
+      <w:r>
+        <w:rPr>
+          <w:lang w:val="sr-Cyrl-RS"/>
+        </w:rPr>
+        <w:instrText xml:space="preserve"> \</w:instrText>
+      </w:r>
+      <w:r>
+        <w:instrText>l</w:instrText>
+      </w:r>
+      <w:r>
+        <w:rPr>
+          <w:lang w:val="sr-Cyrl-RS"/>
+        </w:rPr>
+        <w:instrText xml:space="preserve"> "</w:instrText>
+      </w:r>
+      <w:r>
+        <w:instrText>KCLT</w:instrText>
+      </w:r>
+      <w:r>
+        <w:rPr>
+          <w:lang w:val="sr-Cyrl-RS"/>
+        </w:rPr>
+        <w:instrText xml:space="preserve">12" </w:instrText>
+      </w:r>
+      <w:r>
+        <w:fldChar w:fldCharType="separate"/>
+      </w:r>
       <w:r>
         <w:rPr>
           <w:rStyle w:val="Hyperlink"/>
@@ -9560,25 +9468,25 @@
           <w:u w:val="none"/>
           <w:lang w:val="sr-Latn-RS"/>
         </w:rPr>
-        <w:t>]</w:t>
+        <w:t>KCLT12</w:t>
       </w:r>
       <w:r>
         <w:rPr>
           <w:rStyle w:val="Hyperlink"/>
           <w:color w:val="auto"/>
           <w:u w:val="none"/>
-          <w:lang w:val="sr-Cyrl-RS"/>
-        </w:rPr>
-        <w:t>, а представља детаљнији</w:t>
+          <w:lang w:val="sr-Latn-RS"/>
+        </w:rPr>
+        <w:fldChar w:fldCharType="end"/>
       </w:r>
       <w:r>
         <w:rPr>
           <w:rStyle w:val="Hyperlink"/>
           <w:color w:val="auto"/>
           <w:u w:val="none"/>
-          <w:lang w:val="sr-Cyrl-RS"/>
-        </w:rPr>
-        <w:t xml:space="preserve"> и прилагођени</w:t>
+          <w:lang w:val="sr-Latn-RS"/>
+        </w:rPr>
+        <w:t>]</w:t>
       </w:r>
       <w:r>
         <w:rPr>
@@ -9587,7 +9495,7 @@
           <w:u w:val="none"/>
           <w:lang w:val="sr-Cyrl-RS"/>
         </w:rPr>
-        <w:t xml:space="preserve"> опис сличног алгоритма из </w:t>
+        <w:t>, а представља детаљнији</w:t>
       </w:r>
       <w:r>
         <w:rPr>
@@ -9596,27 +9504,8 @@
           <w:u w:val="none"/>
           <w:lang w:val="sr-Cyrl-RS"/>
         </w:rPr>
-        <w:t>[</w:t>
-      </w:r>
-      <w:hyperlink w:anchor="ALSU06" w:history="1">
-        <w:r>
-          <w:rPr>
-            <w:rStyle w:val="Hyperlink"/>
-            <w:color w:val="auto"/>
-            <w:u w:val="none"/>
-          </w:rPr>
-          <w:t>ALSU</w:t>
-        </w:r>
-        <w:r>
-          <w:rPr>
-            <w:rStyle w:val="Hyperlink"/>
-            <w:color w:val="auto"/>
-            <w:u w:val="none"/>
-            <w:lang w:val="sr-Cyrl-RS"/>
-          </w:rPr>
-          <w:t>06</w:t>
-        </w:r>
-      </w:hyperlink>
+        <w:t xml:space="preserve"> и прилагођени</w:t>
+      </w:r>
       <w:r>
         <w:rPr>
           <w:rStyle w:val="Hyperlink"/>
@@ -9624,6 +9513,89 @@
           <w:u w:val="none"/>
           <w:lang w:val="sr-Cyrl-RS"/>
         </w:rPr>
+        <w:t xml:space="preserve"> опис сличног алгоритма из </w:t>
+      </w:r>
+      <w:r>
+        <w:rPr>
+          <w:rStyle w:val="Hyperlink"/>
+          <w:color w:val="auto"/>
+          <w:u w:val="none"/>
+          <w:lang w:val="sr-Cyrl-RS"/>
+        </w:rPr>
+        <w:t>[</w:t>
+      </w:r>
+      <w:r>
+        <w:fldChar w:fldCharType="begin"/>
+      </w:r>
+      <w:r>
+        <w:rPr>
+          <w:lang w:val="sr-Cyrl-RS"/>
+        </w:rPr>
+        <w:instrText xml:space="preserve"> </w:instrText>
+      </w:r>
+      <w:r>
+        <w:instrText>HYPERLINK</w:instrText>
+      </w:r>
+      <w:r>
+        <w:rPr>
+          <w:lang w:val="sr-Cyrl-RS"/>
+        </w:rPr>
+        <w:instrText xml:space="preserve"> \</w:instrText>
+      </w:r>
+      <w:r>
+        <w:instrText>l</w:instrText>
+      </w:r>
+      <w:r>
+        <w:rPr>
+          <w:lang w:val="sr-Cyrl-RS"/>
+        </w:rPr>
+        <w:instrText xml:space="preserve"> "</w:instrText>
+      </w:r>
+      <w:r>
+        <w:instrText>ALSU</w:instrText>
+      </w:r>
+      <w:r>
+        <w:rPr>
+          <w:lang w:val="sr-Cyrl-RS"/>
+        </w:rPr>
+        <w:instrText xml:space="preserve">06" </w:instrText>
+      </w:r>
+      <w:r>
+        <w:fldChar w:fldCharType="separate"/>
+      </w:r>
+      <w:r>
+        <w:rPr>
+          <w:rStyle w:val="Hyperlink"/>
+          <w:color w:val="auto"/>
+          <w:u w:val="none"/>
+        </w:rPr>
+        <w:t>ALSU</w:t>
+      </w:r>
+      <w:r>
+        <w:rPr>
+          <w:rStyle w:val="Hyperlink"/>
+          <w:color w:val="auto"/>
+          <w:u w:val="none"/>
+          <w:lang w:val="sr-Cyrl-RS"/>
+        </w:rPr>
+        <w:t>06</w:t>
+      </w:r>
+      <w:r>
+        <w:rPr>
+          <w:rStyle w:val="Hyperlink"/>
+          <w:color w:val="auto"/>
+          <w:u w:val="none"/>
+          <w:lang w:val="sr-Cyrl-RS"/>
+        </w:rPr>
+        <w:fldChar w:fldCharType="end"/>
+      </w:r>
+      <w:r>
+        <w:rPr>
+          <w:rStyle w:val="Hyperlink"/>
+          <w:color w:val="auto"/>
+          <w:u w:val="none"/>
+          <w:lang w:val="sr-Cyrl-RS"/>
+        </w:rPr>
         <w:t>].</w:t>
       </w:r>
     </w:p>
@@ -9743,25 +9715,71 @@
         </w:rPr>
         <w:t>[</w:t>
       </w:r>
-      <w:hyperlink w:anchor="ALSU06" w:history="1">
-        <w:r>
-          <w:rPr>
-            <w:rStyle w:val="Hyperlink"/>
-            <w:color w:val="auto"/>
-            <w:u w:val="none"/>
-          </w:rPr>
-          <w:t>ALSU</w:t>
-        </w:r>
-        <w:r>
-          <w:rPr>
-            <w:rStyle w:val="Hyperlink"/>
-            <w:color w:val="auto"/>
-            <w:u w:val="none"/>
-            <w:lang w:val="sr-Cyrl-RS"/>
-          </w:rPr>
-          <w:t>06</w:t>
-        </w:r>
-      </w:hyperlink>
+      <w:r>
+        <w:fldChar w:fldCharType="begin"/>
+      </w:r>
+      <w:r>
+        <w:rPr>
+          <w:lang w:val="sr-Cyrl-RS"/>
+        </w:rPr>
+        <w:instrText xml:space="preserve"> </w:instrText>
+      </w:r>
+      <w:r>
+        <w:instrText>HYPERLINK</w:instrText>
+      </w:r>
+      <w:r>
+        <w:rPr>
+          <w:lang w:val="sr-Cyrl-RS"/>
+        </w:rPr>
+        <w:instrText xml:space="preserve"> \</w:instrText>
+      </w:r>
+      <w:r>
+        <w:instrText>l</w:instrText>
+      </w:r>
+      <w:r>
+        <w:rPr>
+          <w:lang w:val="sr-Cyrl-RS"/>
+        </w:rPr>
+        <w:instrText xml:space="preserve"> "</w:instrText>
+      </w:r>
+      <w:r>
+        <w:instrText>ALSU</w:instrText>
+      </w:r>
+      <w:r>
+        <w:rPr>
+          <w:lang w:val="sr-Cyrl-RS"/>
+        </w:rPr>
+        <w:instrText xml:space="preserve">06" </w:instrText>
+      </w:r>
+      <w:r>
+        <w:fldChar w:fldCharType="separate"/>
+      </w:r>
+      <w:r>
+        <w:rPr>
+          <w:rStyle w:val="Hyperlink"/>
+          <w:color w:val="auto"/>
+          <w:u w:val="none"/>
+        </w:rPr>
+        <w:t>ALSU</w:t>
+      </w:r>
+      <w:r>
+        <w:rPr>
+          <w:rStyle w:val="Hyperlink"/>
+          <w:color w:val="auto"/>
+          <w:u w:val="none"/>
+          <w:lang w:val="sr-Cyrl-RS"/>
+        </w:rPr>
+        <w:t>06</w:t>
+      </w:r>
+      <w:r>
+        <w:rPr>
+          <w:rStyle w:val="Hyperlink"/>
+          <w:color w:val="auto"/>
+          <w:u w:val="none"/>
+          <w:lang w:val="sr-Cyrl-RS"/>
+        </w:rPr>
+        <w:fldChar w:fldCharType="end"/>
+      </w:r>
       <w:r>
         <w:rPr>
           <w:lang w:val="sr-Cyrl-RS"/>
@@ -12766,7 +12784,7 @@
 </file>
 
 <file path=customXml/itemProps1.xml><?xml version="1.0" encoding="utf-8"?>
-<ds:datastoreItem xmlns:ds="http://schemas.openxmlformats.org/officeDocument/2006/customXml" ds:itemID="{65DB93FD-5F21-4335-AFA4-789F4A8A9FD3}">
+<ds:datastoreItem xmlns:ds="http://schemas.openxmlformats.org/officeDocument/2006/customXml" ds:itemID="{3A61DD80-190A-4DF6-A02A-BC177904699E}">
   <ds:schemaRefs>
     <ds:schemaRef ds:uri="http://schemas.openxmlformats.org/officeDocument/2006/bibliography"/>
   </ds:schemaRefs>

</xml_diff>

<commit_message>
Better alignment for local variables
</commit_message>
<xml_diff>
--- a/docs/diplomski.docx
+++ b/docs/diplomski.docx
@@ -5570,11 +5570,20 @@
             <w:pPr>
               <w:jc w:val="center"/>
               <w:cnfStyle w:val="000000000000" w:firstRow="0" w:lastRow="0" w:firstColumn="0" w:lastColumn="0" w:oddVBand="0" w:evenVBand="0" w:oddHBand="0" w:evenHBand="0" w:firstRowFirstColumn="0" w:firstRowLastColumn="0" w:lastRowFirstColumn="0" w:lastRowLastColumn="0"/>
-            </w:pPr>
-            <w:r>
+              <w:rPr>
+                <w:highlight w:val="green"/>
+              </w:rPr>
+            </w:pPr>
+            <w:r>
+              <w:rPr>
+                <w:highlight w:val="green"/>
+              </w:rPr>
               <w:t>CALL</w:t>
             </w:r>
             <w:r>
+              <w:rPr>
+                <w:highlight w:val="green"/>
+              </w:rPr>
               <w:t>/INVOKE_VIRTUAL</w:t>
             </w:r>
           </w:p>
@@ -5591,6 +5600,7 @@
                 <w:iCs/>
                 <w:sz w:val="18"/>
                 <w:szCs w:val="18"/>
+                <w:highlight w:val="green"/>
                 <w:lang w:val="sr-Cyrl-RS"/>
               </w:rPr>
               <w:t>позив метода</w:t>
@@ -5603,6 +5613,7 @@
                 <w:iCs/>
                 <w:sz w:val="18"/>
                 <w:szCs w:val="18"/>
+                <w:highlight w:val="green"/>
               </w:rPr>
               <w:t>/</w:t>
             </w:r>
@@ -5615,6 +5626,7 @@
                 <w:iCs/>
                 <w:sz w:val="18"/>
                 <w:szCs w:val="18"/>
+                <w:highlight w:val="green"/>
                 <w:lang w:val="sr-Cyrl-RS"/>
               </w:rPr>
               <w:t>вирт</w:t>
@@ -5628,6 +5640,7 @@
                 <w:iCs/>
                 <w:sz w:val="18"/>
                 <w:szCs w:val="18"/>
+                <w:highlight w:val="green"/>
                 <w:lang w:val="sr-Cyrl-RS"/>
               </w:rPr>
               <w:t>. метода</w:t>
@@ -12644,7 +12657,7 @@
 </file>
 
 <file path=customXml/itemProps1.xml><?xml version="1.0" encoding="utf-8"?>
-<ds:datastoreItem xmlns:ds="http://schemas.openxmlformats.org/officeDocument/2006/customXml" ds:itemID="{19FD7261-D808-4ACD-9924-7316D85F6E85}">
+<ds:datastoreItem xmlns:ds="http://schemas.openxmlformats.org/officeDocument/2006/customXml" ds:itemID="{87F8BF4A-DE84-4378-8E6F-298B88281520}">
   <ds:schemaRefs>
     <ds:schemaRef ds:uri="http://schemas.openxmlformats.org/officeDocument/2006/bibliography"/>
   </ds:schemaRefs>

</xml_diff>

<commit_message>
Class field address allocation
</commit_message>
<xml_diff>
--- a/docs/diplomski.docx
+++ b/docs/diplomski.docx
@@ -1651,21 +1651,7 @@
         <w:rPr>
           <w:lang w:val="sr-Cyrl-RS"/>
         </w:rPr>
-        <w:t xml:space="preserve"> инструкцијски сет на основу </w:t>
-      </w:r>
-      <w:proofErr w:type="spellStart"/>
-      <w:r>
-        <w:rPr>
-          <w:lang w:val="sr-Cyrl-RS"/>
-        </w:rPr>
-        <w:t>МикроЈава</w:t>
-      </w:r>
-      <w:proofErr w:type="spellEnd"/>
-      <w:r>
-        <w:rPr>
-          <w:lang w:val="sr-Cyrl-RS"/>
-        </w:rPr>
-        <w:t xml:space="preserve"> програмског кôда. Да би се ово реализовало потребно је развити програмски преводилац који се </w:t>
+        <w:t xml:space="preserve"> инструкцијски сет на основу МикроЈава програмског кôда. Да би се ово реализовало потребно је развити програмски преводилац који се </w:t>
       </w:r>
       <w:r>
         <w:rPr>
@@ -1765,21 +1751,7 @@
         <w:rPr>
           <w:lang w:val="sr-Cyrl-RS"/>
         </w:rPr>
-        <w:t>компајлера има задатак да изврши лексичку анализу, парсирање, семантичку анализу и генерисање међукôда (</w:t>
-      </w:r>
-      <w:proofErr w:type="spellStart"/>
-      <w:r>
-        <w:rPr>
-          <w:lang w:val="sr-Cyrl-RS"/>
-        </w:rPr>
-        <w:t>енг</w:t>
-      </w:r>
-      <w:proofErr w:type="spellEnd"/>
-      <w:r>
-        <w:rPr>
-          <w:lang w:val="sr-Cyrl-RS"/>
-        </w:rPr>
-        <w:t xml:space="preserve">. </w:t>
+        <w:t xml:space="preserve">компајлера има задатак да изврши лексичку анализу, парсирање, семантичку анализу и генерисање међукôда (енг. </w:t>
       </w:r>
       <w:r>
         <w:t>intermediate</w:t>
@@ -2171,53 +2143,17 @@
         </w:rPr>
         <w:t xml:space="preserve"> оптимизације и генерисање машинског кôда биће заснован на </w:t>
       </w:r>
-      <w:proofErr w:type="spellStart"/>
-      <w:r>
-        <w:rPr>
-          <w:lang w:val="sr-Cyrl-RS"/>
-        </w:rPr>
-        <w:t>троадресном</w:t>
-      </w:r>
-      <w:proofErr w:type="spellEnd"/>
-      <w:r>
-        <w:rPr>
-          <w:lang w:val="sr-Cyrl-RS"/>
-        </w:rPr>
-        <w:t xml:space="preserve"> </w:t>
-      </w:r>
-      <w:proofErr w:type="spellStart"/>
-      <w:r>
-        <w:rPr>
-          <w:lang w:val="sr-Cyrl-RS"/>
-        </w:rPr>
-        <w:t>кôду</w:t>
-      </w:r>
-      <w:proofErr w:type="spellEnd"/>
-      <w:r>
-        <w:rPr>
-          <w:lang w:val="sr-Cyrl-RS"/>
-        </w:rPr>
-        <w:t xml:space="preserve"> представљеном у виду четворки </w:t>
-      </w:r>
-      <w:r>
-        <w:rPr>
-          <w:lang w:val="sr-Cyrl-RS"/>
-        </w:rPr>
-        <w:t>(</w:t>
-      </w:r>
-      <w:proofErr w:type="spellStart"/>
-      <w:r>
-        <w:rPr>
-          <w:lang w:val="sr-Cyrl-RS"/>
-        </w:rPr>
-        <w:t>енг</w:t>
-      </w:r>
-      <w:proofErr w:type="spellEnd"/>
-      <w:r>
-        <w:rPr>
-          <w:lang w:val="sr-Cyrl-RS"/>
-        </w:rPr>
-        <w:t>.</w:t>
+      <w:r>
+        <w:rPr>
+          <w:lang w:val="sr-Cyrl-RS"/>
+        </w:rPr>
+        <w:t xml:space="preserve">троадресном кôду представљеном у виду четворки </w:t>
+      </w:r>
+      <w:r>
+        <w:rPr>
+          <w:lang w:val="sr-Cyrl-RS"/>
+        </w:rPr>
+        <w:t>(енг.</w:t>
       </w:r>
       <w:r>
         <w:rPr>
@@ -2606,21 +2542,7 @@
         <w:rPr>
           <w:lang w:val="sr-Cyrl-RS"/>
         </w:rPr>
-        <w:t>(</w:t>
-      </w:r>
-      <w:proofErr w:type="spellStart"/>
-      <w:r>
-        <w:rPr>
-          <w:lang w:val="sr-Cyrl-RS"/>
-        </w:rPr>
-        <w:t>енг</w:t>
-      </w:r>
-      <w:proofErr w:type="spellEnd"/>
-      <w:r>
-        <w:rPr>
-          <w:lang w:val="sr-Cyrl-RS"/>
-        </w:rPr>
-        <w:t xml:space="preserve">. </w:t>
+        <w:t xml:space="preserve">(енг. </w:t>
       </w:r>
       <w:r>
         <w:t>directed</w:t>
@@ -2762,7 +2684,6 @@
         <w:t>[</w:t>
       </w:r>
       <w:hyperlink w:anchor="Boj11" w:history="1">
-        <w:proofErr w:type="spellStart"/>
         <w:r>
           <w:rPr>
             <w:rStyle w:val="Hyperlink"/>
@@ -2771,7 +2692,6 @@
           </w:rPr>
           <w:t>Boj</w:t>
         </w:r>
-        <w:proofErr w:type="spellEnd"/>
         <w:r>
           <w:rPr>
             <w:rStyle w:val="Hyperlink"/>
@@ -2950,11 +2870,9 @@
         </w:rPr>
         <w:t xml:space="preserve"> (</w:t>
       </w:r>
-      <w:proofErr w:type="spellStart"/>
       <w:r>
         <w:t>uminus</w:t>
       </w:r>
-      <w:proofErr w:type="spellEnd"/>
       <w:r>
         <w:rPr>
           <w:lang w:val="sr-Cyrl-RS"/>
@@ -5617,7 +5535,6 @@
               </w:rPr>
               <w:t>/</w:t>
             </w:r>
-            <w:proofErr w:type="spellStart"/>
             <w:r>
               <w:rPr>
                 <w:b/>
@@ -5629,9 +5546,199 @@
                 <w:highlight w:val="green"/>
                 <w:lang w:val="sr-Cyrl-RS"/>
               </w:rPr>
-              <w:t>вирт</w:t>
-            </w:r>
-            <w:proofErr w:type="spellEnd"/>
+              <w:t>вирт. метода</w:t>
+            </w:r>
+          </w:p>
+        </w:tc>
+        <w:tc>
+          <w:tcPr>
+            <w:tcW w:w="955" w:type="pct"/>
+            <w:gridSpan w:val="2"/>
+            <w:vMerge w:val="restart"/>
+            <w:vAlign w:val="center"/>
+          </w:tcPr>
+          <w:p>
+            <w:pPr>
+              <w:jc w:val="center"/>
+              <w:cnfStyle w:val="000000000000" w:firstRow="0" w:lastRow="0" w:firstColumn="0" w:lastColumn="0" w:oddVBand="0" w:evenVBand="0" w:oddHBand="0" w:evenHBand="0" w:firstRowFirstColumn="0" w:firstRowLastColumn="0" w:lastRowFirstColumn="0" w:lastRowLastColumn="0"/>
+              <w:rPr>
+                <w:lang w:val="sr-Cyrl-RS"/>
+              </w:rPr>
+            </w:pPr>
+            <w:r>
+              <w:rPr>
+                <w:lang w:val="sr-Cyrl-RS"/>
+              </w:rPr>
+              <w:t>име методе</w:t>
+            </w:r>
+          </w:p>
+        </w:tc>
+        <w:tc>
+          <w:tcPr>
+            <w:tcW w:w="792" w:type="pct"/>
+            <w:vAlign w:val="center"/>
+          </w:tcPr>
+          <w:p>
+            <w:pPr>
+              <w:jc w:val="center"/>
+              <w:cnfStyle w:val="000000000000" w:firstRow="0" w:lastRow="0" w:firstColumn="0" w:lastColumn="0" w:oddVBand="0" w:evenVBand="0" w:oddHBand="0" w:evenHBand="0" w:firstRowFirstColumn="0" w:firstRowLastColumn="0" w:lastRowFirstColumn="0" w:lastRowLastColumn="0"/>
+            </w:pPr>
+          </w:p>
+        </w:tc>
+        <w:tc>
+          <w:tcPr>
+            <w:tcW w:w="1011" w:type="pct"/>
+            <w:gridSpan w:val="2"/>
+            <w:vAlign w:val="center"/>
+          </w:tcPr>
+          <w:p>
+            <w:pPr>
+              <w:jc w:val="center"/>
+              <w:cnfStyle w:val="000000000000" w:firstRow="0" w:lastRow="0" w:firstColumn="0" w:lastColumn="0" w:oddVBand="0" w:evenVBand="0" w:oddHBand="0" w:evenHBand="0" w:firstRowFirstColumn="0" w:firstRowLastColumn="0" w:lastRowFirstColumn="0" w:lastRowLastColumn="0"/>
+              <w:rPr>
+                <w:lang w:val="sr-Cyrl-RS"/>
+              </w:rPr>
+            </w:pPr>
+          </w:p>
+        </w:tc>
+      </w:tr>
+      <w:tr>
+        <w:tc>
+          <w:tcPr>
+            <w:cnfStyle w:val="001000000000" w:firstRow="0" w:lastRow="0" w:firstColumn="1" w:lastColumn="0" w:oddVBand="0" w:evenVBand="0" w:oddHBand="0" w:evenHBand="0" w:firstRowFirstColumn="0" w:firstRowLastColumn="0" w:lastRowFirstColumn="0" w:lastRowLastColumn="0"/>
+            <w:tcW w:w="559" w:type="pct"/>
+            <w:gridSpan w:val="2"/>
+            <w:vMerge/>
+            <w:vAlign w:val="center"/>
+          </w:tcPr>
+          <w:p>
+            <w:pPr>
+              <w:jc w:val="center"/>
+            </w:pPr>
+          </w:p>
+        </w:tc>
+        <w:tc>
+          <w:tcPr>
+            <w:tcW w:w="1683" w:type="pct"/>
+            <w:gridSpan w:val="2"/>
+            <w:vMerge/>
+            <w:vAlign w:val="center"/>
+          </w:tcPr>
+          <w:p>
+            <w:pPr>
+              <w:jc w:val="center"/>
+              <w:cnfStyle w:val="000000000000" w:firstRow="0" w:lastRow="0" w:firstColumn="0" w:lastColumn="0" w:oddVBand="0" w:evenVBand="0" w:oddHBand="0" w:evenHBand="0" w:firstRowFirstColumn="0" w:firstRowLastColumn="0" w:lastRowFirstColumn="0" w:lastRowLastColumn="0"/>
+              <w:rPr>
+                <w:b/>
+                <w:bCs/>
+                <w:i/>
+                <w:iCs/>
+                <w:lang w:val="sr-Cyrl-RS"/>
+              </w:rPr>
+            </w:pPr>
+          </w:p>
+        </w:tc>
+        <w:tc>
+          <w:tcPr>
+            <w:tcW w:w="955" w:type="pct"/>
+            <w:gridSpan w:val="2"/>
+            <w:vMerge/>
+            <w:vAlign w:val="center"/>
+          </w:tcPr>
+          <w:p>
+            <w:pPr>
+              <w:jc w:val="center"/>
+              <w:cnfStyle w:val="000000000000" w:firstRow="0" w:lastRow="0" w:firstColumn="0" w:lastColumn="0" w:oddVBand="0" w:evenVBand="0" w:oddHBand="0" w:evenHBand="0" w:firstRowFirstColumn="0" w:firstRowLastColumn="0" w:lastRowFirstColumn="0" w:lastRowLastColumn="0"/>
+              <w:rPr>
+                <w:lang w:val="sr-Cyrl-RS"/>
+              </w:rPr>
+            </w:pPr>
+          </w:p>
+        </w:tc>
+        <w:tc>
+          <w:tcPr>
+            <w:tcW w:w="792" w:type="pct"/>
+            <w:vAlign w:val="center"/>
+          </w:tcPr>
+          <w:p>
+            <w:pPr>
+              <w:jc w:val="center"/>
+              <w:cnfStyle w:val="000000000000" w:firstRow="0" w:lastRow="0" w:firstColumn="0" w:lastColumn="0" w:oddVBand="0" w:evenVBand="0" w:oddHBand="0" w:evenHBand="0" w:firstRowFirstColumn="0" w:firstRowLastColumn="0" w:lastRowFirstColumn="0" w:lastRowLastColumn="0"/>
+            </w:pPr>
+          </w:p>
+        </w:tc>
+        <w:tc>
+          <w:tcPr>
+            <w:tcW w:w="1011" w:type="pct"/>
+            <w:gridSpan w:val="2"/>
+            <w:vAlign w:val="center"/>
+          </w:tcPr>
+          <w:p>
+            <w:pPr>
+              <w:jc w:val="center"/>
+              <w:cnfStyle w:val="000000000000" w:firstRow="0" w:lastRow="0" w:firstColumn="0" w:lastColumn="0" w:oddVBand="0" w:evenVBand="0" w:oddHBand="0" w:evenHBand="0" w:firstRowFirstColumn="0" w:firstRowLastColumn="0" w:lastRowFirstColumn="0" w:lastRowLastColumn="0"/>
+              <w:rPr>
+                <w:lang w:val="sr-Cyrl-RS"/>
+              </w:rPr>
+            </w:pPr>
+            <w:r>
+              <w:rPr>
+                <w:lang w:val="sr-Cyrl-RS"/>
+              </w:rPr>
+              <w:t>одредиште</w:t>
+            </w:r>
+          </w:p>
+        </w:tc>
+      </w:tr>
+      <w:tr>
+        <w:tc>
+          <w:tcPr>
+            <w:cnfStyle w:val="001000000000" w:firstRow="0" w:lastRow="0" w:firstColumn="1" w:lastColumn="0" w:oddVBand="0" w:evenVBand="0" w:oddHBand="0" w:evenHBand="0" w:firstRowFirstColumn="0" w:firstRowLastColumn="0" w:lastRowFirstColumn="0" w:lastRowLastColumn="0"/>
+            <w:tcW w:w="559" w:type="pct"/>
+            <w:gridSpan w:val="2"/>
+            <w:vMerge/>
+            <w:vAlign w:val="center"/>
+          </w:tcPr>
+          <w:p>
+            <w:pPr>
+              <w:jc w:val="center"/>
+            </w:pPr>
+          </w:p>
+        </w:tc>
+        <w:tc>
+          <w:tcPr>
+            <w:tcW w:w="1683" w:type="pct"/>
+            <w:gridSpan w:val="2"/>
+            <w:vAlign w:val="center"/>
+          </w:tcPr>
+          <w:p>
+            <w:pPr>
+              <w:jc w:val="center"/>
+              <w:cnfStyle w:val="000000000000" w:firstRow="0" w:lastRow="0" w:firstColumn="0" w:lastColumn="0" w:oddVBand="0" w:evenVBand="0" w:oddHBand="0" w:evenHBand="0" w:firstRowFirstColumn="0" w:firstRowLastColumn="0" w:lastRowFirstColumn="0" w:lastRowLastColumn="0"/>
+              <w:rPr>
+                <w:highlight w:val="green"/>
+              </w:rPr>
+            </w:pPr>
+            <w:r>
+              <w:rPr>
+                <w:highlight w:val="green"/>
+              </w:rPr>
+              <w:t>ENTER</w:t>
+            </w:r>
+          </w:p>
+          <w:p>
+            <w:pPr>
+              <w:jc w:val="center"/>
+              <w:cnfStyle w:val="000000000000" w:firstRow="0" w:lastRow="0" w:firstColumn="0" w:lastColumn="0" w:oddVBand="0" w:evenVBand="0" w:oddHBand="0" w:evenHBand="0" w:firstRowFirstColumn="0" w:firstRowLastColumn="0" w:lastRowFirstColumn="0" w:lastRowLastColumn="0"/>
+              <w:rPr>
+                <w:b/>
+                <w:bCs/>
+                <w:i/>
+                <w:iCs/>
+                <w:highlight w:val="green"/>
+                <w:lang w:val="sr-Cyrl-RS"/>
+              </w:rPr>
+            </w:pPr>
             <w:r>
               <w:rPr>
                 <w:b/>
@@ -5643,7 +5750,7 @@
                 <w:highlight w:val="green"/>
                 <w:lang w:val="sr-Cyrl-RS"/>
               </w:rPr>
-              <w:t>. метода</w:t>
+              <w:t>припрема стека метода</w:t>
             </w:r>
           </w:p>
         </w:tc>
@@ -5651,22 +5758,25 @@
           <w:tcPr>
             <w:tcW w:w="955" w:type="pct"/>
             <w:gridSpan w:val="2"/>
-            <w:vMerge w:val="restart"/>
-            <w:vAlign w:val="center"/>
-          </w:tcPr>
-          <w:p>
-            <w:pPr>
-              <w:jc w:val="center"/>
-              <w:cnfStyle w:val="000000000000" w:firstRow="0" w:lastRow="0" w:firstColumn="0" w:lastColumn="0" w:oddVBand="0" w:evenVBand="0" w:oddHBand="0" w:evenHBand="0" w:firstRowFirstColumn="0" w:firstRowLastColumn="0" w:lastRowFirstColumn="0" w:lastRowLastColumn="0"/>
-              <w:rPr>
-                <w:lang w:val="sr-Cyrl-RS"/>
-              </w:rPr>
-            </w:pPr>
-            <w:r>
-              <w:rPr>
-                <w:lang w:val="sr-Cyrl-RS"/>
-              </w:rPr>
-              <w:t>име методе</w:t>
+            <w:vAlign w:val="center"/>
+          </w:tcPr>
+          <w:p>
+            <w:pPr>
+              <w:jc w:val="center"/>
+              <w:cnfStyle w:val="000000000000" w:firstRow="0" w:lastRow="0" w:firstColumn="0" w:lastColumn="0" w:oddVBand="0" w:evenVBand="0" w:oddHBand="0" w:evenHBand="0" w:firstRowFirstColumn="0" w:firstRowLastColumn="0" w:lastRowFirstColumn="0" w:lastRowLastColumn="0"/>
+            </w:pPr>
+            <w:r>
+              <w:rPr>
+                <w:lang w:val="sr-Cyrl-RS"/>
+              </w:rPr>
+              <w:t>број бајтова</w:t>
+            </w:r>
+            <w:r>
+              <w:rPr>
+                <w:lang w:val="sr-Cyrl-RS"/>
+              </w:rPr>
+              <w:br/>
+              <w:t>за резервацију</w:t>
             </w:r>
           </w:p>
         </w:tc>
@@ -5692,9 +5802,6 @@
             <w:pPr>
               <w:jc w:val="center"/>
               <w:cnfStyle w:val="000000000000" w:firstRow="0" w:lastRow="0" w:firstColumn="0" w:lastColumn="0" w:oddVBand="0" w:evenVBand="0" w:oddHBand="0" w:evenHBand="0" w:firstRowFirstColumn="0" w:firstRowLastColumn="0" w:lastRowFirstColumn="0" w:lastRowLastColumn="0"/>
-              <w:rPr>
-                <w:lang w:val="sr-Cyrl-RS"/>
-              </w:rPr>
             </w:pPr>
           </w:p>
         </w:tc>
@@ -5718,125 +5825,27 @@
           <w:tcPr>
             <w:tcW w:w="1683" w:type="pct"/>
             <w:gridSpan w:val="2"/>
-            <w:vMerge/>
-            <w:vAlign w:val="center"/>
-          </w:tcPr>
-          <w:p>
-            <w:pPr>
-              <w:jc w:val="center"/>
-              <w:cnfStyle w:val="000000000000" w:firstRow="0" w:lastRow="0" w:firstColumn="0" w:lastColumn="0" w:oddVBand="0" w:evenVBand="0" w:oddHBand="0" w:evenHBand="0" w:firstRowFirstColumn="0" w:firstRowLastColumn="0" w:lastRowFirstColumn="0" w:lastRowLastColumn="0"/>
-              <w:rPr>
-                <w:b/>
-                <w:bCs/>
-                <w:i/>
-                <w:iCs/>
-                <w:lang w:val="sr-Cyrl-RS"/>
-              </w:rPr>
-            </w:pPr>
-          </w:p>
-        </w:tc>
-        <w:tc>
-          <w:tcPr>
-            <w:tcW w:w="955" w:type="pct"/>
-            <w:gridSpan w:val="2"/>
-            <w:vMerge/>
-            <w:vAlign w:val="center"/>
-          </w:tcPr>
-          <w:p>
-            <w:pPr>
-              <w:jc w:val="center"/>
-              <w:cnfStyle w:val="000000000000" w:firstRow="0" w:lastRow="0" w:firstColumn="0" w:lastColumn="0" w:oddVBand="0" w:evenVBand="0" w:oddHBand="0" w:evenHBand="0" w:firstRowFirstColumn="0" w:firstRowLastColumn="0" w:lastRowFirstColumn="0" w:lastRowLastColumn="0"/>
-              <w:rPr>
-                <w:lang w:val="sr-Cyrl-RS"/>
-              </w:rPr>
-            </w:pPr>
-          </w:p>
-        </w:tc>
-        <w:tc>
-          <w:tcPr>
-            <w:tcW w:w="792" w:type="pct"/>
-            <w:vAlign w:val="center"/>
-          </w:tcPr>
-          <w:p>
-            <w:pPr>
-              <w:jc w:val="center"/>
-              <w:cnfStyle w:val="000000000000" w:firstRow="0" w:lastRow="0" w:firstColumn="0" w:lastColumn="0" w:oddVBand="0" w:evenVBand="0" w:oddHBand="0" w:evenHBand="0" w:firstRowFirstColumn="0" w:firstRowLastColumn="0" w:lastRowFirstColumn="0" w:lastRowLastColumn="0"/>
-            </w:pPr>
-          </w:p>
-        </w:tc>
-        <w:tc>
-          <w:tcPr>
-            <w:tcW w:w="1011" w:type="pct"/>
-            <w:gridSpan w:val="2"/>
-            <w:vAlign w:val="center"/>
-          </w:tcPr>
-          <w:p>
-            <w:pPr>
-              <w:jc w:val="center"/>
-              <w:cnfStyle w:val="000000000000" w:firstRow="0" w:lastRow="0" w:firstColumn="0" w:lastColumn="0" w:oddVBand="0" w:evenVBand="0" w:oddHBand="0" w:evenHBand="0" w:firstRowFirstColumn="0" w:firstRowLastColumn="0" w:lastRowFirstColumn="0" w:lastRowLastColumn="0"/>
-              <w:rPr>
-                <w:lang w:val="sr-Cyrl-RS"/>
-              </w:rPr>
-            </w:pPr>
-            <w:r>
-              <w:rPr>
-                <w:lang w:val="sr-Cyrl-RS"/>
-              </w:rPr>
-              <w:t>одредиште</w:t>
-            </w:r>
-          </w:p>
-        </w:tc>
-      </w:tr>
-      <w:tr>
-        <w:tc>
-          <w:tcPr>
-            <w:cnfStyle w:val="001000000000" w:firstRow="0" w:lastRow="0" w:firstColumn="1" w:lastColumn="0" w:oddVBand="0" w:evenVBand="0" w:oddHBand="0" w:evenHBand="0" w:firstRowFirstColumn="0" w:firstRowLastColumn="0" w:lastRowFirstColumn="0" w:lastRowLastColumn="0"/>
-            <w:tcW w:w="559" w:type="pct"/>
-            <w:gridSpan w:val="2"/>
-            <w:vMerge/>
-            <w:vAlign w:val="center"/>
-          </w:tcPr>
-          <w:p>
-            <w:pPr>
-              <w:jc w:val="center"/>
-            </w:pPr>
-          </w:p>
-        </w:tc>
-        <w:tc>
-          <w:tcPr>
-            <w:tcW w:w="1683" w:type="pct"/>
-            <w:gridSpan w:val="2"/>
-            <w:vAlign w:val="center"/>
-          </w:tcPr>
-          <w:p>
-            <w:pPr>
-              <w:jc w:val="center"/>
-              <w:cnfStyle w:val="000000000000" w:firstRow="0" w:lastRow="0" w:firstColumn="0" w:lastColumn="0" w:oddVBand="0" w:evenVBand="0" w:oddHBand="0" w:evenHBand="0" w:firstRowFirstColumn="0" w:firstRowLastColumn="0" w:lastRowFirstColumn="0" w:lastRowLastColumn="0"/>
-              <w:rPr>
-                <w:highlight w:val="green"/>
-              </w:rPr>
-            </w:pPr>
-            <w:r>
-              <w:rPr>
-                <w:highlight w:val="green"/>
-              </w:rPr>
-              <w:t>ENTER</w:t>
-            </w:r>
-          </w:p>
-          <w:p>
-            <w:pPr>
-              <w:jc w:val="center"/>
-              <w:cnfStyle w:val="000000000000" w:firstRow="0" w:lastRow="0" w:firstColumn="0" w:lastColumn="0" w:oddVBand="0" w:evenVBand="0" w:oddHBand="0" w:evenHBand="0" w:firstRowFirstColumn="0" w:firstRowLastColumn="0" w:lastRowFirstColumn="0" w:lastRowLastColumn="0"/>
-              <w:rPr>
-                <w:b/>
-                <w:bCs/>
-                <w:i/>
-                <w:iCs/>
-                <w:highlight w:val="green"/>
-                <w:lang w:val="sr-Cyrl-RS"/>
-              </w:rPr>
-            </w:pPr>
-            <w:r>
+            <w:vAlign w:val="center"/>
+          </w:tcPr>
+          <w:p>
+            <w:pPr>
+              <w:jc w:val="center"/>
+              <w:cnfStyle w:val="000000000000" w:firstRow="0" w:lastRow="0" w:firstColumn="0" w:lastColumn="0" w:oddVBand="0" w:evenVBand="0" w:oddHBand="0" w:evenHBand="0" w:firstRowFirstColumn="0" w:firstRowLastColumn="0" w:lastRowFirstColumn="0" w:lastRowLastColumn="0"/>
+              <w:rPr>
+                <w:highlight w:val="green"/>
+              </w:rPr>
+            </w:pPr>
+            <w:r>
+              <w:rPr>
+                <w:highlight w:val="green"/>
+              </w:rPr>
+              <w:t>LEAVE</w:t>
+            </w:r>
+          </w:p>
+          <w:p>
+            <w:pPr>
+              <w:jc w:val="center"/>
+              <w:cnfStyle w:val="000000000000" w:firstRow="0" w:lastRow="0" w:firstColumn="0" w:lastColumn="0" w:oddVBand="0" w:evenVBand="0" w:oddHBand="0" w:evenHBand="0" w:firstRowFirstColumn="0" w:firstRowLastColumn="0" w:lastRowFirstColumn="0" w:lastRowLastColumn="0"/>
               <w:rPr>
                 <w:b/>
                 <w:bCs/>
@@ -5847,102 +5856,8 @@
                 <w:highlight w:val="green"/>
                 <w:lang w:val="sr-Cyrl-RS"/>
               </w:rPr>
-              <w:t>припрема стека метода</w:t>
-            </w:r>
-          </w:p>
-        </w:tc>
-        <w:tc>
-          <w:tcPr>
-            <w:tcW w:w="955" w:type="pct"/>
-            <w:gridSpan w:val="2"/>
-            <w:vAlign w:val="center"/>
-          </w:tcPr>
-          <w:p>
-            <w:pPr>
-              <w:jc w:val="center"/>
-              <w:cnfStyle w:val="000000000000" w:firstRow="0" w:lastRow="0" w:firstColumn="0" w:lastColumn="0" w:oddVBand="0" w:evenVBand="0" w:oddHBand="0" w:evenHBand="0" w:firstRowFirstColumn="0" w:firstRowLastColumn="0" w:lastRowFirstColumn="0" w:lastRowLastColumn="0"/>
-            </w:pPr>
-            <w:r>
-              <w:rPr>
-                <w:lang w:val="sr-Cyrl-RS"/>
-              </w:rPr>
-              <w:t>број бајтова</w:t>
-            </w:r>
-            <w:r>
-              <w:rPr>
-                <w:lang w:val="sr-Cyrl-RS"/>
-              </w:rPr>
-              <w:br/>
-              <w:t>за резервацију</w:t>
-            </w:r>
-          </w:p>
-        </w:tc>
-        <w:tc>
-          <w:tcPr>
-            <w:tcW w:w="792" w:type="pct"/>
-            <w:vAlign w:val="center"/>
-          </w:tcPr>
-          <w:p>
-            <w:pPr>
-              <w:jc w:val="center"/>
-              <w:cnfStyle w:val="000000000000" w:firstRow="0" w:lastRow="0" w:firstColumn="0" w:lastColumn="0" w:oddVBand="0" w:evenVBand="0" w:oddHBand="0" w:evenHBand="0" w:firstRowFirstColumn="0" w:firstRowLastColumn="0" w:lastRowFirstColumn="0" w:lastRowLastColumn="0"/>
-            </w:pPr>
-          </w:p>
-        </w:tc>
-        <w:tc>
-          <w:tcPr>
-            <w:tcW w:w="1011" w:type="pct"/>
-            <w:gridSpan w:val="2"/>
-            <w:vAlign w:val="center"/>
-          </w:tcPr>
-          <w:p>
-            <w:pPr>
-              <w:jc w:val="center"/>
-              <w:cnfStyle w:val="000000000000" w:firstRow="0" w:lastRow="0" w:firstColumn="0" w:lastColumn="0" w:oddVBand="0" w:evenVBand="0" w:oddHBand="0" w:evenHBand="0" w:firstRowFirstColumn="0" w:firstRowLastColumn="0" w:lastRowFirstColumn="0" w:lastRowLastColumn="0"/>
-            </w:pPr>
-          </w:p>
-        </w:tc>
-      </w:tr>
-      <w:tr>
-        <w:tc>
-          <w:tcPr>
-            <w:cnfStyle w:val="001000000000" w:firstRow="0" w:lastRow="0" w:firstColumn="1" w:lastColumn="0" w:oddVBand="0" w:evenVBand="0" w:oddHBand="0" w:evenHBand="0" w:firstRowFirstColumn="0" w:firstRowLastColumn="0" w:lastRowFirstColumn="0" w:lastRowLastColumn="0"/>
-            <w:tcW w:w="559" w:type="pct"/>
-            <w:gridSpan w:val="2"/>
-            <w:vMerge/>
-            <w:vAlign w:val="center"/>
-          </w:tcPr>
-          <w:p>
-            <w:pPr>
-              <w:jc w:val="center"/>
-            </w:pPr>
-          </w:p>
-        </w:tc>
-        <w:tc>
-          <w:tcPr>
-            <w:tcW w:w="1683" w:type="pct"/>
-            <w:gridSpan w:val="2"/>
-            <w:vAlign w:val="center"/>
-          </w:tcPr>
-          <w:p>
-            <w:pPr>
-              <w:jc w:val="center"/>
-              <w:cnfStyle w:val="000000000000" w:firstRow="0" w:lastRow="0" w:firstColumn="0" w:lastColumn="0" w:oddVBand="0" w:evenVBand="0" w:oddHBand="0" w:evenHBand="0" w:firstRowFirstColumn="0" w:firstRowLastColumn="0" w:lastRowFirstColumn="0" w:lastRowLastColumn="0"/>
-              <w:rPr>
-                <w:highlight w:val="green"/>
-              </w:rPr>
-            </w:pPr>
-            <w:r>
-              <w:rPr>
-                <w:highlight w:val="green"/>
-              </w:rPr>
-              <w:t>LEAVE</w:t>
-            </w:r>
-          </w:p>
-          <w:p>
-            <w:pPr>
-              <w:jc w:val="center"/>
-              <w:cnfStyle w:val="000000000000" w:firstRow="0" w:lastRow="0" w:firstColumn="0" w:lastColumn="0" w:oddVBand="0" w:evenVBand="0" w:oddHBand="0" w:evenHBand="0" w:firstRowFirstColumn="0" w:firstRowLastColumn="0" w:lastRowFirstColumn="0" w:lastRowLastColumn="0"/>
+            </w:pPr>
+            <w:r>
               <w:rPr>
                 <w:b/>
                 <w:bCs/>
@@ -5953,7 +5868,8 @@
                 <w:highlight w:val="green"/>
                 <w:lang w:val="sr-Cyrl-RS"/>
               </w:rPr>
-            </w:pPr>
+              <w:t>распремање стека методе</w:t>
+            </w:r>
             <w:r>
               <w:rPr>
                 <w:b/>
@@ -5965,8 +5881,22 @@
                 <w:highlight w:val="green"/>
                 <w:lang w:val="sr-Cyrl-RS"/>
               </w:rPr>
-              <w:t>распремање стека методе</w:t>
-            </w:r>
+              <w:t xml:space="preserve"> и</w:t>
+            </w:r>
+          </w:p>
+          <w:p>
+            <w:pPr>
+              <w:jc w:val="center"/>
+              <w:cnfStyle w:val="000000000000" w:firstRow="0" w:lastRow="0" w:firstColumn="0" w:lastColumn="0" w:oddVBand="0" w:evenVBand="0" w:oddHBand="0" w:evenHBand="0" w:firstRowFirstColumn="0" w:firstRowLastColumn="0" w:lastRowFirstColumn="0" w:lastRowLastColumn="0"/>
+              <w:rPr>
+                <w:b/>
+                <w:bCs/>
+                <w:i/>
+                <w:iCs/>
+                <w:highlight w:val="green"/>
+                <w:lang w:val="sr-Cyrl-RS"/>
+              </w:rPr>
+            </w:pPr>
             <w:r>
               <w:rPr>
                 <w:b/>
@@ -5978,7 +5908,99 @@
                 <w:highlight w:val="green"/>
                 <w:lang w:val="sr-Cyrl-RS"/>
               </w:rPr>
-              <w:t xml:space="preserve"> и</w:t>
+              <w:t>повратак контроле тока на позиваоца тренутне методе</w:t>
+            </w:r>
+          </w:p>
+        </w:tc>
+        <w:tc>
+          <w:tcPr>
+            <w:tcW w:w="955" w:type="pct"/>
+            <w:gridSpan w:val="2"/>
+            <w:vAlign w:val="center"/>
+          </w:tcPr>
+          <w:p>
+            <w:pPr>
+              <w:jc w:val="center"/>
+              <w:cnfStyle w:val="000000000000" w:firstRow="0" w:lastRow="0" w:firstColumn="0" w:lastColumn="0" w:oddVBand="0" w:evenVBand="0" w:oddHBand="0" w:evenHBand="0" w:firstRowFirstColumn="0" w:firstRowLastColumn="0" w:lastRowFirstColumn="0" w:lastRowLastColumn="0"/>
+              <w:rPr>
+                <w:lang w:val="sr-Cyrl-RS"/>
+              </w:rPr>
+            </w:pPr>
+          </w:p>
+        </w:tc>
+        <w:tc>
+          <w:tcPr>
+            <w:tcW w:w="792" w:type="pct"/>
+            <w:vAlign w:val="center"/>
+          </w:tcPr>
+          <w:p>
+            <w:pPr>
+              <w:jc w:val="center"/>
+              <w:cnfStyle w:val="000000000000" w:firstRow="0" w:lastRow="0" w:firstColumn="0" w:lastColumn="0" w:oddVBand="0" w:evenVBand="0" w:oddHBand="0" w:evenHBand="0" w:firstRowFirstColumn="0" w:firstRowLastColumn="0" w:lastRowFirstColumn="0" w:lastRowLastColumn="0"/>
+              <w:rPr>
+                <w:lang w:val="sr-Cyrl-RS"/>
+              </w:rPr>
+            </w:pPr>
+          </w:p>
+        </w:tc>
+        <w:tc>
+          <w:tcPr>
+            <w:tcW w:w="1011" w:type="pct"/>
+            <w:gridSpan w:val="2"/>
+            <w:vAlign w:val="center"/>
+          </w:tcPr>
+          <w:p>
+            <w:pPr>
+              <w:jc w:val="center"/>
+              <w:cnfStyle w:val="000000000000" w:firstRow="0" w:lastRow="0" w:firstColumn="0" w:lastColumn="0" w:oddVBand="0" w:evenVBand="0" w:oddHBand="0" w:evenHBand="0" w:firstRowFirstColumn="0" w:firstRowLastColumn="0" w:lastRowFirstColumn="0" w:lastRowLastColumn="0"/>
+              <w:rPr>
+                <w:lang w:val="sr-Cyrl-RS"/>
+              </w:rPr>
+            </w:pPr>
+          </w:p>
+        </w:tc>
+      </w:tr>
+      <w:tr>
+        <w:trPr>
+          <w:trHeight w:val="680"/>
+        </w:trPr>
+        <w:tc>
+          <w:tcPr>
+            <w:cnfStyle w:val="001000000000" w:firstRow="0" w:lastRow="0" w:firstColumn="1" w:lastColumn="0" w:oddVBand="0" w:evenVBand="0" w:oddHBand="0" w:evenHBand="0" w:firstRowFirstColumn="0" w:firstRowLastColumn="0" w:lastRowFirstColumn="0" w:lastRowLastColumn="0"/>
+            <w:tcW w:w="559" w:type="pct"/>
+            <w:gridSpan w:val="2"/>
+            <w:vMerge/>
+            <w:vAlign w:val="center"/>
+          </w:tcPr>
+          <w:p>
+            <w:pPr>
+              <w:jc w:val="center"/>
+              <w:rPr>
+                <w:lang w:val="sr-Cyrl-RS"/>
+              </w:rPr>
+            </w:pPr>
+          </w:p>
+        </w:tc>
+        <w:tc>
+          <w:tcPr>
+            <w:tcW w:w="1683" w:type="pct"/>
+            <w:gridSpan w:val="2"/>
+            <w:vAlign w:val="center"/>
+          </w:tcPr>
+          <w:p>
+            <w:pPr>
+              <w:jc w:val="center"/>
+              <w:cnfStyle w:val="000000000000" w:firstRow="0" w:lastRow="0" w:firstColumn="0" w:lastColumn="0" w:oddVBand="0" w:evenVBand="0" w:oddHBand="0" w:evenHBand="0" w:firstRowFirstColumn="0" w:firstRowLastColumn="0" w:lastRowFirstColumn="0" w:lastRowLastColumn="0"/>
+              <w:rPr>
+                <w:highlight w:val="green"/>
+                <w:lang w:val="sr-Cyrl-RS"/>
+              </w:rPr>
+            </w:pPr>
+            <w:r>
+              <w:rPr>
+                <w:highlight w:val="green"/>
+              </w:rPr>
+              <w:t>RET</w:t>
             </w:r>
           </w:p>
           <w:p>
@@ -6005,7 +6027,7 @@
                 <w:highlight w:val="green"/>
                 <w:lang w:val="sr-Cyrl-RS"/>
               </w:rPr>
-              <w:t>повратак контроле тока на позиваоца тренутне методе</w:t>
+              <w:t>постављање повратне вредности методе</w:t>
             </w:r>
           </w:p>
         </w:tc>
@@ -6020,9 +6042,16 @@
               <w:jc w:val="center"/>
               <w:cnfStyle w:val="000000000000" w:firstRow="0" w:lastRow="0" w:firstColumn="0" w:lastColumn="0" w:oddVBand="0" w:evenVBand="0" w:oddHBand="0" w:evenHBand="0" w:firstRowFirstColumn="0" w:firstRowLastColumn="0" w:lastRowFirstColumn="0" w:lastRowLastColumn="0"/>
               <w:rPr>
-                <w:lang w:val="sr-Cyrl-RS"/>
-              </w:rPr>
-            </w:pPr>
+                <w:highlight w:val="green"/>
+              </w:rPr>
+            </w:pPr>
+            <w:r>
+              <w:rPr>
+                <w:highlight w:val="green"/>
+                <w:lang w:val="sr-Cyrl-RS"/>
+              </w:rPr>
+              <w:t>повратна вредност</w:t>
+            </w:r>
           </w:p>
         </w:tc>
         <w:tc>
@@ -6058,48 +6087,36 @@
         </w:tc>
       </w:tr>
       <w:tr>
-        <w:trPr>
-          <w:trHeight w:val="680"/>
-        </w:trPr>
         <w:tc>
           <w:tcPr>
             <w:cnfStyle w:val="001000000000" w:firstRow="0" w:lastRow="0" w:firstColumn="1" w:lastColumn="0" w:oddVBand="0" w:evenVBand="0" w:oddHBand="0" w:evenHBand="0" w:firstRowFirstColumn="0" w:firstRowLastColumn="0" w:lastRowFirstColumn="0" w:lastRowLastColumn="0"/>
-            <w:tcW w:w="559" w:type="pct"/>
+            <w:tcW w:w="552" w:type="pct"/>
+            <w:textDirection w:val="btLr"/>
+            <w:vAlign w:val="center"/>
+          </w:tcPr>
+          <w:p>
+            <w:pPr>
+              <w:ind w:left="113" w:right="113"/>
+              <w:jc w:val="center"/>
+              <w:rPr>
+                <w:lang w:val="sr-Cyrl-RS"/>
+              </w:rPr>
+            </w:pPr>
+            <w:r>
+              <w:lastRenderedPageBreak/>
+              <w:br/>
+            </w:r>
+            <w:r>
+              <w:br/>
+            </w:r>
+          </w:p>
+        </w:tc>
+        <w:tc>
+          <w:tcPr>
+            <w:tcW w:w="1676" w:type="pct"/>
             <w:gridSpan w:val="2"/>
-            <w:vMerge/>
-            <w:vAlign w:val="center"/>
-          </w:tcPr>
-          <w:p>
-            <w:pPr>
-              <w:jc w:val="center"/>
-              <w:rPr>
-                <w:lang w:val="sr-Cyrl-RS"/>
-              </w:rPr>
-            </w:pPr>
-          </w:p>
-        </w:tc>
-        <w:tc>
-          <w:tcPr>
-            <w:tcW w:w="1683" w:type="pct"/>
-            <w:gridSpan w:val="2"/>
-            <w:vAlign w:val="center"/>
-          </w:tcPr>
-          <w:p>
-            <w:pPr>
-              <w:jc w:val="center"/>
-              <w:cnfStyle w:val="000000000000" w:firstRow="0" w:lastRow="0" w:firstColumn="0" w:lastColumn="0" w:oddVBand="0" w:evenVBand="0" w:oddHBand="0" w:evenHBand="0" w:firstRowFirstColumn="0" w:firstRowLastColumn="0" w:lastRowFirstColumn="0" w:lastRowLastColumn="0"/>
-              <w:rPr>
-                <w:highlight w:val="green"/>
-                <w:lang w:val="sr-Cyrl-RS"/>
-              </w:rPr>
-            </w:pPr>
-            <w:r>
-              <w:rPr>
-                <w:highlight w:val="green"/>
-              </w:rPr>
-              <w:t>RET</w:t>
-            </w:r>
-          </w:p>
+            <w:vAlign w:val="center"/>
+          </w:tcPr>
           <w:p>
             <w:pPr>
               <w:jc w:val="center"/>
@@ -6109,6 +6126,191 @@
                 <w:bCs/>
                 <w:i/>
                 <w:iCs/>
+                <w:highlight w:val="yellow"/>
+                <w:lang w:val="sr-Cyrl-RS"/>
+              </w:rPr>
+            </w:pPr>
+            <w:r>
+              <w:rPr>
+                <w:b/>
+                <w:bCs/>
+                <w:lang w:val="sr-Cyrl-RS"/>
+              </w:rPr>
+              <w:t>Инструкција</w:t>
+            </w:r>
+          </w:p>
+        </w:tc>
+        <w:tc>
+          <w:tcPr>
+            <w:tcW w:w="949" w:type="pct"/>
+            <w:gridSpan w:val="2"/>
+            <w:vAlign w:val="center"/>
+          </w:tcPr>
+          <w:p>
+            <w:pPr>
+              <w:jc w:val="center"/>
+              <w:cnfStyle w:val="000000000000" w:firstRow="0" w:lastRow="0" w:firstColumn="0" w:lastColumn="0" w:oddVBand="0" w:evenVBand="0" w:oddHBand="0" w:evenHBand="0" w:firstRowFirstColumn="0" w:firstRowLastColumn="0" w:lastRowFirstColumn="0" w:lastRowLastColumn="0"/>
+              <w:rPr>
+                <w:b/>
+                <w:bCs/>
+                <w:lang w:val="sr-Cyrl-RS"/>
+              </w:rPr>
+            </w:pPr>
+            <w:r>
+              <w:rPr>
+                <w:b/>
+                <w:bCs/>
+                <w:lang w:val="sr-Cyrl-RS"/>
+              </w:rPr>
+              <w:t>Први</w:t>
+            </w:r>
+          </w:p>
+          <w:p>
+            <w:pPr>
+              <w:jc w:val="center"/>
+              <w:cnfStyle w:val="000000000000" w:firstRow="0" w:lastRow="0" w:firstColumn="0" w:lastColumn="0" w:oddVBand="0" w:evenVBand="0" w:oddHBand="0" w:evenHBand="0" w:firstRowFirstColumn="0" w:firstRowLastColumn="0" w:lastRowFirstColumn="0" w:lastRowLastColumn="0"/>
+              <w:rPr>
+                <w:b/>
+                <w:bCs/>
+              </w:rPr>
+            </w:pPr>
+            <w:r>
+              <w:rPr>
+                <w:b/>
+                <w:bCs/>
+                <w:lang w:val="sr-Cyrl-RS"/>
+              </w:rPr>
+              <w:t>аргумент</w:t>
+            </w:r>
+          </w:p>
+        </w:tc>
+        <w:tc>
+          <w:tcPr>
+            <w:tcW w:w="852" w:type="pct"/>
+            <w:gridSpan w:val="3"/>
+            <w:vAlign w:val="center"/>
+          </w:tcPr>
+          <w:p>
+            <w:pPr>
+              <w:jc w:val="center"/>
+              <w:cnfStyle w:val="000000000000" w:firstRow="0" w:lastRow="0" w:firstColumn="0" w:lastColumn="0" w:oddVBand="0" w:evenVBand="0" w:oddHBand="0" w:evenHBand="0" w:firstRowFirstColumn="0" w:firstRowLastColumn="0" w:lastRowFirstColumn="0" w:lastRowLastColumn="0"/>
+              <w:rPr>
+                <w:b/>
+                <w:bCs/>
+                <w:lang w:val="sr-Cyrl-RS"/>
+              </w:rPr>
+            </w:pPr>
+            <w:r>
+              <w:rPr>
+                <w:b/>
+                <w:bCs/>
+                <w:lang w:val="sr-Cyrl-RS"/>
+              </w:rPr>
+              <w:t xml:space="preserve">Други </w:t>
+            </w:r>
+          </w:p>
+          <w:p>
+            <w:pPr>
+              <w:jc w:val="center"/>
+              <w:cnfStyle w:val="000000000000" w:firstRow="0" w:lastRow="0" w:firstColumn="0" w:lastColumn="0" w:oddVBand="0" w:evenVBand="0" w:oddHBand="0" w:evenHBand="0" w:firstRowFirstColumn="0" w:firstRowLastColumn="0" w:lastRowFirstColumn="0" w:lastRowLastColumn="0"/>
+              <w:rPr>
+                <w:b/>
+                <w:bCs/>
+              </w:rPr>
+            </w:pPr>
+            <w:r>
+              <w:rPr>
+                <w:b/>
+                <w:bCs/>
+                <w:lang w:val="sr-Cyrl-RS"/>
+              </w:rPr>
+              <w:t>аргумент</w:t>
+            </w:r>
+          </w:p>
+        </w:tc>
+        <w:tc>
+          <w:tcPr>
+            <w:tcW w:w="971" w:type="pct"/>
+            <w:vAlign w:val="center"/>
+          </w:tcPr>
+          <w:p>
+            <w:pPr>
+              <w:jc w:val="center"/>
+              <w:cnfStyle w:val="000000000000" w:firstRow="0" w:lastRow="0" w:firstColumn="0" w:lastColumn="0" w:oddVBand="0" w:evenVBand="0" w:oddHBand="0" w:evenHBand="0" w:firstRowFirstColumn="0" w:firstRowLastColumn="0" w:lastRowFirstColumn="0" w:lastRowLastColumn="0"/>
+              <w:rPr>
+                <w:b/>
+                <w:bCs/>
+              </w:rPr>
+            </w:pPr>
+            <w:r>
+              <w:rPr>
+                <w:b/>
+                <w:bCs/>
+                <w:lang w:val="sr-Cyrl-RS"/>
+              </w:rPr>
+              <w:t xml:space="preserve">Дестинациони </w:t>
+            </w:r>
+            <w:r>
+              <w:rPr>
+                <w:b/>
+                <w:bCs/>
+                <w:lang w:val="sr-Cyrl-RS"/>
+              </w:rPr>
+              <w:br/>
+              <w:t>аргумент</w:t>
+            </w:r>
+          </w:p>
+        </w:tc>
+      </w:tr>
+      <w:tr>
+        <w:tc>
+          <w:tcPr>
+            <w:cnfStyle w:val="001000000000" w:firstRow="0" w:lastRow="0" w:firstColumn="1" w:lastColumn="0" w:oddVBand="0" w:evenVBand="0" w:oddHBand="0" w:evenHBand="0" w:firstRowFirstColumn="0" w:firstRowLastColumn="0" w:lastRowFirstColumn="0" w:lastRowLastColumn="0"/>
+            <w:tcW w:w="552" w:type="pct"/>
+            <w:vMerge w:val="restart"/>
+            <w:textDirection w:val="btLr"/>
+            <w:vAlign w:val="center"/>
+          </w:tcPr>
+          <w:p>
+            <w:pPr>
+              <w:ind w:left="113" w:right="113"/>
+              <w:jc w:val="center"/>
+              <w:rPr>
+                <w:b w:val="0"/>
+                <w:bCs w:val="0"/>
+              </w:rPr>
+            </w:pPr>
+            <w:r>
+              <w:t>I/O</w:t>
+            </w:r>
+          </w:p>
+        </w:tc>
+        <w:tc>
+          <w:tcPr>
+            <w:tcW w:w="1676" w:type="pct"/>
+            <w:gridSpan w:val="2"/>
+            <w:vAlign w:val="center"/>
+          </w:tcPr>
+          <w:p>
+            <w:pPr>
+              <w:jc w:val="center"/>
+              <w:cnfStyle w:val="000000000000" w:firstRow="0" w:lastRow="0" w:firstColumn="0" w:lastColumn="0" w:oddVBand="0" w:evenVBand="0" w:oddHBand="0" w:evenHBand="0" w:firstRowFirstColumn="0" w:firstRowLastColumn="0" w:lastRowFirstColumn="0" w:lastRowLastColumn="0"/>
+              <w:rPr>
+                <w:highlight w:val="green"/>
+              </w:rPr>
+            </w:pPr>
+            <w:r>
+              <w:rPr>
+                <w:highlight w:val="green"/>
+              </w:rPr>
+              <w:t>SCANF</w:t>
+            </w:r>
+          </w:p>
+          <w:p>
+            <w:pPr>
+              <w:jc w:val="center"/>
+              <w:cnfStyle w:val="000000000000" w:firstRow="0" w:lastRow="0" w:firstColumn="0" w:lastColumn="0" w:oddVBand="0" w:evenVBand="0" w:oddHBand="0" w:evenHBand="0" w:firstRowFirstColumn="0" w:firstRowLastColumn="0" w:lastRowFirstColumn="0" w:lastRowLastColumn="0"/>
+              <w:rPr>
                 <w:highlight w:val="green"/>
                 <w:lang w:val="sr-Cyrl-RS"/>
               </w:rPr>
@@ -6124,13 +6326,13 @@
                 <w:highlight w:val="green"/>
                 <w:lang w:val="sr-Cyrl-RS"/>
               </w:rPr>
-              <w:t>постављање повратне вредности методе</w:t>
-            </w:r>
-          </w:p>
-        </w:tc>
-        <w:tc>
-          <w:tcPr>
-            <w:tcW w:w="955" w:type="pct"/>
+              <w:t>читање са stdin</w:t>
+            </w:r>
+          </w:p>
+        </w:tc>
+        <w:tc>
+          <w:tcPr>
+            <w:tcW w:w="949" w:type="pct"/>
             <w:gridSpan w:val="2"/>
             <w:vAlign w:val="center"/>
           </w:tcPr>
@@ -6139,47 +6341,55 @@
               <w:jc w:val="center"/>
               <w:cnfStyle w:val="000000000000" w:firstRow="0" w:lastRow="0" w:firstColumn="0" w:lastColumn="0" w:oddVBand="0" w:evenVBand="0" w:oddHBand="0" w:evenHBand="0" w:firstRowFirstColumn="0" w:firstRowLastColumn="0" w:lastRowFirstColumn="0" w:lastRowLastColumn="0"/>
               <w:rPr>
-                <w:highlight w:val="green"/>
-              </w:rPr>
-            </w:pPr>
-            <w:r>
-              <w:rPr>
-                <w:highlight w:val="green"/>
-                <w:lang w:val="sr-Cyrl-RS"/>
-              </w:rPr>
-              <w:t>повратна вредност</w:t>
-            </w:r>
-          </w:p>
-        </w:tc>
-        <w:tc>
-          <w:tcPr>
-            <w:tcW w:w="792" w:type="pct"/>
-            <w:vAlign w:val="center"/>
-          </w:tcPr>
-          <w:p>
-            <w:pPr>
-              <w:jc w:val="center"/>
-              <w:cnfStyle w:val="000000000000" w:firstRow="0" w:lastRow="0" w:firstColumn="0" w:lastColumn="0" w:oddVBand="0" w:evenVBand="0" w:oddHBand="0" w:evenHBand="0" w:firstRowFirstColumn="0" w:firstRowLastColumn="0" w:lastRowFirstColumn="0" w:lastRowLastColumn="0"/>
-              <w:rPr>
-                <w:lang w:val="sr-Cyrl-RS"/>
-              </w:rPr>
-            </w:pPr>
-          </w:p>
-        </w:tc>
-        <w:tc>
-          <w:tcPr>
-            <w:tcW w:w="1011" w:type="pct"/>
-            <w:gridSpan w:val="2"/>
-            <w:vAlign w:val="center"/>
-          </w:tcPr>
-          <w:p>
-            <w:pPr>
-              <w:jc w:val="center"/>
-              <w:cnfStyle w:val="000000000000" w:firstRow="0" w:lastRow="0" w:firstColumn="0" w:lastColumn="0" w:oddVBand="0" w:evenVBand="0" w:oddHBand="0" w:evenHBand="0" w:firstRowFirstColumn="0" w:firstRowLastColumn="0" w:lastRowFirstColumn="0" w:lastRowLastColumn="0"/>
-              <w:rPr>
-                <w:lang w:val="sr-Cyrl-RS"/>
-              </w:rPr>
-            </w:pPr>
+                <w:lang w:val="sr-Cyrl-RS"/>
+              </w:rPr>
+            </w:pPr>
+          </w:p>
+        </w:tc>
+        <w:tc>
+          <w:tcPr>
+            <w:tcW w:w="852" w:type="pct"/>
+            <w:gridSpan w:val="3"/>
+            <w:vAlign w:val="center"/>
+          </w:tcPr>
+          <w:p>
+            <w:pPr>
+              <w:jc w:val="center"/>
+              <w:cnfStyle w:val="000000000000" w:firstRow="0" w:lastRow="0" w:firstColumn="0" w:lastColumn="0" w:oddVBand="0" w:evenVBand="0" w:oddHBand="0" w:evenHBand="0" w:firstRowFirstColumn="0" w:firstRowLastColumn="0" w:lastRowFirstColumn="0" w:lastRowLastColumn="0"/>
+              <w:rPr>
+                <w:lang w:val="sr-Cyrl-RS"/>
+              </w:rPr>
+            </w:pPr>
+            <w:r>
+              <w:t xml:space="preserve">%b, </w:t>
+            </w:r>
+            <w:r>
+              <w:t>%c</w:t>
+            </w:r>
+            <w:r>
+              <w:t>, %d</w:t>
+            </w:r>
+          </w:p>
+        </w:tc>
+        <w:tc>
+          <w:tcPr>
+            <w:tcW w:w="971" w:type="pct"/>
+            <w:vAlign w:val="center"/>
+          </w:tcPr>
+          <w:p>
+            <w:pPr>
+              <w:jc w:val="center"/>
+              <w:cnfStyle w:val="000000000000" w:firstRow="0" w:lastRow="0" w:firstColumn="0" w:lastColumn="0" w:oddVBand="0" w:evenVBand="0" w:oddHBand="0" w:evenHBand="0" w:firstRowFirstColumn="0" w:firstRowLastColumn="0" w:lastRowFirstColumn="0" w:lastRowLastColumn="0"/>
+              <w:rPr>
+                <w:lang w:val="sr-Cyrl-RS"/>
+              </w:rPr>
+            </w:pPr>
+            <w:r>
+              <w:rPr>
+                <w:lang w:val="sr-Cyrl-RS"/>
+              </w:rPr>
+              <w:t>резултат</w:t>
+            </w:r>
           </w:p>
         </w:tc>
       </w:tr>
@@ -6188,24 +6398,17 @@
           <w:tcPr>
             <w:cnfStyle w:val="001000000000" w:firstRow="0" w:lastRow="0" w:firstColumn="1" w:lastColumn="0" w:oddVBand="0" w:evenVBand="0" w:oddHBand="0" w:evenHBand="0" w:firstRowFirstColumn="0" w:firstRowLastColumn="0" w:lastRowFirstColumn="0" w:lastRowLastColumn="0"/>
             <w:tcW w:w="552" w:type="pct"/>
-            <w:textDirection w:val="btLr"/>
-            <w:vAlign w:val="center"/>
+            <w:vMerge/>
           </w:tcPr>
           <w:p>
             <w:pPr>
               <w:ind w:left="113" w:right="113"/>
               <w:jc w:val="center"/>
               <w:rPr>
-                <w:lang w:val="sr-Cyrl-RS"/>
-              </w:rPr>
-            </w:pPr>
-            <w:r>
-              <w:lastRenderedPageBreak/>
-              <w:br/>
-            </w:r>
-            <w:r>
-              <w:br/>
-            </w:r>
+                <w:b w:val="0"/>
+                <w:bCs w:val="0"/>
+              </w:rPr>
+            </w:pPr>
           </w:p>
         </w:tc>
         <w:tc>
@@ -6219,188 +6422,14 @@
               <w:jc w:val="center"/>
               <w:cnfStyle w:val="000000000000" w:firstRow="0" w:lastRow="0" w:firstColumn="0" w:lastColumn="0" w:oddVBand="0" w:evenVBand="0" w:oddHBand="0" w:evenHBand="0" w:firstRowFirstColumn="0" w:firstRowLastColumn="0" w:lastRowFirstColumn="0" w:lastRowLastColumn="0"/>
               <w:rPr>
-                <w:b/>
-                <w:bCs/>
-                <w:i/>
-                <w:iCs/>
-                <w:highlight w:val="yellow"/>
-                <w:lang w:val="sr-Cyrl-RS"/>
-              </w:rPr>
-            </w:pPr>
-            <w:r>
-              <w:rPr>
-                <w:b/>
-                <w:bCs/>
-                <w:lang w:val="sr-Cyrl-RS"/>
-              </w:rPr>
-              <w:t>Инструкција</w:t>
-            </w:r>
-          </w:p>
-        </w:tc>
-        <w:tc>
-          <w:tcPr>
-            <w:tcW w:w="949" w:type="pct"/>
-            <w:gridSpan w:val="2"/>
-            <w:vAlign w:val="center"/>
-          </w:tcPr>
-          <w:p>
-            <w:pPr>
-              <w:jc w:val="center"/>
-              <w:cnfStyle w:val="000000000000" w:firstRow="0" w:lastRow="0" w:firstColumn="0" w:lastColumn="0" w:oddVBand="0" w:evenVBand="0" w:oddHBand="0" w:evenHBand="0" w:firstRowFirstColumn="0" w:firstRowLastColumn="0" w:lastRowFirstColumn="0" w:lastRowLastColumn="0"/>
-              <w:rPr>
-                <w:b/>
-                <w:bCs/>
-                <w:lang w:val="sr-Cyrl-RS"/>
-              </w:rPr>
-            </w:pPr>
-            <w:r>
-              <w:rPr>
-                <w:b/>
-                <w:bCs/>
-                <w:lang w:val="sr-Cyrl-RS"/>
-              </w:rPr>
-              <w:t>Први</w:t>
-            </w:r>
-          </w:p>
-          <w:p>
-            <w:pPr>
-              <w:jc w:val="center"/>
-              <w:cnfStyle w:val="000000000000" w:firstRow="0" w:lastRow="0" w:firstColumn="0" w:lastColumn="0" w:oddVBand="0" w:evenVBand="0" w:oddHBand="0" w:evenHBand="0" w:firstRowFirstColumn="0" w:firstRowLastColumn="0" w:lastRowFirstColumn="0" w:lastRowLastColumn="0"/>
-              <w:rPr>
-                <w:b/>
-                <w:bCs/>
-              </w:rPr>
-            </w:pPr>
-            <w:r>
-              <w:rPr>
-                <w:b/>
-                <w:bCs/>
-                <w:lang w:val="sr-Cyrl-RS"/>
-              </w:rPr>
-              <w:t>аргумент</w:t>
-            </w:r>
-          </w:p>
-        </w:tc>
-        <w:tc>
-          <w:tcPr>
-            <w:tcW w:w="852" w:type="pct"/>
-            <w:gridSpan w:val="3"/>
-            <w:vAlign w:val="center"/>
-          </w:tcPr>
-          <w:p>
-            <w:pPr>
-              <w:jc w:val="center"/>
-              <w:cnfStyle w:val="000000000000" w:firstRow="0" w:lastRow="0" w:firstColumn="0" w:lastColumn="0" w:oddVBand="0" w:evenVBand="0" w:oddHBand="0" w:evenHBand="0" w:firstRowFirstColumn="0" w:firstRowLastColumn="0" w:lastRowFirstColumn="0" w:lastRowLastColumn="0"/>
-              <w:rPr>
-                <w:b/>
-                <w:bCs/>
-                <w:lang w:val="sr-Cyrl-RS"/>
-              </w:rPr>
-            </w:pPr>
-            <w:r>
-              <w:rPr>
-                <w:b/>
-                <w:bCs/>
-                <w:lang w:val="sr-Cyrl-RS"/>
-              </w:rPr>
-              <w:t xml:space="preserve">Други </w:t>
-            </w:r>
-          </w:p>
-          <w:p>
-            <w:pPr>
-              <w:jc w:val="center"/>
-              <w:cnfStyle w:val="000000000000" w:firstRow="0" w:lastRow="0" w:firstColumn="0" w:lastColumn="0" w:oddVBand="0" w:evenVBand="0" w:oddHBand="0" w:evenHBand="0" w:firstRowFirstColumn="0" w:firstRowLastColumn="0" w:lastRowFirstColumn="0" w:lastRowLastColumn="0"/>
-              <w:rPr>
-                <w:b/>
-                <w:bCs/>
-              </w:rPr>
-            </w:pPr>
-            <w:r>
-              <w:rPr>
-                <w:b/>
-                <w:bCs/>
-                <w:lang w:val="sr-Cyrl-RS"/>
-              </w:rPr>
-              <w:t>аргумент</w:t>
-            </w:r>
-          </w:p>
-        </w:tc>
-        <w:tc>
-          <w:tcPr>
-            <w:tcW w:w="971" w:type="pct"/>
-            <w:vAlign w:val="center"/>
-          </w:tcPr>
-          <w:p>
-            <w:pPr>
-              <w:jc w:val="center"/>
-              <w:cnfStyle w:val="000000000000" w:firstRow="0" w:lastRow="0" w:firstColumn="0" w:lastColumn="0" w:oddVBand="0" w:evenVBand="0" w:oddHBand="0" w:evenHBand="0" w:firstRowFirstColumn="0" w:firstRowLastColumn="0" w:lastRowFirstColumn="0" w:lastRowLastColumn="0"/>
-              <w:rPr>
-                <w:b/>
-                <w:bCs/>
-              </w:rPr>
-            </w:pPr>
-            <w:r>
-              <w:rPr>
-                <w:b/>
-                <w:bCs/>
-                <w:lang w:val="sr-Cyrl-RS"/>
-              </w:rPr>
-              <w:t xml:space="preserve">Дестинациони </w:t>
-            </w:r>
-            <w:r>
-              <w:rPr>
-                <w:b/>
-                <w:bCs/>
-                <w:lang w:val="sr-Cyrl-RS"/>
-              </w:rPr>
-              <w:br/>
-              <w:t>аргумент</w:t>
-            </w:r>
-          </w:p>
-        </w:tc>
-      </w:tr>
-      <w:tr>
-        <w:tc>
-          <w:tcPr>
-            <w:cnfStyle w:val="001000000000" w:firstRow="0" w:lastRow="0" w:firstColumn="1" w:lastColumn="0" w:oddVBand="0" w:evenVBand="0" w:oddHBand="0" w:evenHBand="0" w:firstRowFirstColumn="0" w:firstRowLastColumn="0" w:lastRowFirstColumn="0" w:lastRowLastColumn="0"/>
-            <w:tcW w:w="552" w:type="pct"/>
-            <w:vMerge w:val="restart"/>
-            <w:textDirection w:val="btLr"/>
-            <w:vAlign w:val="center"/>
-          </w:tcPr>
-          <w:p>
-            <w:pPr>
-              <w:ind w:left="113" w:right="113"/>
-              <w:jc w:val="center"/>
-              <w:rPr>
-                <w:b w:val="0"/>
-                <w:bCs w:val="0"/>
-              </w:rPr>
-            </w:pPr>
-            <w:r>
-              <w:t>I/O</w:t>
-            </w:r>
-          </w:p>
-        </w:tc>
-        <w:tc>
-          <w:tcPr>
-            <w:tcW w:w="1676" w:type="pct"/>
-            <w:gridSpan w:val="2"/>
-            <w:vAlign w:val="center"/>
-          </w:tcPr>
-          <w:p>
-            <w:pPr>
-              <w:jc w:val="center"/>
-              <w:cnfStyle w:val="000000000000" w:firstRow="0" w:lastRow="0" w:firstColumn="0" w:lastColumn="0" w:oddVBand="0" w:evenVBand="0" w:oddHBand="0" w:evenHBand="0" w:firstRowFirstColumn="0" w:firstRowLastColumn="0" w:lastRowFirstColumn="0" w:lastRowLastColumn="0"/>
-              <w:rPr>
-                <w:highlight w:val="green"/>
-              </w:rPr>
-            </w:pPr>
-            <w:r>
-              <w:rPr>
-                <w:highlight w:val="green"/>
-              </w:rPr>
-              <w:t>SCANF</w:t>
+                <w:highlight w:val="green"/>
+              </w:rPr>
+            </w:pPr>
+            <w:r>
+              <w:rPr>
+                <w:highlight w:val="green"/>
+              </w:rPr>
+              <w:t>PRINTF</w:t>
             </w:r>
           </w:p>
           <w:p>
@@ -6423,9 +6452,137 @@
                 <w:highlight w:val="green"/>
                 <w:lang w:val="sr-Cyrl-RS"/>
               </w:rPr>
-              <w:t xml:space="preserve">читање са </w:t>
-            </w:r>
-            <w:proofErr w:type="spellStart"/>
+              <w:t>испис на stdout</w:t>
+            </w:r>
+          </w:p>
+        </w:tc>
+        <w:tc>
+          <w:tcPr>
+            <w:tcW w:w="949" w:type="pct"/>
+            <w:gridSpan w:val="2"/>
+            <w:vAlign w:val="center"/>
+          </w:tcPr>
+          <w:p>
+            <w:pPr>
+              <w:jc w:val="center"/>
+              <w:cnfStyle w:val="000000000000" w:firstRow="0" w:lastRow="0" w:firstColumn="0" w:lastColumn="0" w:oddVBand="0" w:evenVBand="0" w:oddHBand="0" w:evenHBand="0" w:firstRowFirstColumn="0" w:firstRowLastColumn="0" w:lastRowFirstColumn="0" w:lastRowLastColumn="0"/>
+              <w:rPr>
+                <w:lang w:val="sr-Cyrl-RS"/>
+              </w:rPr>
+            </w:pPr>
+            <w:r>
+              <w:t>%b, %c, %d</w:t>
+            </w:r>
+          </w:p>
+        </w:tc>
+        <w:tc>
+          <w:tcPr>
+            <w:tcW w:w="852" w:type="pct"/>
+            <w:gridSpan w:val="3"/>
+            <w:vAlign w:val="center"/>
+          </w:tcPr>
+          <w:p>
+            <w:pPr>
+              <w:jc w:val="center"/>
+              <w:cnfStyle w:val="000000000000" w:firstRow="0" w:lastRow="0" w:firstColumn="0" w:lastColumn="0" w:oddVBand="0" w:evenVBand="0" w:oddHBand="0" w:evenHBand="0" w:firstRowFirstColumn="0" w:firstRowLastColumn="0" w:lastRowFirstColumn="0" w:lastRowLastColumn="0"/>
+              <w:rPr>
+                <w:lang w:val="sr-Cyrl-RS"/>
+              </w:rPr>
+            </w:pPr>
+            <w:r>
+              <w:rPr>
+                <w:lang w:val="sr-Cyrl-RS"/>
+              </w:rPr>
+              <w:t>вредност</w:t>
+            </w:r>
+          </w:p>
+          <w:p>
+            <w:pPr>
+              <w:jc w:val="center"/>
+              <w:cnfStyle w:val="000000000000" w:firstRow="0" w:lastRow="0" w:firstColumn="0" w:lastColumn="0" w:oddVBand="0" w:evenVBand="0" w:oddHBand="0" w:evenHBand="0" w:firstRowFirstColumn="0" w:firstRowLastColumn="0" w:lastRowFirstColumn="0" w:lastRowLastColumn="0"/>
+              <w:rPr>
+                <w:lang w:val="sr-Cyrl-RS"/>
+              </w:rPr>
+            </w:pPr>
+            <w:r>
+              <w:rPr>
+                <w:lang w:val="sr-Cyrl-RS"/>
+              </w:rPr>
+              <w:t>за испис</w:t>
+            </w:r>
+          </w:p>
+        </w:tc>
+        <w:tc>
+          <w:tcPr>
+            <w:tcW w:w="971" w:type="pct"/>
+            <w:vAlign w:val="center"/>
+          </w:tcPr>
+          <w:p>
+            <w:pPr>
+              <w:jc w:val="center"/>
+              <w:cnfStyle w:val="000000000000" w:firstRow="0" w:lastRow="0" w:firstColumn="0" w:lastColumn="0" w:oddVBand="0" w:evenVBand="0" w:oddHBand="0" w:evenHBand="0" w:firstRowFirstColumn="0" w:firstRowLastColumn="0" w:lastRowFirstColumn="0" w:lastRowLastColumn="0"/>
+              <w:rPr>
+                <w:lang w:val="sr-Cyrl-RS"/>
+              </w:rPr>
+            </w:pPr>
+          </w:p>
+        </w:tc>
+      </w:tr>
+      <w:tr>
+        <w:tc>
+          <w:tcPr>
+            <w:cnfStyle w:val="001000000000" w:firstRow="0" w:lastRow="0" w:firstColumn="1" w:lastColumn="0" w:oddVBand="0" w:evenVBand="0" w:oddHBand="0" w:evenHBand="0" w:firstRowFirstColumn="0" w:firstRowLastColumn="0" w:lastRowFirstColumn="0" w:lastRowLastColumn="0"/>
+            <w:tcW w:w="552" w:type="pct"/>
+            <w:vMerge w:val="restart"/>
+            <w:textDirection w:val="btLr"/>
+            <w:vAlign w:val="center"/>
+          </w:tcPr>
+          <w:p>
+            <w:pPr>
+              <w:ind w:left="113" w:right="113"/>
+              <w:jc w:val="center"/>
+            </w:pPr>
+            <w:r>
+              <w:rPr>
+                <w:sz w:val="18"/>
+                <w:szCs w:val="18"/>
+                <w:lang w:val="sr-Cyrl-RS"/>
+              </w:rPr>
+              <w:t>контрола тока</w:t>
+            </w:r>
+          </w:p>
+        </w:tc>
+        <w:tc>
+          <w:tcPr>
+            <w:tcW w:w="1676" w:type="pct"/>
+            <w:gridSpan w:val="2"/>
+            <w:vAlign w:val="center"/>
+          </w:tcPr>
+          <w:p>
+            <w:pPr>
+              <w:jc w:val="center"/>
+              <w:cnfStyle w:val="000000000000" w:firstRow="0" w:lastRow="0" w:firstColumn="0" w:lastColumn="0" w:oddVBand="0" w:evenVBand="0" w:oddHBand="0" w:evenHBand="0" w:firstRowFirstColumn="0" w:firstRowLastColumn="0" w:lastRowFirstColumn="0" w:lastRowLastColumn="0"/>
+              <w:rPr>
+                <w:highlight w:val="green"/>
+              </w:rPr>
+            </w:pPr>
+            <w:r>
+              <w:rPr>
+                <w:highlight w:val="green"/>
+              </w:rPr>
+              <w:t>JMP</w:t>
+            </w:r>
+          </w:p>
+          <w:p>
+            <w:pPr>
+              <w:jc w:val="center"/>
+              <w:cnfStyle w:val="000000000000" w:firstRow="0" w:lastRow="0" w:firstColumn="0" w:lastColumn="0" w:oddVBand="0" w:evenVBand="0" w:oddHBand="0" w:evenHBand="0" w:firstRowFirstColumn="0" w:firstRowLastColumn="0" w:lastRowFirstColumn="0" w:lastRowLastColumn="0"/>
+              <w:rPr>
+                <w:b/>
+                <w:bCs/>
+                <w:highlight w:val="green"/>
+              </w:rPr>
+            </w:pPr>
             <w:r>
               <w:rPr>
                 <w:b/>
@@ -6437,9 +6594,8 @@
                 <w:highlight w:val="green"/>
                 <w:lang w:val="sr-Cyrl-RS"/>
               </w:rPr>
-              <w:t>stdin</w:t>
-            </w:r>
-            <w:proofErr w:type="spellEnd"/>
+              <w:t>безусловни скок</w:t>
+            </w:r>
           </w:p>
         </w:tc>
         <w:tc>
@@ -6452,9 +6608,6 @@
             <w:pPr>
               <w:jc w:val="center"/>
               <w:cnfStyle w:val="000000000000" w:firstRow="0" w:lastRow="0" w:firstColumn="0" w:lastColumn="0" w:oddVBand="0" w:evenVBand="0" w:oddHBand="0" w:evenHBand="0" w:firstRowFirstColumn="0" w:firstRowLastColumn="0" w:lastRowFirstColumn="0" w:lastRowLastColumn="0"/>
-              <w:rPr>
-                <w:lang w:val="sr-Cyrl-RS"/>
-              </w:rPr>
             </w:pPr>
           </w:p>
         </w:tc>
@@ -6468,19 +6621,7 @@
             <w:pPr>
               <w:jc w:val="center"/>
               <w:cnfStyle w:val="000000000000" w:firstRow="0" w:lastRow="0" w:firstColumn="0" w:lastColumn="0" w:oddVBand="0" w:evenVBand="0" w:oddHBand="0" w:evenHBand="0" w:firstRowFirstColumn="0" w:firstRowLastColumn="0" w:lastRowFirstColumn="0" w:lastRowLastColumn="0"/>
-              <w:rPr>
-                <w:lang w:val="sr-Cyrl-RS"/>
-              </w:rPr>
-            </w:pPr>
-            <w:r>
-              <w:t xml:space="preserve">%b, </w:t>
-            </w:r>
-            <w:r>
-              <w:t>%c</w:t>
-            </w:r>
-            <w:r>
-              <w:t>, %d</w:t>
-            </w:r>
+            </w:pPr>
           </w:p>
         </w:tc>
         <w:tc>
@@ -6500,7 +6641,7 @@
               <w:rPr>
                 <w:lang w:val="sr-Cyrl-RS"/>
               </w:rPr>
-              <w:t>резултат</w:t>
+              <w:t>назив лабеле</w:t>
             </w:r>
           </w:p>
         </w:tc>
@@ -6512,16 +6653,7 @@
             <w:tcW w:w="552" w:type="pct"/>
             <w:vMerge/>
           </w:tcPr>
-          <w:p>
-            <w:pPr>
-              <w:ind w:left="113" w:right="113"/>
-              <w:jc w:val="center"/>
-              <w:rPr>
-                <w:b w:val="0"/>
-                <w:bCs w:val="0"/>
-              </w:rPr>
-            </w:pPr>
-          </w:p>
+          <w:p/>
         </w:tc>
         <w:tc>
           <w:tcPr>
@@ -6541,16 +6673,15 @@
               <w:rPr>
                 <w:highlight w:val="green"/>
               </w:rPr>
-              <w:t>PRINTF</w:t>
-            </w:r>
-          </w:p>
-          <w:p>
-            <w:pPr>
-              <w:jc w:val="center"/>
-              <w:cnfStyle w:val="000000000000" w:firstRow="0" w:lastRow="0" w:firstColumn="0" w:lastColumn="0" w:oddVBand="0" w:evenVBand="0" w:oddHBand="0" w:evenHBand="0" w:firstRowFirstColumn="0" w:firstRowLastColumn="0" w:lastRowFirstColumn="0" w:lastRowLastColumn="0"/>
-              <w:rPr>
-                <w:highlight w:val="green"/>
-                <w:lang w:val="sr-Cyrl-RS"/>
+              <w:t>JL, JLE, JG, JGE, JE, JNE</w:t>
+            </w:r>
+          </w:p>
+          <w:p>
+            <w:pPr>
+              <w:jc w:val="center"/>
+              <w:cnfStyle w:val="000000000000" w:firstRow="0" w:lastRow="0" w:firstColumn="0" w:lastColumn="0" w:oddVBand="0" w:evenVBand="0" w:oddHBand="0" w:evenHBand="0" w:firstRowFirstColumn="0" w:firstRowLastColumn="0" w:lastRowFirstColumn="0" w:lastRowLastColumn="0"/>
+              <w:rPr>
+                <w:highlight w:val="green"/>
               </w:rPr>
             </w:pPr>
             <w:r>
@@ -6564,137 +6695,8 @@
                 <w:highlight w:val="green"/>
                 <w:lang w:val="sr-Cyrl-RS"/>
               </w:rPr>
-              <w:t>испис на stdout</w:t>
-            </w:r>
-          </w:p>
-        </w:tc>
-        <w:tc>
-          <w:tcPr>
-            <w:tcW w:w="949" w:type="pct"/>
-            <w:gridSpan w:val="2"/>
-            <w:vAlign w:val="center"/>
-          </w:tcPr>
-          <w:p>
-            <w:pPr>
-              <w:jc w:val="center"/>
-              <w:cnfStyle w:val="000000000000" w:firstRow="0" w:lastRow="0" w:firstColumn="0" w:lastColumn="0" w:oddVBand="0" w:evenVBand="0" w:oddHBand="0" w:evenHBand="0" w:firstRowFirstColumn="0" w:firstRowLastColumn="0" w:lastRowFirstColumn="0" w:lastRowLastColumn="0"/>
-              <w:rPr>
-                <w:lang w:val="sr-Cyrl-RS"/>
-              </w:rPr>
-            </w:pPr>
-            <w:r>
-              <w:t>%b, %c, %d</w:t>
-            </w:r>
-          </w:p>
-        </w:tc>
-        <w:tc>
-          <w:tcPr>
-            <w:tcW w:w="852" w:type="pct"/>
-            <w:gridSpan w:val="3"/>
-            <w:vAlign w:val="center"/>
-          </w:tcPr>
-          <w:p>
-            <w:pPr>
-              <w:jc w:val="center"/>
-              <w:cnfStyle w:val="000000000000" w:firstRow="0" w:lastRow="0" w:firstColumn="0" w:lastColumn="0" w:oddVBand="0" w:evenVBand="0" w:oddHBand="0" w:evenHBand="0" w:firstRowFirstColumn="0" w:firstRowLastColumn="0" w:lastRowFirstColumn="0" w:lastRowLastColumn="0"/>
-              <w:rPr>
-                <w:lang w:val="sr-Cyrl-RS"/>
-              </w:rPr>
-            </w:pPr>
-            <w:r>
-              <w:rPr>
-                <w:lang w:val="sr-Cyrl-RS"/>
-              </w:rPr>
-              <w:t>вредност</w:t>
-            </w:r>
-          </w:p>
-          <w:p>
-            <w:pPr>
-              <w:jc w:val="center"/>
-              <w:cnfStyle w:val="000000000000" w:firstRow="0" w:lastRow="0" w:firstColumn="0" w:lastColumn="0" w:oddVBand="0" w:evenVBand="0" w:oddHBand="0" w:evenHBand="0" w:firstRowFirstColumn="0" w:firstRowLastColumn="0" w:lastRowFirstColumn="0" w:lastRowLastColumn="0"/>
-              <w:rPr>
-                <w:lang w:val="sr-Cyrl-RS"/>
-              </w:rPr>
-            </w:pPr>
-            <w:r>
-              <w:rPr>
-                <w:lang w:val="sr-Cyrl-RS"/>
-              </w:rPr>
-              <w:t>за испис</w:t>
-            </w:r>
-          </w:p>
-        </w:tc>
-        <w:tc>
-          <w:tcPr>
-            <w:tcW w:w="971" w:type="pct"/>
-            <w:vAlign w:val="center"/>
-          </w:tcPr>
-          <w:p>
-            <w:pPr>
-              <w:jc w:val="center"/>
-              <w:cnfStyle w:val="000000000000" w:firstRow="0" w:lastRow="0" w:firstColumn="0" w:lastColumn="0" w:oddVBand="0" w:evenVBand="0" w:oddHBand="0" w:evenHBand="0" w:firstRowFirstColumn="0" w:firstRowLastColumn="0" w:lastRowFirstColumn="0" w:lastRowLastColumn="0"/>
-              <w:rPr>
-                <w:lang w:val="sr-Cyrl-RS"/>
-              </w:rPr>
-            </w:pPr>
-          </w:p>
-        </w:tc>
-      </w:tr>
-      <w:tr>
-        <w:tc>
-          <w:tcPr>
-            <w:cnfStyle w:val="001000000000" w:firstRow="0" w:lastRow="0" w:firstColumn="1" w:lastColumn="0" w:oddVBand="0" w:evenVBand="0" w:oddHBand="0" w:evenHBand="0" w:firstRowFirstColumn="0" w:firstRowLastColumn="0" w:lastRowFirstColumn="0" w:lastRowLastColumn="0"/>
-            <w:tcW w:w="552" w:type="pct"/>
-            <w:vMerge w:val="restart"/>
-            <w:textDirection w:val="btLr"/>
-            <w:vAlign w:val="center"/>
-          </w:tcPr>
-          <w:p>
-            <w:pPr>
-              <w:ind w:left="113" w:right="113"/>
-              <w:jc w:val="center"/>
-            </w:pPr>
-            <w:r>
-              <w:rPr>
-                <w:sz w:val="18"/>
-                <w:szCs w:val="18"/>
-                <w:lang w:val="sr-Cyrl-RS"/>
-              </w:rPr>
-              <w:t>контрола тока</w:t>
-            </w:r>
-          </w:p>
-        </w:tc>
-        <w:tc>
-          <w:tcPr>
-            <w:tcW w:w="1676" w:type="pct"/>
-            <w:gridSpan w:val="2"/>
-            <w:vAlign w:val="center"/>
-          </w:tcPr>
-          <w:p>
-            <w:pPr>
-              <w:jc w:val="center"/>
-              <w:cnfStyle w:val="000000000000" w:firstRow="0" w:lastRow="0" w:firstColumn="0" w:lastColumn="0" w:oddVBand="0" w:evenVBand="0" w:oddHBand="0" w:evenHBand="0" w:firstRowFirstColumn="0" w:firstRowLastColumn="0" w:lastRowFirstColumn="0" w:lastRowLastColumn="0"/>
-              <w:rPr>
-                <w:highlight w:val="green"/>
-              </w:rPr>
-            </w:pPr>
-            <w:r>
-              <w:rPr>
-                <w:highlight w:val="green"/>
-              </w:rPr>
-              <w:t>JMP</w:t>
-            </w:r>
-          </w:p>
-          <w:p>
-            <w:pPr>
-              <w:jc w:val="center"/>
-              <w:cnfStyle w:val="000000000000" w:firstRow="0" w:lastRow="0" w:firstColumn="0" w:lastColumn="0" w:oddVBand="0" w:evenVBand="0" w:oddHBand="0" w:evenHBand="0" w:firstRowFirstColumn="0" w:firstRowLastColumn="0" w:lastRowFirstColumn="0" w:lastRowLastColumn="0"/>
-              <w:rPr>
-                <w:b/>
-                <w:bCs/>
-                <w:highlight w:val="green"/>
-              </w:rPr>
-            </w:pPr>
+              <w:t>условни скок</w:t>
+            </w:r>
             <w:r>
               <w:rPr>
                 <w:b/>
@@ -6704,98 +6706,9 @@
                 <w:sz w:val="18"/>
                 <w:szCs w:val="18"/>
                 <w:highlight w:val="green"/>
-                <w:lang w:val="sr-Cyrl-RS"/>
-              </w:rPr>
-              <w:t>безусловни скок</w:t>
-            </w:r>
-          </w:p>
-        </w:tc>
-        <w:tc>
-          <w:tcPr>
-            <w:tcW w:w="949" w:type="pct"/>
-            <w:gridSpan w:val="2"/>
-            <w:vAlign w:val="center"/>
-          </w:tcPr>
-          <w:p>
-            <w:pPr>
-              <w:jc w:val="center"/>
-              <w:cnfStyle w:val="000000000000" w:firstRow="0" w:lastRow="0" w:firstColumn="0" w:lastColumn="0" w:oddVBand="0" w:evenVBand="0" w:oddHBand="0" w:evenHBand="0" w:firstRowFirstColumn="0" w:firstRowLastColumn="0" w:lastRowFirstColumn="0" w:lastRowLastColumn="0"/>
-            </w:pPr>
-          </w:p>
-        </w:tc>
-        <w:tc>
-          <w:tcPr>
-            <w:tcW w:w="852" w:type="pct"/>
-            <w:gridSpan w:val="3"/>
-            <w:vAlign w:val="center"/>
-          </w:tcPr>
-          <w:p>
-            <w:pPr>
-              <w:jc w:val="center"/>
-              <w:cnfStyle w:val="000000000000" w:firstRow="0" w:lastRow="0" w:firstColumn="0" w:lastColumn="0" w:oddVBand="0" w:evenVBand="0" w:oddHBand="0" w:evenHBand="0" w:firstRowFirstColumn="0" w:firstRowLastColumn="0" w:lastRowFirstColumn="0" w:lastRowLastColumn="0"/>
-            </w:pPr>
-          </w:p>
-        </w:tc>
-        <w:tc>
-          <w:tcPr>
-            <w:tcW w:w="971" w:type="pct"/>
-            <w:vAlign w:val="center"/>
-          </w:tcPr>
-          <w:p>
-            <w:pPr>
-              <w:jc w:val="center"/>
-              <w:cnfStyle w:val="000000000000" w:firstRow="0" w:lastRow="0" w:firstColumn="0" w:lastColumn="0" w:oddVBand="0" w:evenVBand="0" w:oddHBand="0" w:evenHBand="0" w:firstRowFirstColumn="0" w:firstRowLastColumn="0" w:lastRowFirstColumn="0" w:lastRowLastColumn="0"/>
-              <w:rPr>
-                <w:lang w:val="sr-Cyrl-RS"/>
-              </w:rPr>
-            </w:pPr>
-            <w:r>
-              <w:rPr>
-                <w:lang w:val="sr-Cyrl-RS"/>
-              </w:rPr>
-              <w:t>назив лабеле</w:t>
-            </w:r>
-          </w:p>
-        </w:tc>
-      </w:tr>
-      <w:tr>
-        <w:tc>
-          <w:tcPr>
-            <w:cnfStyle w:val="001000000000" w:firstRow="0" w:lastRow="0" w:firstColumn="1" w:lastColumn="0" w:oddVBand="0" w:evenVBand="0" w:oddHBand="0" w:evenHBand="0" w:firstRowFirstColumn="0" w:firstRowLastColumn="0" w:lastRowFirstColumn="0" w:lastRowLastColumn="0"/>
-            <w:tcW w:w="552" w:type="pct"/>
-            <w:vMerge/>
-          </w:tcPr>
-          <w:p/>
-        </w:tc>
-        <w:tc>
-          <w:tcPr>
-            <w:tcW w:w="1676" w:type="pct"/>
-            <w:gridSpan w:val="2"/>
-            <w:vAlign w:val="center"/>
-          </w:tcPr>
-          <w:p>
-            <w:pPr>
-              <w:jc w:val="center"/>
-              <w:cnfStyle w:val="000000000000" w:firstRow="0" w:lastRow="0" w:firstColumn="0" w:lastColumn="0" w:oddVBand="0" w:evenVBand="0" w:oddHBand="0" w:evenHBand="0" w:firstRowFirstColumn="0" w:firstRowLastColumn="0" w:lastRowFirstColumn="0" w:lastRowLastColumn="0"/>
-              <w:rPr>
-                <w:highlight w:val="green"/>
-              </w:rPr>
-            </w:pPr>
-            <w:r>
-              <w:rPr>
-                <w:highlight w:val="green"/>
-              </w:rPr>
-              <w:t>JL, JLE, JG, JGE, JE, JNE</w:t>
-            </w:r>
-          </w:p>
-          <w:p>
-            <w:pPr>
-              <w:jc w:val="center"/>
-              <w:cnfStyle w:val="000000000000" w:firstRow="0" w:lastRow="0" w:firstColumn="0" w:lastColumn="0" w:oddVBand="0" w:evenVBand="0" w:oddHBand="0" w:evenHBand="0" w:firstRowFirstColumn="0" w:firstRowLastColumn="0" w:lastRowFirstColumn="0" w:lastRowLastColumn="0"/>
-              <w:rPr>
-                <w:highlight w:val="green"/>
-              </w:rPr>
-            </w:pPr>
+              </w:rPr>
+              <w:t xml:space="preserve"> (&lt;, ≤, &gt;, ≥, ==, !=</w:t>
+            </w:r>
             <w:r>
               <w:rPr>
                 <w:b/>
@@ -6807,8 +6720,141 @@
                 <w:highlight w:val="green"/>
                 <w:lang w:val="sr-Cyrl-RS"/>
               </w:rPr>
-              <w:t>условни скок</w:t>
-            </w:r>
+              <w:t>)</w:t>
+            </w:r>
+          </w:p>
+        </w:tc>
+        <w:tc>
+          <w:tcPr>
+            <w:tcW w:w="949" w:type="pct"/>
+            <w:gridSpan w:val="2"/>
+            <w:vAlign w:val="center"/>
+          </w:tcPr>
+          <w:p>
+            <w:pPr>
+              <w:jc w:val="center"/>
+              <w:cnfStyle w:val="000000000000" w:firstRow="0" w:lastRow="0" w:firstColumn="0" w:lastColumn="0" w:oddVBand="0" w:evenVBand="0" w:oddHBand="0" w:evenHBand="0" w:firstRowFirstColumn="0" w:firstRowLastColumn="0" w:lastRowFirstColumn="0" w:lastRowLastColumn="0"/>
+              <w:rPr>
+                <w:lang w:val="sr-Cyrl-RS"/>
+              </w:rPr>
+            </w:pPr>
+            <w:r>
+              <w:rPr>
+                <w:lang w:val="sr-Cyrl-RS"/>
+              </w:rPr>
+              <w:t>аритметички</w:t>
+            </w:r>
+            <w:r>
+              <w:rPr>
+                <w:lang w:val="sr-Cyrl-RS"/>
+              </w:rPr>
+              <w:br/>
+              <w:t>израз</w:t>
+            </w:r>
+          </w:p>
+        </w:tc>
+        <w:tc>
+          <w:tcPr>
+            <w:tcW w:w="852" w:type="pct"/>
+            <w:gridSpan w:val="3"/>
+            <w:vAlign w:val="center"/>
+          </w:tcPr>
+          <w:p>
+            <w:pPr>
+              <w:jc w:val="center"/>
+              <w:cnfStyle w:val="000000000000" w:firstRow="0" w:lastRow="0" w:firstColumn="0" w:lastColumn="0" w:oddVBand="0" w:evenVBand="0" w:oddHBand="0" w:evenHBand="0" w:firstRowFirstColumn="0" w:firstRowLastColumn="0" w:lastRowFirstColumn="0" w:lastRowLastColumn="0"/>
+              <w:rPr>
+                <w:lang w:val="sr-Cyrl-RS"/>
+              </w:rPr>
+            </w:pPr>
+            <w:r>
+              <w:rPr>
+                <w:lang w:val="sr-Cyrl-RS"/>
+              </w:rPr>
+              <w:t>аритметички</w:t>
+            </w:r>
+          </w:p>
+          <w:p>
+            <w:pPr>
+              <w:jc w:val="center"/>
+              <w:cnfStyle w:val="000000000000" w:firstRow="0" w:lastRow="0" w:firstColumn="0" w:lastColumn="0" w:oddVBand="0" w:evenVBand="0" w:oddHBand="0" w:evenHBand="0" w:firstRowFirstColumn="0" w:firstRowLastColumn="0" w:lastRowFirstColumn="0" w:lastRowLastColumn="0"/>
+              <w:rPr>
+                <w:lang w:val="sr-Cyrl-RS"/>
+              </w:rPr>
+            </w:pPr>
+            <w:r>
+              <w:rPr>
+                <w:lang w:val="sr-Cyrl-RS"/>
+              </w:rPr>
+              <w:t>израз</w:t>
+            </w:r>
+          </w:p>
+        </w:tc>
+        <w:tc>
+          <w:tcPr>
+            <w:tcW w:w="971" w:type="pct"/>
+            <w:vAlign w:val="center"/>
+          </w:tcPr>
+          <w:p>
+            <w:pPr>
+              <w:jc w:val="center"/>
+              <w:cnfStyle w:val="000000000000" w:firstRow="0" w:lastRow="0" w:firstColumn="0" w:lastColumn="0" w:oddVBand="0" w:evenVBand="0" w:oddHBand="0" w:evenHBand="0" w:firstRowFirstColumn="0" w:firstRowLastColumn="0" w:lastRowFirstColumn="0" w:lastRowLastColumn="0"/>
+              <w:rPr>
+                <w:lang w:val="sr-Cyrl-RS"/>
+              </w:rPr>
+            </w:pPr>
+            <w:r>
+              <w:rPr>
+                <w:lang w:val="sr-Cyrl-RS"/>
+              </w:rPr>
+              <w:t>назив лабеле</w:t>
+            </w:r>
+          </w:p>
+        </w:tc>
+      </w:tr>
+      <w:tr>
+        <w:tc>
+          <w:tcPr>
+            <w:cnfStyle w:val="001000000000" w:firstRow="0" w:lastRow="0" w:firstColumn="1" w:lastColumn="0" w:oddVBand="0" w:evenVBand="0" w:oddHBand="0" w:evenHBand="0" w:firstRowFirstColumn="0" w:firstRowLastColumn="0" w:lastRowFirstColumn="0" w:lastRowLastColumn="0"/>
+            <w:tcW w:w="552" w:type="pct"/>
+            <w:vMerge/>
+          </w:tcPr>
+          <w:p/>
+        </w:tc>
+        <w:tc>
+          <w:tcPr>
+            <w:tcW w:w="1676" w:type="pct"/>
+            <w:gridSpan w:val="2"/>
+            <w:vAlign w:val="center"/>
+          </w:tcPr>
+          <w:p>
+            <w:pPr>
+              <w:jc w:val="center"/>
+              <w:cnfStyle w:val="000000000000" w:firstRow="0" w:lastRow="0" w:firstColumn="0" w:lastColumn="0" w:oddVBand="0" w:evenVBand="0" w:oddHBand="0" w:evenHBand="0" w:firstRowFirstColumn="0" w:firstRowLastColumn="0" w:lastRowFirstColumn="0" w:lastRowLastColumn="0"/>
+              <w:rPr>
+                <w:highlight w:val="green"/>
+              </w:rPr>
+            </w:pPr>
+            <w:r>
+              <w:rPr>
+                <w:highlight w:val="green"/>
+              </w:rPr>
+              <w:t>GEN_LAB</w:t>
+            </w:r>
+          </w:p>
+          <w:p>
+            <w:pPr>
+              <w:jc w:val="center"/>
+              <w:cnfStyle w:val="000000000000" w:firstRow="0" w:lastRow="0" w:firstColumn="0" w:lastColumn="0" w:oddVBand="0" w:evenVBand="0" w:oddHBand="0" w:evenHBand="0" w:firstRowFirstColumn="0" w:firstRowLastColumn="0" w:lastRowFirstColumn="0" w:lastRowLastColumn="0"/>
+              <w:rPr>
+                <w:b/>
+                <w:bCs/>
+                <w:i/>
+                <w:iCs/>
+                <w:highlight w:val="green"/>
+                <w:lang w:val="sr-Cyrl-RS"/>
+              </w:rPr>
+            </w:pPr>
             <w:r>
               <w:rPr>
                 <w:b/>
@@ -6818,164 +6864,6 @@
                 <w:sz w:val="18"/>
                 <w:szCs w:val="18"/>
                 <w:highlight w:val="green"/>
-              </w:rPr>
-              <w:t xml:space="preserve"> (&lt;, ≤, &gt;, ≥, ==, !=</w:t>
-            </w:r>
-            <w:r>
-              <w:rPr>
-                <w:b/>
-                <w:bCs/>
-                <w:i/>
-                <w:iCs/>
-                <w:sz w:val="18"/>
-                <w:szCs w:val="18"/>
-                <w:highlight w:val="green"/>
-                <w:lang w:val="sr-Cyrl-RS"/>
-              </w:rPr>
-              <w:t>)</w:t>
-            </w:r>
-          </w:p>
-        </w:tc>
-        <w:tc>
-          <w:tcPr>
-            <w:tcW w:w="949" w:type="pct"/>
-            <w:gridSpan w:val="2"/>
-            <w:vAlign w:val="center"/>
-          </w:tcPr>
-          <w:p>
-            <w:pPr>
-              <w:jc w:val="center"/>
-              <w:cnfStyle w:val="000000000000" w:firstRow="0" w:lastRow="0" w:firstColumn="0" w:lastColumn="0" w:oddVBand="0" w:evenVBand="0" w:oddHBand="0" w:evenHBand="0" w:firstRowFirstColumn="0" w:firstRowLastColumn="0" w:lastRowFirstColumn="0" w:lastRowLastColumn="0"/>
-              <w:rPr>
-                <w:lang w:val="sr-Cyrl-RS"/>
-              </w:rPr>
-            </w:pPr>
-            <w:r>
-              <w:rPr>
-                <w:lang w:val="sr-Cyrl-RS"/>
-              </w:rPr>
-              <w:t>аритметички</w:t>
-            </w:r>
-            <w:r>
-              <w:rPr>
-                <w:lang w:val="sr-Cyrl-RS"/>
-              </w:rPr>
-              <w:br/>
-              <w:t>израз</w:t>
-            </w:r>
-          </w:p>
-        </w:tc>
-        <w:tc>
-          <w:tcPr>
-            <w:tcW w:w="852" w:type="pct"/>
-            <w:gridSpan w:val="3"/>
-            <w:vAlign w:val="center"/>
-          </w:tcPr>
-          <w:p>
-            <w:pPr>
-              <w:jc w:val="center"/>
-              <w:cnfStyle w:val="000000000000" w:firstRow="0" w:lastRow="0" w:firstColumn="0" w:lastColumn="0" w:oddVBand="0" w:evenVBand="0" w:oddHBand="0" w:evenHBand="0" w:firstRowFirstColumn="0" w:firstRowLastColumn="0" w:lastRowFirstColumn="0" w:lastRowLastColumn="0"/>
-              <w:rPr>
-                <w:lang w:val="sr-Cyrl-RS"/>
-              </w:rPr>
-            </w:pPr>
-            <w:r>
-              <w:rPr>
-                <w:lang w:val="sr-Cyrl-RS"/>
-              </w:rPr>
-              <w:t>аритметички</w:t>
-            </w:r>
-          </w:p>
-          <w:p>
-            <w:pPr>
-              <w:jc w:val="center"/>
-              <w:cnfStyle w:val="000000000000" w:firstRow="0" w:lastRow="0" w:firstColumn="0" w:lastColumn="0" w:oddVBand="0" w:evenVBand="0" w:oddHBand="0" w:evenHBand="0" w:firstRowFirstColumn="0" w:firstRowLastColumn="0" w:lastRowFirstColumn="0" w:lastRowLastColumn="0"/>
-              <w:rPr>
-                <w:lang w:val="sr-Cyrl-RS"/>
-              </w:rPr>
-            </w:pPr>
-            <w:r>
-              <w:rPr>
-                <w:lang w:val="sr-Cyrl-RS"/>
-              </w:rPr>
-              <w:t>израз</w:t>
-            </w:r>
-          </w:p>
-        </w:tc>
-        <w:tc>
-          <w:tcPr>
-            <w:tcW w:w="971" w:type="pct"/>
-            <w:vAlign w:val="center"/>
-          </w:tcPr>
-          <w:p>
-            <w:pPr>
-              <w:jc w:val="center"/>
-              <w:cnfStyle w:val="000000000000" w:firstRow="0" w:lastRow="0" w:firstColumn="0" w:lastColumn="0" w:oddVBand="0" w:evenVBand="0" w:oddHBand="0" w:evenHBand="0" w:firstRowFirstColumn="0" w:firstRowLastColumn="0" w:lastRowFirstColumn="0" w:lastRowLastColumn="0"/>
-              <w:rPr>
-                <w:lang w:val="sr-Cyrl-RS"/>
-              </w:rPr>
-            </w:pPr>
-            <w:r>
-              <w:rPr>
-                <w:lang w:val="sr-Cyrl-RS"/>
-              </w:rPr>
-              <w:t>назив лабеле</w:t>
-            </w:r>
-          </w:p>
-        </w:tc>
-      </w:tr>
-      <w:tr>
-        <w:tc>
-          <w:tcPr>
-            <w:cnfStyle w:val="001000000000" w:firstRow="0" w:lastRow="0" w:firstColumn="1" w:lastColumn="0" w:oddVBand="0" w:evenVBand="0" w:oddHBand="0" w:evenHBand="0" w:firstRowFirstColumn="0" w:firstRowLastColumn="0" w:lastRowFirstColumn="0" w:lastRowLastColumn="0"/>
-            <w:tcW w:w="552" w:type="pct"/>
-            <w:vMerge/>
-          </w:tcPr>
-          <w:p/>
-        </w:tc>
-        <w:tc>
-          <w:tcPr>
-            <w:tcW w:w="1676" w:type="pct"/>
-            <w:gridSpan w:val="2"/>
-            <w:vAlign w:val="center"/>
-          </w:tcPr>
-          <w:p>
-            <w:pPr>
-              <w:jc w:val="center"/>
-              <w:cnfStyle w:val="000000000000" w:firstRow="0" w:lastRow="0" w:firstColumn="0" w:lastColumn="0" w:oddVBand="0" w:evenVBand="0" w:oddHBand="0" w:evenHBand="0" w:firstRowFirstColumn="0" w:firstRowLastColumn="0" w:lastRowFirstColumn="0" w:lastRowLastColumn="0"/>
-              <w:rPr>
-                <w:highlight w:val="green"/>
-              </w:rPr>
-            </w:pPr>
-            <w:r>
-              <w:rPr>
-                <w:highlight w:val="green"/>
-              </w:rPr>
-              <w:t>GEN_LAB</w:t>
-            </w:r>
-          </w:p>
-          <w:p>
-            <w:pPr>
-              <w:jc w:val="center"/>
-              <w:cnfStyle w:val="000000000000" w:firstRow="0" w:lastRow="0" w:firstColumn="0" w:lastColumn="0" w:oddVBand="0" w:evenVBand="0" w:oddHBand="0" w:evenHBand="0" w:firstRowFirstColumn="0" w:firstRowLastColumn="0" w:lastRowFirstColumn="0" w:lastRowLastColumn="0"/>
-              <w:rPr>
-                <w:b/>
-                <w:bCs/>
-                <w:i/>
-                <w:iCs/>
-                <w:highlight w:val="green"/>
-                <w:lang w:val="sr-Cyrl-RS"/>
-              </w:rPr>
-            </w:pPr>
-            <w:r>
-              <w:rPr>
-                <w:b/>
-                <w:bCs/>
-                <w:i/>
-                <w:iCs/>
-                <w:sz w:val="18"/>
-                <w:szCs w:val="18"/>
-                <w:highlight w:val="green"/>
                 <w:lang w:val="sr-Cyrl-RS"/>
               </w:rPr>
               <w:t>генерисање лабеле</w:t>
@@ -7351,21 +7239,7 @@
         <w:rPr>
           <w:lang w:val="sr-Cyrl-RS"/>
         </w:rPr>
-        <w:t>Алгоритам поделе кôда процедуре на базичне блокове укључује проналажење инструкција вођа (</w:t>
-      </w:r>
-      <w:proofErr w:type="spellStart"/>
-      <w:r>
-        <w:rPr>
-          <w:lang w:val="sr-Cyrl-RS"/>
-        </w:rPr>
-        <w:t>енг</w:t>
-      </w:r>
-      <w:proofErr w:type="spellEnd"/>
-      <w:r>
-        <w:rPr>
-          <w:lang w:val="sr-Cyrl-RS"/>
-        </w:rPr>
-        <w:t xml:space="preserve">. </w:t>
+        <w:t xml:space="preserve">Алгоритам поделе кôда процедуре на базичне блокове укључује проналажење инструкција вођа (енг. </w:t>
       </w:r>
       <w:r>
         <w:rPr>
@@ -7403,21 +7277,7 @@
         <w:rPr>
           <w:lang w:val="sr-Cyrl-RS"/>
         </w:rPr>
-        <w:t xml:space="preserve"> (</w:t>
-      </w:r>
-      <w:proofErr w:type="spellStart"/>
-      <w:r>
-        <w:rPr>
-          <w:lang w:val="sr-Cyrl-RS"/>
-        </w:rPr>
-        <w:t>енг</w:t>
-      </w:r>
-      <w:proofErr w:type="spellEnd"/>
-      <w:r>
-        <w:rPr>
-          <w:lang w:val="sr-Cyrl-RS"/>
-        </w:rPr>
-        <w:t xml:space="preserve">. </w:t>
+        <w:t xml:space="preserve"> (енг. </w:t>
       </w:r>
       <w:r>
         <w:rPr>
@@ -7996,7 +7856,6 @@
         </w:rPr>
         <w:t xml:space="preserve"> као један од својих операнада, и контрола тока може да тече од </w:t>
       </w:r>
-      <w:proofErr w:type="spellStart"/>
       <w:r>
         <w:rPr>
           <w:i/>
@@ -8004,7 +7863,6 @@
         </w:rPr>
         <w:t>i</w:t>
       </w:r>
-      <w:proofErr w:type="spellEnd"/>
       <w:r>
         <w:rPr>
           <w:i/>
@@ -8081,7 +7939,6 @@
         </w:rPr>
         <w:t xml:space="preserve"> додељену у </w:t>
       </w:r>
-      <w:proofErr w:type="spellStart"/>
       <w:r>
         <w:rPr>
           <w:i/>
@@ -8089,7 +7946,6 @@
         </w:rPr>
         <w:t>i</w:t>
       </w:r>
-      <w:proofErr w:type="spellEnd"/>
       <w:r>
         <w:rPr>
           <w:i/>
@@ -8121,7 +7977,6 @@
         </w:rPr>
         <w:t xml:space="preserve"> кажемо да је жива у наредби </w:t>
       </w:r>
-      <w:proofErr w:type="spellStart"/>
       <w:r>
         <w:rPr>
           <w:i/>
@@ -8129,7 +7984,6 @@
         </w:rPr>
         <w:t>i</w:t>
       </w:r>
-      <w:proofErr w:type="spellEnd"/>
       <w:r>
         <w:rPr>
           <w:i/>
@@ -8780,19 +8634,11 @@
         </w:rPr>
         <w:t xml:space="preserve"> (</w:t>
       </w:r>
-      <w:proofErr w:type="spellStart"/>
-      <w:r>
-        <w:rPr>
-          <w:lang w:val="sr-Cyrl-RS"/>
-        </w:rPr>
-        <w:t>енг</w:t>
-      </w:r>
-      <w:proofErr w:type="spellEnd"/>
-      <w:r>
-        <w:rPr>
-          <w:lang w:val="sr-Cyrl-RS"/>
-        </w:rPr>
-        <w:t xml:space="preserve">. </w:t>
+      <w:r>
+        <w:rPr>
+          <w:lang w:val="sr-Cyrl-RS"/>
+        </w:rPr>
+        <w:t xml:space="preserve">енг. </w:t>
       </w:r>
       <w:r>
         <w:t>common</w:t>
@@ -8833,19 +8679,11 @@
         </w:rPr>
         <w:t xml:space="preserve"> (</w:t>
       </w:r>
-      <w:proofErr w:type="spellStart"/>
-      <w:r>
-        <w:rPr>
-          <w:lang w:val="sr-Cyrl-RS"/>
-        </w:rPr>
-        <w:t>енг</w:t>
-      </w:r>
-      <w:proofErr w:type="spellEnd"/>
-      <w:r>
-        <w:rPr>
-          <w:lang w:val="sr-Cyrl-RS"/>
-        </w:rPr>
-        <w:t xml:space="preserve">. </w:t>
+      <w:r>
+        <w:rPr>
+          <w:lang w:val="sr-Cyrl-RS"/>
+        </w:rPr>
+        <w:t xml:space="preserve">енг. </w:t>
       </w:r>
       <w:r>
         <w:t>constant</w:t>
@@ -8869,35 +8707,7 @@
         <w:rPr>
           <w:lang w:val="sr-Cyrl-RS"/>
         </w:rPr>
-        <w:t xml:space="preserve">. Све ово може да се одради у једном пролазу алгоритмом на основу усмерених </w:t>
-      </w:r>
-      <w:proofErr w:type="spellStart"/>
-      <w:r>
-        <w:rPr>
-          <w:lang w:val="sr-Cyrl-RS"/>
-        </w:rPr>
-        <w:t>ацикличних</w:t>
-      </w:r>
-      <w:proofErr w:type="spellEnd"/>
-      <w:r>
-        <w:rPr>
-          <w:lang w:val="sr-Cyrl-RS"/>
-        </w:rPr>
-        <w:t xml:space="preserve"> </w:t>
-      </w:r>
-      <w:proofErr w:type="spellStart"/>
-      <w:r>
-        <w:rPr>
-          <w:lang w:val="sr-Cyrl-RS"/>
-        </w:rPr>
-        <w:t>графова</w:t>
-      </w:r>
-      <w:proofErr w:type="spellEnd"/>
-      <w:r>
-        <w:rPr>
-          <w:lang w:val="sr-Cyrl-RS"/>
-        </w:rPr>
-        <w:t xml:space="preserve"> који следи.</w:t>
+        <w:t>. Све ово може да се одради у једном пролазу алгоритмом на основу усмерених ацикличних графова који следи.</w:t>
       </w:r>
     </w:p>
     <w:p>
@@ -8977,27 +8787,7 @@
           <w:highlight w:val="yellow"/>
           <w:lang w:val="sr-Cyrl-RS"/>
         </w:rPr>
-        <w:t xml:space="preserve"> базични блок. Тада за сваку </w:t>
-      </w:r>
-      <w:proofErr w:type="spellStart"/>
-      <w:r>
-        <w:rPr>
-          <w:i/>
-          <w:iCs/>
-          <w:highlight w:val="yellow"/>
-          <w:lang w:val="sr-Cyrl-RS"/>
-        </w:rPr>
-        <w:t>троадресну</w:t>
-      </w:r>
-      <w:proofErr w:type="spellEnd"/>
-      <w:r>
-        <w:rPr>
-          <w:i/>
-          <w:iCs/>
-          <w:highlight w:val="yellow"/>
-          <w:lang w:val="sr-Cyrl-RS"/>
-        </w:rPr>
-        <w:t xml:space="preserve"> наредбу у базичном блоку </w:t>
+        <w:t xml:space="preserve"> базични блок. Тада за сваку троадресну наредбу у базичном блоку </w:t>
       </w:r>
       <w:r>
         <w:rPr>
@@ -9025,7 +8815,6 @@
         </w:rPr>
         <w:t xml:space="preserve">облика </w:t>
       </w:r>
-      <w:proofErr w:type="spellStart"/>
       <w:r>
         <w:rPr>
           <w:i/>
@@ -9034,7 +8823,6 @@
         </w:rPr>
         <w:t>Ti</w:t>
       </w:r>
-      <w:proofErr w:type="spellEnd"/>
       <w:r>
         <w:rPr>
           <w:i/>
@@ -9061,7 +8849,6 @@
         </w:rPr>
         <w:t xml:space="preserve"> </w:t>
       </w:r>
-      <w:proofErr w:type="spellStart"/>
       <w:r>
         <w:rPr>
           <w:i/>
@@ -9070,7 +8857,6 @@
         </w:rPr>
         <w:t>Opi</w:t>
       </w:r>
-      <w:proofErr w:type="spellEnd"/>
       <w:r>
         <w:rPr>
           <w:i/>
@@ -9170,27 +8956,7 @@
           <w:highlight w:val="yellow"/>
           <w:lang w:val="sr-Cyrl-RS"/>
         </w:rPr>
-        <w:t xml:space="preserve">ако су и Ли и </w:t>
-      </w:r>
-      <w:proofErr w:type="spellStart"/>
-      <w:r>
-        <w:rPr>
-          <w:i/>
-          <w:iCs/>
-          <w:highlight w:val="yellow"/>
-          <w:lang w:val="sr-Cyrl-RS"/>
-        </w:rPr>
-        <w:t>Ри</w:t>
-      </w:r>
-      <w:proofErr w:type="spellEnd"/>
-      <w:r>
-        <w:rPr>
-          <w:i/>
-          <w:iCs/>
-          <w:highlight w:val="yellow"/>
-          <w:lang w:val="sr-Cyrl-RS"/>
-        </w:rPr>
-        <w:t xml:space="preserve"> константе, тада израчунати </w:t>
+        <w:t xml:space="preserve">ако су и Ли и Ри константе, тада израчунати </w:t>
       </w:r>
       <w:r>
         <w:rPr>
@@ -9209,7 +8975,6 @@
         </w:rPr>
         <w:t xml:space="preserve"> </w:t>
       </w:r>
-      <w:proofErr w:type="spellStart"/>
       <w:r>
         <w:rPr>
           <w:i/>
@@ -9218,7 +8983,6 @@
         </w:rPr>
         <w:t>Opi</w:t>
       </w:r>
-      <w:proofErr w:type="spellEnd"/>
       <w:r>
         <w:rPr>
           <w:i/>
@@ -9243,19 +9007,8 @@
           <w:highlight w:val="yellow"/>
           <w:lang w:val="sr-Cyrl-RS"/>
         </w:rPr>
-        <w:t xml:space="preserve">, и извршити доделу резултата у Ти, а Ти означити као </w:t>
-      </w:r>
-      <w:proofErr w:type="spellStart"/>
-      <w:r>
-        <w:rPr>
-          <w:i/>
-          <w:iCs/>
-          <w:highlight w:val="yellow"/>
-          <w:lang w:val="sr-Cyrl-RS"/>
-        </w:rPr>
-        <w:t>консатнту</w:t>
-      </w:r>
-      <w:proofErr w:type="spellEnd"/>
+        <w:t>, и извршити доделу резултата у Ти, а Ти означити као консатнту</w:t>
+      </w:r>
     </w:p>
     <w:p>
       <w:pPr>
@@ -9279,27 +9032,7 @@
           <w:highlight w:val="yellow"/>
           <w:lang w:val="sr-Cyrl-RS"/>
         </w:rPr>
-        <w:t xml:space="preserve">ако је Ли Опи </w:t>
-      </w:r>
-      <w:proofErr w:type="spellStart"/>
-      <w:r>
-        <w:rPr>
-          <w:i/>
-          <w:iCs/>
-          <w:highlight w:val="yellow"/>
-          <w:lang w:val="sr-Cyrl-RS"/>
-        </w:rPr>
-        <w:t>Ри</w:t>
-      </w:r>
-      <w:proofErr w:type="spellEnd"/>
-      <w:r>
-        <w:rPr>
-          <w:i/>
-          <w:iCs/>
-          <w:highlight w:val="yellow"/>
-          <w:lang w:val="sr-Cyrl-RS"/>
-        </w:rPr>
-        <w:t xml:space="preserve"> алгебарски идентитет, тада га заменити еквивалентном операцијом или операцијом доделе</w:t>
+        <w:t>ако је Ли Опи Ри алгебарски идентитет, тада га заменити еквивалентном операцијом или операцијом доделе</w:t>
       </w:r>
     </w:p>
     <w:p>
@@ -9324,19 +9057,8 @@
           <w:highlight w:val="yellow"/>
           <w:lang w:val="sr-Cyrl-RS"/>
         </w:rPr>
-        <w:t xml:space="preserve">направити чвор од Опи, Ли, </w:t>
-      </w:r>
-      <w:proofErr w:type="spellStart"/>
-      <w:r>
-        <w:rPr>
-          <w:i/>
-          <w:iCs/>
-          <w:highlight w:val="yellow"/>
-          <w:lang w:val="sr-Cyrl-RS"/>
-        </w:rPr>
-        <w:t>Ри</w:t>
-      </w:r>
-      <w:proofErr w:type="spellEnd"/>
+        <w:t>направити чвор од Опи, Ли, Ри</w:t>
+      </w:r>
     </w:p>
     <w:p>
       <w:pPr>
@@ -9387,27 +9109,7 @@
           <w:u w:val="none"/>
           <w:lang w:val="sr-Cyrl-RS"/>
         </w:rPr>
-        <w:t xml:space="preserve">потребно све чворове који су повезани са </w:t>
-      </w:r>
-      <w:proofErr w:type="spellStart"/>
-      <w:r>
-        <w:rPr>
-          <w:rStyle w:val="Hyperlink"/>
-          <w:color w:val="auto"/>
-          <w:u w:val="none"/>
-          <w:lang w:val="sr-Cyrl-RS"/>
-        </w:rPr>
-        <w:t>објектним</w:t>
-      </w:r>
-      <w:proofErr w:type="spellEnd"/>
-      <w:r>
-        <w:rPr>
-          <w:rStyle w:val="Hyperlink"/>
-          <w:color w:val="auto"/>
-          <w:u w:val="none"/>
-          <w:lang w:val="sr-Cyrl-RS"/>
-        </w:rPr>
-        <w:t xml:space="preserve"> чвором тог низа означити као мртве из графа јер може да се деси да је индексна променљива при упису, па онда читању различита, али да садржи исту вредност, те се онда губи исправна семантика израчунавања. Такође, у случају уписа преко показивача у неко поље потребно је обрисати целокупан граф јер у време превођења не може да се одреди вредност адресе на коју ће бити уписано, а то у теорији значи да може да буде упис на било које поље адресног простора. </w:t>
+        <w:t xml:space="preserve">потребно све чворове који су повезани са објектним чвором тог низа означити као мртве из графа јер може да се деси да је индексна променљива при упису, па онда читању различита, али да садржи исту вредност, те се онда губи исправна семантика израчунавања. Такође, у случају уписа преко показивача у неко поље потребно је обрисати целокупан граф јер у време превођења не може да се одреди вредност адресе на коју ће бити уписано, а то у теорији значи да може да буде упис на било које поље адресног простора. </w:t>
       </w:r>
       <w:r>
         <w:rPr>
@@ -9720,14 +9422,12 @@
         </w:rPr>
         <w:t xml:space="preserve">Како ће да буде имплементирана </w:t>
       </w:r>
-      <w:proofErr w:type="spellStart"/>
       <w:r>
         <w:rPr>
           <w:highlight w:val="cyan"/>
         </w:rPr>
         <w:t>len</w:t>
       </w:r>
-      <w:proofErr w:type="spellEnd"/>
       <w:r>
         <w:rPr>
           <w:highlight w:val="cyan"/>
@@ -9809,21 +9509,7 @@
         <w:rPr>
           <w:lang w:val="sr-Cyrl-RS"/>
         </w:rPr>
-        <w:t xml:space="preserve">инструкција није бржа од АДД јер у неким случајевима зауставља </w:t>
-      </w:r>
-      <w:proofErr w:type="spellStart"/>
-      <w:r>
-        <w:rPr>
-          <w:lang w:val="sr-Cyrl-RS"/>
-        </w:rPr>
-        <w:t>пипелине</w:t>
-      </w:r>
-      <w:proofErr w:type="spellEnd"/>
-      <w:r>
-        <w:rPr>
-          <w:lang w:val="sr-Cyrl-RS"/>
-        </w:rPr>
-        <w:t xml:space="preserve"> по:</w:t>
+        <w:t>инструкција није бржа од АДД јер у неким случајевима зауставља пипелине по:</w:t>
       </w:r>
     </w:p>
     <w:p>
@@ -9854,14 +9540,12 @@
           </w:rPr>
           <w:t>.</w:t>
         </w:r>
-        <w:proofErr w:type="spellStart"/>
         <w:r>
           <w:rPr>
             <w:rStyle w:val="Hyperlink"/>
           </w:rPr>
           <w:t>agner</w:t>
         </w:r>
-        <w:proofErr w:type="spellEnd"/>
         <w:r>
           <w:rPr>
             <w:rStyle w:val="Hyperlink"/>
@@ -10121,14 +9805,12 @@
         </w:rPr>
         <w:t xml:space="preserve">. </w:t>
       </w:r>
-      <w:proofErr w:type="spellStart"/>
       <w:r>
         <w:rPr>
           <w:highlight w:val="yellow"/>
         </w:rPr>
         <w:t>Aho</w:t>
       </w:r>
-      <w:proofErr w:type="spellEnd"/>
       <w:r>
         <w:rPr>
           <w:highlight w:val="yellow"/>
@@ -10175,14 +9857,12 @@
         </w:rPr>
         <w:t xml:space="preserve">. </w:t>
       </w:r>
-      <w:proofErr w:type="spellStart"/>
       <w:r>
         <w:rPr>
           <w:highlight w:val="yellow"/>
         </w:rPr>
         <w:t>Sethi</w:t>
       </w:r>
-      <w:proofErr w:type="spellEnd"/>
       <w:r>
         <w:rPr>
           <w:highlight w:val="yellow"/>
@@ -10257,73 +9937,18 @@
       </w:r>
       <w:r>
         <w:tab/>
-        <w:t xml:space="preserve">N. </w:t>
-      </w:r>
-      <w:proofErr w:type="spellStart"/>
-      <w:r>
-        <w:t>Avramović</w:t>
-      </w:r>
-      <w:proofErr w:type="spellEnd"/>
-      <w:r>
-        <w:t xml:space="preserve">, D. </w:t>
-      </w:r>
-      <w:proofErr w:type="spellStart"/>
-      <w:r>
-        <w:t>Bojić</w:t>
-      </w:r>
-      <w:proofErr w:type="spellEnd"/>
-      <w:r>
-        <w:t xml:space="preserve">. </w:t>
-      </w:r>
-      <w:proofErr w:type="spellStart"/>
-      <w:r>
-        <w:rPr>
-          <w:i/>
-          <w:iCs/>
-        </w:rPr>
-        <w:t>Jednostavan</w:t>
-      </w:r>
-      <w:proofErr w:type="spellEnd"/>
-      <w:r>
-        <w:rPr>
-          <w:i/>
-          <w:iCs/>
-        </w:rPr>
-        <w:t xml:space="preserve"> generator </w:t>
-      </w:r>
-      <w:proofErr w:type="spellStart"/>
-      <w:r>
-        <w:rPr>
-          <w:i/>
-          <w:iCs/>
-        </w:rPr>
-        <w:t>kôda</w:t>
-      </w:r>
-      <w:proofErr w:type="spellEnd"/>
-      <w:r>
-        <w:rPr>
-          <w:i/>
-          <w:iCs/>
-        </w:rPr>
-        <w:t xml:space="preserve"> za </w:t>
-      </w:r>
-      <w:proofErr w:type="spellStart"/>
-      <w:r>
-        <w:rPr>
-          <w:i/>
-          <w:iCs/>
-        </w:rPr>
-        <w:t>Mikrojavu</w:t>
-      </w:r>
-      <w:proofErr w:type="spellEnd"/>
-      <w:r>
-        <w:t xml:space="preserve">. </w:t>
-      </w:r>
-      <w:proofErr w:type="spellStart"/>
-      <w:r>
-        <w:t>Elektrotehni</w:t>
-      </w:r>
-      <w:proofErr w:type="spellEnd"/>
+        <w:t xml:space="preserve">N. Avramović, D. Bojić. </w:t>
+      </w:r>
+      <w:r>
+        <w:rPr>
+          <w:i/>
+          <w:iCs/>
+        </w:rPr>
+        <w:t>Jednostavan generator kôda za Mikrojavu</w:t>
+      </w:r>
+      <w:r>
+        <w:t>. Elektrotehni</w:t>
+      </w:r>
       <w:r>
         <w:rPr>
           <w:lang w:val="sr-Latn-RS"/>
@@ -10389,19 +10014,20 @@
           <w:iCs/>
           <w:lang w:val="sr-Latn-RS"/>
         </w:rPr>
-        <w:t xml:space="preserve"> Generisanje međukoda.</w:t>
-      </w:r>
-      <w:r>
-        <w:rPr>
+        <w:t xml:space="preserve"> </w:t>
+      </w:r>
+      <w:r>
+        <w:rPr>
+          <w:i/>
+          <w:iCs/>
           <w:lang w:val="sr-Latn-RS"/>
         </w:rPr>
-        <w:t xml:space="preserve"> </w:t>
+        <w:t>Materijali za predavanja i vežbe iz predmeta ,,Programski prevodioci 1,,,</w:t>
       </w:r>
       <w:r>
         <w:rPr>
           <w:lang w:val="sr-Latn-RS"/>
         </w:rPr>
-        <w:br/>
         <w:t xml:space="preserve">Elektrotehnički fakultet, Beograd, </w:t>
       </w:r>
       <w:r>
@@ -10562,77 +10188,98 @@
         </w:tabs>
         <w:ind w:left="2520" w:hanging="1710"/>
         <w:jc w:val="both"/>
+      </w:pPr>
+      <w:r>
         <w:rPr>
           <w:lang w:val="sr-Latn-RS"/>
         </w:rPr>
-      </w:pPr>
+        <w:t>[</w:t>
+      </w:r>
       <w:r>
         <w:rPr>
           <w:lang w:val="sr-Latn-RS"/>
         </w:rPr>
-        <w:t>[</w:t>
+        <w:t>MIT</w:t>
+      </w:r>
+      <w:r>
+        <w:rPr>
+          <w:lang w:val="sr-Cyrl-RS"/>
+        </w:rPr>
+        <w:t>6.172</w:t>
       </w:r>
       <w:r>
         <w:rPr>
           <w:lang w:val="sr-Latn-RS"/>
         </w:rPr>
-        <w:t>MIT</w:t>
-      </w:r>
-      <w:r>
-        <w:rPr>
-          <w:lang w:val="sr-Cyrl-RS"/>
-        </w:rPr>
-        <w:t>6.172</w:t>
+        <w:t>]</w:t>
       </w:r>
       <w:r>
         <w:rPr>
           <w:lang w:val="sr-Latn-RS"/>
         </w:rPr>
-        <w:t>]</w:t>
+        <w:tab/>
+      </w:r>
+      <w:r>
+        <w:t>C.</w:t>
+      </w:r>
+      <w:r>
+        <w:t xml:space="preserve"> Leiserson,</w:t>
+      </w:r>
+      <w:r>
+        <w:t xml:space="preserve"> J.</w:t>
+      </w:r>
+      <w:r>
+        <w:t xml:space="preserve"> Shun. </w:t>
+      </w:r>
+      <w:r>
+        <w:rPr>
+          <w:i/>
+          <w:iCs/>
+        </w:rPr>
+        <w:t>6.172 Performance Engineering of Software Systems</w:t>
+      </w:r>
+      <w:r>
+        <w:t>. Fall 2018. Massachusetts Institute of Technology: MIT OpenCourseWare</w:t>
+      </w:r>
+      <w:r>
+        <w:t>.</w:t>
+      </w:r>
+    </w:p>
+    <w:p>
+      <w:pPr>
+        <w:tabs>
+          <w:tab w:val="left" w:pos="0"/>
+          <w:tab w:val="left" w:pos="2520"/>
+          <w:tab w:val="left" w:pos="7200"/>
+        </w:tabs>
+        <w:ind w:left="2520" w:hanging="1710"/>
+        <w:jc w:val="both"/>
+      </w:pPr>
+      <w:r>
+        <w:t>[App02]</w:t>
+      </w:r>
+      <w:r>
+        <w:tab/>
+        <w:t>A. W. Appel</w:t>
       </w:r>
       <w:r>
         <w:rPr>
           <w:lang w:val="sr-Latn-RS"/>
         </w:rPr>
-        <w:tab/>
-      </w:r>
-      <w:r>
-        <w:t>C.</w:t>
+        <w:t>,</w:t>
       </w:r>
       <w:r>
         <w:t xml:space="preserve"> </w:t>
       </w:r>
-      <w:proofErr w:type="spellStart"/>
-      <w:r>
-        <w:t>Leiserson</w:t>
-      </w:r>
-      <w:proofErr w:type="spellEnd"/>
-      <w:r>
-        <w:t>,</w:t>
-      </w:r>
-      <w:r>
-        <w:t xml:space="preserve"> J.</w:t>
-      </w:r>
-      <w:r>
-        <w:t xml:space="preserve"> Shun. </w:t>
-      </w:r>
-      <w:r>
-        <w:rPr>
-          <w:i/>
-          <w:iCs/>
-        </w:rPr>
-        <w:t>6.172 Performance Engineering of Software Systems</w:t>
-      </w:r>
-      <w:r>
-        <w:t xml:space="preserve">. Fall 2018. Massachusetts Institute of Technology: MIT </w:t>
-      </w:r>
-      <w:proofErr w:type="spellStart"/>
-      <w:r>
-        <w:t>OpenCourseWare</w:t>
-      </w:r>
-      <w:proofErr w:type="spellEnd"/>
-      <w:r>
-        <w:t>.</w:t>
+      <w:r>
+        <w:rPr>
+          <w:i/>
+          <w:iCs/>
+        </w:rPr>
+        <w:t xml:space="preserve">Modern Compiler Implementation in Java, </w:t>
+      </w:r>
+      <w:r>
+        <w:t>Cambridge University Press, second edition, 2004.</w:t>
       </w:r>
     </w:p>
     <w:sectPr>
@@ -12657,7 +12304,7 @@
 </file>
 
 <file path=customXml/itemProps1.xml><?xml version="1.0" encoding="utf-8"?>
-<ds:datastoreItem xmlns:ds="http://schemas.openxmlformats.org/officeDocument/2006/customXml" ds:itemID="{87F8BF4A-DE84-4378-8E6F-298B88281520}">
+<ds:datastoreItem xmlns:ds="http://schemas.openxmlformats.org/officeDocument/2006/customXml" ds:itemID="{71B155A7-714E-4C3C-A7E5-5EEB6DD398F5}">
   <ds:schemaRefs>
     <ds:schemaRef ds:uri="http://schemas.openxmlformats.org/officeDocument/2006/bibliography"/>
   </ds:schemaRefs>

</xml_diff>

<commit_message>
INVOKE_VIRTUAL bug fix - dirty variables not thrown out from address descriptor
</commit_message>
<xml_diff>
--- a/docs/diplomski.docx
+++ b/docs/diplomski.docx
@@ -9665,19 +9665,6 @@
           <w:lang w:val="sr-Cyrl-RS"/>
         </w:rPr>
         <w:t>Униформност међујезика</w:t>
-      </w:r>
-    </w:p>
-    <w:p>
-      <w:pPr>
-        <w:rPr>
-          <w:lang w:val="sr-Cyrl-RS"/>
-        </w:rPr>
-      </w:pPr>
-      <w:r>
-        <w:rPr>
-          <w:lang w:val="sr-Cyrl-RS"/>
-        </w:rPr>
-        <w:t>Виртуелне методе</w:t>
       </w:r>
     </w:p>
     <w:p>
@@ -12304,7 +12291,7 @@
 </file>
 
 <file path=customXml/itemProps1.xml><?xml version="1.0" encoding="utf-8"?>
-<ds:datastoreItem xmlns:ds="http://schemas.openxmlformats.org/officeDocument/2006/customXml" ds:itemID="{71B155A7-714E-4C3C-A7E5-5EEB6DD398F5}">
+<ds:datastoreItem xmlns:ds="http://schemas.openxmlformats.org/officeDocument/2006/customXml" ds:itemID="{B46FDFE2-F90F-4B69-A926-87D57FD12828}">
   <ds:schemaRefs>
     <ds:schemaRef ds:uri="http://schemas.openxmlformats.org/officeDocument/2006/bibliography"/>
   </ds:schemaRefs>

</xml_diff>

<commit_message>
validate now preserves only old dirty variables Test2 working fully
</commit_message>
<xml_diff>
--- a/docs/diplomski.docx
+++ b/docs/diplomski.docx
@@ -151,7 +151,7 @@
           <w:szCs w:val="52"/>
           <w:lang w:val="sr-Cyrl-RS"/>
         </w:rPr>
-        <w:t xml:space="preserve">Генератор и оптимизатор </w:t>
+        <w:t>Генератор и оптимизатор</w:t>
       </w:r>
       <w:r>
         <w:rPr>
@@ -160,8 +160,9 @@
           <w:smallCaps/>
           <w:sz w:val="52"/>
           <w:szCs w:val="52"/>
-        </w:rPr>
-        <w:t>x</w:t>
+          <w:lang w:val="sr-Cyrl-RS"/>
+        </w:rPr>
+        <w:t xml:space="preserve"> </w:t>
       </w:r>
       <w:r>
         <w:rPr>
@@ -170,9 +171,30 @@
           <w:smallCaps/>
           <w:sz w:val="52"/>
           <w:szCs w:val="52"/>
-          <w:lang w:val="sr-Cyrl-RS"/>
-        </w:rPr>
-        <w:t xml:space="preserve">86-64 </w:t>
+        </w:rPr>
+        <w:t>AMD</w:t>
+      </w:r>
+      <w:r>
+        <w:rPr>
+          <w:b/>
+          <w:bCs/>
+          <w:smallCaps/>
+          <w:sz w:val="52"/>
+          <w:szCs w:val="52"/>
+          <w:lang w:val="sr-Cyrl-RS"/>
+        </w:rPr>
+        <w:t>64</w:t>
+      </w:r>
+      <w:r>
+        <w:rPr>
+          <w:b/>
+          <w:bCs/>
+          <w:smallCaps/>
+          <w:sz w:val="52"/>
+          <w:szCs w:val="52"/>
+          <w:lang w:val="sr-Cyrl-RS"/>
+        </w:rPr>
+        <w:t xml:space="preserve"> </w:t>
       </w:r>
       <w:r>
         <w:rPr>
@@ -2697,39 +2719,7 @@
             <w:color w:val="auto"/>
             <w:u w:val="none"/>
           </w:rPr>
-          <w:t>micr</w:t>
-        </w:r>
-        <w:r>
-          <w:rPr>
-            <w:rStyle w:val="Hyperlink"/>
-            <w:color w:val="auto"/>
-            <w:u w:val="none"/>
-          </w:rPr>
-          <w:t>o</w:t>
-        </w:r>
-        <w:r>
-          <w:rPr>
-            <w:rStyle w:val="Hyperlink"/>
-            <w:color w:val="auto"/>
-            <w:u w:val="none"/>
-          </w:rPr>
-          <w:t>ja</w:t>
-        </w:r>
-        <w:r>
-          <w:rPr>
-            <w:rStyle w:val="Hyperlink"/>
-            <w:color w:val="auto"/>
-            <w:u w:val="none"/>
-          </w:rPr>
-          <w:t>v</w:t>
-        </w:r>
-        <w:r>
-          <w:rPr>
-            <w:rStyle w:val="Hyperlink"/>
-            <w:color w:val="auto"/>
-            <w:u w:val="none"/>
-          </w:rPr>
-          <w:t>a</w:t>
+          <w:t>microjava</w:t>
         </w:r>
         <w:proofErr w:type="spellEnd"/>
         <w:r>
@@ -10460,6 +10450,133 @@
     </w:p>
     <w:p>
       <w:pPr>
+        <w:jc w:val="both"/>
+      </w:pPr>
+      <w:r>
+        <w:rPr>
+          <w:lang w:val="sr-Cyrl-RS"/>
+        </w:rPr>
+        <w:tab/>
+      </w:r>
+      <w:r>
+        <w:rPr>
+          <w:lang w:val="sr-Cyrl-RS"/>
+        </w:rPr>
+        <w:t>П</w:t>
+      </w:r>
+      <w:r>
+        <w:rPr>
+          <w:lang w:val="sr-Cyrl-RS"/>
+        </w:rPr>
+        <w:t xml:space="preserve">о стандарду </w:t>
+      </w:r>
+      <w:r>
+        <w:t>MicroJava</w:t>
+      </w:r>
+      <w:r>
+        <w:rPr>
+          <w:lang w:val="sr-Cyrl-RS"/>
+        </w:rPr>
+        <w:t xml:space="preserve">-е дефинисан </w:t>
+      </w:r>
+      <w:r>
+        <w:rPr>
+          <w:lang w:val="sr-Cyrl-RS"/>
+        </w:rPr>
+        <w:t xml:space="preserve">је </w:t>
+      </w:r>
+      <w:r>
+        <w:rPr>
+          <w:lang w:val="sr-Cyrl-RS"/>
+        </w:rPr>
+        <w:t>скроман скуп уграђених функција (</w:t>
+      </w:r>
+      <w:proofErr w:type="spellStart"/>
+      <w:r>
+        <w:t>ord</w:t>
+      </w:r>
+      <w:proofErr w:type="spellEnd"/>
+      <w:r>
+        <w:rPr>
+          <w:lang w:val="sr-Cyrl-RS"/>
+        </w:rPr>
+        <w:t xml:space="preserve">, </w:t>
+      </w:r>
+      <w:proofErr w:type="spellStart"/>
+      <w:r>
+        <w:t>chr</w:t>
+      </w:r>
+      <w:proofErr w:type="spellEnd"/>
+      <w:r>
+        <w:rPr>
+          <w:lang w:val="sr-Cyrl-RS"/>
+        </w:rPr>
+        <w:t xml:space="preserve">, </w:t>
+      </w:r>
+      <w:proofErr w:type="spellStart"/>
+      <w:r>
+        <w:t>len</w:t>
+      </w:r>
+      <w:proofErr w:type="spellEnd"/>
+      <w:r>
+        <w:rPr>
+          <w:lang w:val="sr-Cyrl-RS"/>
+        </w:rPr>
+        <w:t xml:space="preserve">), </w:t>
+      </w:r>
+      <w:r>
+        <w:rPr>
+          <w:lang w:val="sr-Cyrl-RS"/>
+        </w:rPr>
+        <w:t xml:space="preserve">и </w:t>
+      </w:r>
+      <w:r>
+        <w:rPr>
+          <w:lang w:val="sr-Cyrl-RS"/>
+        </w:rPr>
+        <w:t xml:space="preserve">оне су смештене у секције </w:t>
+      </w:r>
+      <w:r>
+        <w:rPr>
+          <w:i/>
+          <w:iCs/>
+          <w:lang w:val="sr-Cyrl-RS"/>
+        </w:rPr>
+        <w:t>.</w:t>
+      </w:r>
+      <w:r>
+        <w:rPr>
+          <w:i/>
+          <w:iCs/>
+        </w:rPr>
+        <w:t>text</w:t>
+      </w:r>
+      <w:r>
+        <w:rPr>
+          <w:i/>
+          <w:iCs/>
+          <w:lang w:val="sr-Cyrl-RS"/>
+        </w:rPr>
+        <w:t>.</w:t>
+      </w:r>
+      <w:proofErr w:type="spellStart"/>
+      <w:r>
+        <w:rPr>
+          <w:i/>
+          <w:iCs/>
+        </w:rPr>
+        <w:t>builtin</w:t>
+      </w:r>
+      <w:proofErr w:type="spellEnd"/>
+      <w:r>
+        <w:rPr>
+          <w:lang w:val="sr-Cyrl-RS"/>
+        </w:rPr>
+        <w:t>.</w:t>
+      </w:r>
+    </w:p>
+    <w:p>
+      <w:pPr>
         <w:pStyle w:val="Heading2"/>
         <w:ind w:firstLine="720"/>
         <w:rPr>
@@ -10515,7 +10632,14 @@
           <w:lang w:val="sr-Cyrl-RS"/>
         </w:rPr>
         <w:tab/>
-        <w:t>Раније је наведено да ће асемблерски кôд бити генерисан на нивоу базичног блока. Потребно је генерисати одговарајуће асемблерске наредбе на нивоу сваке инструкције базичног блока, и то дохватање операнада, извршавање инструкције са наведеним операндима и упис резултата</w:t>
+        <w:t xml:space="preserve">Раније је наведено да ће асемблерски кôд бити генерисан на нивоу базичног блока. Потребно је генерисати одговарајуће асемблерске наредбе на нивоу сваке инструкције </w:t>
+      </w:r>
+      <w:r>
+        <w:rPr>
+          <w:lang w:val="sr-Cyrl-RS"/>
+        </w:rPr>
+        <w:lastRenderedPageBreak/>
+        <w:t>базичног блока, и то дохватање операнада, извршавање инструкције са наведеним операндима и упис резултата</w:t>
       </w:r>
       <w:r>
         <w:rPr>
@@ -10533,14 +10657,7 @@
         <w:rPr>
           <w:lang w:val="sr-Cyrl-RS"/>
         </w:rPr>
-        <w:t xml:space="preserve">Треба имати у виду да циљна </w:t>
-      </w:r>
-      <w:r>
-        <w:rPr>
-          <w:lang w:val="sr-Cyrl-RS"/>
-        </w:rPr>
-        <w:lastRenderedPageBreak/>
-        <w:t>процесорска архитектура не дозвољава да једна инструкција приступа више од једне меморијске локације.</w:t>
+        <w:t>Треба имати у виду да циљна процесорска архитектура не дозвољава да једна инструкција приступа више од једне меморијске локације.</w:t>
       </w:r>
     </w:p>
     <w:p>
@@ -11231,7 +11348,14 @@
         <w:rPr>
           <w:lang w:val="sr-Cyrl-RS"/>
         </w:rPr>
-        <w:t xml:space="preserve">Начини генерисања кода биће описани у имплементацији инструкције </w:t>
+        <w:t xml:space="preserve">Начини генерисања кода биће описани у </w:t>
+      </w:r>
+      <w:r>
+        <w:rPr>
+          <w:lang w:val="sr-Cyrl-RS"/>
+        </w:rPr>
+        <w:lastRenderedPageBreak/>
+        <w:t xml:space="preserve">имплементацији инструкције </w:t>
       </w:r>
       <w:r>
         <w:t>INVOKE</w:t>
@@ -11328,7 +11452,6 @@
         <w:rPr>
           <w:lang w:val="sr-Cyrl-RS"/>
         </w:rPr>
-        <w:lastRenderedPageBreak/>
         <w:t>Мапирање инструкција међујезика</w:t>
       </w:r>
     </w:p>
@@ -11336,6 +11459,9 @@
       <w:pPr>
         <w:ind w:firstLine="720"/>
         <w:jc w:val="both"/>
+        <w:rPr>
+          <w:lang w:val="sr-Cyrl-RS"/>
+        </w:rPr>
       </w:pPr>
       <w:r>
         <w:rPr>
@@ -11530,6 +11656,9 @@
         <w:t xml:space="preserve">избегавање </w:t>
       </w:r>
       <w:r>
+        <w:rPr>
+          <w:lang w:val="sr-Cyrl-RS"/>
+        </w:rPr>
         <w:t>[</w:t>
       </w:r>
       <w:hyperlink w:anchor="Fog20" w:history="1">
@@ -11539,10 +11668,22 @@
             <w:color w:val="auto"/>
             <w:u w:val="none"/>
           </w:rPr>
-          <w:t>Fog20</w:t>
+          <w:t>Fog</w:t>
+        </w:r>
+        <w:r>
+          <w:rPr>
+            <w:rStyle w:val="Hyperlink"/>
+            <w:color w:val="auto"/>
+            <w:u w:val="none"/>
+            <w:lang w:val="sr-Cyrl-RS"/>
+          </w:rPr>
+          <w:t>20</w:t>
         </w:r>
       </w:hyperlink>
       <w:r>
+        <w:rPr>
+          <w:lang w:val="sr-Cyrl-RS"/>
+        </w:rPr>
         <w:t>].</w:t>
       </w:r>
     </w:p>
@@ -11550,6 +11691,9 @@
       <w:pPr>
         <w:ind w:firstLine="720"/>
         <w:jc w:val="both"/>
+        <w:rPr>
+          <w:lang w:val="sr-Cyrl-RS"/>
+        </w:rPr>
       </w:pPr>
       <w:r>
         <w:rPr>
@@ -11666,7 +11810,13 @@
         <w:t xml:space="preserve"> Одговарајућа инструкција за дељење на </w:t>
       </w:r>
       <w:r>
-        <w:t>AMD64</w:t>
+        <w:t>AMD</w:t>
+      </w:r>
+      <w:r>
+        <w:rPr>
+          <w:lang w:val="sr-Cyrl-RS"/>
+        </w:rPr>
+        <w:t>64</w:t>
       </w:r>
       <w:r>
         <w:rPr>
@@ -11675,7 +11825,13 @@
         <w:t xml:space="preserve"> асемблеру је </w:t>
       </w:r>
       <w:r>
-        <w:t>IDIV.</w:t>
+        <w:t>IDIV</w:t>
+      </w:r>
+      <w:r>
+        <w:rPr>
+          <w:lang w:val="sr-Cyrl-RS"/>
+        </w:rPr>
+        <w:t>.</w:t>
       </w:r>
     </w:p>
     <w:p>
@@ -11943,7 +12099,13 @@
         <w:t xml:space="preserve">Процедура је аналогна за </w:t>
       </w:r>
       <w:r>
-        <w:t xml:space="preserve">ASTORE </w:t>
+        <w:t>ASTORE</w:t>
+      </w:r>
+      <w:r>
+        <w:rPr>
+          <w:lang w:val="sr-Cyrl-RS"/>
+        </w:rPr>
+        <w:t xml:space="preserve"> </w:t>
       </w:r>
       <w:r>
         <w:rPr>
@@ -12021,6 +12183,7 @@
         <w:t xml:space="preserve"> која се своди на смештање првих шест аргумената функције у одговарајуће регистре у складу са </w:t>
       </w:r>
       <w:r>
+        <w:lastRenderedPageBreak/>
         <w:t>System</w:t>
       </w:r>
       <w:r>
@@ -12135,14 +12298,7 @@
         <w:rPr>
           <w:lang w:val="sr-Cyrl-RS"/>
         </w:rPr>
-        <w:t xml:space="preserve"> Процедура за позив функције унутар класе јесте индиректни скок и то тако што се на </w:t>
-      </w:r>
-      <w:r>
-        <w:rPr>
-          <w:lang w:val="sr-Cyrl-RS"/>
-        </w:rPr>
-        <w:lastRenderedPageBreak/>
-        <w:t xml:space="preserve">основу адресе имплицитног показивача </w:t>
+        <w:t xml:space="preserve"> Процедура за позив функције унутар класе јесте индиректни скок и то тако што се на основу адресе имплицитног показивача </w:t>
       </w:r>
       <w:r>
         <w:t>this</w:t>
@@ -13166,6 +13322,9 @@
         </w:tabs>
         <w:ind w:left="2520" w:hanging="1710"/>
         <w:jc w:val="both"/>
+        <w:rPr>
+          <w:lang w:val="sr-Latn-RS"/>
+        </w:rPr>
       </w:pPr>
       <w:r>
         <w:rPr>
@@ -13317,23 +13476,7 @@
           <w:i/>
           <w:iCs/>
         </w:rPr>
-        <w:t xml:space="preserve">The microarchitecture of Intel, </w:t>
-      </w:r>
-      <w:proofErr w:type="gramStart"/>
-      <w:r>
-        <w:rPr>
-          <w:i/>
-          <w:iCs/>
-        </w:rPr>
-        <w:t>AMD</w:t>
-      </w:r>
-      <w:proofErr w:type="gramEnd"/>
-      <w:r>
-        <w:rPr>
-          <w:i/>
-          <w:iCs/>
-        </w:rPr>
-        <w:t xml:space="preserve"> and VIA CPUs: An optimization guide for assembly programmers and compiler makers</w:t>
+        <w:t>The microarchitecture of Intel, AMD and VIA CPUs: An optimization guide for assembly programmers and compiler makers</w:t>
       </w:r>
       <w:r>
         <w:rPr>
@@ -13346,10 +13489,7 @@
         <w:t>Technical University of Denmark</w:t>
       </w:r>
       <w:r>
-        <w:t xml:space="preserve">, </w:t>
-      </w:r>
-      <w:r>
-        <w:t>2020.</w:t>
+        <w:t>, 2020.</w:t>
       </w:r>
     </w:p>
     <w:p>
@@ -15107,6 +15247,7 @@
   <w:style w:type="character" w:default="1" w:styleId="DefaultParagraphFont">
     <w:name w:val="Default Paragraph Font"/>
     <w:uiPriority w:val="1"/>
+    <w:semiHidden/>
     <w:unhideWhenUsed/>
   </w:style>
   <w:style w:type="table" w:default="1" w:styleId="TableNormal">
@@ -15953,7 +16094,7 @@
 </file>
 
 <file path=customXml/itemProps1.xml><?xml version="1.0" encoding="utf-8"?>
-<ds:datastoreItem xmlns:ds="http://schemas.openxmlformats.org/officeDocument/2006/customXml" ds:itemID="{31E8F706-B405-4568-B7EC-2B83E5712C21}">
+<ds:datastoreItem xmlns:ds="http://schemas.openxmlformats.org/officeDocument/2006/customXml" ds:itemID="{0C05231E-5D86-47EF-ADB9-C0B82349973A}">
   <ds:schemaRefs>
     <ds:schemaRef ds:uri="http://schemas.openxmlformats.org/officeDocument/2006/bibliography"/>
   </ds:schemaRefs>

</xml_diff>

<commit_message>
Bad variable location address setting fix
</commit_message>
<xml_diff>
--- a/docs/diplomski.docx
+++ b/docs/diplomski.docx
@@ -2399,19 +2399,17 @@
         </w:rPr>
         <w:t>компајлера има задатак да изврши лексичку анализу, парсирање, семантичку анализу и генерисање међукôда (</w:t>
       </w:r>
-      <w:proofErr w:type="spellStart"/>
-      <w:r>
-        <w:rPr>
-          <w:lang w:val="sr-Cyrl-RS"/>
-        </w:rPr>
-        <w:t>енг</w:t>
-      </w:r>
-      <w:proofErr w:type="spellEnd"/>
-      <w:r>
-        <w:rPr>
-          <w:lang w:val="sr-Cyrl-RS"/>
-        </w:rPr>
-        <w:t xml:space="preserve">. </w:t>
+      <w:r>
+        <w:rPr>
+          <w:lang w:val="sr-Cyrl-RS"/>
+        </w:rPr>
+        <w:t>енгл.</w:t>
+      </w:r>
+      <w:r>
+        <w:rPr>
+          <w:lang w:val="sr-Cyrl-RS"/>
+        </w:rPr>
+        <w:t xml:space="preserve"> </w:t>
       </w:r>
       <w:r>
         <w:t>intermediate</w:t>
@@ -2803,48 +2801,24 @@
         </w:rPr>
         <w:t xml:space="preserve"> оптимизације и генерисање машинског кôда биће заснован на </w:t>
       </w:r>
-      <w:proofErr w:type="spellStart"/>
-      <w:r>
-        <w:rPr>
-          <w:lang w:val="sr-Cyrl-RS"/>
-        </w:rPr>
-        <w:t>троадресном</w:t>
-      </w:r>
-      <w:proofErr w:type="spellEnd"/>
-      <w:r>
-        <w:rPr>
-          <w:lang w:val="sr-Cyrl-RS"/>
-        </w:rPr>
-        <w:t xml:space="preserve"> </w:t>
-      </w:r>
-      <w:proofErr w:type="spellStart"/>
-      <w:r>
-        <w:rPr>
-          <w:lang w:val="sr-Cyrl-RS"/>
-        </w:rPr>
-        <w:t>кôду</w:t>
-      </w:r>
-      <w:proofErr w:type="spellEnd"/>
-      <w:r>
-        <w:rPr>
-          <w:lang w:val="sr-Cyrl-RS"/>
-        </w:rPr>
-        <w:t xml:space="preserve"> представљеном у виду четворки </w:t>
-      </w:r>
-      <w:r>
-        <w:rPr>
-          <w:lang w:val="sr-Cyrl-RS"/>
-        </w:rPr>
-        <w:t>(</w:t>
-      </w:r>
-      <w:proofErr w:type="spellStart"/>
-      <w:r>
-        <w:rPr>
-          <w:lang w:val="sr-Cyrl-RS"/>
-        </w:rPr>
-        <w:t>енг</w:t>
-      </w:r>
-      <w:proofErr w:type="spellEnd"/>
+      <w:r>
+        <w:rPr>
+          <w:lang w:val="sr-Cyrl-RS"/>
+        </w:rPr>
+        <w:t xml:space="preserve">троадресном кôду представљеном у виду четворки </w:t>
+      </w:r>
+      <w:r>
+        <w:rPr>
+          <w:lang w:val="sr-Cyrl-RS"/>
+        </w:rPr>
+        <w:t>(енг</w:t>
+      </w:r>
+      <w:r>
+        <w:rPr>
+          <w:lang w:val="sr-Cyrl-RS"/>
+        </w:rPr>
+        <w:t>л</w:t>
+      </w:r>
       <w:r>
         <w:rPr>
           <w:lang w:val="sr-Cyrl-RS"/>
@@ -3070,7 +3044,23 @@
             <w:color w:val="auto"/>
             <w:u w:val="none"/>
           </w:rPr>
-          <w:t>microjava</w:t>
+          <w:t>micro</w:t>
+        </w:r>
+        <w:r>
+          <w:rPr>
+            <w:rStyle w:val="Hyperlink"/>
+            <w:color w:val="auto"/>
+            <w:u w:val="none"/>
+          </w:rPr>
+          <w:t>j</w:t>
+        </w:r>
+        <w:r>
+          <w:rPr>
+            <w:rStyle w:val="Hyperlink"/>
+            <w:color w:val="auto"/>
+            <w:u w:val="none"/>
+          </w:rPr>
+          <w:t>ava</w:t>
         </w:r>
         <w:proofErr w:type="spellEnd"/>
         <w:r>
@@ -3109,6 +3099,23 @@
     </w:p>
     <w:p>
       <w:pPr>
+        <w:rPr>
+          <w:rFonts w:eastAsiaTheme="majorEastAsia" w:cstheme="majorBidi"/>
+          <w:b/>
+          <w:sz w:val="32"/>
+          <w:szCs w:val="32"/>
+          <w:lang w:val="sr-Cyrl-RS"/>
+        </w:rPr>
+      </w:pPr>
+      <w:r>
+        <w:rPr>
+          <w:lang w:val="sr-Cyrl-RS"/>
+        </w:rPr>
+        <w:br w:type="page"/>
+      </w:r>
+    </w:p>
+    <w:p>
+      <w:pPr>
         <w:pStyle w:val="Heading1"/>
         <w:rPr>
           <w:lang w:val="sr-Cyrl-RS"/>
@@ -3118,42 +3125,249 @@
         <w:rPr>
           <w:lang w:val="sr-Cyrl-RS"/>
         </w:rPr>
+        <w:lastRenderedPageBreak/>
+        <w:t xml:space="preserve">Кратак преглед </w:t>
+      </w:r>
+      <w:r>
+        <w:t>AMD64</w:t>
+      </w:r>
+      <w:r>
+        <w:rPr>
+          <w:lang w:val="sr-Cyrl-RS"/>
+        </w:rPr>
+        <w:t xml:space="preserve"> архитектуре</w:t>
+      </w:r>
+    </w:p>
+    <w:p>
+      <w:pPr>
+        <w:jc w:val="both"/>
+        <w:rPr>
+          <w:lang w:val="sr-Cyrl-RS"/>
+        </w:rPr>
+      </w:pPr>
+      <w:r>
+        <w:rPr>
+          <w:lang w:val="sr-Cyrl-RS"/>
+        </w:rPr>
+        <w:tab/>
+        <w:t xml:space="preserve">Архитектура </w:t>
+      </w:r>
+      <w:r>
+        <w:t>AMD</w:t>
+      </w:r>
+      <w:r>
+        <w:rPr>
+          <w:lang w:val="sr-Cyrl-RS"/>
+        </w:rPr>
+        <w:t>64</w:t>
+      </w:r>
+      <w:r>
+        <w:rPr>
+          <w:lang w:val="sr-Cyrl-RS"/>
+        </w:rPr>
+        <w:t xml:space="preserve"> је врло једноставна, али моћна 64-битна архитектура, компатибилна уназад са претходним стандардом </w:t>
+      </w:r>
+      <w:r>
+        <w:t>x</w:t>
+      </w:r>
+      <w:r>
+        <w:rPr>
+          <w:lang w:val="sr-Cyrl-RS"/>
+        </w:rPr>
+        <w:t xml:space="preserve">86 </w:t>
+      </w:r>
+      <w:r>
+        <w:rPr>
+          <w:lang w:val="sr-Cyrl-RS"/>
+        </w:rPr>
+        <w:t xml:space="preserve">архитектуре, која је задржала подршку за 16-битне и 32-битне </w:t>
+      </w:r>
+      <w:r>
+        <w:rPr>
+          <w:i/>
+          <w:iCs/>
+        </w:rPr>
+        <w:t>legacy</w:t>
+      </w:r>
+      <w:r>
+        <w:rPr>
+          <w:lang w:val="sr-Cyrl-RS"/>
+        </w:rPr>
+        <w:t xml:space="preserve"> </w:t>
+      </w:r>
+      <w:r>
+        <w:rPr>
+          <w:lang w:val="sr-Cyrl-RS"/>
+        </w:rPr>
+        <w:t>програме. Развој ове архитектуре је био вођен потребама у индустрији, као тражњом за високим перформансама. Прилично је увећан број регистара доступних програмеру, и то шеснаест 64-битних регистара опште намене, као и шеснаест векторских регистара ширине до 512 бита</w:t>
+      </w:r>
+      <w:r>
+        <w:rPr>
+          <w:lang w:val="sr-Cyrl-RS"/>
+        </w:rPr>
+        <w:t>.</w:t>
+      </w:r>
+      <w:r>
+        <w:rPr>
+          <w:lang w:val="sr-Cyrl-RS"/>
+        </w:rPr>
+        <w:t xml:space="preserve"> Инструкцијски сет је потпуно уназад компатибилан са </w:t>
+      </w:r>
+      <w:r>
+        <w:t>x</w:t>
+      </w:r>
+      <w:r>
+        <w:rPr>
+          <w:lang w:val="sr-Cyrl-RS"/>
+        </w:rPr>
+        <w:t xml:space="preserve">86 </w:t>
+      </w:r>
+      <w:r>
+        <w:rPr>
+          <w:lang w:val="sr-Cyrl-RS"/>
+        </w:rPr>
+        <w:t xml:space="preserve">архитектуром, а подржава рад у </w:t>
+      </w:r>
+      <w:r>
+        <w:t>SIMD</w:t>
+      </w:r>
+      <w:r>
+        <w:rPr>
+          <w:lang w:val="sr-Cyrl-RS"/>
+        </w:rPr>
+        <w:t xml:space="preserve"> </w:t>
+      </w:r>
+      <w:r>
+        <w:rPr>
+          <w:lang w:val="sr-Cyrl-RS"/>
+        </w:rPr>
+        <w:t xml:space="preserve">режиму кроз </w:t>
+      </w:r>
+      <w:r>
+        <w:t>SSE</w:t>
+      </w:r>
+      <w:r>
+        <w:rPr>
+          <w:lang w:val="sr-Cyrl-RS"/>
+        </w:rPr>
+        <w:t xml:space="preserve"> екстензију инструкцијског сета. Такође, подржане су операције са покретним зарезом по </w:t>
+      </w:r>
+      <w:r>
+        <w:t>IEEE</w:t>
+      </w:r>
+      <w:r>
+        <w:rPr>
+          <w:lang w:val="sr-Cyrl-RS"/>
+        </w:rPr>
+        <w:t>-</w:t>
+      </w:r>
+      <w:r>
+        <w:rPr>
+          <w:lang w:val="sr-Cyrl-RS"/>
+        </w:rPr>
+        <w:t>754 [</w:t>
+      </w:r>
+      <w:hyperlink w:anchor="AMD64_1" w:history="1">
+        <w:r>
+          <w:rPr>
+            <w:rStyle w:val="Hyperlink"/>
+            <w:color w:val="auto"/>
+            <w:u w:val="none"/>
+          </w:rPr>
+          <w:t>AMD</w:t>
+        </w:r>
+        <w:r>
+          <w:rPr>
+            <w:rStyle w:val="Hyperlink"/>
+            <w:color w:val="auto"/>
+            <w:u w:val="none"/>
+            <w:lang w:val="sr-Cyrl-RS"/>
+          </w:rPr>
+          <w:t>64_1</w:t>
+        </w:r>
+      </w:hyperlink>
+      <w:r>
+        <w:rPr>
+          <w:lang w:val="sr-Cyrl-RS"/>
+        </w:rPr>
+        <w:t>].</w:t>
+      </w:r>
+    </w:p>
+    <w:p>
+      <w:pPr>
+        <w:jc w:val="both"/>
+        <w:rPr>
+          <w:lang w:val="sr-Cyrl-RS"/>
+        </w:rPr>
+      </w:pPr>
+      <w:r>
+        <w:rPr>
+          <w:lang w:val="sr-Cyrl-RS"/>
+        </w:rPr>
+        <w:tab/>
+        <w:t xml:space="preserve">Процесор који имплементира </w:t>
+      </w:r>
+      <w:r>
+        <w:t>AMD</w:t>
+      </w:r>
+      <w:r>
+        <w:rPr>
+          <w:lang w:val="sr-Cyrl-RS"/>
+        </w:rPr>
+        <w:t xml:space="preserve">64 </w:t>
+      </w:r>
+      <w:r>
+        <w:rPr>
+          <w:lang w:val="sr-Cyrl-RS"/>
+        </w:rPr>
+        <w:t>архитектуру често рад</w:t>
+      </w:r>
+    </w:p>
+    <w:p>
+      <w:pPr>
+        <w:jc w:val="both"/>
+        <w:rPr>
+          <w:lang w:val="sr-Cyrl-RS"/>
+        </w:rPr>
+      </w:pPr>
+    </w:p>
+    <w:p>
+      <w:pPr>
+        <w:jc w:val="both"/>
+        <w:rPr>
+          <w:lang w:val="sr-Cyrl-RS"/>
+        </w:rPr>
+      </w:pPr>
+    </w:p>
+    <w:p>
+      <w:pPr>
+        <w:jc w:val="both"/>
+        <w:rPr>
+          <w:lang w:val="sr-Cyrl-RS"/>
+        </w:rPr>
+      </w:pPr>
+    </w:p>
+    <w:p>
+      <w:pPr>
+        <w:rPr>
+          <w:lang w:val="sr-Cyrl-RS"/>
+        </w:rPr>
+      </w:pPr>
+      <w:r>
+        <w:rPr>
+          <w:lang w:val="sr-Cyrl-RS"/>
+        </w:rPr>
         <w:br w:type="page"/>
       </w:r>
-      <w:bookmarkStart w:id="1" w:name="_Toc40533268"/>
-      <w:r>
-        <w:rPr>
-          <w:lang w:val="sr-Cyrl-RS"/>
-        </w:rPr>
-        <w:lastRenderedPageBreak/>
-        <w:t>Опис циљне архитектуре</w:t>
-      </w:r>
-      <w:bookmarkEnd w:id="1"/>
     </w:p>
     <w:p>
       <w:pPr>
         <w:pStyle w:val="Heading1"/>
         <w:rPr>
-          <w:sz w:val="26"/>
-          <w:szCs w:val="26"/>
-          <w:lang w:val="sr-Cyrl-RS"/>
-        </w:rPr>
-      </w:pPr>
-      <w:r>
-        <w:rPr>
-          <w:lang w:val="sr-Cyrl-RS"/>
-        </w:rPr>
-        <w:br w:type="page"/>
-      </w:r>
-    </w:p>
-    <w:p>
-      <w:pPr>
-        <w:pStyle w:val="Heading1"/>
-        <w:rPr>
-          <w:lang w:val="sr-Cyrl-RS"/>
-        </w:rPr>
-      </w:pPr>
-      <w:bookmarkStart w:id="2" w:name="_Toc40533269"/>
+          <w:lang w:val="sr-Cyrl-RS"/>
+        </w:rPr>
+      </w:pPr>
+      <w:bookmarkStart w:id="1" w:name="_Toc40533269"/>
       <w:r>
         <w:rPr>
           <w:lang w:val="sr-Cyrl-RS"/>
@@ -3161,7 +3375,7 @@
         <w:lastRenderedPageBreak/>
         <w:t>Генерисање међукôда</w:t>
       </w:r>
-      <w:bookmarkEnd w:id="2"/>
+      <w:bookmarkEnd w:id="1"/>
     </w:p>
     <w:p>
       <w:pPr>
@@ -3177,10 +3391,15 @@
       </w:r>
       <w:r>
         <w:rPr>
-          <w:highlight w:val="yellow"/>
-          <w:lang w:val="sr-Cyrl-RS"/>
-        </w:rPr>
-        <w:t>НАПИСАТИ УВОД О МЕЂУКОДУ</w:t>
+          <w:lang w:val="sr-Cyrl-RS"/>
+        </w:rPr>
+        <w:t>Представа изворног кôда у виду међујезика има предност у погледу што је циљна машина идеализована и има бесконачну количину ресурса, док у случају реалне машине скуп ресурса је ограничен.</w:t>
+      </w:r>
+      <w:r>
+        <w:rPr>
+          <w:lang w:val="sr-Cyrl-RS"/>
+        </w:rPr>
+        <w:t xml:space="preserve"> </w:t>
       </w:r>
     </w:p>
     <w:p>
@@ -3191,14 +3410,14 @@
           <w:lang w:val="sr-Cyrl-RS"/>
         </w:rPr>
       </w:pPr>
-      <w:bookmarkStart w:id="3" w:name="_Toc40533270"/>
+      <w:bookmarkStart w:id="2" w:name="_Toc40533270"/>
       <w:r>
         <w:rPr>
           <w:lang w:val="sr-Cyrl-RS"/>
         </w:rPr>
         <w:t>Представљање аритметичких израза</w:t>
       </w:r>
-      <w:bookmarkEnd w:id="3"/>
+      <w:bookmarkEnd w:id="2"/>
     </w:p>
     <w:p>
       <w:pPr>
@@ -3209,83 +3428,14 @@
       </w:pPr>
       <w:r>
         <w:rPr>
+          <w:b/>
+          <w:i/>
           <w:noProof/>
           <w:sz w:val="24"/>
           <w:lang w:val="sl-SI"/>
         </w:rPr>
         <w:drawing>
-          <wp:anchor distT="0" distB="0" distL="114300" distR="114300" simplePos="0" relativeHeight="251659264" behindDoc="0" locked="0" layoutInCell="1" allowOverlap="1" wp14:anchorId="308BA6F0" wp14:editId="4DA41908">
-            <wp:simplePos x="0" y="0"/>
-            <wp:positionH relativeFrom="margin">
-              <wp:align>center</wp:align>
-            </wp:positionH>
-            <wp:positionV relativeFrom="paragraph">
-              <wp:posOffset>1981969</wp:posOffset>
-            </wp:positionV>
-            <wp:extent cx="3589655" cy="1677670"/>
-            <wp:effectExtent l="0" t="0" r="0" b="0"/>
-            <wp:wrapSquare wrapText="bothSides"/>
-            <wp:docPr id="2" name="Picture 2"/>
-            <wp:cNvGraphicFramePr>
-              <a:graphicFrameLocks xmlns:a="http://schemas.openxmlformats.org/drawingml/2006/main" noChangeAspect="1"/>
-            </wp:cNvGraphicFramePr>
-            <a:graphic xmlns:a="http://schemas.openxmlformats.org/drawingml/2006/main">
-              <a:graphicData uri="http://schemas.openxmlformats.org/drawingml/2006/picture">
-                <pic:pic xmlns:pic="http://schemas.openxmlformats.org/drawingml/2006/picture">
-                  <pic:nvPicPr>
-                    <pic:cNvPr id="0" name="Picture 3"/>
-                    <pic:cNvPicPr>
-                      <a:picLocks noChangeAspect="1" noChangeArrowheads="1"/>
-                    </pic:cNvPicPr>
-                  </pic:nvPicPr>
-                  <pic:blipFill>
-                    <a:blip r:embed="rId9" cstate="print">
-                      <a:extLst>
-                        <a:ext uri="{28A0092B-C50C-407E-A947-70E740481C1C}">
-                          <a14:useLocalDpi xmlns:a14="http://schemas.microsoft.com/office/drawing/2010/main" val="0"/>
-                        </a:ext>
-                      </a:extLst>
-                    </a:blip>
-                    <a:srcRect/>
-                    <a:stretch>
-                      <a:fillRect/>
-                    </a:stretch>
-                  </pic:blipFill>
-                  <pic:spPr bwMode="auto">
-                    <a:xfrm>
-                      <a:off x="0" y="0"/>
-                      <a:ext cx="3589655" cy="1677670"/>
-                    </a:xfrm>
-                    <a:prstGeom prst="rect">
-                      <a:avLst/>
-                    </a:prstGeom>
-                    <a:noFill/>
-                    <a:ln>
-                      <a:noFill/>
-                    </a:ln>
-                  </pic:spPr>
-                </pic:pic>
-              </a:graphicData>
-            </a:graphic>
-            <wp14:sizeRelH relativeFrom="margin">
-              <wp14:pctWidth>0</wp14:pctWidth>
-            </wp14:sizeRelH>
-            <wp14:sizeRelV relativeFrom="margin">
-              <wp14:pctHeight>0</wp14:pctHeight>
-            </wp14:sizeRelV>
-          </wp:anchor>
-        </w:drawing>
-      </w:r>
-      <w:r>
-        <w:rPr>
-          <w:b/>
-          <w:i/>
-          <w:noProof/>
-          <w:sz w:val="24"/>
-          <w:lang w:val="sl-SI"/>
-        </w:rPr>
-        <w:drawing>
-          <wp:anchor distT="0" distB="0" distL="114300" distR="114300" simplePos="0" relativeHeight="251658240" behindDoc="0" locked="0" layoutInCell="1" allowOverlap="1" wp14:anchorId="7996BDE1" wp14:editId="586C532B">
+          <wp:anchor distT="0" distB="0" distL="114300" distR="114300" simplePos="0" relativeHeight="251658240" behindDoc="0" locked="0" layoutInCell="1" allowOverlap="1" wp14:anchorId="7996BDE1" wp14:editId="5654E490">
             <wp:simplePos x="0" y="0"/>
             <wp:positionH relativeFrom="margin">
               <wp:align>right</wp:align>
@@ -3310,7 +3460,7 @@
                     </pic:cNvPicPr>
                   </pic:nvPicPr>
                   <pic:blipFill>
-                    <a:blip r:embed="rId10" cstate="print">
+                    <a:blip r:embed="rId9" cstate="print">
                       <a:extLst>
                         <a:ext uri="{28A0092B-C50C-407E-A947-70E740481C1C}">
                           <a14:useLocalDpi xmlns:a14="http://schemas.microsoft.com/office/drawing/2010/main" val="0"/>
@@ -3599,6 +3749,75 @@
       </w:pPr>
       <w:r>
         <w:rPr>
+          <w:noProof/>
+          <w:sz w:val="24"/>
+          <w:lang w:val="sl-SI"/>
+        </w:rPr>
+        <w:drawing>
+          <wp:anchor distT="0" distB="0" distL="114300" distR="114300" simplePos="0" relativeHeight="251659264" behindDoc="0" locked="0" layoutInCell="1" allowOverlap="1" wp14:anchorId="308BA6F0" wp14:editId="65D05E89">
+            <wp:simplePos x="0" y="0"/>
+            <wp:positionH relativeFrom="margin">
+              <wp:align>right</wp:align>
+            </wp:positionH>
+            <wp:positionV relativeFrom="paragraph">
+              <wp:posOffset>0</wp:posOffset>
+            </wp:positionV>
+            <wp:extent cx="3359785" cy="1570355"/>
+            <wp:effectExtent l="0" t="0" r="0" b="0"/>
+            <wp:wrapSquare wrapText="bothSides"/>
+            <wp:docPr id="2" name="Picture 2"/>
+            <wp:cNvGraphicFramePr>
+              <a:graphicFrameLocks xmlns:a="http://schemas.openxmlformats.org/drawingml/2006/main" noChangeAspect="1"/>
+            </wp:cNvGraphicFramePr>
+            <a:graphic xmlns:a="http://schemas.openxmlformats.org/drawingml/2006/main">
+              <a:graphicData uri="http://schemas.openxmlformats.org/drawingml/2006/picture">
+                <pic:pic xmlns:pic="http://schemas.openxmlformats.org/drawingml/2006/picture">
+                  <pic:nvPicPr>
+                    <pic:cNvPr id="0" name="Picture 3"/>
+                    <pic:cNvPicPr>
+                      <a:picLocks noChangeAspect="1" noChangeArrowheads="1"/>
+                    </pic:cNvPicPr>
+                  </pic:nvPicPr>
+                  <pic:blipFill>
+                    <a:blip r:embed="rId10" cstate="print">
+                      <a:extLst>
+                        <a:ext uri="{28A0092B-C50C-407E-A947-70E740481C1C}">
+                          <a14:useLocalDpi xmlns:a14="http://schemas.microsoft.com/office/drawing/2010/main" val="0"/>
+                        </a:ext>
+                      </a:extLst>
+                    </a:blip>
+                    <a:srcRect/>
+                    <a:stretch>
+                      <a:fillRect/>
+                    </a:stretch>
+                  </pic:blipFill>
+                  <pic:spPr bwMode="auto">
+                    <a:xfrm>
+                      <a:off x="0" y="0"/>
+                      <a:ext cx="3359785" cy="1570355"/>
+                    </a:xfrm>
+                    <a:prstGeom prst="rect">
+                      <a:avLst/>
+                    </a:prstGeom>
+                    <a:noFill/>
+                    <a:ln>
+                      <a:noFill/>
+                    </a:ln>
+                  </pic:spPr>
+                </pic:pic>
+              </a:graphicData>
+            </a:graphic>
+            <wp14:sizeRelH relativeFrom="margin">
+              <wp14:pctWidth>0</wp14:pctWidth>
+            </wp14:sizeRelH>
+            <wp14:sizeRelV relativeFrom="margin">
+              <wp14:pctHeight>0</wp14:pctHeight>
+            </wp14:sizeRelV>
+          </wp:anchor>
+        </w:drawing>
+      </w:r>
+      <w:r>
+        <w:rPr>
           <w:lang w:val="sr-Cyrl-RS"/>
         </w:rPr>
         <w:tab/>
@@ -3937,7 +4156,7 @@
           <w:lang w:val="sr-Cyrl-RS"/>
         </w:rPr>
       </w:pPr>
-      <w:bookmarkStart w:id="4" w:name="_Toc40533271"/>
+      <w:bookmarkStart w:id="3" w:name="_Toc40533271"/>
       <w:r>
         <w:rPr>
           <w:lang w:val="sr-Cyrl-RS"/>
@@ -3950,7 +4169,7 @@
         </w:rPr>
         <w:t>д</w:t>
       </w:r>
-      <w:bookmarkEnd w:id="4"/>
+      <w:bookmarkEnd w:id="3"/>
     </w:p>
     <w:p>
       <w:pPr>
@@ -3971,10 +4190,6 @@
       <w:pPr>
         <w:jc w:val="both"/>
         <w:rPr>
-          <w:rFonts w:eastAsiaTheme="majorEastAsia" w:cstheme="majorBidi"/>
-          <w:b/>
-          <w:sz w:val="32"/>
-          <w:szCs w:val="32"/>
           <w:lang w:val="sr-Cyrl-RS"/>
         </w:rPr>
       </w:pPr>
@@ -3997,22 +4212,17 @@
         </w:rPr>
         <w:t>.</w:t>
       </w:r>
-      <w:r>
-        <w:rPr>
-          <w:lang w:val="sr-Cyrl-RS"/>
-        </w:rPr>
-        <w:br w:type="page"/>
-      </w:r>
+      <w:bookmarkStart w:id="4" w:name="_Toc40533272"/>
     </w:p>
     <w:p>
       <w:pPr>
         <w:pStyle w:val="Heading2"/>
         <w:ind w:firstLine="720"/>
         <w:rPr>
-          <w:lang w:val="sr-Cyrl-RS"/>
-        </w:rPr>
-      </w:pPr>
-      <w:bookmarkStart w:id="5" w:name="_Toc40533272"/>
+          <w:b/>
+          <w:lang w:val="sr-Cyrl-RS"/>
+        </w:rPr>
+      </w:pPr>
       <w:r>
         <w:rPr>
           <w:lang w:val="sr-Cyrl-RS"/>
@@ -4026,7 +4236,7 @@
         </w:rPr>
         <w:t>међујезика</w:t>
       </w:r>
-      <w:bookmarkEnd w:id="5"/>
+      <w:bookmarkEnd w:id="4"/>
     </w:p>
     <w:p>
       <w:pPr>
@@ -7656,20 +7866,12 @@
           <w:lang w:val="sr-Cyrl-RS"/>
         </w:rPr>
       </w:pPr>
-      <w:bookmarkStart w:id="6" w:name="_Toc40533273"/>
-      <w:r>
-        <w:rPr>
-          <w:lang w:val="sr-Cyrl-RS"/>
-        </w:rPr>
-        <w:t>Предност</w:t>
-      </w:r>
-      <w:r>
-        <w:rPr>
-          <w:lang w:val="sr-Cyrl-RS"/>
-        </w:rPr>
-        <w:t xml:space="preserve"> међукода</w:t>
-      </w:r>
-      <w:bookmarkEnd w:id="6"/>
+      <w:r>
+        <w:rPr>
+          <w:lang w:val="sr-Cyrl-RS"/>
+        </w:rPr>
+        <w:t>Појам базичног блока</w:t>
+      </w:r>
     </w:p>
     <w:p>
       <w:pPr>
@@ -7679,90 +7881,6 @@
           <w:lang w:val="sr-Cyrl-RS"/>
         </w:rPr>
       </w:pPr>
-      <w:r>
-        <w:rPr>
-          <w:lang w:val="sr-Cyrl-RS"/>
-        </w:rPr>
-        <w:t>П</w:t>
-      </w:r>
-      <w:r>
-        <w:rPr>
-          <w:lang w:val="sr-Cyrl-RS"/>
-        </w:rPr>
-        <w:t>редстав</w:t>
-      </w:r>
-      <w:r>
-        <w:rPr>
-          <w:lang w:val="sr-Cyrl-RS"/>
-        </w:rPr>
-        <w:t xml:space="preserve">а изворног кôда </w:t>
-      </w:r>
-      <w:r>
-        <w:rPr>
-          <w:lang w:val="sr-Cyrl-RS"/>
-        </w:rPr>
-        <w:t xml:space="preserve">у виду међујезика има предност у </w:t>
-      </w:r>
-      <w:r>
-        <w:rPr>
-          <w:lang w:val="sr-Cyrl-RS"/>
-        </w:rPr>
-        <w:t>погледу</w:t>
-      </w:r>
-      <w:r>
-        <w:rPr>
-          <w:lang w:val="sr-Cyrl-RS"/>
-        </w:rPr>
-        <w:t xml:space="preserve"> што </w:t>
-      </w:r>
-      <w:r>
-        <w:rPr>
-          <w:lang w:val="sr-Cyrl-RS"/>
-        </w:rPr>
-        <w:t xml:space="preserve">је циљна машина идеализована </w:t>
-      </w:r>
-      <w:r>
-        <w:rPr>
-          <w:lang w:val="sr-Cyrl-RS"/>
-        </w:rPr>
-        <w:t xml:space="preserve">и има </w:t>
-      </w:r>
-      <w:r>
-        <w:rPr>
-          <w:lang w:val="sr-Cyrl-RS"/>
-        </w:rPr>
-        <w:t>бесконачн</w:t>
-      </w:r>
-      <w:r>
-        <w:rPr>
-          <w:lang w:val="sr-Cyrl-RS"/>
-        </w:rPr>
-        <w:t xml:space="preserve">у </w:t>
-      </w:r>
-      <w:r>
-        <w:rPr>
-          <w:lang w:val="sr-Cyrl-RS"/>
-        </w:rPr>
-        <w:t>количин</w:t>
-      </w:r>
-      <w:r>
-        <w:rPr>
-          <w:lang w:val="sr-Cyrl-RS"/>
-        </w:rPr>
-        <w:t xml:space="preserve">у </w:t>
-      </w:r>
-      <w:r>
-        <w:rPr>
-          <w:lang w:val="sr-Cyrl-RS"/>
-        </w:rPr>
-        <w:t>ресурса, док у случају реалне машине скуп ресурса је ограничен.</w:t>
-      </w:r>
-      <w:r>
-        <w:rPr>
-          <w:lang w:val="sr-Cyrl-RS"/>
-        </w:rPr>
-        <w:t xml:space="preserve"> </w:t>
-      </w:r>
       <w:r>
         <w:rPr>
           <w:lang w:val="sr-Cyrl-RS"/>
@@ -7894,14 +8012,14 @@
           <w:lang w:val="sr-Cyrl-RS"/>
         </w:rPr>
       </w:pPr>
-      <w:bookmarkStart w:id="7" w:name="_Toc40533274"/>
+      <w:bookmarkStart w:id="5" w:name="_Toc40533274"/>
       <w:r>
         <w:rPr>
           <w:lang w:val="sr-Cyrl-RS"/>
         </w:rPr>
         <w:t>Препознавање базичних блокова</w:t>
       </w:r>
-      <w:bookmarkEnd w:id="7"/>
+      <w:bookmarkEnd w:id="5"/>
     </w:p>
     <w:p>
       <w:pPr>
@@ -8041,14 +8159,14 @@
           <w:lang w:val="sr-Cyrl-RS"/>
         </w:rPr>
       </w:pPr>
-      <w:bookmarkStart w:id="8" w:name="_Toc40533275"/>
+      <w:bookmarkStart w:id="6" w:name="_Toc40533275"/>
       <w:r>
         <w:rPr>
           <w:lang w:val="sr-Cyrl-RS"/>
         </w:rPr>
         <w:t>Откривање програмских петљи</w:t>
       </w:r>
-      <w:bookmarkEnd w:id="8"/>
+      <w:bookmarkEnd w:id="6"/>
     </w:p>
     <w:p>
       <w:pPr>
@@ -8216,7 +8334,6 @@
           <w:iCs/>
           <w:highlight w:val="yellow"/>
         </w:rPr>
-        <w:lastRenderedPageBreak/>
         <w:t>e</w:t>
       </w:r>
       <w:r>
@@ -8327,6 +8444,7 @@
           <w:highlight w:val="yellow"/>
           <w:lang w:val="sr-Cyrl-RS"/>
         </w:rPr>
+        <w:lastRenderedPageBreak/>
         <w:t xml:space="preserve">сваки чвор из </w:t>
       </w:r>
       <w:r>
@@ -8390,7 +8508,7 @@
           <w:lang w:val="sr-Cyrl-RS"/>
         </w:rPr>
       </w:pPr>
-      <w:bookmarkStart w:id="9" w:name="_Toc40533276"/>
+      <w:bookmarkStart w:id="7" w:name="_Toc40533276"/>
       <w:r>
         <w:rPr>
           <w:highlight w:val="yellow"/>
@@ -8398,7 +8516,7 @@
         </w:rPr>
         <w:t>Одређивање информација о живости</w:t>
       </w:r>
-      <w:bookmarkEnd w:id="9"/>
+      <w:bookmarkEnd w:id="7"/>
     </w:p>
     <w:p>
       <w:pPr>
@@ -9238,7 +9356,7 @@
           <w:lang w:val="sr-Cyrl-RS"/>
         </w:rPr>
       </w:pPr>
-      <w:bookmarkStart w:id="10" w:name="_Toc40533277"/>
+      <w:bookmarkStart w:id="8" w:name="_Toc40533277"/>
       <w:r>
         <w:rPr>
           <w:lang w:val="sr-Cyrl-RS"/>
@@ -9246,7 +9364,7 @@
         <w:lastRenderedPageBreak/>
         <w:t>Оптимизација међукода</w:t>
       </w:r>
-      <w:bookmarkEnd w:id="10"/>
+      <w:bookmarkEnd w:id="8"/>
     </w:p>
     <w:p>
       <w:pPr>
@@ -9346,7 +9464,7 @@
           <w:lang w:val="sr-Cyrl-RS"/>
         </w:rPr>
       </w:pPr>
-      <w:bookmarkStart w:id="11" w:name="_Toc40533278"/>
+      <w:bookmarkStart w:id="9" w:name="_Toc40533278"/>
       <w:r>
         <w:t>Local</w:t>
       </w:r>
@@ -9368,7 +9486,7 @@
       <w:r>
         <w:t>Numbering</w:t>
       </w:r>
-      <w:bookmarkEnd w:id="11"/>
+      <w:bookmarkEnd w:id="9"/>
     </w:p>
     <w:p>
       <w:pPr>
@@ -10130,7 +10248,7 @@
           <w:lang w:val="sr-Cyrl-RS"/>
         </w:rPr>
       </w:pPr>
-      <w:bookmarkStart w:id="12" w:name="_Toc40533279"/>
+      <w:bookmarkStart w:id="10" w:name="_Toc40533279"/>
       <w:r>
         <w:rPr>
           <w:lang w:val="sr-Cyrl-RS"/>
@@ -10156,7 +10274,7 @@
         </w:rPr>
         <w:t>кôда</w:t>
       </w:r>
-      <w:bookmarkEnd w:id="12"/>
+      <w:bookmarkEnd w:id="10"/>
     </w:p>
     <w:p>
       <w:pPr>
@@ -10531,14 +10649,14 @@
         </w:rPr>
         <w:tab/>
       </w:r>
-      <w:bookmarkStart w:id="13" w:name="_Toc40533280"/>
+      <w:bookmarkStart w:id="11" w:name="_Toc40533280"/>
       <w:r>
         <w:rPr>
           <w:lang w:val="sr-Cyrl-RS"/>
         </w:rPr>
         <w:t>Преамбула</w:t>
       </w:r>
-      <w:bookmarkEnd w:id="13"/>
+      <w:bookmarkEnd w:id="11"/>
     </w:p>
     <w:p>
       <w:pPr>
@@ -10994,14 +11112,14 @@
           <w:lang w:val="sr-Cyrl-RS"/>
         </w:rPr>
       </w:pPr>
-      <w:bookmarkStart w:id="14" w:name="_Toc40533281"/>
+      <w:bookmarkStart w:id="12" w:name="_Toc40533281"/>
       <w:r>
         <w:rPr>
           <w:lang w:val="sr-Cyrl-RS"/>
         </w:rPr>
         <w:t>Рад са регистрима и променљивама</w:t>
       </w:r>
-      <w:bookmarkEnd w:id="14"/>
+      <w:bookmarkEnd w:id="12"/>
     </w:p>
     <w:p>
       <w:pPr>
@@ -11640,14 +11758,14 @@
         </w:rPr>
         <w:tab/>
       </w:r>
-      <w:bookmarkStart w:id="15" w:name="_Toc40533282"/>
+      <w:bookmarkStart w:id="13" w:name="_Toc40533282"/>
       <w:r>
         <w:rPr>
           <w:lang w:val="sr-Cyrl-RS"/>
         </w:rPr>
         <w:t>Табеле за полиморфизам</w:t>
       </w:r>
-      <w:bookmarkEnd w:id="15"/>
+      <w:bookmarkEnd w:id="13"/>
     </w:p>
     <w:p>
       <w:pPr>
@@ -11868,14 +11986,14 @@
           <w:lang w:val="sr-Cyrl-RS"/>
         </w:rPr>
       </w:pPr>
-      <w:bookmarkStart w:id="16" w:name="_Toc40533283"/>
+      <w:bookmarkStart w:id="14" w:name="_Toc40533283"/>
       <w:r>
         <w:rPr>
           <w:lang w:val="sr-Cyrl-RS"/>
         </w:rPr>
         <w:t>Мапирање инструкција међујезика</w:t>
       </w:r>
-      <w:bookmarkEnd w:id="16"/>
+      <w:bookmarkEnd w:id="14"/>
     </w:p>
     <w:p>
       <w:pPr>
@@ -13019,14 +13137,14 @@
           <w:lang w:val="sr-Cyrl-RS"/>
         </w:rPr>
       </w:pPr>
-      <w:bookmarkStart w:id="17" w:name="_Toc40533284"/>
+      <w:bookmarkStart w:id="15" w:name="_Toc40533284"/>
       <w:r>
         <w:rPr>
           <w:lang w:val="sr-Cyrl-RS"/>
         </w:rPr>
         <w:t>Позивање преводиоца</w:t>
       </w:r>
-      <w:bookmarkEnd w:id="17"/>
+      <w:bookmarkEnd w:id="15"/>
     </w:p>
     <w:p>
       <w:pPr>
@@ -13304,19 +13422,7 @@
         <w:rPr>
           <w:lang w:val="sr-Cyrl-RS"/>
         </w:rPr>
-        <w:t xml:space="preserve"> приказ апстрактног синтаксног стабла изворног к</w:t>
-      </w:r>
-      <w:r>
-        <w:rPr>
-          <w:lang w:val="sr-Cyrl-RS"/>
-        </w:rPr>
-        <w:t>ô</w:t>
-      </w:r>
-      <w:r>
-        <w:rPr>
-          <w:lang w:val="sr-Cyrl-RS"/>
-        </w:rPr>
-        <w:t>да</w:t>
+        <w:t xml:space="preserve"> приказ апстрактног синтаксног стабла изворног кôда</w:t>
       </w:r>
     </w:p>
     <w:p>
@@ -13491,19 +13597,7 @@
         <w:rPr>
           <w:lang w:val="sr-Cyrl-RS"/>
         </w:rPr>
-        <w:t xml:space="preserve"> приказ генерисаног асемблерског к</w:t>
-      </w:r>
-      <w:r>
-        <w:rPr>
-          <w:lang w:val="sr-Cyrl-RS"/>
-        </w:rPr>
-        <w:t>ô</w:t>
-      </w:r>
-      <w:r>
-        <w:rPr>
-          <w:lang w:val="sr-Cyrl-RS"/>
-        </w:rPr>
-        <w:t>да</w:t>
+        <w:t xml:space="preserve"> приказ генерисаног асемблерског кôда</w:t>
       </w:r>
     </w:p>
     <w:p>
@@ -13579,7 +13673,7 @@
           <w:lang w:val="sr-Cyrl-RS"/>
         </w:rPr>
       </w:pPr>
-      <w:bookmarkStart w:id="18" w:name="_Toc40533285"/>
+      <w:bookmarkStart w:id="16" w:name="_Toc40533285"/>
       <w:r>
         <w:rPr>
           <w:lang w:val="sr-Cyrl-RS"/>
@@ -13587,7 +13681,7 @@
         <w:lastRenderedPageBreak/>
         <w:t>Закључак</w:t>
       </w:r>
-      <w:bookmarkEnd w:id="18"/>
+      <w:bookmarkEnd w:id="16"/>
     </w:p>
     <w:p>
       <w:pPr>
@@ -13890,7 +13984,7 @@
           <w:lang w:val="sr-Cyrl-RS"/>
         </w:rPr>
       </w:pPr>
-      <w:bookmarkStart w:id="19" w:name="_Toc40533286"/>
+      <w:bookmarkStart w:id="17" w:name="_Toc40533286"/>
       <w:r>
         <w:rPr>
           <w:noProof/>
@@ -13953,7 +14047,7 @@
         </w:rPr>
         <w:t>Додатак А – граматика језика и лексичке структуре</w:t>
       </w:r>
-      <w:bookmarkEnd w:id="19"/>
+      <w:bookmarkEnd w:id="17"/>
     </w:p>
     <w:p>
       <w:pPr>
@@ -14046,7 +14140,7 @@
           <w:lang w:val="sr-Cyrl-RS"/>
         </w:rPr>
       </w:pPr>
-      <w:bookmarkStart w:id="20" w:name="_Toc40533287"/>
+      <w:bookmarkStart w:id="18" w:name="_Toc40533287"/>
       <w:r>
         <w:rPr>
           <w:lang w:val="sr-Cyrl-RS"/>
@@ -14054,7 +14148,7 @@
         <w:lastRenderedPageBreak/>
         <w:t>Литература</w:t>
       </w:r>
-      <w:bookmarkEnd w:id="20"/>
+      <w:bookmarkEnd w:id="18"/>
     </w:p>
     <w:p>
       <w:pPr>
@@ -14072,7 +14166,7 @@
         </w:rPr>
         <w:t>[</w:t>
       </w:r>
-      <w:bookmarkStart w:id="21" w:name="ALSU06"/>
+      <w:bookmarkStart w:id="19" w:name="ALSU06"/>
       <w:r>
         <w:t>ALSU</w:t>
       </w:r>
@@ -14082,7 +14176,7 @@
         </w:rPr>
         <w:t>06</w:t>
       </w:r>
-      <w:bookmarkEnd w:id="21"/>
+      <w:bookmarkEnd w:id="19"/>
       <w:r>
         <w:rPr>
           <w:lang w:val="sr-Cyrl-RS"/>
@@ -14213,36 +14307,27 @@
       <w:r>
         <w:t>[</w:t>
       </w:r>
-      <w:bookmarkStart w:id="22" w:name="App02"/>
-      <w:r>
-        <w:t>App02</w:t>
-      </w:r>
-      <w:bookmarkEnd w:id="22"/>
+      <w:bookmarkStart w:id="20" w:name="AMD64_1"/>
+      <w:r>
+        <w:t>AMD64_1</w:t>
+      </w:r>
+      <w:bookmarkEnd w:id="20"/>
       <w:r>
         <w:t>]</w:t>
       </w:r>
       <w:r>
         <w:tab/>
-        <w:t>A. W. Appel</w:t>
-      </w:r>
-      <w:r>
-        <w:rPr>
-          <w:lang w:val="sr-Latn-RS"/>
-        </w:rPr>
-        <w:t>,</w:t>
-      </w:r>
-      <w:r>
-        <w:t xml:space="preserve"> </w:t>
-      </w:r>
-      <w:r>
-        <w:rPr>
-          <w:i/>
-          <w:iCs/>
-        </w:rPr>
-        <w:t xml:space="preserve">Modern Compiler Implementation in Java, </w:t>
-      </w:r>
-      <w:r>
-        <w:t>Cambridge University Press, second edition, 2004.</w:t>
+        <w:t xml:space="preserve">Advanced Micro Devices, </w:t>
+      </w:r>
+      <w:r>
+        <w:rPr>
+          <w:i/>
+          <w:iCs/>
+        </w:rPr>
+        <w:t>AMD64 Architecture Programmer’s Manual Volume 1: Application Programming</w:t>
+      </w:r>
+      <w:r>
+        <w:t>, Revision 3.22, December 2017</w:t>
       </w:r>
     </w:p>
     <w:p>
@@ -14254,61 +14339,40 @@
         </w:tabs>
         <w:ind w:left="2520" w:hanging="1710"/>
         <w:jc w:val="both"/>
+      </w:pPr>
+      <w:r>
+        <w:t>[</w:t>
+      </w:r>
+      <w:bookmarkStart w:id="21" w:name="App02"/>
+      <w:r>
+        <w:t>App02</w:t>
+      </w:r>
+      <w:bookmarkEnd w:id="21"/>
+      <w:r>
+        <w:t>]</w:t>
+      </w:r>
+      <w:r>
+        <w:tab/>
+        <w:t>A. W. Appel</w:t>
+      </w:r>
+      <w:r>
         <w:rPr>
           <w:lang w:val="sr-Latn-RS"/>
         </w:rPr>
-      </w:pPr>
-      <w:r>
-        <w:t>[</w:t>
-      </w:r>
-      <w:bookmarkStart w:id="23" w:name="Avr10"/>
-      <w:r>
-        <w:t>Avr10</w:t>
-      </w:r>
-      <w:bookmarkEnd w:id="23"/>
-      <w:r>
-        <w:t>]</w:t>
-      </w:r>
-      <w:r>
-        <w:tab/>
-      </w:r>
-      <w:r>
-        <w:rPr>
-          <w:lang w:val="sr-Latn-RS"/>
-        </w:rPr>
-        <w:t>N. Avramović, D. Bojić</w:t>
-      </w:r>
-      <w:r>
-        <w:rPr>
-          <w:lang w:val="sr-Latn-RS"/>
-        </w:rPr>
         <w:t>,</w:t>
       </w:r>
       <w:r>
-        <w:rPr>
-          <w:lang w:val="sr-Latn-RS"/>
-        </w:rPr>
         <w:t xml:space="preserve"> </w:t>
       </w:r>
       <w:r>
         <w:rPr>
           <w:i/>
           <w:iCs/>
-          <w:lang w:val="sr-Latn-RS"/>
-        </w:rPr>
-        <w:t>Jednostavan generator kôda za Mikrojavu</w:t>
-      </w:r>
-      <w:r>
-        <w:rPr>
-          <w:lang w:val="sr-Latn-RS"/>
-        </w:rPr>
-        <w:t>. Elektrotehnički fakultet, Beograd, 2010.</w:t>
-      </w:r>
-      <w:r>
-        <w:rPr>
-          <w:lang w:val="sr-Latn-RS"/>
-        </w:rPr>
-        <w:t xml:space="preserve"> </w:t>
+        </w:rPr>
+        <w:t xml:space="preserve">Modern Compiler Implementation in Java, </w:t>
+      </w:r>
+      <w:r>
+        <w:t>Cambridge University Press, second edition, 2004.</w:t>
       </w:r>
     </w:p>
     <w:p>
@@ -14325,109 +14389,53 @@
         </w:rPr>
       </w:pPr>
       <w:r>
+        <w:t>[</w:t>
+      </w:r>
+      <w:bookmarkStart w:id="22" w:name="Avr10"/>
+      <w:r>
+        <w:t>Avr10</w:t>
+      </w:r>
+      <w:bookmarkEnd w:id="22"/>
+      <w:r>
+        <w:t>]</w:t>
+      </w:r>
+      <w:r>
+        <w:tab/>
+      </w:r>
+      <w:r>
         <w:rPr>
           <w:lang w:val="sr-Latn-RS"/>
         </w:rPr>
-        <w:t>[</w:t>
-      </w:r>
-      <w:bookmarkStart w:id="24" w:name="Boj11"/>
+        <w:t>N. Avramović, D. Bojić</w:t>
+      </w:r>
       <w:r>
         <w:rPr>
           <w:lang w:val="sr-Latn-RS"/>
         </w:rPr>
-        <w:t>Boj1</w:t>
-      </w:r>
-      <w:bookmarkEnd w:id="24"/>
+        <w:t>,</w:t>
+      </w:r>
       <w:r>
         <w:rPr>
           <w:lang w:val="sr-Latn-RS"/>
         </w:rPr>
-        <w:t>1</w:t>
-      </w:r>
-      <w:r>
-        <w:rPr>
+        <w:t xml:space="preserve"> </w:t>
+      </w:r>
+      <w:r>
+        <w:rPr>
+          <w:i/>
+          <w:iCs/>
           <w:lang w:val="sr-Latn-RS"/>
         </w:rPr>
-        <w:t>]</w:t>
+        <w:t>Jednostavan generator kôda za Mikrojavu</w:t>
       </w:r>
       <w:r>
         <w:rPr>
           <w:lang w:val="sr-Latn-RS"/>
         </w:rPr>
-        <w:tab/>
-        <w:t>D. Bojić</w:t>
-      </w:r>
-      <w:r>
-        <w:rPr>
-          <w:lang w:val="sr-Latn-RS"/>
-        </w:rPr>
-        <w:t>,</w:t>
-      </w:r>
-      <w:r>
-        <w:rPr>
-          <w:i/>
-          <w:iCs/>
-          <w:lang w:val="sr-Latn-RS"/>
-        </w:rPr>
-        <w:t xml:space="preserve"> </w:t>
-      </w:r>
-      <w:r>
-        <w:rPr>
-          <w:i/>
-          <w:iCs/>
-          <w:lang w:val="sr-Latn-RS"/>
-        </w:rPr>
-        <w:t>Materijali za predavanja i vežbe iz predmeta ,,Programski prevodioci 1</w:t>
-      </w:r>
-      <w:r>
-        <w:rPr>
-          <w:i/>
-          <w:iCs/>
-          <w:lang w:val="sr-Latn-RS"/>
-        </w:rPr>
-        <w:t>ˮ</w:t>
-      </w:r>
-      <w:r>
-        <w:rPr>
-          <w:lang w:val="sr-Latn-RS"/>
-        </w:rPr>
-        <w:t>,</w:t>
-      </w:r>
-      <w:r>
-        <w:rPr>
-          <w:i/>
-          <w:iCs/>
-          <w:lang w:val="sr-Latn-RS"/>
-        </w:rPr>
-        <w:t xml:space="preserve"> </w:t>
-      </w:r>
-      <w:r>
-        <w:rPr>
-          <w:lang w:val="sr-Latn-RS"/>
-        </w:rPr>
-        <w:t>Elektrotehnički fakultet, Beograd</w:t>
-      </w:r>
-      <w:r>
-        <w:rPr>
-          <w:lang w:val="sr-Latn-RS"/>
-        </w:rPr>
-        <w:t>, 201</w:t>
-      </w:r>
-      <w:r>
-        <w:rPr>
-          <w:lang w:val="sr-Latn-RS"/>
-        </w:rPr>
-        <w:t>1</w:t>
-      </w:r>
-      <w:r>
-        <w:rPr>
-          <w:lang w:val="sr-Latn-RS"/>
-        </w:rPr>
-        <w:t>.</w:t>
-      </w:r>
-      <w:r>
-        <w:rPr>
-          <w:rStyle w:val="Hyperlink"/>
+        <w:t>. Elektrotehnički fakultet, Beograd, 2010.</w:t>
+      </w:r>
+      <w:r>
+        <w:rPr>
           <w:lang w:val="sr-Latn-RS"/>
         </w:rPr>
         <w:t xml:space="preserve"> </w:t>
@@ -14442,63 +14450,117 @@
         </w:tabs>
         <w:ind w:left="2520" w:hanging="1710"/>
         <w:jc w:val="both"/>
-      </w:pPr>
-      <w:r>
+        <w:rPr>
+          <w:lang w:val="sr-Latn-RS"/>
+        </w:rPr>
+      </w:pPr>
+      <w:r>
+        <w:rPr>
+          <w:lang w:val="sr-Latn-RS"/>
+        </w:rPr>
         <w:t>[</w:t>
       </w:r>
-      <w:bookmarkStart w:id="25" w:name="Fog20"/>
-      <w:r>
-        <w:t>Fog20</w:t>
-      </w:r>
-      <w:bookmarkEnd w:id="25"/>
-      <w:r>
+      <w:bookmarkStart w:id="23" w:name="Boj11"/>
+      <w:r>
+        <w:rPr>
+          <w:lang w:val="sr-Latn-RS"/>
+        </w:rPr>
+        <w:t>Boj1</w:t>
+      </w:r>
+      <w:bookmarkEnd w:id="23"/>
+      <w:r>
+        <w:rPr>
+          <w:lang w:val="sr-Latn-RS"/>
+        </w:rPr>
+        <w:t>1</w:t>
+      </w:r>
+      <w:r>
+        <w:rPr>
+          <w:lang w:val="sr-Latn-RS"/>
+        </w:rPr>
         <w:t>]</w:t>
       </w:r>
       <w:r>
+        <w:rPr>
+          <w:lang w:val="sr-Latn-RS"/>
+        </w:rPr>
         <w:tab/>
-        <w:t>A.</w:t>
-      </w:r>
-      <w:r>
-        <w:t xml:space="preserve"> Fog</w:t>
-      </w:r>
-      <w:r>
-        <w:t xml:space="preserve">, </w:t>
-      </w:r>
-      <w:r>
-        <w:rPr>
-          <w:i/>
-          <w:iCs/>
-        </w:rPr>
-        <w:t xml:space="preserve">The microarchitecture of Intel, </w:t>
-      </w:r>
-      <w:proofErr w:type="gramStart"/>
-      <w:r>
-        <w:rPr>
-          <w:i/>
-          <w:iCs/>
-        </w:rPr>
-        <w:t>AMD</w:t>
-      </w:r>
-      <w:proofErr w:type="gramEnd"/>
-      <w:r>
-        <w:rPr>
-          <w:i/>
-          <w:iCs/>
-        </w:rPr>
-        <w:t xml:space="preserve"> and VIA CPUs: An optimization guide for assembly programmers and compiler makers</w:t>
-      </w:r>
-      <w:r>
-        <w:rPr>
-          <w:i/>
-          <w:iCs/>
-        </w:rPr>
-        <w:t xml:space="preserve">, </w:t>
-      </w:r>
-      <w:r>
-        <w:t>Technical University of Denmark</w:t>
-      </w:r>
-      <w:r>
-        <w:t>, 2020.</w:t>
+        <w:t>D. Bojić</w:t>
+      </w:r>
+      <w:r>
+        <w:rPr>
+          <w:lang w:val="sr-Latn-RS"/>
+        </w:rPr>
+        <w:t>,</w:t>
+      </w:r>
+      <w:r>
+        <w:rPr>
+          <w:i/>
+          <w:iCs/>
+          <w:lang w:val="sr-Latn-RS"/>
+        </w:rPr>
+        <w:t xml:space="preserve"> </w:t>
+      </w:r>
+      <w:r>
+        <w:rPr>
+          <w:i/>
+          <w:iCs/>
+          <w:lang w:val="sr-Latn-RS"/>
+        </w:rPr>
+        <w:t>Materijali za predavanja i vežbe iz predmeta ,,Programski prevodioci 1</w:t>
+      </w:r>
+      <w:r>
+        <w:rPr>
+          <w:i/>
+          <w:iCs/>
+          <w:lang w:val="sr-Latn-RS"/>
+        </w:rPr>
+        <w:t>ˮ</w:t>
+      </w:r>
+      <w:r>
+        <w:rPr>
+          <w:lang w:val="sr-Latn-RS"/>
+        </w:rPr>
+        <w:t>,</w:t>
+      </w:r>
+      <w:r>
+        <w:rPr>
+          <w:i/>
+          <w:iCs/>
+          <w:lang w:val="sr-Latn-RS"/>
+        </w:rPr>
+        <w:t xml:space="preserve"> </w:t>
+      </w:r>
+      <w:r>
+        <w:rPr>
+          <w:lang w:val="sr-Latn-RS"/>
+        </w:rPr>
+        <w:t>Elektrotehnički fakultet, Beograd</w:t>
+      </w:r>
+      <w:r>
+        <w:rPr>
+          <w:lang w:val="sr-Latn-RS"/>
+        </w:rPr>
+        <w:t>, 201</w:t>
+      </w:r>
+      <w:r>
+        <w:rPr>
+          <w:lang w:val="sr-Latn-RS"/>
+        </w:rPr>
+        <w:t>1</w:t>
+      </w:r>
+      <w:r>
+        <w:rPr>
+          <w:lang w:val="sr-Latn-RS"/>
+        </w:rPr>
+        <w:t>.</w:t>
+      </w:r>
+      <w:r>
+        <w:rPr>
+          <w:rStyle w:val="Hyperlink"/>
+          <w:lang w:val="sr-Latn-RS"/>
+        </w:rPr>
+        <w:t xml:space="preserve"> </w:t>
       </w:r>
     </w:p>
     <w:p>
@@ -14510,22 +14572,24 @@
         </w:tabs>
         <w:ind w:left="2520" w:hanging="1710"/>
         <w:jc w:val="both"/>
-        <w:rPr>
-          <w:rStyle w:val="Hyperlink"/>
-          <w:i/>
-          <w:iCs/>
-          <w:color w:val="auto"/>
-          <w:u w:val="none"/>
-        </w:rPr>
-      </w:pPr>
-      <w:r>
-        <w:t>[GNUas]</w:t>
+      </w:pPr>
+      <w:r>
+        <w:t>[</w:t>
+      </w:r>
+      <w:bookmarkStart w:id="24" w:name="Fog20"/>
+      <w:r>
+        <w:t>Fog20</w:t>
+      </w:r>
+      <w:bookmarkEnd w:id="24"/>
+      <w:r>
+        <w:t>]</w:t>
       </w:r>
       <w:r>
         <w:tab/>
-      </w:r>
-      <w:r>
-        <w:t>GNU Project</w:t>
+        <w:t>A.</w:t>
+      </w:r>
+      <w:r>
+        <w:t xml:space="preserve"> Fog</w:t>
       </w:r>
       <w:r>
         <w:t xml:space="preserve">, </w:t>
@@ -14535,7 +14599,36 @@
           <w:i/>
           <w:iCs/>
         </w:rPr>
-        <w:t>Using as.</w:t>
+        <w:t xml:space="preserve">The microarchitecture of Intel, </w:t>
+      </w:r>
+      <w:proofErr w:type="gramStart"/>
+      <w:r>
+        <w:rPr>
+          <w:i/>
+          <w:iCs/>
+        </w:rPr>
+        <w:t>AMD</w:t>
+      </w:r>
+      <w:proofErr w:type="gramEnd"/>
+      <w:r>
+        <w:rPr>
+          <w:i/>
+          <w:iCs/>
+        </w:rPr>
+        <w:t xml:space="preserve"> and VIA CPUs: An optimization guide for assembly programmers and compiler makers</w:t>
+      </w:r>
+      <w:r>
+        <w:rPr>
+          <w:i/>
+          <w:iCs/>
+        </w:rPr>
+        <w:t xml:space="preserve">, </w:t>
+      </w:r>
+      <w:r>
+        <w:t>Technical University of Denmark</w:t>
+      </w:r>
+      <w:r>
+        <w:t>, 2020.</w:t>
       </w:r>
     </w:p>
     <w:p>
@@ -14548,94 +14641,31 @@
         <w:ind w:left="2520" w:hanging="1710"/>
         <w:jc w:val="both"/>
         <w:rPr>
-          <w:lang w:val="sr-Latn-RS"/>
-        </w:rPr>
-      </w:pPr>
-      <w:r>
-        <w:rPr>
           <w:rStyle w:val="Hyperlink"/>
+          <w:i/>
+          <w:iCs/>
           <w:color w:val="auto"/>
           <w:u w:val="none"/>
-          <w:lang w:val="sr-Latn-RS"/>
-        </w:rPr>
-        <w:t>[</w:t>
-      </w:r>
-      <w:bookmarkStart w:id="26" w:name="KCLT12"/>
-      <w:r>
-        <w:rPr>
-          <w:rStyle w:val="Hyperlink"/>
-          <w:color w:val="auto"/>
-          <w:u w:val="none"/>
-          <w:lang w:val="sr-Latn-RS"/>
-        </w:rPr>
-        <w:t>KCLT12</w:t>
-      </w:r>
-      <w:bookmarkEnd w:id="26"/>
-      <w:r>
-        <w:rPr>
-          <w:rStyle w:val="Hyperlink"/>
-          <w:color w:val="auto"/>
-          <w:u w:val="none"/>
-          <w:lang w:val="sr-Latn-RS"/>
-        </w:rPr>
-        <w:t>]</w:t>
-      </w:r>
-      <w:r>
-        <w:rPr>
-          <w:rStyle w:val="Hyperlink"/>
-          <w:color w:val="auto"/>
-          <w:u w:val="none"/>
-          <w:lang w:val="sr-Latn-RS"/>
-        </w:rPr>
+        </w:rPr>
+      </w:pPr>
+      <w:r>
+        <w:t>[GNUas]</w:t>
+      </w:r>
+      <w:r>
         <w:tab/>
-        <w:t>K. Cooper</w:t>
-      </w:r>
-      <w:r>
-        <w:rPr>
-          <w:rStyle w:val="Hyperlink"/>
-          <w:color w:val="auto"/>
-          <w:u w:val="none"/>
-          <w:lang w:val="sr-Latn-RS"/>
-        </w:rPr>
-        <w:t>, L. Torczoh</w:t>
-      </w:r>
-      <w:r>
-        <w:rPr>
-          <w:rStyle w:val="Hyperlink"/>
-          <w:color w:val="auto"/>
-          <w:u w:val="none"/>
-          <w:lang w:val="sr-Latn-RS"/>
-        </w:rPr>
+      </w:r>
+      <w:r>
+        <w:t>GNU Project</w:t>
+      </w:r>
+      <w:r>
         <w:t xml:space="preserve">, </w:t>
       </w:r>
       <w:r>
         <w:rPr>
-          <w:rStyle w:val="Hyperlink"/>
-          <w:i/>
-          <w:iCs/>
-          <w:color w:val="auto"/>
-          <w:u w:val="none"/>
-          <w:lang w:val="sr-Latn-RS"/>
-        </w:rPr>
-        <w:t>Engineering a Compiler</w:t>
-      </w:r>
-      <w:r>
-        <w:rPr>
-          <w:rStyle w:val="Hyperlink"/>
-          <w:color w:val="auto"/>
-          <w:u w:val="none"/>
-          <w:lang w:val="sr-Latn-RS"/>
-        </w:rPr>
-        <w:t>,</w:t>
-      </w:r>
-      <w:r>
-        <w:rPr>
-          <w:rStyle w:val="Hyperlink"/>
-          <w:color w:val="auto"/>
-          <w:u w:val="none"/>
-          <w:lang w:val="sr-Latn-RS"/>
-        </w:rPr>
-        <w:t xml:space="preserve"> Morgan Kaufmann, Burlingon, MA, second edition, 2012.</w:t>
+          <w:i/>
+          <w:iCs/>
+        </w:rPr>
+        <w:t>Using as.</w:t>
       </w:r>
     </w:p>
     <w:p>
@@ -14648,25 +14678,125 @@
         <w:ind w:left="2520" w:hanging="1710"/>
         <w:jc w:val="both"/>
         <w:rPr>
-          <w:i/>
-          <w:iCs/>
           <w:lang w:val="sr-Latn-RS"/>
         </w:rPr>
       </w:pPr>
       <w:r>
         <w:rPr>
+          <w:rStyle w:val="Hyperlink"/>
+          <w:color w:val="auto"/>
+          <w:u w:val="none"/>
           <w:lang w:val="sr-Latn-RS"/>
         </w:rPr>
         <w:t>[</w:t>
       </w:r>
-      <w:bookmarkStart w:id="27" w:name="LLVM_IR"/>
-      <w:r>
-        <w:rPr>
+      <w:bookmarkStart w:id="25" w:name="KCLT12"/>
+      <w:r>
+        <w:rPr>
+          <w:rStyle w:val="Hyperlink"/>
+          <w:color w:val="auto"/>
+          <w:u w:val="none"/>
           <w:lang w:val="sr-Latn-RS"/>
         </w:rPr>
+        <w:t>KCLT12</w:t>
+      </w:r>
+      <w:bookmarkEnd w:id="25"/>
+      <w:r>
+        <w:rPr>
+          <w:rStyle w:val="Hyperlink"/>
+          <w:color w:val="auto"/>
+          <w:u w:val="none"/>
+          <w:lang w:val="sr-Latn-RS"/>
+        </w:rPr>
+        <w:t>]</w:t>
+      </w:r>
+      <w:r>
+        <w:rPr>
+          <w:rStyle w:val="Hyperlink"/>
+          <w:color w:val="auto"/>
+          <w:u w:val="none"/>
+          <w:lang w:val="sr-Latn-RS"/>
+        </w:rPr>
+        <w:tab/>
+        <w:t>K. Cooper</w:t>
+      </w:r>
+      <w:r>
+        <w:rPr>
+          <w:rStyle w:val="Hyperlink"/>
+          <w:color w:val="auto"/>
+          <w:u w:val="none"/>
+          <w:lang w:val="sr-Latn-RS"/>
+        </w:rPr>
+        <w:t>, L. Torczoh</w:t>
+      </w:r>
+      <w:r>
+        <w:rPr>
+          <w:rStyle w:val="Hyperlink"/>
+          <w:color w:val="auto"/>
+          <w:u w:val="none"/>
+          <w:lang w:val="sr-Latn-RS"/>
+        </w:rPr>
+        <w:t xml:space="preserve">, </w:t>
+      </w:r>
+      <w:r>
+        <w:rPr>
+          <w:rStyle w:val="Hyperlink"/>
+          <w:i/>
+          <w:iCs/>
+          <w:color w:val="auto"/>
+          <w:u w:val="none"/>
+          <w:lang w:val="sr-Latn-RS"/>
+        </w:rPr>
+        <w:t>Engineering a Compiler</w:t>
+      </w:r>
+      <w:r>
+        <w:rPr>
+          <w:rStyle w:val="Hyperlink"/>
+          <w:color w:val="auto"/>
+          <w:u w:val="none"/>
+          <w:lang w:val="sr-Latn-RS"/>
+        </w:rPr>
+        <w:t>,</w:t>
+      </w:r>
+      <w:r>
+        <w:rPr>
+          <w:rStyle w:val="Hyperlink"/>
+          <w:color w:val="auto"/>
+          <w:u w:val="none"/>
+          <w:lang w:val="sr-Latn-RS"/>
+        </w:rPr>
+        <w:t xml:space="preserve"> Morgan Kaufmann, Burlingon, MA, second edition, 2012.</w:t>
+      </w:r>
+    </w:p>
+    <w:p>
+      <w:pPr>
+        <w:tabs>
+          <w:tab w:val="left" w:pos="0"/>
+          <w:tab w:val="left" w:pos="2520"/>
+          <w:tab w:val="left" w:pos="7200"/>
+        </w:tabs>
+        <w:ind w:left="2520" w:hanging="1710"/>
+        <w:jc w:val="both"/>
+        <w:rPr>
+          <w:i/>
+          <w:iCs/>
+          <w:lang w:val="sr-Latn-RS"/>
+        </w:rPr>
+      </w:pPr>
+      <w:r>
+        <w:rPr>
+          <w:lang w:val="sr-Latn-RS"/>
+        </w:rPr>
+        <w:t>[</w:t>
+      </w:r>
+      <w:bookmarkStart w:id="26" w:name="LLVM_IR"/>
+      <w:r>
+        <w:rPr>
+          <w:lang w:val="sr-Latn-RS"/>
+        </w:rPr>
         <w:t>LLVM_IR</w:t>
       </w:r>
-      <w:bookmarkEnd w:id="27"/>
+      <w:bookmarkEnd w:id="26"/>
       <w:r>
         <w:rPr>
           <w:lang w:val="sr-Latn-RS"/>
@@ -17210,7 +17340,7 @@
 </file>
 
 <file path=customXml/itemProps1.xml><?xml version="1.0" encoding="utf-8"?>
-<ds:datastoreItem xmlns:ds="http://schemas.openxmlformats.org/officeDocument/2006/customXml" ds:itemID="{7E74EC9F-C700-4F86-A73E-43F5DD94A956}">
+<ds:datastoreItem xmlns:ds="http://schemas.openxmlformats.org/officeDocument/2006/customXml" ds:itemID="{5F4BA395-FFB6-4C91-AE97-0993C00A4016}">
   <ds:schemaRefs>
     <ds:schemaRef ds:uri="http://schemas.openxmlformats.org/officeDocument/2006/bibliography"/>
   </ds:schemaRefs>

</xml_diff>

<commit_message>
New work on documentation
</commit_message>
<xml_diff>
--- a/docs/diplomski.docx
+++ b/docs/diplomski.docx
@@ -151,7 +151,7 @@
           <w:szCs w:val="52"/>
           <w:lang w:val="sr-Cyrl-RS"/>
         </w:rPr>
-        <w:t>Генератор и оптимизатор</w:t>
+        <w:t xml:space="preserve">Генератор </w:t>
       </w:r>
       <w:r>
         <w:rPr>
@@ -160,9 +160,8 @@
           <w:smallCaps/>
           <w:sz w:val="52"/>
           <w:szCs w:val="52"/>
-          <w:lang w:val="sr-Cyrl-RS"/>
-        </w:rPr>
-        <w:t xml:space="preserve"> </w:t>
+        </w:rPr>
+        <w:t>x</w:t>
       </w:r>
       <w:r>
         <w:rPr>
@@ -171,8 +170,9 @@
           <w:smallCaps/>
           <w:sz w:val="52"/>
           <w:szCs w:val="52"/>
-        </w:rPr>
-        <w:t>AMD</w:t>
+          <w:lang w:val="sr-Cyrl-RS"/>
+        </w:rPr>
+        <w:t>86-64</w:t>
       </w:r>
       <w:r>
         <w:rPr>
@@ -183,9 +183,12 @@
           <w:szCs w:val="52"/>
           <w:lang w:val="sr-Cyrl-RS"/>
         </w:rPr>
-        <w:t>64</w:t>
-      </w:r>
-      <w:r>
+        <w:t xml:space="preserve"> кôда </w:t>
+      </w:r>
+    </w:p>
+    <w:p>
+      <w:pPr>
+        <w:jc w:val="center"/>
         <w:rPr>
           <w:b/>
           <w:bCs/>
@@ -194,8 +197,7 @@
           <w:szCs w:val="52"/>
           <w:lang w:val="sr-Cyrl-RS"/>
         </w:rPr>
-        <w:t xml:space="preserve"> </w:t>
-      </w:r>
+      </w:pPr>
       <w:r>
         <w:rPr>
           <w:b/>
@@ -205,30 +207,7 @@
           <w:szCs w:val="52"/>
           <w:lang w:val="sr-Cyrl-RS"/>
         </w:rPr>
-        <w:br/>
-      </w:r>
-      <w:r>
-        <w:rPr>
-          <w:b/>
-          <w:bCs/>
-          <w:smallCaps/>
-          <w:sz w:val="52"/>
-          <w:szCs w:val="52"/>
-          <w:highlight w:val="yellow"/>
-          <w:lang w:val="sr-Cyrl-RS"/>
-        </w:rPr>
-        <w:t>програмског</w:t>
-      </w:r>
-      <w:r>
-        <w:rPr>
-          <w:b/>
-          <w:bCs/>
-          <w:smallCaps/>
-          <w:sz w:val="52"/>
-          <w:szCs w:val="52"/>
-          <w:lang w:val="sr-Cyrl-RS"/>
-        </w:rPr>
-        <w:t xml:space="preserve"> кôда за МикроЈаву</w:t>
+        <w:t>за МикроЈаву</w:t>
       </w:r>
     </w:p>
     <w:p>
@@ -568,52 +547,46 @@
         <w:rPr>
           <w:i/>
           <w:iCs/>
-          <w:highlight w:val="yellow"/>
-          <w:lang w:val="sr-Cyrl-RS"/>
-        </w:rPr>
-      </w:pPr>
-      <w:r>
-        <w:rPr>
-          <w:i/>
-          <w:iCs/>
-          <w:highlight w:val="yellow"/>
-          <w:lang w:val="sr-Cyrl-RS"/>
-        </w:rPr>
-        <w:t>мајци Драгани, оцу Миљку</w:t>
-      </w:r>
-      <w:r>
-        <w:rPr>
-          <w:i/>
-          <w:iCs/>
-          <w:highlight w:val="yellow"/>
-          <w:lang w:val="sr-Cyrl-RS"/>
-        </w:rPr>
-        <w:t>,</w:t>
-      </w:r>
-      <w:r>
-        <w:rPr>
-          <w:i/>
-          <w:iCs/>
-          <w:highlight w:val="yellow"/>
+          <w:lang w:val="sr-Cyrl-RS"/>
+        </w:rPr>
+      </w:pPr>
+      <w:r>
+        <w:rPr>
+          <w:i/>
+          <w:iCs/>
+          <w:lang w:val="sr-Cyrl-RS"/>
+        </w:rPr>
+        <w:t>мај</w:t>
+      </w:r>
+      <w:r>
+        <w:rPr>
+          <w:i/>
+          <w:iCs/>
+          <w:lang w:val="sr-Cyrl-RS"/>
+        </w:rPr>
+        <w:t>к</w:t>
+      </w:r>
+      <w:r>
+        <w:rPr>
+          <w:i/>
+          <w:iCs/>
+          <w:lang w:val="sr-Cyrl-RS"/>
+        </w:rPr>
+        <w:t>и Драгани, оцу Миљку,</w:t>
+      </w:r>
+      <w:r>
+        <w:rPr>
+          <w:i/>
+          <w:iCs/>
           <w:lang w:val="sr-Cyrl-RS"/>
         </w:rPr>
         <w:br/>
-        <w:t>дедама Владану и пок. Милораду</w:t>
-      </w:r>
-      <w:r>
-        <w:rPr>
-          <w:i/>
-          <w:iCs/>
-          <w:highlight w:val="yellow"/>
-          <w:lang w:val="sr-Cyrl-RS"/>
-        </w:rPr>
-        <w:t>,</w:t>
-      </w:r>
-      <w:r>
-        <w:rPr>
-          <w:i/>
-          <w:iCs/>
-          <w:highlight w:val="yellow"/>
+        <w:t>дедама Владану и пок. Милораду,</w:t>
+      </w:r>
+      <w:r>
+        <w:rPr>
+          <w:i/>
+          <w:iCs/>
           <w:lang w:val="sr-Cyrl-RS"/>
         </w:rPr>
         <w:br/>
@@ -623,17 +596,31 @@
         <w:rPr>
           <w:i/>
           <w:iCs/>
-          <w:highlight w:val="yellow"/>
+          <w:lang w:val="sr-Cyrl-RS"/>
+        </w:rPr>
+        <w:t>,</w:t>
+      </w:r>
+      <w:r>
+        <w:rPr>
+          <w:i/>
+          <w:iCs/>
           <w:lang w:val="sr-Cyrl-RS"/>
         </w:rPr>
         <w:br/>
-        <w:t xml:space="preserve">што несебично подржаваше </w:t>
-      </w:r>
-      <w:r>
-        <w:rPr>
-          <w:i/>
-          <w:iCs/>
-          <w:highlight w:val="yellow"/>
+        <w:t>што несебично подржава</w:t>
+      </w:r>
+      <w:r>
+        <w:rPr>
+          <w:i/>
+          <w:iCs/>
+          <w:lang w:val="sr-Cyrl-RS"/>
+        </w:rPr>
+        <w:t>ше</w:t>
+      </w:r>
+      <w:r>
+        <w:rPr>
+          <w:i/>
+          <w:iCs/>
           <w:lang w:val="sr-Cyrl-RS"/>
         </w:rPr>
         <w:br/>
@@ -642,7 +629,6 @@
         <w:rPr>
           <w:i/>
           <w:iCs/>
-          <w:highlight w:val="yellow"/>
           <w:lang w:val="sr-Cyrl-RS"/>
         </w:rPr>
         <w:t>мој рад</w:t>
@@ -651,10 +637,25 @@
         <w:rPr>
           <w:i/>
           <w:iCs/>
-          <w:highlight w:val="yellow"/>
-          <w:lang w:val="sr-Cyrl-RS"/>
-        </w:rPr>
-        <w:t xml:space="preserve"> задњих година</w:t>
+          <w:lang w:val="sr-Cyrl-RS"/>
+        </w:rPr>
+        <w:t xml:space="preserve"> </w:t>
+      </w:r>
+      <w:r>
+        <w:rPr>
+          <w:i/>
+          <w:iCs/>
+          <w:lang w:val="sr-Cyrl-RS"/>
+        </w:rPr>
+        <w:t>протеклих</w:t>
+      </w:r>
+      <w:r>
+        <w:rPr>
+          <w:i/>
+          <w:iCs/>
+          <w:lang w:val="sr-Cyrl-RS"/>
+        </w:rPr>
+        <w:t xml:space="preserve"> година</w:t>
       </w:r>
     </w:p>
     <w:p>
@@ -733,7 +734,7 @@
           <w:r>
             <w:fldChar w:fldCharType="separate"/>
           </w:r>
-          <w:hyperlink w:anchor="_Toc40533267" w:history="1">
+          <w:hyperlink w:anchor="_Toc44024122" w:history="1">
             <w:r>
               <w:rPr>
                 <w:rStyle w:val="Hyperlink"/>
@@ -761,7 +762,7 @@
                 <w:noProof/>
                 <w:webHidden/>
               </w:rPr>
-              <w:instrText xml:space="preserve"> PAGEREF _Toc40533267 \h </w:instrText>
+              <w:instrText xml:space="preserve"> PAGEREF _Toc44024122 \h </w:instrText>
             </w:r>
             <w:r>
               <w:rPr>
@@ -803,14 +804,29 @@
               <w:noProof/>
             </w:rPr>
           </w:pPr>
-          <w:hyperlink w:anchor="_Toc40533268" w:history="1">
+          <w:hyperlink w:anchor="_Toc44024123" w:history="1">
             <w:r>
               <w:rPr>
                 <w:rStyle w:val="Hyperlink"/>
                 <w:noProof/>
                 <w:lang w:val="sr-Cyrl-RS"/>
               </w:rPr>
-              <w:t>Опис циљне архитектуре</w:t>
+              <w:t xml:space="preserve">Кратак преглед </w:t>
+            </w:r>
+            <w:r>
+              <w:rPr>
+                <w:rStyle w:val="Hyperlink"/>
+                <w:noProof/>
+              </w:rPr>
+              <w:t>x86-64</w:t>
+            </w:r>
+            <w:r>
+              <w:rPr>
+                <w:rStyle w:val="Hyperlink"/>
+                <w:noProof/>
+                <w:lang w:val="sr-Cyrl-RS"/>
+              </w:rPr>
+              <w:t xml:space="preserve"> архитектуре</w:t>
             </w:r>
             <w:r>
               <w:rPr>
@@ -831,7 +847,7 @@
                 <w:noProof/>
                 <w:webHidden/>
               </w:rPr>
-              <w:instrText xml:space="preserve"> PAGEREF _Toc40533268 \h </w:instrText>
+              <w:instrText xml:space="preserve"> PAGEREF _Toc44024123 \h </w:instrText>
             </w:r>
             <w:r>
               <w:rPr>
@@ -873,7 +889,7 @@
               <w:noProof/>
             </w:rPr>
           </w:pPr>
-          <w:hyperlink w:anchor="_Toc40533269" w:history="1">
+          <w:hyperlink w:anchor="_Toc44024124" w:history="1">
             <w:r>
               <w:rPr>
                 <w:rStyle w:val="Hyperlink"/>
@@ -901,7 +917,7 @@
                 <w:noProof/>
                 <w:webHidden/>
               </w:rPr>
-              <w:instrText xml:space="preserve"> PAGEREF _Toc40533269 \h </w:instrText>
+              <w:instrText xml:space="preserve"> PAGEREF _Toc44024124 \h </w:instrText>
             </w:r>
             <w:r>
               <w:rPr>
@@ -943,7 +959,7 @@
               <w:noProof/>
             </w:rPr>
           </w:pPr>
-          <w:hyperlink w:anchor="_Toc40533270" w:history="1">
+          <w:hyperlink w:anchor="_Toc44024125" w:history="1">
             <w:r>
               <w:rPr>
                 <w:rStyle w:val="Hyperlink"/>
@@ -971,7 +987,7 @@
                 <w:noProof/>
                 <w:webHidden/>
               </w:rPr>
-              <w:instrText xml:space="preserve"> PAGEREF _Toc40533270 \h </w:instrText>
+              <w:instrText xml:space="preserve"> PAGEREF _Toc44024125 \h </w:instrText>
             </w:r>
             <w:r>
               <w:rPr>
@@ -1013,7 +1029,7 @@
               <w:noProof/>
             </w:rPr>
           </w:pPr>
-          <w:hyperlink w:anchor="_Toc40533271" w:history="1">
+          <w:hyperlink w:anchor="_Toc44024126" w:history="1">
             <w:r>
               <w:rPr>
                 <w:rStyle w:val="Hyperlink"/>
@@ -1041,7 +1057,7 @@
                 <w:noProof/>
                 <w:webHidden/>
               </w:rPr>
-              <w:instrText xml:space="preserve"> PAGEREF _Toc40533271 \h </w:instrText>
+              <w:instrText xml:space="preserve"> PAGEREF _Toc44024126 \h </w:instrText>
             </w:r>
             <w:r>
               <w:rPr>
@@ -1083,7 +1099,7 @@
               <w:noProof/>
             </w:rPr>
           </w:pPr>
-          <w:hyperlink w:anchor="_Toc40533272" w:history="1">
+          <w:hyperlink w:anchor="_Toc44024127" w:history="1">
             <w:r>
               <w:rPr>
                 <w:rStyle w:val="Hyperlink"/>
@@ -1111,7 +1127,7 @@
                 <w:noProof/>
                 <w:webHidden/>
               </w:rPr>
-              <w:instrText xml:space="preserve"> PAGEREF _Toc40533272 \h </w:instrText>
+              <w:instrText xml:space="preserve"> PAGEREF _Toc44024127 \h </w:instrText>
             </w:r>
             <w:r>
               <w:rPr>
@@ -1131,7 +1147,7 @@
                 <w:noProof/>
                 <w:webHidden/>
               </w:rPr>
-              <w:t>9</w:t>
+              <w:t>8</w:t>
             </w:r>
             <w:r>
               <w:rPr>
@@ -1153,14 +1169,14 @@
               <w:noProof/>
             </w:rPr>
           </w:pPr>
-          <w:hyperlink w:anchor="_Toc40533273" w:history="1">
+          <w:hyperlink w:anchor="_Toc44024128" w:history="1">
             <w:r>
               <w:rPr>
                 <w:rStyle w:val="Hyperlink"/>
                 <w:noProof/>
                 <w:lang w:val="sr-Cyrl-RS"/>
               </w:rPr>
-              <w:t>Предност међукода</w:t>
+              <w:t>Појам базичног блока</w:t>
             </w:r>
             <w:r>
               <w:rPr>
@@ -1181,7 +1197,7 @@
                 <w:noProof/>
                 <w:webHidden/>
               </w:rPr>
-              <w:instrText xml:space="preserve"> PAGEREF _Toc40533273 \h </w:instrText>
+              <w:instrText xml:space="preserve"> PAGEREF _Toc44024128 \h </w:instrText>
             </w:r>
             <w:r>
               <w:rPr>
@@ -1201,7 +1217,7 @@
                 <w:noProof/>
                 <w:webHidden/>
               </w:rPr>
-              <w:t>10</w:t>
+              <w:t>9</w:t>
             </w:r>
             <w:r>
               <w:rPr>
@@ -1223,7 +1239,7 @@
               <w:noProof/>
             </w:rPr>
           </w:pPr>
-          <w:hyperlink w:anchor="_Toc40533274" w:history="1">
+          <w:hyperlink w:anchor="_Toc44024129" w:history="1">
             <w:r>
               <w:rPr>
                 <w:rStyle w:val="Hyperlink"/>
@@ -1251,7 +1267,7 @@
                 <w:noProof/>
                 <w:webHidden/>
               </w:rPr>
-              <w:instrText xml:space="preserve"> PAGEREF _Toc40533274 \h </w:instrText>
+              <w:instrText xml:space="preserve"> PAGEREF _Toc44024129 \h </w:instrText>
             </w:r>
             <w:r>
               <w:rPr>
@@ -1271,7 +1287,7 @@
                 <w:noProof/>
                 <w:webHidden/>
               </w:rPr>
-              <w:t>10</w:t>
+              <w:t>9</w:t>
             </w:r>
             <w:r>
               <w:rPr>
@@ -1293,7 +1309,7 @@
               <w:noProof/>
             </w:rPr>
           </w:pPr>
-          <w:hyperlink w:anchor="_Toc40533275" w:history="1">
+          <w:hyperlink w:anchor="_Toc44024130" w:history="1">
             <w:r>
               <w:rPr>
                 <w:rStyle w:val="Hyperlink"/>
@@ -1321,7 +1337,7 @@
                 <w:noProof/>
                 <w:webHidden/>
               </w:rPr>
-              <w:instrText xml:space="preserve"> PAGEREF _Toc40533275 \h </w:instrText>
+              <w:instrText xml:space="preserve"> PAGEREF _Toc44024130 \h </w:instrText>
             </w:r>
             <w:r>
               <w:rPr>
@@ -1341,7 +1357,7 @@
                 <w:noProof/>
                 <w:webHidden/>
               </w:rPr>
-              <w:t>10</w:t>
+              <w:t>9</w:t>
             </w:r>
             <w:r>
               <w:rPr>
@@ -1363,7 +1379,7 @@
               <w:noProof/>
             </w:rPr>
           </w:pPr>
-          <w:hyperlink w:anchor="_Toc40533276" w:history="1">
+          <w:hyperlink w:anchor="_Toc44024131" w:history="1">
             <w:r>
               <w:rPr>
                 <w:rStyle w:val="Hyperlink"/>
@@ -1392,7 +1408,7 @@
                 <w:noProof/>
                 <w:webHidden/>
               </w:rPr>
-              <w:instrText xml:space="preserve"> PAGEREF _Toc40533276 \h </w:instrText>
+              <w:instrText xml:space="preserve"> PAGEREF _Toc44024131 \h </w:instrText>
             </w:r>
             <w:r>
               <w:rPr>
@@ -1412,7 +1428,7 @@
                 <w:noProof/>
                 <w:webHidden/>
               </w:rPr>
-              <w:t>11</w:t>
+              <w:t>10</w:t>
             </w:r>
             <w:r>
               <w:rPr>
@@ -1434,7 +1450,7 @@
               <w:noProof/>
             </w:rPr>
           </w:pPr>
-          <w:hyperlink w:anchor="_Toc40533277" w:history="1">
+          <w:hyperlink w:anchor="_Toc44024132" w:history="1">
             <w:r>
               <w:rPr>
                 <w:rStyle w:val="Hyperlink"/>
@@ -1462,7 +1478,7 @@
                 <w:noProof/>
                 <w:webHidden/>
               </w:rPr>
-              <w:instrText xml:space="preserve"> PAGEREF _Toc40533277 \h </w:instrText>
+              <w:instrText xml:space="preserve"> PAGEREF _Toc44024132 \h </w:instrText>
             </w:r>
             <w:r>
               <w:rPr>
@@ -1482,7 +1498,7 @@
                 <w:noProof/>
                 <w:webHidden/>
               </w:rPr>
-              <w:t>12</w:t>
+              <w:t>11</w:t>
             </w:r>
             <w:r>
               <w:rPr>
@@ -1504,7 +1520,7 @@
               <w:noProof/>
             </w:rPr>
           </w:pPr>
-          <w:hyperlink w:anchor="_Toc40533278" w:history="1">
+          <w:hyperlink w:anchor="_Toc44024133" w:history="1">
             <w:r>
               <w:rPr>
                 <w:rStyle w:val="Hyperlink"/>
@@ -1561,7 +1577,7 @@
                 <w:noProof/>
                 <w:webHidden/>
               </w:rPr>
-              <w:instrText xml:space="preserve"> PAGEREF _Toc40533278 \h </w:instrText>
+              <w:instrText xml:space="preserve"> PAGEREF _Toc44024133 \h </w:instrText>
             </w:r>
             <w:r>
               <w:rPr>
@@ -1581,7 +1597,7 @@
                 <w:noProof/>
                 <w:webHidden/>
               </w:rPr>
-              <w:t>12</w:t>
+              <w:t>11</w:t>
             </w:r>
             <w:r>
               <w:rPr>
@@ -1603,7 +1619,7 @@
               <w:noProof/>
             </w:rPr>
           </w:pPr>
-          <w:hyperlink w:anchor="_Toc40533279" w:history="1">
+          <w:hyperlink w:anchor="_Toc44024134" w:history="1">
             <w:r>
               <w:rPr>
                 <w:rStyle w:val="Hyperlink"/>
@@ -1631,7 +1647,7 @@
                 <w:noProof/>
                 <w:webHidden/>
               </w:rPr>
-              <w:instrText xml:space="preserve"> PAGEREF _Toc40533279 \h </w:instrText>
+              <w:instrText xml:space="preserve"> PAGEREF _Toc44024134 \h </w:instrText>
             </w:r>
             <w:r>
               <w:rPr>
@@ -1651,7 +1667,7 @@
                 <w:noProof/>
                 <w:webHidden/>
               </w:rPr>
-              <w:t>13</w:t>
+              <w:t>12</w:t>
             </w:r>
             <w:r>
               <w:rPr>
@@ -1673,7 +1689,7 @@
               <w:noProof/>
             </w:rPr>
           </w:pPr>
-          <w:hyperlink w:anchor="_Toc40533280" w:history="1">
+          <w:hyperlink w:anchor="_Toc44024135" w:history="1">
             <w:r>
               <w:rPr>
                 <w:rStyle w:val="Hyperlink"/>
@@ -1701,7 +1717,7 @@
                 <w:noProof/>
                 <w:webHidden/>
               </w:rPr>
-              <w:instrText xml:space="preserve"> PAGEREF _Toc40533280 \h </w:instrText>
+              <w:instrText xml:space="preserve"> PAGEREF _Toc44024135 \h </w:instrText>
             </w:r>
             <w:r>
               <w:rPr>
@@ -1721,7 +1737,7 @@
                 <w:noProof/>
                 <w:webHidden/>
               </w:rPr>
-              <w:t>13</w:t>
+              <w:t>12</w:t>
             </w:r>
             <w:r>
               <w:rPr>
@@ -1743,7 +1759,7 @@
               <w:noProof/>
             </w:rPr>
           </w:pPr>
-          <w:hyperlink w:anchor="_Toc40533281" w:history="1">
+          <w:hyperlink w:anchor="_Toc44024136" w:history="1">
             <w:r>
               <w:rPr>
                 <w:rStyle w:val="Hyperlink"/>
@@ -1771,7 +1787,7 @@
                 <w:noProof/>
                 <w:webHidden/>
               </w:rPr>
-              <w:instrText xml:space="preserve"> PAGEREF _Toc40533281 \h </w:instrText>
+              <w:instrText xml:space="preserve"> PAGEREF _Toc44024136 \h </w:instrText>
             </w:r>
             <w:r>
               <w:rPr>
@@ -1791,7 +1807,7 @@
                 <w:noProof/>
                 <w:webHidden/>
               </w:rPr>
-              <w:t>13</w:t>
+              <w:t>12</w:t>
             </w:r>
             <w:r>
               <w:rPr>
@@ -1813,7 +1829,7 @@
               <w:noProof/>
             </w:rPr>
           </w:pPr>
-          <w:hyperlink w:anchor="_Toc40533282" w:history="1">
+          <w:hyperlink w:anchor="_Toc44024137" w:history="1">
             <w:r>
               <w:rPr>
                 <w:rStyle w:val="Hyperlink"/>
@@ -1841,7 +1857,7 @@
                 <w:noProof/>
                 <w:webHidden/>
               </w:rPr>
-              <w:instrText xml:space="preserve"> PAGEREF _Toc40533282 \h </w:instrText>
+              <w:instrText xml:space="preserve"> PAGEREF _Toc44024137 \h </w:instrText>
             </w:r>
             <w:r>
               <w:rPr>
@@ -1861,7 +1877,7 @@
                 <w:noProof/>
                 <w:webHidden/>
               </w:rPr>
-              <w:t>14</w:t>
+              <w:t>13</w:t>
             </w:r>
             <w:r>
               <w:rPr>
@@ -1883,7 +1899,7 @@
               <w:noProof/>
             </w:rPr>
           </w:pPr>
-          <w:hyperlink w:anchor="_Toc40533283" w:history="1">
+          <w:hyperlink w:anchor="_Toc44024138" w:history="1">
             <w:r>
               <w:rPr>
                 <w:rStyle w:val="Hyperlink"/>
@@ -1911,7 +1927,7 @@
                 <w:noProof/>
                 <w:webHidden/>
               </w:rPr>
-              <w:instrText xml:space="preserve"> PAGEREF _Toc40533283 \h </w:instrText>
+              <w:instrText xml:space="preserve"> PAGEREF _Toc44024138 \h </w:instrText>
             </w:r>
             <w:r>
               <w:rPr>
@@ -1931,7 +1947,7 @@
                 <w:noProof/>
                 <w:webHidden/>
               </w:rPr>
-              <w:t>15</w:t>
+              <w:t>14</w:t>
             </w:r>
             <w:r>
               <w:rPr>
@@ -1953,7 +1969,7 @@
               <w:noProof/>
             </w:rPr>
           </w:pPr>
-          <w:hyperlink w:anchor="_Toc40533284" w:history="1">
+          <w:hyperlink w:anchor="_Toc44024139" w:history="1">
             <w:r>
               <w:rPr>
                 <w:rStyle w:val="Hyperlink"/>
@@ -1981,7 +1997,7 @@
                 <w:noProof/>
                 <w:webHidden/>
               </w:rPr>
-              <w:instrText xml:space="preserve"> PAGEREF _Toc40533284 \h </w:instrText>
+              <w:instrText xml:space="preserve"> PAGEREF _Toc44024139 \h </w:instrText>
             </w:r>
             <w:r>
               <w:rPr>
@@ -2001,7 +2017,7 @@
                 <w:noProof/>
                 <w:webHidden/>
               </w:rPr>
-              <w:t>16</w:t>
+              <w:t>15</w:t>
             </w:r>
             <w:r>
               <w:rPr>
@@ -2023,7 +2039,7 @@
               <w:noProof/>
             </w:rPr>
           </w:pPr>
-          <w:hyperlink w:anchor="_Toc40533285" w:history="1">
+          <w:hyperlink w:anchor="_Toc44024140" w:history="1">
             <w:r>
               <w:rPr>
                 <w:rStyle w:val="Hyperlink"/>
@@ -2051,7 +2067,7 @@
                 <w:noProof/>
                 <w:webHidden/>
               </w:rPr>
-              <w:instrText xml:space="preserve"> PAGEREF _Toc40533285 \h </w:instrText>
+              <w:instrText xml:space="preserve"> PAGEREF _Toc44024140 \h </w:instrText>
             </w:r>
             <w:r>
               <w:rPr>
@@ -2071,7 +2087,7 @@
                 <w:noProof/>
                 <w:webHidden/>
               </w:rPr>
-              <w:t>17</w:t>
+              <w:t>16</w:t>
             </w:r>
             <w:r>
               <w:rPr>
@@ -2093,7 +2109,7 @@
               <w:noProof/>
             </w:rPr>
           </w:pPr>
-          <w:hyperlink w:anchor="_Toc40533286" w:history="1">
+          <w:hyperlink w:anchor="_Toc44024141" w:history="1">
             <w:r>
               <w:rPr>
                 <w:rStyle w:val="Hyperlink"/>
@@ -2121,7 +2137,7 @@
                 <w:noProof/>
                 <w:webHidden/>
               </w:rPr>
-              <w:instrText xml:space="preserve"> PAGEREF _Toc40533286 \h </w:instrText>
+              <w:instrText xml:space="preserve"> PAGEREF _Toc44024141 \h </w:instrText>
             </w:r>
             <w:r>
               <w:rPr>
@@ -2141,7 +2157,7 @@
                 <w:noProof/>
                 <w:webHidden/>
               </w:rPr>
-              <w:t>18</w:t>
+              <w:t>17</w:t>
             </w:r>
             <w:r>
               <w:rPr>
@@ -2163,7 +2179,7 @@
               <w:noProof/>
             </w:rPr>
           </w:pPr>
-          <w:hyperlink w:anchor="_Toc40533287" w:history="1">
+          <w:hyperlink w:anchor="_Toc44024142" w:history="1">
             <w:r>
               <w:rPr>
                 <w:rStyle w:val="Hyperlink"/>
@@ -2191,7 +2207,7 @@
                 <w:noProof/>
                 <w:webHidden/>
               </w:rPr>
-              <w:instrText xml:space="preserve"> PAGEREF _Toc40533287 \h </w:instrText>
+              <w:instrText xml:space="preserve"> PAGEREF _Toc44024142 \h </w:instrText>
             </w:r>
             <w:r>
               <w:rPr>
@@ -2211,7 +2227,7 @@
                 <w:noProof/>
                 <w:webHidden/>
               </w:rPr>
-              <w:t>19</w:t>
+              <w:t>18</w:t>
             </w:r>
             <w:r>
               <w:rPr>
@@ -2246,7 +2262,7 @@
           <w:lang w:val="sr-Cyrl-RS"/>
         </w:rPr>
       </w:pPr>
-      <w:bookmarkStart w:id="0" w:name="_Toc40533267"/>
+      <w:bookmarkStart w:id="0" w:name="_Toc44024122"/>
       <w:r>
         <w:rPr>
           <w:lang w:val="sr-Cyrl-RS"/>
@@ -2268,7 +2284,7 @@
         <w:rPr>
           <w:lang w:val="sr-Cyrl-RS"/>
         </w:rPr>
-        <w:t xml:space="preserve">Основна тема и садржина овог рада јесте приказ концепата и практична реализација генератора и оптимизатора машинског кôда за </w:t>
+        <w:t xml:space="preserve">Основна тема и садржина овог рада јесте приказ концепата и практична реализација генератора кôда за </w:t>
       </w:r>
       <w:r>
         <w:t>x</w:t>
@@ -2283,100 +2299,22 @@
         <w:rPr>
           <w:lang w:val="sr-Cyrl-RS"/>
         </w:rPr>
-        <w:t xml:space="preserve"> инструкцијски сет на основу </w:t>
-      </w:r>
-      <w:proofErr w:type="spellStart"/>
-      <w:r>
-        <w:rPr>
-          <w:lang w:val="sr-Cyrl-RS"/>
-        </w:rPr>
-        <w:t>МикроЈава</w:t>
-      </w:r>
-      <w:proofErr w:type="spellEnd"/>
-      <w:r>
-        <w:rPr>
-          <w:lang w:val="sr-Cyrl-RS"/>
-        </w:rPr>
-        <w:t xml:space="preserve"> програмског кôда. Да би се ово реализовало потребно је развити програмски преводилац који се </w:t>
-      </w:r>
-      <w:r>
-        <w:rPr>
-          <w:lang w:val="sr-Cyrl-RS"/>
-        </w:rPr>
-        <w:t xml:space="preserve">у литератури </w:t>
-      </w:r>
-      <w:r>
-        <w:rPr>
-          <w:lang w:val="sr-Cyrl-RS"/>
-        </w:rPr>
-        <w:t xml:space="preserve">најчешће </w:t>
-      </w:r>
-      <w:r>
-        <w:rPr>
-          <w:lang w:val="sr-Cyrl-RS"/>
-        </w:rPr>
-        <w:t>састоји из дв</w:t>
-      </w:r>
-      <w:r>
-        <w:rPr>
-          <w:lang w:val="sr-Cyrl-RS"/>
-        </w:rPr>
-        <w:t>е целине</w:t>
-      </w:r>
-      <w:r>
-        <w:rPr>
-          <w:lang w:val="sr-Cyrl-RS"/>
-        </w:rPr>
-        <w:t>:</w:t>
-      </w:r>
-    </w:p>
-    <w:p>
-      <w:pPr>
-        <w:pStyle w:val="ListParagraph"/>
-        <w:numPr>
-          <w:ilvl w:val="0"/>
-          <w:numId w:val="3"/>
-        </w:numPr>
-        <w:jc w:val="both"/>
-        <w:rPr>
-          <w:lang w:val="sr-Cyrl-RS"/>
-        </w:rPr>
-      </w:pPr>
-      <w:r>
-        <w:t>front-end compiler</w:t>
-      </w:r>
-    </w:p>
-    <w:p>
-      <w:pPr>
-        <w:pStyle w:val="ListParagraph"/>
-        <w:numPr>
-          <w:ilvl w:val="0"/>
-          <w:numId w:val="3"/>
-        </w:numPr>
-        <w:jc w:val="both"/>
-        <w:rPr>
-          <w:lang w:val="sr-Cyrl-RS"/>
-        </w:rPr>
-      </w:pPr>
-      <w:r>
-        <w:t>back-end compiler</w:t>
-      </w:r>
-    </w:p>
-    <w:p>
-      <w:pPr>
-        <w:jc w:val="both"/>
-        <w:rPr>
-          <w:lang w:val="sr-Cyrl-RS"/>
-        </w:rPr>
-      </w:pPr>
-      <w:r>
-        <w:rPr>
-          <w:lang w:val="sr-Cyrl-RS"/>
-        </w:rPr>
-        <w:t xml:space="preserve">У нашем случају, </w:t>
-      </w:r>
-      <w:r>
-        <w:t>front</w:t>
+        <w:t xml:space="preserve"> инструкцијски сет на основу МикроЈава програмског кôда.</w:t>
+      </w:r>
+      <w:r>
+        <w:rPr>
+          <w:lang w:val="sr-Cyrl-RS"/>
+        </w:rPr>
+        <w:t xml:space="preserve"> МикроЈава је едукативни програмски језик који се користи на Електротехничком факултету Универзитета у Београду на курсу из програмских преводилац</w:t>
+      </w:r>
+      <w:r>
+        <w:rPr>
+          <w:lang w:val="sr-Cyrl-RS"/>
+        </w:rPr>
+        <w:t xml:space="preserve">а. У питању је упрошћен објектно-оријентисани језик са синтаксом сличној изворној </w:t>
+      </w:r>
+      <w:r>
+        <w:t>Java</w:t>
       </w:r>
       <w:r>
         <w:rPr>
@@ -2385,88 +2323,28 @@
         <w:t>-</w:t>
       </w:r>
       <w:r>
-        <w:t>end</w:t>
-      </w:r>
-      <w:r>
-        <w:rPr>
-          <w:lang w:val="sr-Cyrl-RS"/>
-        </w:rPr>
-        <w:t xml:space="preserve"> </w:t>
-      </w:r>
-      <w:r>
-        <w:rPr>
-          <w:lang w:val="sr-Cyrl-RS"/>
-        </w:rPr>
-        <w:t>компајлера има задатак да изврши лексичку анализу, парсирање, семантичку анализу и генерисање међукôда (</w:t>
-      </w:r>
-      <w:r>
-        <w:rPr>
-          <w:lang w:val="sr-Cyrl-RS"/>
-        </w:rPr>
-        <w:t>енгл.</w:t>
-      </w:r>
-      <w:r>
-        <w:rPr>
-          <w:lang w:val="sr-Cyrl-RS"/>
-        </w:rPr>
-        <w:t xml:space="preserve"> </w:t>
-      </w:r>
-      <w:r>
-        <w:t>intermediate</w:t>
-      </w:r>
-      <w:r>
-        <w:rPr>
-          <w:lang w:val="sr-Cyrl-RS"/>
-        </w:rPr>
-        <w:t xml:space="preserve"> </w:t>
-      </w:r>
-      <w:r>
-        <w:t>representation</w:t>
-      </w:r>
-      <w:r>
-        <w:rPr>
-          <w:lang w:val="sr-Cyrl-RS"/>
-        </w:rPr>
-        <w:t>)</w:t>
-      </w:r>
-      <w:r>
-        <w:rPr>
-          <w:lang w:val="sr-Cyrl-RS"/>
-        </w:rPr>
-        <w:t xml:space="preserve">, док </w:t>
-      </w:r>
-      <w:r>
-        <w:t>back</w:t>
-      </w:r>
-      <w:r>
-        <w:rPr>
-          <w:lang w:val="sr-Cyrl-RS"/>
-        </w:rPr>
-        <w:t>-</w:t>
-      </w:r>
-      <w:r>
-        <w:t>end</w:t>
-      </w:r>
-      <w:r>
-        <w:rPr>
-          <w:lang w:val="sr-Cyrl-RS"/>
-        </w:rPr>
-        <w:t xml:space="preserve"> има задатак да генерише </w:t>
-      </w:r>
-      <w:r>
-        <w:t>x</w:t>
-      </w:r>
-      <w:r>
-        <w:rPr>
-          <w:lang w:val="sr-Cyrl-RS"/>
-        </w:rPr>
-        <w:t xml:space="preserve">86-64 </w:t>
-      </w:r>
-      <w:r>
-        <w:rPr>
-          <w:lang w:val="sr-Cyrl-RS"/>
-        </w:rPr>
-        <w:t xml:space="preserve">машински кôд. </w:t>
+        <w:rPr>
+          <w:lang w:val="sr-Cyrl-RS"/>
+        </w:rPr>
+        <w:t>и који подржава готово све језичке конструкте које модерни програмски језици данас имају, конкретно, класе, наслеђивање, полиморфизам, и</w:t>
+      </w:r>
+      <w:r>
+        <w:rPr>
+          <w:lang w:val="sr-Cyrl-RS"/>
+        </w:rPr>
+        <w:t xml:space="preserve"> др</w:t>
+      </w:r>
+      <w:r>
+        <w:rPr>
+          <w:lang w:val="sr-Cyrl-RS"/>
+        </w:rPr>
+        <w:t>.</w:t>
+      </w:r>
+      <w:r>
+        <w:rPr>
+          <w:lang w:val="sr-Cyrl-RS"/>
+        </w:rPr>
+        <w:t xml:space="preserve"> Погодан је као инструмент за учење програмских преводилаца услед своје једноставности, те се на основу овог знања могу правити компликованији преводиоци који су ближи ономе што се данас користи у пракси.</w:t>
       </w:r>
     </w:p>
     <w:p>
@@ -2479,69 +2357,191 @@
       </w:pPr>
       <w:r>
         <w:rPr>
-          <w:lang w:val="sr-Cyrl-RS"/>
-        </w:rPr>
-        <w:t xml:space="preserve">Међукôд се уводи као посебан међујезик који има задатак да </w:t>
-      </w:r>
-      <w:r>
-        <w:rPr>
-          <w:lang w:val="sr-Cyrl-RS"/>
-        </w:rPr>
-        <w:t>апстрахује циљну архитектуру, да уведе независност од платформе</w:t>
-      </w:r>
-      <w:r>
-        <w:rPr>
-          <w:lang w:val="sr-Cyrl-RS"/>
-        </w:rPr>
-        <w:t xml:space="preserve"> и</w:t>
-      </w:r>
-      <w:r>
-        <w:rPr>
-          <w:lang w:val="sr-Cyrl-RS"/>
-        </w:rPr>
-        <w:t xml:space="preserve"> да </w:t>
-      </w:r>
-      <w:r>
-        <w:rPr>
-          <w:lang w:val="sr-Cyrl-RS"/>
-        </w:rPr>
-        <w:t>поједностави оптимизације</w:t>
-      </w:r>
-      <w:r>
-        <w:rPr>
-          <w:lang w:val="sr-Cyrl-RS"/>
-        </w:rPr>
-        <w:t xml:space="preserve"> на нивоу</w:t>
-      </w:r>
-      <w:r>
-        <w:rPr>
-          <w:lang w:val="sr-Cyrl-RS"/>
-        </w:rPr>
-        <w:t xml:space="preserve"> програмског преводиоца</w:t>
-      </w:r>
-      <w:r>
-        <w:rPr>
-          <w:lang w:val="sr-Cyrl-RS"/>
-        </w:rPr>
-        <w:t xml:space="preserve">. Овим концептом </w:t>
-      </w:r>
-      <w:r>
-        <w:rPr>
-          <w:lang w:val="sr-Cyrl-RS"/>
-        </w:rPr>
-        <w:t>се добија</w:t>
-      </w:r>
-      <w:r>
-        <w:rPr>
-          <w:lang w:val="sr-Cyrl-RS"/>
-        </w:rPr>
-        <w:t xml:space="preserve"> да више програмских језика могу да се прев</w:t>
-      </w:r>
-      <w:r>
-        <w:rPr>
-          <w:lang w:val="sr-Cyrl-RS"/>
-        </w:rPr>
-        <w:t>е</w:t>
+          <w:noProof/>
+          <w:lang w:val="sr-Cyrl-RS"/>
+        </w:rPr>
+        <w:drawing>
+          <wp:anchor distT="0" distB="0" distL="114300" distR="114300" simplePos="0" relativeHeight="251662336" behindDoc="0" locked="0" layoutInCell="1" allowOverlap="1" wp14:anchorId="70A40C45" wp14:editId="5BCC25D8">
+            <wp:simplePos x="0" y="0"/>
+            <wp:positionH relativeFrom="margin">
+              <wp:align>center</wp:align>
+            </wp:positionH>
+            <wp:positionV relativeFrom="paragraph">
+              <wp:posOffset>1083945</wp:posOffset>
+            </wp:positionV>
+            <wp:extent cx="4405630" cy="908685"/>
+            <wp:effectExtent l="0" t="0" r="0" b="5715"/>
+            <wp:wrapTopAndBottom/>
+            <wp:docPr id="7" name="Picture 7"/>
+            <wp:cNvGraphicFramePr>
+              <a:graphicFrameLocks xmlns:a="http://schemas.openxmlformats.org/drawingml/2006/main" noChangeAspect="1"/>
+            </wp:cNvGraphicFramePr>
+            <a:graphic xmlns:a="http://schemas.openxmlformats.org/drawingml/2006/main">
+              <a:graphicData uri="http://schemas.openxmlformats.org/drawingml/2006/picture">
+                <pic:pic xmlns:pic="http://schemas.openxmlformats.org/drawingml/2006/picture">
+                  <pic:nvPicPr>
+                    <pic:cNvPr id="0" name="Picture 1"/>
+                    <pic:cNvPicPr>
+                      <a:picLocks noChangeAspect="1" noChangeArrowheads="1"/>
+                    </pic:cNvPicPr>
+                  </pic:nvPicPr>
+                  <pic:blipFill>
+                    <a:blip r:embed="rId8">
+                      <a:extLst>
+                        <a:ext uri="{28A0092B-C50C-407E-A947-70E740481C1C}">
+                          <a14:useLocalDpi xmlns:a14="http://schemas.microsoft.com/office/drawing/2010/main" val="0"/>
+                        </a:ext>
+                      </a:extLst>
+                    </a:blip>
+                    <a:srcRect/>
+                    <a:stretch>
+                      <a:fillRect/>
+                    </a:stretch>
+                  </pic:blipFill>
+                  <pic:spPr bwMode="auto">
+                    <a:xfrm>
+                      <a:off x="0" y="0"/>
+                      <a:ext cx="4405630" cy="908685"/>
+                    </a:xfrm>
+                    <a:prstGeom prst="rect">
+                      <a:avLst/>
+                    </a:prstGeom>
+                    <a:noFill/>
+                    <a:ln>
+                      <a:noFill/>
+                    </a:ln>
+                  </pic:spPr>
+                </pic:pic>
+              </a:graphicData>
+            </a:graphic>
+            <wp14:sizeRelH relativeFrom="margin">
+              <wp14:pctWidth>0</wp14:pctWidth>
+            </wp14:sizeRelH>
+            <wp14:sizeRelV relativeFrom="margin">
+              <wp14:pctHeight>0</wp14:pctHeight>
+            </wp14:sizeRelV>
+          </wp:anchor>
+        </w:drawing>
+      </w:r>
+      <w:r>
+        <w:rPr>
+          <w:lang w:val="sr-Cyrl-RS"/>
+        </w:rPr>
+        <w:t xml:space="preserve"> </w:t>
+      </w:r>
+      <w:r>
+        <w:rPr>
+          <w:lang w:val="sr-Cyrl-RS"/>
+        </w:rPr>
+        <w:t>Данашњи програмски</w:t>
+      </w:r>
+      <w:r>
+        <w:rPr>
+          <w:lang w:val="sr-Cyrl-RS"/>
+        </w:rPr>
+        <w:t xml:space="preserve"> </w:t>
+      </w:r>
+      <w:r>
+        <w:rPr>
+          <w:lang w:val="sr-Cyrl-RS"/>
+        </w:rPr>
+        <w:t xml:space="preserve">преводиоци коришћени у пракси се најчешће </w:t>
+      </w:r>
+      <w:r>
+        <w:rPr>
+          <w:lang w:val="sr-Cyrl-RS"/>
+        </w:rPr>
+        <w:t>састој</w:t>
+      </w:r>
+      <w:r>
+        <w:rPr>
+          <w:lang w:val="sr-Cyrl-RS"/>
+        </w:rPr>
+        <w:t xml:space="preserve">е </w:t>
+      </w:r>
+      <w:r>
+        <w:rPr>
+          <w:lang w:val="sr-Cyrl-RS"/>
+        </w:rPr>
+        <w:t>из дв</w:t>
+      </w:r>
+      <w:r>
+        <w:rPr>
+          <w:lang w:val="sr-Cyrl-RS"/>
+        </w:rPr>
+        <w:t xml:space="preserve">е </w:t>
+      </w:r>
+      <w:r>
+        <w:rPr>
+          <w:lang w:val="sr-Cyrl-RS"/>
+        </w:rPr>
+        <w:t xml:space="preserve">грубе </w:t>
+      </w:r>
+      <w:r>
+        <w:rPr>
+          <w:lang w:val="sr-Cyrl-RS"/>
+        </w:rPr>
+        <w:t>целине</w:t>
+      </w:r>
+      <w:r>
+        <w:rPr>
+          <w:lang w:val="sr-Cyrl-RS"/>
+        </w:rPr>
+        <w:t xml:space="preserve"> – </w:t>
+      </w:r>
+      <w:r>
+        <w:t>front</w:t>
+      </w:r>
+      <w:r>
+        <w:rPr>
+          <w:lang w:val="sr-Cyrl-RS"/>
+        </w:rPr>
+        <w:t>-</w:t>
+      </w:r>
+      <w:r>
+        <w:t>end</w:t>
+      </w:r>
+      <w:r>
+        <w:rPr>
+          <w:lang w:val="sr-Cyrl-RS"/>
+        </w:rPr>
+        <w:t xml:space="preserve"> </w:t>
+      </w:r>
+      <w:r>
+        <w:rPr>
+          <w:lang w:val="sr-Cyrl-RS"/>
+        </w:rPr>
+        <w:t xml:space="preserve">преводиоца и </w:t>
+      </w:r>
+      <w:r>
+        <w:t>back</w:t>
+      </w:r>
+      <w:r>
+        <w:rPr>
+          <w:lang w:val="sr-Cyrl-RS"/>
+        </w:rPr>
+        <w:t>-</w:t>
+      </w:r>
+      <w:r>
+        <w:t>end</w:t>
+      </w:r>
+      <w:r>
+        <w:rPr>
+          <w:lang w:val="sr-Cyrl-RS"/>
+        </w:rPr>
+        <w:t xml:space="preserve"> </w:t>
+      </w:r>
+      <w:r>
+        <w:rPr>
+          <w:lang w:val="sr-Cyrl-RS"/>
+        </w:rPr>
+        <w:t>преводиоца. Задатак првог јесте да генерише машински независан к</w:t>
+      </w:r>
+      <w:r>
+        <w:rPr>
+          <w:lang w:val="sr-Cyrl-RS"/>
+        </w:rPr>
+        <w:t>ô</w:t>
       </w:r>
       <w:r>
         <w:rPr>
@@ -2553,118 +2553,22 @@
         <w:rPr>
           <w:lang w:val="sr-Cyrl-RS"/>
         </w:rPr>
-        <w:t>у</w:t>
-      </w:r>
-      <w:r>
-        <w:rPr>
-          <w:lang w:val="sr-Cyrl-RS"/>
-        </w:rPr>
-        <w:t xml:space="preserve"> на исти међујезик, и да се </w:t>
-      </w:r>
-      <w:r>
-        <w:rPr>
-          <w:lang w:val="sr-Cyrl-RS"/>
-        </w:rPr>
-        <w:t xml:space="preserve">са </w:t>
-      </w:r>
-      <w:r>
-        <w:rPr>
-          <w:lang w:val="sr-Cyrl-RS"/>
-        </w:rPr>
-        <w:t xml:space="preserve">њима </w:t>
-      </w:r>
-      <w:r>
-        <w:rPr>
-          <w:lang w:val="sr-Cyrl-RS"/>
-        </w:rPr>
-        <w:t>касније на исти начин поступа при</w:t>
-      </w:r>
-      <w:r>
-        <w:rPr>
-          <w:lang w:val="sr-Cyrl-RS"/>
-        </w:rPr>
-        <w:t xml:space="preserve"> генери</w:t>
-      </w:r>
-      <w:r>
-        <w:rPr>
-          <w:lang w:val="sr-Cyrl-RS"/>
-        </w:rPr>
-        <w:t>сању</w:t>
-      </w:r>
-      <w:r>
-        <w:rPr>
-          <w:lang w:val="sr-Cyrl-RS"/>
-        </w:rPr>
-        <w:t xml:space="preserve"> машинск</w:t>
-      </w:r>
-      <w:r>
-        <w:rPr>
-          <w:lang w:val="sr-Cyrl-RS"/>
-        </w:rPr>
-        <w:t>ог</w:t>
-      </w:r>
-      <w:r>
-        <w:rPr>
-          <w:lang w:val="sr-Cyrl-RS"/>
-        </w:rPr>
-        <w:t xml:space="preserve"> кôд</w:t>
-      </w:r>
-      <w:r>
-        <w:rPr>
-          <w:lang w:val="sr-Cyrl-RS"/>
-        </w:rPr>
-        <w:t>а</w:t>
-      </w:r>
-      <w:r>
-        <w:rPr>
-          <w:lang w:val="sr-Cyrl-RS"/>
-        </w:rPr>
-        <w:t xml:space="preserve">. Стога је јасно да међујезик мора да буде врло прецизно </w:t>
-      </w:r>
-      <w:r>
-        <w:rPr>
-          <w:lang w:val="sr-Cyrl-RS"/>
-        </w:rPr>
-        <w:t xml:space="preserve">унапред </w:t>
-      </w:r>
-      <w:r>
-        <w:rPr>
-          <w:lang w:val="sr-Cyrl-RS"/>
-        </w:rPr>
-        <w:t>осмишљен</w:t>
-      </w:r>
-      <w:r>
-        <w:rPr>
-          <w:lang w:val="sr-Cyrl-RS"/>
-        </w:rPr>
-        <w:t>. П</w:t>
-      </w:r>
-      <w:r>
-        <w:rPr>
-          <w:lang w:val="sr-Cyrl-RS"/>
-        </w:rPr>
-        <w:t xml:space="preserve">римери </w:t>
-      </w:r>
-      <w:r>
-        <w:rPr>
-          <w:lang w:val="sr-Cyrl-RS"/>
-        </w:rPr>
-        <w:t xml:space="preserve">данас </w:t>
-      </w:r>
-      <w:r>
-        <w:rPr>
-          <w:lang w:val="sr-Cyrl-RS"/>
-        </w:rPr>
-        <w:t>за њега јесу</w:t>
-      </w:r>
-      <w:r>
-        <w:rPr>
-          <w:lang w:val="sr-Cyrl-RS"/>
-        </w:rPr>
         <w:t xml:space="preserve"> </w:t>
       </w:r>
       <w:r>
-        <w:t>Common</w:t>
+        <w:rPr>
+          <w:lang w:val="sr-Cyrl-RS"/>
+        </w:rPr>
+        <w:t>(</w:t>
+      </w:r>
+      <w:r>
+        <w:rPr>
+          <w:lang w:val="sr-Cyrl-RS"/>
+        </w:rPr>
+        <w:t xml:space="preserve">енгл. </w:t>
+      </w:r>
+      <w:r>
+        <w:t>machine</w:t>
       </w:r>
       <w:r>
         <w:rPr>
@@ -2673,7 +2577,7 @@
         <w:t xml:space="preserve"> </w:t>
       </w:r>
       <w:r>
-        <w:t>Intermediate</w:t>
+        <w:t>independent</w:t>
       </w:r>
       <w:r>
         <w:rPr>
@@ -2682,7 +2586,31 @@
         <w:t xml:space="preserve"> </w:t>
       </w:r>
       <w:r>
-        <w:t>Language</w:t>
+        <w:t>code</w:t>
+      </w:r>
+      <w:r>
+        <w:rPr>
+          <w:lang w:val="sr-Cyrl-RS"/>
+        </w:rPr>
+        <w:t>)</w:t>
+      </w:r>
+      <w:r>
+        <w:rPr>
+          <w:lang w:val="sr-Cyrl-RS"/>
+        </w:rPr>
+        <w:t xml:space="preserve"> који треба да представља улаз у </w:t>
+      </w:r>
+      <w:r>
+        <w:t>back</w:t>
+      </w:r>
+      <w:r>
+        <w:rPr>
+          <w:lang w:val="sr-Cyrl-RS"/>
+        </w:rPr>
+        <w:t>-</w:t>
+      </w:r>
+      <w:r>
+        <w:t>end</w:t>
       </w:r>
       <w:r>
         <w:rPr>
@@ -2694,7 +2622,31 @@
         <w:rPr>
           <w:lang w:val="sr-Cyrl-RS"/>
         </w:rPr>
-        <w:t>–</w:t>
+        <w:t>део који генерише онда к</w:t>
+      </w:r>
+      <w:r>
+        <w:rPr>
+          <w:lang w:val="sr-Cyrl-RS"/>
+        </w:rPr>
+        <w:t>ô</w:t>
+      </w:r>
+      <w:r>
+        <w:rPr>
+          <w:lang w:val="sr-Cyrl-RS"/>
+        </w:rPr>
+        <w:t xml:space="preserve">д за циљну архитектуру. Предност овакве архитектуре јесте што се не само један, већ више језика могу сликати на такав међујезик и тиме </w:t>
+      </w:r>
+      <w:r>
+        <w:t>back</w:t>
+      </w:r>
+      <w:r>
+        <w:rPr>
+          <w:lang w:val="sr-Cyrl-RS"/>
+        </w:rPr>
+        <w:t>-</w:t>
+      </w:r>
+      <w:r>
+        <w:t>end</w:t>
       </w:r>
       <w:r>
         <w:rPr>
@@ -2706,16 +2658,19 @@
         <w:rPr>
           <w:lang w:val="sr-Cyrl-RS"/>
         </w:rPr>
-        <w:t xml:space="preserve">међујезик за </w:t>
-      </w:r>
-      <w:r>
-        <w:rPr>
-          <w:lang w:val="sr-Cyrl-RS"/>
-        </w:rPr>
-        <w:t>.</w:t>
-      </w:r>
-      <w:r>
-        <w:t>NET</w:t>
+        <w:t xml:space="preserve">је независтан од </w:t>
+      </w:r>
+      <w:r>
+        <w:t>front</w:t>
+      </w:r>
+      <w:r>
+        <w:rPr>
+          <w:lang w:val="sr-Cyrl-RS"/>
+        </w:rPr>
+        <w:t>-</w:t>
+      </w:r>
+      <w:r>
+        <w:t>end</w:t>
       </w:r>
       <w:r>
         <w:rPr>
@@ -2724,37 +2679,136 @@
         <w:t xml:space="preserve"> </w:t>
       </w:r>
       <w:r>
-        <w:t>Framework</w:t>
-      </w:r>
-      <w:r>
-        <w:rPr>
-          <w:lang w:val="sr-Cyrl-RS"/>
-        </w:rPr>
-        <w:t xml:space="preserve">, </w:t>
-      </w:r>
-      <w:r>
-        <w:rPr>
-          <w:lang w:val="sr-Cyrl-RS"/>
-        </w:rPr>
-        <w:t xml:space="preserve">као и </w:t>
-      </w:r>
-      <w:r>
-        <w:t>Java</w:t>
-      </w:r>
-      <w:r>
-        <w:rPr>
+        <w:rPr>
+          <w:lang w:val="sr-Cyrl-RS"/>
+        </w:rPr>
+        <w:t>језика.</w:t>
+      </w:r>
+    </w:p>
+    <w:p>
+      <w:pPr>
+        <w:jc w:val="center"/>
+        <w:rPr>
+          <w:i/>
+          <w:iCs/>
+          <w:lang w:val="sr-Cyrl-RS"/>
+        </w:rPr>
+      </w:pPr>
+      <w:r>
+        <w:rPr>
+          <w:i/>
+          <w:iCs/>
+          <w:lang w:val="sr-Cyrl-RS"/>
+        </w:rPr>
+        <w:t>Слика 1 – шематски приказ преводиоца (аутор</w:t>
+      </w:r>
+      <w:r>
+        <w:rPr>
+          <w:i/>
+          <w:iCs/>
+          <w:lang w:val="sr-Cyrl-RS"/>
+        </w:rPr>
+        <w:t>:</w:t>
+      </w:r>
+      <w:r>
+        <w:rPr>
+          <w:i/>
+          <w:iCs/>
           <w:lang w:val="sr-Cyrl-RS"/>
         </w:rPr>
         <w:t xml:space="preserve"> </w:t>
       </w:r>
       <w:r>
-        <w:t>Bytecode</w:t>
-      </w:r>
-      <w:r>
-        <w:rPr>
-          <w:lang w:val="sr-Cyrl-RS"/>
-        </w:rPr>
-        <w:t xml:space="preserve">. </w:t>
+        <w:rPr>
+          <w:i/>
+          <w:iCs/>
+          <w:lang w:val="sr-Cyrl-RS"/>
+        </w:rPr>
+        <w:t>Stefano</w:t>
+      </w:r>
+      <w:r>
+        <w:rPr>
+          <w:i/>
+          <w:iCs/>
+          <w:lang w:val="sr-Cyrl-RS"/>
+        </w:rPr>
+        <w:t xml:space="preserve"> </w:t>
+      </w:r>
+      <w:r>
+        <w:rPr>
+          <w:i/>
+          <w:iCs/>
+        </w:rPr>
+        <w:t>C</w:t>
+      </w:r>
+      <w:r>
+        <w:rPr>
+          <w:i/>
+          <w:iCs/>
+          <w:lang w:val="sr-Cyrl-RS"/>
+        </w:rPr>
+        <w:t>herubin</w:t>
+      </w:r>
+      <w:r>
+        <w:rPr>
+          <w:i/>
+          <w:iCs/>
+          <w:lang w:val="sr-Cyrl-RS"/>
+        </w:rPr>
+        <w:t xml:space="preserve"> - </w:t>
+      </w:r>
+      <w:r>
+        <w:rPr>
+          <w:i/>
+          <w:iCs/>
+        </w:rPr>
+        <w:t>CC</w:t>
+      </w:r>
+      <w:r>
+        <w:rPr>
+          <w:i/>
+          <w:iCs/>
+          <w:lang w:val="sr-Cyrl-RS"/>
+        </w:rPr>
+        <w:t xml:space="preserve"> </w:t>
+      </w:r>
+      <w:r>
+        <w:rPr>
+          <w:i/>
+          <w:iCs/>
+        </w:rPr>
+        <w:t>BY</w:t>
+      </w:r>
+      <w:r>
+        <w:rPr>
+          <w:i/>
+          <w:iCs/>
+          <w:lang w:val="sr-Cyrl-RS"/>
+        </w:rPr>
+        <w:t>-</w:t>
+      </w:r>
+      <w:r>
+        <w:rPr>
+          <w:i/>
+          <w:iCs/>
+        </w:rPr>
+        <w:t>SA</w:t>
+      </w:r>
+      <w:r>
+        <w:rPr>
+          <w:i/>
+          <w:iCs/>
+          <w:lang w:val="sr-Cyrl-RS"/>
+        </w:rPr>
+        <w:t xml:space="preserve"> 3.0</w:t>
+      </w:r>
+      <w:r>
+        <w:rPr>
+          <w:i/>
+          <w:iCs/>
+          <w:lang w:val="sr-Cyrl-RS"/>
+        </w:rPr>
+        <w:t>)</w:t>
       </w:r>
     </w:p>
     <w:p>
@@ -2769,6 +2823,330 @@
         <w:rPr>
           <w:lang w:val="sr-Cyrl-RS"/>
         </w:rPr>
+        <w:t xml:space="preserve">У нашем случају, </w:t>
+      </w:r>
+      <w:r>
+        <w:t>front</w:t>
+      </w:r>
+      <w:r>
+        <w:rPr>
+          <w:lang w:val="sr-Cyrl-RS"/>
+        </w:rPr>
+        <w:t>-</w:t>
+      </w:r>
+      <w:r>
+        <w:t>end</w:t>
+      </w:r>
+      <w:r>
+        <w:rPr>
+          <w:lang w:val="sr-Cyrl-RS"/>
+        </w:rPr>
+        <w:t xml:space="preserve"> </w:t>
+      </w:r>
+      <w:r>
+        <w:rPr>
+          <w:lang w:val="sr-Cyrl-RS"/>
+        </w:rPr>
+        <w:t xml:space="preserve">компајлера </w:t>
+      </w:r>
+      <w:r>
+        <w:rPr>
+          <w:lang w:val="sr-Cyrl-RS"/>
+        </w:rPr>
+        <w:t>ће имати</w:t>
+      </w:r>
+      <w:r>
+        <w:rPr>
+          <w:lang w:val="sr-Cyrl-RS"/>
+        </w:rPr>
+        <w:t xml:space="preserve"> задатак да изврши лексичку анализу, парсирање, семантичку анализу и генерисање међукôда (</w:t>
+      </w:r>
+      <w:r>
+        <w:rPr>
+          <w:lang w:val="sr-Cyrl-RS"/>
+        </w:rPr>
+        <w:t>енгл</w:t>
+      </w:r>
+      <w:r>
+        <w:rPr>
+          <w:lang w:val="sr-Cyrl-RS"/>
+        </w:rPr>
+        <w:t xml:space="preserve">. </w:t>
+      </w:r>
+      <w:r>
+        <w:t>intermediate</w:t>
+      </w:r>
+      <w:r>
+        <w:rPr>
+          <w:lang w:val="sr-Cyrl-RS"/>
+        </w:rPr>
+        <w:t xml:space="preserve"> </w:t>
+      </w:r>
+      <w:r>
+        <w:t>representation</w:t>
+      </w:r>
+      <w:r>
+        <w:rPr>
+          <w:lang w:val="sr-Cyrl-RS"/>
+        </w:rPr>
+        <w:t>)</w:t>
+      </w:r>
+      <w:r>
+        <w:rPr>
+          <w:lang w:val="sr-Cyrl-RS"/>
+        </w:rPr>
+        <w:t xml:space="preserve">, док </w:t>
+      </w:r>
+      <w:r>
+        <w:t>back</w:t>
+      </w:r>
+      <w:r>
+        <w:rPr>
+          <w:lang w:val="sr-Cyrl-RS"/>
+        </w:rPr>
+        <w:t>-</w:t>
+      </w:r>
+      <w:r>
+        <w:t>end</w:t>
+      </w:r>
+      <w:r>
+        <w:rPr>
+          <w:lang w:val="sr-Cyrl-RS"/>
+        </w:rPr>
+        <w:t xml:space="preserve"> има задатак да генерише </w:t>
+      </w:r>
+      <w:r>
+        <w:t>x</w:t>
+      </w:r>
+      <w:r>
+        <w:rPr>
+          <w:lang w:val="sr-Cyrl-RS"/>
+        </w:rPr>
+        <w:t xml:space="preserve">86-64 </w:t>
+      </w:r>
+      <w:r>
+        <w:rPr>
+          <w:lang w:val="sr-Cyrl-RS"/>
+        </w:rPr>
+        <w:t xml:space="preserve">машински кôд. </w:t>
+      </w:r>
+    </w:p>
+    <w:p>
+      <w:pPr>
+        <w:ind w:firstLine="720"/>
+        <w:jc w:val="both"/>
+        <w:rPr>
+          <w:lang w:val="sr-Cyrl-RS"/>
+        </w:rPr>
+      </w:pPr>
+      <w:r>
+        <w:rPr>
+          <w:lang w:val="sr-Cyrl-RS"/>
+        </w:rPr>
+        <w:t>Како је већ речено, м</w:t>
+      </w:r>
+      <w:r>
+        <w:rPr>
+          <w:lang w:val="sr-Cyrl-RS"/>
+        </w:rPr>
+        <w:t xml:space="preserve">еђукôд се уводи као посебан међујезик који има задатак да </w:t>
+      </w:r>
+      <w:r>
+        <w:rPr>
+          <w:lang w:val="sr-Cyrl-RS"/>
+        </w:rPr>
+        <w:t>апстрахује циљну архитектуру, да уведе независност од платформе</w:t>
+      </w:r>
+      <w:r>
+        <w:rPr>
+          <w:lang w:val="sr-Cyrl-RS"/>
+        </w:rPr>
+        <w:t>. На нивоу међук</w:t>
+      </w:r>
+      <w:r>
+        <w:rPr>
+          <w:lang w:val="sr-Cyrl-RS"/>
+        </w:rPr>
+        <w:t>ô</w:t>
+      </w:r>
+      <w:r>
+        <w:rPr>
+          <w:lang w:val="sr-Cyrl-RS"/>
+        </w:rPr>
+        <w:t xml:space="preserve">да врше компајлерске оптимизације на нивоу појединачних пролаза. Стога </w:t>
+      </w:r>
+      <w:r>
+        <w:rPr>
+          <w:lang w:val="sr-Cyrl-RS"/>
+        </w:rPr>
+        <w:t xml:space="preserve">је </w:t>
+      </w:r>
+      <w:r>
+        <w:rPr>
+          <w:lang w:val="sr-Cyrl-RS"/>
+        </w:rPr>
+        <w:t xml:space="preserve">прилично </w:t>
+      </w:r>
+      <w:r>
+        <w:rPr>
+          <w:lang w:val="sr-Cyrl-RS"/>
+        </w:rPr>
+        <w:t xml:space="preserve">јасно да међујезик мора да буде врло прецизно </w:t>
+      </w:r>
+      <w:r>
+        <w:rPr>
+          <w:lang w:val="sr-Cyrl-RS"/>
+        </w:rPr>
+        <w:t xml:space="preserve">и </w:t>
+      </w:r>
+      <w:r>
+        <w:rPr>
+          <w:lang w:val="sr-Cyrl-RS"/>
+        </w:rPr>
+        <w:t xml:space="preserve">унапред </w:t>
+      </w:r>
+      <w:r>
+        <w:rPr>
+          <w:lang w:val="sr-Cyrl-RS"/>
+        </w:rPr>
+        <w:t>осмишљен</w:t>
+      </w:r>
+      <w:r>
+        <w:rPr>
+          <w:lang w:val="sr-Cyrl-RS"/>
+        </w:rPr>
+        <w:t>. П</w:t>
+      </w:r>
+      <w:r>
+        <w:rPr>
+          <w:lang w:val="sr-Cyrl-RS"/>
+        </w:rPr>
+        <w:t xml:space="preserve">римери </w:t>
+      </w:r>
+      <w:r>
+        <w:rPr>
+          <w:lang w:val="sr-Cyrl-RS"/>
+        </w:rPr>
+        <w:t xml:space="preserve">данас </w:t>
+      </w:r>
+      <w:r>
+        <w:rPr>
+          <w:lang w:val="sr-Cyrl-RS"/>
+        </w:rPr>
+        <w:t>за њега јесу</w:t>
+      </w:r>
+      <w:r>
+        <w:rPr>
+          <w:lang w:val="sr-Cyrl-RS"/>
+        </w:rPr>
+        <w:t xml:space="preserve"> </w:t>
+      </w:r>
+      <w:r>
+        <w:t>Common</w:t>
+      </w:r>
+      <w:r>
+        <w:rPr>
+          <w:lang w:val="sr-Cyrl-RS"/>
+        </w:rPr>
+        <w:t xml:space="preserve"> </w:t>
+      </w:r>
+      <w:r>
+        <w:t>Intermediate</w:t>
+      </w:r>
+      <w:r>
+        <w:rPr>
+          <w:lang w:val="sr-Cyrl-RS"/>
+        </w:rPr>
+        <w:t xml:space="preserve"> </w:t>
+      </w:r>
+      <w:r>
+        <w:t>Language</w:t>
+      </w:r>
+      <w:r>
+        <w:rPr>
+          <w:lang w:val="sr-Cyrl-RS"/>
+        </w:rPr>
+        <w:t xml:space="preserve"> </w:t>
+      </w:r>
+      <w:r>
+        <w:rPr>
+          <w:lang w:val="sr-Cyrl-RS"/>
+        </w:rPr>
+        <w:t>–</w:t>
+      </w:r>
+      <w:r>
+        <w:rPr>
+          <w:lang w:val="sr-Cyrl-RS"/>
+        </w:rPr>
+        <w:t xml:space="preserve"> </w:t>
+      </w:r>
+      <w:r>
+        <w:rPr>
+          <w:lang w:val="sr-Cyrl-RS"/>
+        </w:rPr>
+        <w:t xml:space="preserve">међујезик за </w:t>
+      </w:r>
+      <w:r>
+        <w:rPr>
+          <w:lang w:val="sr-Cyrl-RS"/>
+        </w:rPr>
+        <w:t>.</w:t>
+      </w:r>
+      <w:r>
+        <w:t>NET</w:t>
+      </w:r>
+      <w:r>
+        <w:rPr>
+          <w:lang w:val="sr-Cyrl-RS"/>
+        </w:rPr>
+        <w:t xml:space="preserve"> </w:t>
+      </w:r>
+      <w:r>
+        <w:t>Framework</w:t>
+      </w:r>
+      <w:r>
+        <w:rPr>
+          <w:lang w:val="sr-Cyrl-RS"/>
+        </w:rPr>
+        <w:t xml:space="preserve">, </w:t>
+      </w:r>
+      <w:r>
+        <w:rPr>
+          <w:lang w:val="sr-Cyrl-RS"/>
+        </w:rPr>
+        <w:t xml:space="preserve">као и </w:t>
+      </w:r>
+      <w:r>
+        <w:t>Java</w:t>
+      </w:r>
+      <w:r>
+        <w:rPr>
+          <w:lang w:val="sr-Cyrl-RS"/>
+        </w:rPr>
+        <w:t xml:space="preserve"> </w:t>
+      </w:r>
+      <w:r>
+        <w:t>Bytecode</w:t>
+      </w:r>
+      <w:r>
+        <w:rPr>
+          <w:lang w:val="sr-Cyrl-RS"/>
+        </w:rPr>
+        <w:t>.</w:t>
+      </w:r>
+    </w:p>
+    <w:p>
+      <w:pPr>
+        <w:ind w:firstLine="720"/>
+        <w:jc w:val="both"/>
+        <w:rPr>
+          <w:lang w:val="sr-Cyrl-RS"/>
+        </w:rPr>
+      </w:pPr>
+      <w:r>
+        <w:rPr>
+          <w:lang w:val="sr-Cyrl-RS"/>
+        </w:rPr>
         <w:t>М</w:t>
       </w:r>
       <w:r>
@@ -2793,13 +3171,25 @@
         <w:rPr>
           <w:lang w:val="sr-Cyrl-RS"/>
         </w:rPr>
-        <w:t xml:space="preserve"> одређене</w:t>
-      </w:r>
-      <w:r>
-        <w:rPr>
-          <w:lang w:val="sr-Cyrl-RS"/>
-        </w:rPr>
-        <w:t xml:space="preserve"> оптимизације и генерисање машинског кôда биће заснован на </w:t>
+        <w:t xml:space="preserve"> </w:t>
+      </w:r>
+      <w:r>
+        <w:rPr>
+          <w:lang w:val="sr-Cyrl-RS"/>
+        </w:rPr>
+        <w:t xml:space="preserve">генерисање </w:t>
+      </w:r>
+      <w:r>
+        <w:rPr>
+          <w:lang w:val="sr-Cyrl-RS"/>
+        </w:rPr>
+        <w:t xml:space="preserve">асемблерског </w:t>
+      </w:r>
+      <w:r>
+        <w:rPr>
+          <w:lang w:val="sr-Cyrl-RS"/>
+        </w:rPr>
+        <w:t xml:space="preserve">кôда биће заснован на </w:t>
       </w:r>
       <w:r>
         <w:rPr>
@@ -2926,22 +3316,127 @@
         <w:rPr>
           <w:lang w:val="sr-Cyrl-RS"/>
         </w:rPr>
-        <w:t>По генерисању машинског кôда за циљну машину, омогућено је покретање и извршавање преведеног програма. Сам преведени програм није могуће покренути сам за себе већ је потребно претходно повезивање са статичким библиотекама које су такође предмет овог рада, а које ће такође касније бити описане.</w:t>
+        <w:t>По генерисању кôда за циљну машину</w:t>
+      </w:r>
+      <w:r>
+        <w:rPr>
+          <w:lang w:val="sr-Cyrl-RS"/>
+        </w:rPr>
+        <w:t xml:space="preserve"> он се води на улаз </w:t>
+      </w:r>
+      <w:r>
+        <w:t>GNU</w:t>
+      </w:r>
+      <w:r>
+        <w:rPr>
+          <w:lang w:val="sr-Cyrl-RS"/>
+        </w:rPr>
+        <w:t xml:space="preserve"> </w:t>
+      </w:r>
+      <w:r>
+        <w:t>Assembler</w:t>
+      </w:r>
+      <w:r>
+        <w:rPr>
+          <w:lang w:val="sr-Cyrl-RS"/>
+        </w:rPr>
+        <w:t xml:space="preserve"> алата</w:t>
+      </w:r>
+      <w:r>
+        <w:rPr>
+          <w:lang w:val="sr-Cyrl-RS"/>
+        </w:rPr>
+        <w:t xml:space="preserve"> који то треба да претвори у извршни фајл, а који је могуће извршити на циљној архитектури.</w:t>
+      </w:r>
+      <w:r>
+        <w:rPr>
+          <w:lang w:val="sr-Cyrl-RS"/>
+        </w:rPr>
+        <w:t xml:space="preserve"> </w:t>
+      </w:r>
+      <w:r>
+        <w:rPr>
+          <w:lang w:val="sr-Cyrl-RS"/>
+        </w:rPr>
+        <w:t xml:space="preserve">Излаз нашег преводиоца за МикроЈаву врши позив одређених функција у оквиру стандардне библиотеке језика </w:t>
+      </w:r>
+      <w:r>
+        <w:t>C</w:t>
+      </w:r>
+      <w:r>
+        <w:rPr>
+          <w:lang w:val="sr-Cyrl-RS"/>
+        </w:rPr>
+        <w:t xml:space="preserve"> (</w:t>
+      </w:r>
+      <w:r>
+        <w:rPr>
+          <w:lang w:val="sr-Cyrl-RS"/>
+        </w:rPr>
+        <w:t xml:space="preserve">енгл. </w:t>
+      </w:r>
+      <w:r>
+        <w:t>stdlib</w:t>
+      </w:r>
+      <w:r>
+        <w:rPr>
+          <w:lang w:val="sr-Cyrl-RS"/>
+        </w:rPr>
+        <w:t>)</w:t>
+      </w:r>
+      <w:r>
+        <w:rPr>
+          <w:lang w:val="sr-Cyrl-RS"/>
+        </w:rPr>
+        <w:t xml:space="preserve"> које врши улазно/излазне операције те је потребно повезивање</w:t>
+      </w:r>
+      <w:r>
+        <w:rPr>
+          <w:lang w:val="sr-Cyrl-RS"/>
+        </w:rPr>
+        <w:t xml:space="preserve"> је потребно претходно повезивање са статичким библиотекама које су такође предмет овог рада, а које </w:t>
+      </w:r>
+      <w:r>
+        <w:rPr>
+          <w:lang w:val="sr-Cyrl-RS"/>
+        </w:rPr>
+        <w:t>ће бити поменуте у делу о генерисању к</w:t>
+      </w:r>
+      <w:r>
+        <w:rPr>
+          <w:lang w:val="sr-Cyrl-RS"/>
+        </w:rPr>
+        <w:t>ô</w:t>
+      </w:r>
+      <w:r>
+        <w:rPr>
+          <w:lang w:val="sr-Cyrl-RS"/>
+        </w:rPr>
+        <w:t>да.</w:t>
       </w:r>
     </w:p>
     <w:p>
       <w:pPr>
         <w:ind w:firstLine="720"/>
         <w:jc w:val="both"/>
-        <w:rPr>
-          <w:lang w:val="sr-Cyrl-RS"/>
-        </w:rPr>
-      </w:pPr>
-      <w:r>
-        <w:rPr>
-          <w:lang w:val="sr-Cyrl-RS"/>
-        </w:rPr>
-        <w:t xml:space="preserve">Целокупан изворни кôд имплементације може се пронаћи у следећем </w:t>
+      </w:pPr>
+      <w:r>
+        <w:rPr>
+          <w:lang w:val="sr-Cyrl-RS"/>
+        </w:rPr>
+        <w:t xml:space="preserve">Целокупан изворни кôд имплементације </w:t>
+      </w:r>
+      <w:r>
+        <w:rPr>
+          <w:lang w:val="sr-Cyrl-RS"/>
+        </w:rPr>
+        <w:t xml:space="preserve">преводиоца и овај рад, као и скрипте за покретање преводиоца биће доступан </w:t>
+      </w:r>
+      <w:r>
+        <w:rPr>
+          <w:lang w:val="sr-Cyrl-RS"/>
+        </w:rPr>
+        <w:t xml:space="preserve">у следећем </w:t>
       </w:r>
       <w:r>
         <w:t>Git</w:t>
@@ -2962,151 +3457,68 @@
         <w:rPr>
           <w:lang w:val="sr-Cyrl-RS"/>
         </w:rPr>
-        <w:t xml:space="preserve"> </w:t>
-      </w:r>
-      <w:hyperlink r:id="rId8" w:history="1">
-        <w:r>
-          <w:rPr>
-            <w:rStyle w:val="Hyperlink"/>
-            <w:color w:val="auto"/>
-            <w:u w:val="none"/>
-          </w:rPr>
-          <w:t>https</w:t>
-        </w:r>
-        <w:r>
-          <w:rPr>
-            <w:rStyle w:val="Hyperlink"/>
-            <w:color w:val="auto"/>
-            <w:u w:val="none"/>
-            <w:lang w:val="sr-Cyrl-RS"/>
-          </w:rPr>
-          <w:t>://</w:t>
-        </w:r>
-        <w:proofErr w:type="spellStart"/>
-        <w:r>
-          <w:rPr>
-            <w:rStyle w:val="Hyperlink"/>
-            <w:color w:val="auto"/>
-            <w:u w:val="none"/>
-          </w:rPr>
-          <w:t>github</w:t>
-        </w:r>
-        <w:proofErr w:type="spellEnd"/>
-        <w:r>
-          <w:rPr>
-            <w:rStyle w:val="Hyperlink"/>
-            <w:color w:val="auto"/>
-            <w:u w:val="none"/>
-            <w:lang w:val="sr-Cyrl-RS"/>
-          </w:rPr>
-          <w:t>.</w:t>
-        </w:r>
-        <w:r>
-          <w:rPr>
-            <w:rStyle w:val="Hyperlink"/>
-            <w:color w:val="auto"/>
-            <w:u w:val="none"/>
-          </w:rPr>
-          <w:t>com</w:t>
-        </w:r>
-        <w:r>
-          <w:rPr>
-            <w:rStyle w:val="Hyperlink"/>
-            <w:color w:val="auto"/>
-            <w:u w:val="none"/>
-            <w:lang w:val="sr-Cyrl-RS"/>
-          </w:rPr>
-          <w:t>/</w:t>
-        </w:r>
-        <w:proofErr w:type="spellStart"/>
-        <w:r>
-          <w:rPr>
-            <w:rStyle w:val="Hyperlink"/>
-            <w:color w:val="auto"/>
-            <w:u w:val="none"/>
-          </w:rPr>
-          <w:t>cvetkovic</w:t>
-        </w:r>
-        <w:proofErr w:type="spellEnd"/>
-        <w:r>
-          <w:rPr>
-            <w:rStyle w:val="Hyperlink"/>
-            <w:color w:val="auto"/>
-            <w:u w:val="none"/>
-            <w:lang w:val="sr-Cyrl-RS"/>
-          </w:rPr>
-          <w:t>/</w:t>
-        </w:r>
-        <w:proofErr w:type="spellStart"/>
-        <w:r>
-          <w:rPr>
-            <w:rStyle w:val="Hyperlink"/>
-            <w:color w:val="auto"/>
-            <w:u w:val="none"/>
-          </w:rPr>
-          <w:t>micro</w:t>
-        </w:r>
-        <w:r>
-          <w:rPr>
-            <w:rStyle w:val="Hyperlink"/>
-            <w:color w:val="auto"/>
-            <w:u w:val="none"/>
-          </w:rPr>
-          <w:t>j</w:t>
-        </w:r>
-        <w:r>
-          <w:rPr>
-            <w:rStyle w:val="Hyperlink"/>
-            <w:color w:val="auto"/>
-            <w:u w:val="none"/>
-          </w:rPr>
-          <w:t>ava</w:t>
-        </w:r>
-        <w:proofErr w:type="spellEnd"/>
-        <w:r>
-          <w:rPr>
-            <w:rStyle w:val="Hyperlink"/>
-            <w:color w:val="auto"/>
-            <w:u w:val="none"/>
-            <w:lang w:val="sr-Cyrl-RS"/>
-          </w:rPr>
-          <w:t>_</w:t>
-        </w:r>
-        <w:r>
-          <w:rPr>
-            <w:rStyle w:val="Hyperlink"/>
-            <w:color w:val="auto"/>
-            <w:u w:val="none"/>
-          </w:rPr>
-          <w:t>x</w:t>
-        </w:r>
-        <w:r>
-          <w:rPr>
-            <w:rStyle w:val="Hyperlink"/>
-            <w:color w:val="auto"/>
-            <w:u w:val="none"/>
-            <w:lang w:val="sr-Cyrl-RS"/>
-          </w:rPr>
-          <w:t>64</w:t>
-        </w:r>
-      </w:hyperlink>
+        <w:t xml:space="preserve">: </w:t>
+      </w:r>
+      <w:r>
+        <w:t>https</w:t>
+      </w:r>
+      <w:r>
+        <w:rPr>
+          <w:lang w:val="sr-Cyrl-RS"/>
+        </w:rPr>
+        <w:t>://</w:t>
+      </w:r>
+      <w:r>
+        <w:t>github</w:t>
+      </w:r>
       <w:r>
         <w:rPr>
           <w:lang w:val="sr-Cyrl-RS"/>
         </w:rPr>
         <w:t>.</w:t>
       </w:r>
-    </w:p>
-    <w:p>
-      <w:pPr>
-        <w:rPr>
-          <w:rFonts w:eastAsiaTheme="majorEastAsia" w:cstheme="majorBidi"/>
-          <w:b/>
-          <w:sz w:val="32"/>
-          <w:szCs w:val="32"/>
-          <w:lang w:val="sr-Cyrl-RS"/>
-        </w:rPr>
-      </w:pPr>
+      <w:r>
+        <w:t>com</w:t>
+      </w:r>
+      <w:r>
+        <w:rPr>
+          <w:lang w:val="sr-Cyrl-RS"/>
+        </w:rPr>
+        <w:t>/</w:t>
+      </w:r>
+      <w:r>
+        <w:t>cvetkovic</w:t>
+      </w:r>
+      <w:r>
+        <w:rPr>
+          <w:lang w:val="sr-Cyrl-RS"/>
+        </w:rPr>
+        <w:t>/</w:t>
+      </w:r>
+      <w:r>
+        <w:t>microjava</w:t>
+      </w:r>
+      <w:r>
+        <w:rPr>
+          <w:lang w:val="sr-Cyrl-RS"/>
+        </w:rPr>
+        <w:t>_</w:t>
+      </w:r>
+      <w:r>
+        <w:t>x</w:t>
+      </w:r>
+      <w:r>
+        <w:rPr>
+          <w:lang w:val="sr-Cyrl-RS"/>
+        </w:rPr>
+        <w:t>64</w:t>
+      </w:r>
+      <w:r>
+        <w:rPr>
+          <w:lang w:val="sr-Cyrl-RS"/>
+        </w:rPr>
+        <w:t>.</w:t>
+      </w:r>
       <w:r>
         <w:rPr>
           <w:lang w:val="sr-Cyrl-RS"/>
@@ -3121,6 +3533,7 @@
           <w:lang w:val="sr-Cyrl-RS"/>
         </w:rPr>
       </w:pPr>
+      <w:bookmarkStart w:id="1" w:name="_Toc44024123"/>
       <w:r>
         <w:rPr>
           <w:lang w:val="sr-Cyrl-RS"/>
@@ -3129,7 +3542,7 @@
         <w:t xml:space="preserve">Кратак преглед </w:t>
       </w:r>
       <w:r>
-        <w:t>AMD64</w:t>
+        <w:t>x86-64</w:t>
       </w:r>
       <w:r>
         <w:rPr>
@@ -3137,6 +3550,7 @@
         </w:rPr>
         <w:t xml:space="preserve"> архитектуре</w:t>
       </w:r>
+      <w:bookmarkEnd w:id="1"/>
     </w:p>
     <w:p>
       <w:pPr>
@@ -3153,27 +3567,27 @@
         <w:t xml:space="preserve">Архитектура </w:t>
       </w:r>
       <w:r>
-        <w:t>AMD</w:t>
-      </w:r>
-      <w:r>
-        <w:rPr>
-          <w:lang w:val="sr-Cyrl-RS"/>
-        </w:rPr>
-        <w:t>64</w:t>
-      </w:r>
-      <w:r>
-        <w:rPr>
-          <w:lang w:val="sr-Cyrl-RS"/>
-        </w:rPr>
-        <w:t xml:space="preserve"> је врло једноставна, али моћна 64-битна архитектура, компатибилна уназад са претходним стандардом </w:t>
-      </w:r>
-      <w:r>
         <w:t>x</w:t>
       </w:r>
       <w:r>
         <w:rPr>
           <w:lang w:val="sr-Cyrl-RS"/>
         </w:rPr>
+        <w:t xml:space="preserve">86-64 </w:t>
+      </w:r>
+      <w:r>
+        <w:rPr>
+          <w:lang w:val="sr-Cyrl-RS"/>
+        </w:rPr>
+        <w:t xml:space="preserve">је врло једноставна, али моћна 64-битна архитектура, компатибилна уназад са претходним стандардом </w:t>
+      </w:r>
+      <w:r>
+        <w:t>x</w:t>
+      </w:r>
+      <w:r>
+        <w:rPr>
+          <w:lang w:val="sr-Cyrl-RS"/>
+        </w:rPr>
         <w:t xml:space="preserve">86 </w:t>
       </w:r>
       <w:r>
@@ -3199,7 +3613,19 @@
         <w:rPr>
           <w:lang w:val="sr-Cyrl-RS"/>
         </w:rPr>
-        <w:t>програме. Развој ове архитектуре је био вођен потребама у индустрији, као тражњом за високим перформансама. Прилично је увећан број регистара доступних програмеру, и то шеснаест 64-битних регистара опште намене, као и шеснаест векторских регистара ширине до 512 бита</w:t>
+        <w:t xml:space="preserve">програме. Развој ове архитектуре је био вођен потребама у индустрији, као </w:t>
+      </w:r>
+      <w:r>
+        <w:rPr>
+          <w:lang w:val="sr-Cyrl-RS"/>
+        </w:rPr>
+        <w:t xml:space="preserve">и </w:t>
+      </w:r>
+      <w:r>
+        <w:rPr>
+          <w:lang w:val="sr-Cyrl-RS"/>
+        </w:rPr>
+        <w:t>тражњом за високим перформансама. Прилично је увећан број регистара доступних програмеру, и то шеснаест 64-битних регистара опште намене, као и шеснаест векторских регистара ширине до 512 бита</w:t>
       </w:r>
       <w:r>
         <w:rPr>
@@ -3367,7 +3793,7 @@
           <w:lang w:val="sr-Cyrl-RS"/>
         </w:rPr>
       </w:pPr>
-      <w:bookmarkStart w:id="1" w:name="_Toc40533269"/>
+      <w:bookmarkStart w:id="2" w:name="_Toc44024124"/>
       <w:r>
         <w:rPr>
           <w:lang w:val="sr-Cyrl-RS"/>
@@ -3375,7 +3801,7 @@
         <w:lastRenderedPageBreak/>
         <w:t>Генерисање међукôда</w:t>
       </w:r>
-      <w:bookmarkEnd w:id="1"/>
+      <w:bookmarkEnd w:id="2"/>
     </w:p>
     <w:p>
       <w:pPr>
@@ -3410,14 +3836,14 @@
           <w:lang w:val="sr-Cyrl-RS"/>
         </w:rPr>
       </w:pPr>
-      <w:bookmarkStart w:id="2" w:name="_Toc40533270"/>
+      <w:bookmarkStart w:id="3" w:name="_Toc44024125"/>
       <w:r>
         <w:rPr>
           <w:lang w:val="sr-Cyrl-RS"/>
         </w:rPr>
         <w:t>Представљање аритметичких израза</w:t>
       </w:r>
-      <w:bookmarkEnd w:id="2"/>
+      <w:bookmarkEnd w:id="3"/>
     </w:p>
     <w:p>
       <w:pPr>
@@ -3610,21 +4036,7 @@
         <w:rPr>
           <w:lang w:val="sr-Cyrl-RS"/>
         </w:rPr>
-        <w:t>(</w:t>
-      </w:r>
-      <w:proofErr w:type="spellStart"/>
-      <w:r>
-        <w:rPr>
-          <w:lang w:val="sr-Cyrl-RS"/>
-        </w:rPr>
-        <w:t>енг</w:t>
-      </w:r>
-      <w:proofErr w:type="spellEnd"/>
-      <w:r>
-        <w:rPr>
-          <w:lang w:val="sr-Cyrl-RS"/>
-        </w:rPr>
-        <w:t xml:space="preserve">. </w:t>
+        <w:t xml:space="preserve">(енг. </w:t>
       </w:r>
       <w:r>
         <w:t>directed</w:t>
@@ -3835,7 +4247,6 @@
         <w:t>[</w:t>
       </w:r>
       <w:hyperlink w:anchor="Boj11" w:history="1">
-        <w:proofErr w:type="spellStart"/>
         <w:r>
           <w:rPr>
             <w:rStyle w:val="Hyperlink"/>
@@ -3844,7 +4255,6 @@
           </w:rPr>
           <w:t>Boj</w:t>
         </w:r>
-        <w:proofErr w:type="spellEnd"/>
         <w:r>
           <w:rPr>
             <w:rStyle w:val="Hyperlink"/>
@@ -4023,11 +4433,9 @@
         </w:rPr>
         <w:t xml:space="preserve"> (</w:t>
       </w:r>
-      <w:proofErr w:type="spellStart"/>
       <w:r>
         <w:t>uminus</w:t>
       </w:r>
-      <w:proofErr w:type="spellEnd"/>
       <w:r>
         <w:rPr>
           <w:lang w:val="sr-Cyrl-RS"/>
@@ -4156,7 +4564,7 @@
           <w:lang w:val="sr-Cyrl-RS"/>
         </w:rPr>
       </w:pPr>
-      <w:bookmarkStart w:id="3" w:name="_Toc40533271"/>
+      <w:bookmarkStart w:id="4" w:name="_Toc44024126"/>
       <w:r>
         <w:rPr>
           <w:lang w:val="sr-Cyrl-RS"/>
@@ -4169,7 +4577,7 @@
         </w:rPr>
         <w:t>д</w:t>
       </w:r>
-      <w:bookmarkEnd w:id="3"/>
+      <w:bookmarkEnd w:id="4"/>
     </w:p>
     <w:p>
       <w:pPr>
@@ -4212,7 +4620,6 @@
         </w:rPr>
         <w:t>.</w:t>
       </w:r>
-      <w:bookmarkStart w:id="4" w:name="_Toc40533272"/>
     </w:p>
     <w:p>
       <w:pPr>
@@ -4223,6 +4630,7 @@
           <w:lang w:val="sr-Cyrl-RS"/>
         </w:rPr>
       </w:pPr>
+      <w:bookmarkStart w:id="5" w:name="_Toc44024127"/>
       <w:r>
         <w:rPr>
           <w:lang w:val="sr-Cyrl-RS"/>
@@ -4236,7 +4644,7 @@
         </w:rPr>
         <w:t>међујезика</w:t>
       </w:r>
-      <w:bookmarkEnd w:id="4"/>
+      <w:bookmarkEnd w:id="5"/>
     </w:p>
     <w:p>
       <w:pPr>
@@ -6514,7 +6922,6 @@
               </w:rPr>
               <w:t>/</w:t>
             </w:r>
-            <w:proofErr w:type="spellStart"/>
             <w:r>
               <w:rPr>
                 <w:b/>
@@ -6525,20 +6932,7 @@
                 <w:szCs w:val="18"/>
                 <w:lang w:val="sr-Cyrl-RS"/>
               </w:rPr>
-              <w:t>вирт</w:t>
-            </w:r>
-            <w:proofErr w:type="spellEnd"/>
-            <w:r>
-              <w:rPr>
-                <w:b/>
-                <w:bCs/>
-                <w:i/>
-                <w:iCs/>
-                <w:sz w:val="18"/>
-                <w:szCs w:val="18"/>
-                <w:lang w:val="sr-Cyrl-RS"/>
-              </w:rPr>
-              <w:t>. метода</w:t>
+              <w:t>вирт. метода</w:t>
             </w:r>
           </w:p>
         </w:tc>
@@ -7281,22 +7675,8 @@
                 <w:szCs w:val="18"/>
                 <w:lang w:val="sr-Cyrl-RS"/>
               </w:rPr>
-              <w:t xml:space="preserve">читање са </w:t>
-            </w:r>
-            <w:proofErr w:type="spellStart"/>
-            <w:r>
-              <w:rPr>
-                <w:b/>
-                <w:bCs/>
-                <w:i/>
-                <w:iCs/>
-                <w:sz w:val="18"/>
-                <w:szCs w:val="18"/>
-                <w:lang w:val="sr-Cyrl-RS"/>
-              </w:rPr>
-              <w:t>stdin</w:t>
-            </w:r>
-            <w:proofErr w:type="spellEnd"/>
+              <w:t>читање са stdin</w:t>
+            </w:r>
           </w:p>
         </w:tc>
         <w:tc>
@@ -7866,12 +8246,14 @@
           <w:lang w:val="sr-Cyrl-RS"/>
         </w:rPr>
       </w:pPr>
+      <w:bookmarkStart w:id="6" w:name="_Toc44024128"/>
       <w:r>
         <w:rPr>
           <w:lang w:val="sr-Cyrl-RS"/>
         </w:rPr>
         <w:t>Појам базичног блока</w:t>
       </w:r>
+      <w:bookmarkEnd w:id="6"/>
     </w:p>
     <w:p>
       <w:pPr>
@@ -8012,14 +8394,14 @@
           <w:lang w:val="sr-Cyrl-RS"/>
         </w:rPr>
       </w:pPr>
-      <w:bookmarkStart w:id="5" w:name="_Toc40533274"/>
+      <w:bookmarkStart w:id="7" w:name="_Toc44024129"/>
       <w:r>
         <w:rPr>
           <w:lang w:val="sr-Cyrl-RS"/>
         </w:rPr>
         <w:t>Препознавање базичних блокова</w:t>
       </w:r>
-      <w:bookmarkEnd w:id="5"/>
+      <w:bookmarkEnd w:id="7"/>
     </w:p>
     <w:p>
       <w:pPr>
@@ -8033,21 +8415,7 @@
         <w:rPr>
           <w:lang w:val="sr-Cyrl-RS"/>
         </w:rPr>
-        <w:t>Алгоритам поделе кôда процедуре на базичне блокове укључује проналажење инструкција вођа (</w:t>
-      </w:r>
-      <w:proofErr w:type="spellStart"/>
-      <w:r>
-        <w:rPr>
-          <w:lang w:val="sr-Cyrl-RS"/>
-        </w:rPr>
-        <w:t>енг</w:t>
-      </w:r>
-      <w:proofErr w:type="spellEnd"/>
-      <w:r>
-        <w:rPr>
-          <w:lang w:val="sr-Cyrl-RS"/>
-        </w:rPr>
-        <w:t xml:space="preserve">. </w:t>
+        <w:t xml:space="preserve">Алгоритам поделе кôда процедуре на базичне блокове укључује проналажење инструкција вођа (енг. </w:t>
       </w:r>
       <w:r>
         <w:rPr>
@@ -8085,21 +8453,7 @@
         <w:rPr>
           <w:lang w:val="sr-Cyrl-RS"/>
         </w:rPr>
-        <w:t xml:space="preserve"> (</w:t>
-      </w:r>
-      <w:proofErr w:type="spellStart"/>
-      <w:r>
-        <w:rPr>
-          <w:lang w:val="sr-Cyrl-RS"/>
-        </w:rPr>
-        <w:t>енг</w:t>
-      </w:r>
-      <w:proofErr w:type="spellEnd"/>
-      <w:r>
-        <w:rPr>
-          <w:lang w:val="sr-Cyrl-RS"/>
-        </w:rPr>
-        <w:t xml:space="preserve">. </w:t>
+        <w:t xml:space="preserve"> (енг. </w:t>
       </w:r>
       <w:r>
         <w:rPr>
@@ -8159,14 +8513,14 @@
           <w:lang w:val="sr-Cyrl-RS"/>
         </w:rPr>
       </w:pPr>
-      <w:bookmarkStart w:id="6" w:name="_Toc40533275"/>
+      <w:bookmarkStart w:id="8" w:name="_Toc44024130"/>
       <w:r>
         <w:rPr>
           <w:lang w:val="sr-Cyrl-RS"/>
         </w:rPr>
         <w:t>Откривање програмских петљи</w:t>
       </w:r>
-      <w:bookmarkEnd w:id="6"/>
+      <w:bookmarkEnd w:id="8"/>
     </w:p>
     <w:p>
       <w:pPr>
@@ -8508,7 +8862,7 @@
           <w:lang w:val="sr-Cyrl-RS"/>
         </w:rPr>
       </w:pPr>
-      <w:bookmarkStart w:id="7" w:name="_Toc40533276"/>
+      <w:bookmarkStart w:id="9" w:name="_Toc44024131"/>
       <w:r>
         <w:rPr>
           <w:highlight w:val="yellow"/>
@@ -8516,7 +8870,7 @@
         </w:rPr>
         <w:t>Одређивање информација о живости</w:t>
       </w:r>
-      <w:bookmarkEnd w:id="7"/>
+      <w:bookmarkEnd w:id="9"/>
     </w:p>
     <w:p>
       <w:pPr>
@@ -9356,7 +9710,7 @@
           <w:lang w:val="sr-Cyrl-RS"/>
         </w:rPr>
       </w:pPr>
-      <w:bookmarkStart w:id="8" w:name="_Toc40533277"/>
+      <w:bookmarkStart w:id="10" w:name="_Toc44024132"/>
       <w:r>
         <w:rPr>
           <w:lang w:val="sr-Cyrl-RS"/>
@@ -9364,7 +9718,7 @@
         <w:lastRenderedPageBreak/>
         <w:t>Оптимизација међукода</w:t>
       </w:r>
-      <w:bookmarkEnd w:id="8"/>
+      <w:bookmarkEnd w:id="10"/>
     </w:p>
     <w:p>
       <w:pPr>
@@ -9464,7 +9818,7 @@
           <w:lang w:val="sr-Cyrl-RS"/>
         </w:rPr>
       </w:pPr>
-      <w:bookmarkStart w:id="9" w:name="_Toc40533278"/>
+      <w:bookmarkStart w:id="11" w:name="_Toc44024133"/>
       <w:r>
         <w:t>Local</w:t>
       </w:r>
@@ -9486,7 +9840,7 @@
       <w:r>
         <w:t>Numbering</w:t>
       </w:r>
-      <w:bookmarkEnd w:id="9"/>
+      <w:bookmarkEnd w:id="11"/>
     </w:p>
     <w:p>
       <w:pPr>
@@ -9599,35 +9953,7 @@
         <w:rPr>
           <w:lang w:val="sr-Cyrl-RS"/>
         </w:rPr>
-        <w:t xml:space="preserve">. Све ово може да се одради у једном пролазу алгоритмом на основу усмерених </w:t>
-      </w:r>
-      <w:proofErr w:type="spellStart"/>
-      <w:r>
-        <w:rPr>
-          <w:lang w:val="sr-Cyrl-RS"/>
-        </w:rPr>
-        <w:t>ацикличних</w:t>
-      </w:r>
-      <w:proofErr w:type="spellEnd"/>
-      <w:r>
-        <w:rPr>
-          <w:lang w:val="sr-Cyrl-RS"/>
-        </w:rPr>
-        <w:t xml:space="preserve"> </w:t>
-      </w:r>
-      <w:proofErr w:type="spellStart"/>
-      <w:r>
-        <w:rPr>
-          <w:lang w:val="sr-Cyrl-RS"/>
-        </w:rPr>
-        <w:t>графова</w:t>
-      </w:r>
-      <w:proofErr w:type="spellEnd"/>
-      <w:r>
-        <w:rPr>
-          <w:lang w:val="sr-Cyrl-RS"/>
-        </w:rPr>
-        <w:t xml:space="preserve"> који следи.</w:t>
+        <w:t>. Све ово може да се одради у једном пролазу алгоритмом на основу усмерених ацикличних графова који следи.</w:t>
       </w:r>
     </w:p>
     <w:p>
@@ -9707,19 +10033,16 @@
           <w:highlight w:val="yellow"/>
           <w:lang w:val="sr-Cyrl-RS"/>
         </w:rPr>
-        <w:t xml:space="preserve"> базични блок. Тада за сваку </w:t>
-      </w:r>
-      <w:proofErr w:type="spellStart"/>
+        <w:t xml:space="preserve"> базични блок. Тада за сваку троадресну наредбу у базичном блоку </w:t>
+      </w:r>
       <w:r>
         <w:rPr>
           <w:i/>
           <w:iCs/>
           <w:highlight w:val="yellow"/>
-          <w:lang w:val="sr-Cyrl-RS"/>
-        </w:rPr>
-        <w:t>троадресну</w:t>
-      </w:r>
-      <w:proofErr w:type="spellEnd"/>
+        </w:rPr>
+        <w:t>B</w:t>
+      </w:r>
       <w:r>
         <w:rPr>
           <w:i/>
@@ -9727,21 +10050,47 @@
           <w:highlight w:val="yellow"/>
           <w:lang w:val="sr-Cyrl-RS"/>
         </w:rPr>
-        <w:t xml:space="preserve"> наредбу у базичном блоку </w:t>
+        <w:t xml:space="preserve"> </w:t>
       </w:r>
       <w:r>
         <w:rPr>
           <w:i/>
           <w:iCs/>
           <w:highlight w:val="yellow"/>
-        </w:rPr>
-        <w:t>B</w:t>
+          <w:lang w:val="sr-Cyrl-RS"/>
+        </w:rPr>
+        <w:t xml:space="preserve">облика </w:t>
       </w:r>
       <w:r>
         <w:rPr>
           <w:i/>
           <w:iCs/>
           <w:highlight w:val="yellow"/>
+        </w:rPr>
+        <w:t>Ti</w:t>
+      </w:r>
+      <w:r>
+        <w:rPr>
+          <w:i/>
+          <w:iCs/>
+          <w:highlight w:val="yellow"/>
+          <w:lang w:val="sr-Cyrl-RS"/>
+        </w:rPr>
+        <w:t xml:space="preserve"> := </w:t>
+      </w:r>
+      <w:r>
+        <w:rPr>
+          <w:i/>
+          <w:iCs/>
+          <w:highlight w:val="yellow"/>
+        </w:rPr>
+        <w:t>Li</w:t>
+      </w:r>
+      <w:r>
+        <w:rPr>
+          <w:i/>
+          <w:iCs/>
+          <w:highlight w:val="yellow"/>
           <w:lang w:val="sr-Cyrl-RS"/>
         </w:rPr>
         <w:t xml:space="preserve"> </w:t>
@@ -9751,56 +10100,9 @@
           <w:i/>
           <w:iCs/>
           <w:highlight w:val="yellow"/>
-          <w:lang w:val="sr-Cyrl-RS"/>
-        </w:rPr>
-        <w:t xml:space="preserve">облика </w:t>
-      </w:r>
-      <w:proofErr w:type="spellStart"/>
-      <w:r>
-        <w:rPr>
-          <w:i/>
-          <w:iCs/>
-          <w:highlight w:val="yellow"/>
-        </w:rPr>
-        <w:t>Ti</w:t>
-      </w:r>
-      <w:proofErr w:type="spellEnd"/>
-      <w:r>
-        <w:rPr>
-          <w:i/>
-          <w:iCs/>
-          <w:highlight w:val="yellow"/>
-          <w:lang w:val="sr-Cyrl-RS"/>
-        </w:rPr>
-        <w:t xml:space="preserve"> := </w:t>
-      </w:r>
-      <w:r>
-        <w:rPr>
-          <w:i/>
-          <w:iCs/>
-          <w:highlight w:val="yellow"/>
-        </w:rPr>
-        <w:t>Li</w:t>
-      </w:r>
-      <w:r>
-        <w:rPr>
-          <w:i/>
-          <w:iCs/>
-          <w:highlight w:val="yellow"/>
-          <w:lang w:val="sr-Cyrl-RS"/>
-        </w:rPr>
-        <w:t xml:space="preserve"> </w:t>
-      </w:r>
-      <w:proofErr w:type="spellStart"/>
-      <w:r>
-        <w:rPr>
-          <w:i/>
-          <w:iCs/>
-          <w:highlight w:val="yellow"/>
         </w:rPr>
         <w:t>Opi</w:t>
       </w:r>
-      <w:proofErr w:type="spellEnd"/>
       <w:r>
         <w:rPr>
           <w:i/>
@@ -9900,19 +10202,16 @@
           <w:highlight w:val="yellow"/>
           <w:lang w:val="sr-Cyrl-RS"/>
         </w:rPr>
-        <w:t xml:space="preserve">ако су и Ли и </w:t>
-      </w:r>
-      <w:proofErr w:type="spellStart"/>
+        <w:t xml:space="preserve">ако су и Ли и Ри константе, тада израчунати </w:t>
+      </w:r>
       <w:r>
         <w:rPr>
           <w:i/>
           <w:iCs/>
           <w:highlight w:val="yellow"/>
-          <w:lang w:val="sr-Cyrl-RS"/>
-        </w:rPr>
-        <w:t>Ри</w:t>
-      </w:r>
-      <w:proofErr w:type="spellEnd"/>
+        </w:rPr>
+        <w:t>Li</w:t>
+      </w:r>
       <w:r>
         <w:rPr>
           <w:i/>
@@ -9920,7 +10219,7 @@
           <w:highlight w:val="yellow"/>
           <w:lang w:val="sr-Cyrl-RS"/>
         </w:rPr>
-        <w:t xml:space="preserve"> константе, тада израчунати </w:t>
+        <w:t xml:space="preserve"> </w:t>
       </w:r>
       <w:r>
         <w:rPr>
@@ -9928,7 +10227,7 @@
           <w:iCs/>
           <w:highlight w:val="yellow"/>
         </w:rPr>
-        <w:t>Li</w:t>
+        <w:t>Opi</w:t>
       </w:r>
       <w:r>
         <w:rPr>
@@ -9939,16 +10238,14 @@
         </w:rPr>
         <w:t xml:space="preserve"> </w:t>
       </w:r>
-      <w:proofErr w:type="spellStart"/>
       <w:r>
         <w:rPr>
           <w:i/>
           <w:iCs/>
           <w:highlight w:val="yellow"/>
         </w:rPr>
-        <w:t>Opi</w:t>
-      </w:r>
-      <w:proofErr w:type="spellEnd"/>
+        <w:t>Ri</w:t>
+      </w:r>
       <w:r>
         <w:rPr>
           <w:i/>
@@ -9956,36 +10253,8 @@
           <w:highlight w:val="yellow"/>
           <w:lang w:val="sr-Cyrl-RS"/>
         </w:rPr>
-        <w:t xml:space="preserve"> </w:t>
-      </w:r>
-      <w:r>
-        <w:rPr>
-          <w:i/>
-          <w:iCs/>
-          <w:highlight w:val="yellow"/>
-        </w:rPr>
-        <w:t>Ri</w:t>
-      </w:r>
-      <w:r>
-        <w:rPr>
-          <w:i/>
-          <w:iCs/>
-          <w:highlight w:val="yellow"/>
-          <w:lang w:val="sr-Cyrl-RS"/>
-        </w:rPr>
-        <w:t xml:space="preserve">, и извршити доделу резултата у Ти, а Ти означити као </w:t>
-      </w:r>
-      <w:proofErr w:type="spellStart"/>
-      <w:r>
-        <w:rPr>
-          <w:i/>
-          <w:iCs/>
-          <w:highlight w:val="yellow"/>
-          <w:lang w:val="sr-Cyrl-RS"/>
-        </w:rPr>
-        <w:t>консатнту</w:t>
-      </w:r>
-      <w:proofErr w:type="spellEnd"/>
+        <w:t>, и извршити доделу резултата у Ти, а Ти означити као консатнту</w:t>
+      </w:r>
     </w:p>
     <w:p>
       <w:pPr>
@@ -10009,27 +10278,7 @@
           <w:highlight w:val="yellow"/>
           <w:lang w:val="sr-Cyrl-RS"/>
         </w:rPr>
-        <w:t xml:space="preserve">ако је Ли Опи </w:t>
-      </w:r>
-      <w:proofErr w:type="spellStart"/>
-      <w:r>
-        <w:rPr>
-          <w:i/>
-          <w:iCs/>
-          <w:highlight w:val="yellow"/>
-          <w:lang w:val="sr-Cyrl-RS"/>
-        </w:rPr>
-        <w:t>Ри</w:t>
-      </w:r>
-      <w:proofErr w:type="spellEnd"/>
-      <w:r>
-        <w:rPr>
-          <w:i/>
-          <w:iCs/>
-          <w:highlight w:val="yellow"/>
-          <w:lang w:val="sr-Cyrl-RS"/>
-        </w:rPr>
-        <w:t xml:space="preserve"> алгебарски идентитет, тада га заменити еквивалентном операцијом или операцијом доделе</w:t>
+        <w:t>ако је Ли Опи Ри алгебарски идентитет, тада га заменити еквивалентном операцијом или операцијом доделе</w:t>
       </w:r>
     </w:p>
     <w:p>
@@ -10054,19 +10303,8 @@
           <w:highlight w:val="yellow"/>
           <w:lang w:val="sr-Cyrl-RS"/>
         </w:rPr>
-        <w:t xml:space="preserve">направити чвор од Опи, Ли, </w:t>
-      </w:r>
-      <w:proofErr w:type="spellStart"/>
-      <w:r>
-        <w:rPr>
-          <w:i/>
-          <w:iCs/>
-          <w:highlight w:val="yellow"/>
-          <w:lang w:val="sr-Cyrl-RS"/>
-        </w:rPr>
-        <w:t>Ри</w:t>
-      </w:r>
-      <w:proofErr w:type="spellEnd"/>
+        <w:t>направити чвор од Опи, Ли, Ри</w:t>
+      </w:r>
     </w:p>
     <w:p>
       <w:pPr>
@@ -10248,7 +10486,7 @@
           <w:lang w:val="sr-Cyrl-RS"/>
         </w:rPr>
       </w:pPr>
-      <w:bookmarkStart w:id="10" w:name="_Toc40533279"/>
+      <w:bookmarkStart w:id="12" w:name="_Toc44024134"/>
       <w:r>
         <w:rPr>
           <w:lang w:val="sr-Cyrl-RS"/>
@@ -10274,7 +10512,7 @@
         </w:rPr>
         <w:t>кôда</w:t>
       </w:r>
-      <w:bookmarkEnd w:id="10"/>
+      <w:bookmarkEnd w:id="12"/>
     </w:p>
     <w:p>
       <w:pPr>
@@ -10649,14 +10887,14 @@
         </w:rPr>
         <w:tab/>
       </w:r>
-      <w:bookmarkStart w:id="11" w:name="_Toc40533280"/>
+      <w:bookmarkStart w:id="13" w:name="_Toc44024135"/>
       <w:r>
         <w:rPr>
           <w:lang w:val="sr-Cyrl-RS"/>
         </w:rPr>
         <w:t>Преамбула</w:t>
       </w:r>
-      <w:bookmarkEnd w:id="11"/>
+      <w:bookmarkEnd w:id="13"/>
     </w:p>
     <w:p>
       <w:pPr>
@@ -10672,22 +10910,18 @@
         <w:tab/>
         <w:t xml:space="preserve">Пре преласка на сам генератор кôда функција потребно је генерисати одређене асемблерске директиве које ће дефинишу функције </w:t>
       </w:r>
-      <w:proofErr w:type="spellStart"/>
       <w:r>
         <w:t>calloc</w:t>
       </w:r>
-      <w:proofErr w:type="spellEnd"/>
       <w:r>
         <w:rPr>
           <w:lang w:val="sr-Cyrl-RS"/>
         </w:rPr>
         <w:t xml:space="preserve">, </w:t>
       </w:r>
-      <w:proofErr w:type="spellStart"/>
       <w:r>
         <w:t>scanf</w:t>
       </w:r>
-      <w:proofErr w:type="spellEnd"/>
       <w:r>
         <w:rPr>
           <w:lang w:val="sr-Cyrl-RS"/>
@@ -10700,11 +10934,9 @@
         </w:rPr>
         <w:t xml:space="preserve">и </w:t>
       </w:r>
-      <w:proofErr w:type="spellStart"/>
       <w:r>
         <w:t>printf</w:t>
       </w:r>
-      <w:proofErr w:type="spellEnd"/>
       <w:r>
         <w:rPr>
           <w:lang w:val="sr-Cyrl-RS"/>
@@ -10899,7 +11131,6 @@
         </w:rPr>
         <w:t>.</w:t>
       </w:r>
-      <w:proofErr w:type="spellStart"/>
       <w:r>
         <w:rPr>
           <w:i/>
@@ -10907,7 +11138,6 @@
         </w:rPr>
         <w:t>bss</w:t>
       </w:r>
-      <w:proofErr w:type="spellEnd"/>
       <w:r>
         <w:rPr>
           <w:lang w:val="sr-Cyrl-RS"/>
@@ -10958,7 +11188,6 @@
         </w:rPr>
         <w:t>.</w:t>
       </w:r>
-      <w:proofErr w:type="spellStart"/>
       <w:r>
         <w:rPr>
           <w:i/>
@@ -10966,7 +11195,6 @@
         </w:rPr>
         <w:t>rodata</w:t>
       </w:r>
-      <w:proofErr w:type="spellEnd"/>
       <w:r>
         <w:rPr>
           <w:lang w:val="sr-Cyrl-RS"/>
@@ -11020,33 +11248,27 @@
         </w:rPr>
         <w:t>скроман скуп уграђених функција (</w:t>
       </w:r>
-      <w:proofErr w:type="spellStart"/>
       <w:r>
         <w:t>ord</w:t>
       </w:r>
-      <w:proofErr w:type="spellEnd"/>
       <w:r>
         <w:rPr>
           <w:lang w:val="sr-Cyrl-RS"/>
         </w:rPr>
         <w:t xml:space="preserve">, </w:t>
       </w:r>
-      <w:proofErr w:type="spellStart"/>
       <w:r>
         <w:t>chr</w:t>
       </w:r>
-      <w:proofErr w:type="spellEnd"/>
       <w:r>
         <w:rPr>
           <w:lang w:val="sr-Cyrl-RS"/>
         </w:rPr>
         <w:t xml:space="preserve">, </w:t>
       </w:r>
-      <w:proofErr w:type="spellStart"/>
       <w:r>
         <w:t>len</w:t>
       </w:r>
-      <w:proofErr w:type="spellEnd"/>
       <w:r>
         <w:rPr>
           <w:lang w:val="sr-Cyrl-RS"/>
@@ -11088,7 +11310,6 @@
         </w:rPr>
         <w:t>.</w:t>
       </w:r>
-      <w:proofErr w:type="spellStart"/>
       <w:r>
         <w:rPr>
           <w:i/>
@@ -11096,7 +11317,6 @@
         </w:rPr>
         <w:t>builtin</w:t>
       </w:r>
-      <w:proofErr w:type="spellEnd"/>
       <w:r>
         <w:rPr>
           <w:lang w:val="sr-Cyrl-RS"/>
@@ -11112,14 +11332,14 @@
           <w:lang w:val="sr-Cyrl-RS"/>
         </w:rPr>
       </w:pPr>
-      <w:bookmarkStart w:id="12" w:name="_Toc40533281"/>
+      <w:bookmarkStart w:id="14" w:name="_Toc44024136"/>
       <w:r>
         <w:rPr>
           <w:lang w:val="sr-Cyrl-RS"/>
         </w:rPr>
         <w:t>Рад са регистрима и променљивама</w:t>
       </w:r>
-      <w:bookmarkEnd w:id="12"/>
+      <w:bookmarkEnd w:id="14"/>
     </w:p>
     <w:p>
       <w:pPr>
@@ -11694,11 +11914,9 @@
         </w:rPr>
         <w:t xml:space="preserve"> се у овој имплементацији не бави било каквим уписом у регистар који враћа, већ је за то задужена функција </w:t>
       </w:r>
-      <w:proofErr w:type="spellStart"/>
       <w:r>
         <w:t>fetchOperand</w:t>
       </w:r>
-      <w:proofErr w:type="spellEnd"/>
       <w:r>
         <w:rPr>
           <w:lang w:val="sr-Cyrl-RS"/>
@@ -11758,14 +11976,14 @@
         </w:rPr>
         <w:tab/>
       </w:r>
-      <w:bookmarkStart w:id="13" w:name="_Toc40533282"/>
+      <w:bookmarkStart w:id="15" w:name="_Toc44024137"/>
       <w:r>
         <w:rPr>
           <w:lang w:val="sr-Cyrl-RS"/>
         </w:rPr>
         <w:t>Табеле за полиморфизам</w:t>
       </w:r>
-      <w:bookmarkEnd w:id="13"/>
+      <w:bookmarkEnd w:id="15"/>
     </w:p>
     <w:p>
       <w:pPr>
@@ -11853,11 +12071,9 @@
         </w:rPr>
         <w:t>.</w:t>
       </w:r>
-      <w:proofErr w:type="spellStart"/>
       <w:r>
         <w:t>rodata</w:t>
       </w:r>
-      <w:proofErr w:type="spellEnd"/>
       <w:r>
         <w:rPr>
           <w:lang w:val="sr-Cyrl-RS"/>
@@ -11951,7 +12167,6 @@
         <w:t>] и [</w:t>
       </w:r>
       <w:hyperlink w:anchor="Boj11" w:history="1">
-        <w:proofErr w:type="spellStart"/>
         <w:r>
           <w:rPr>
             <w:rStyle w:val="Hyperlink"/>
@@ -11960,7 +12175,6 @@
           </w:rPr>
           <w:t>Boj</w:t>
         </w:r>
-        <w:proofErr w:type="spellEnd"/>
         <w:r>
           <w:rPr>
             <w:rStyle w:val="Hyperlink"/>
@@ -11986,14 +12200,14 @@
           <w:lang w:val="sr-Cyrl-RS"/>
         </w:rPr>
       </w:pPr>
-      <w:bookmarkStart w:id="14" w:name="_Toc40533283"/>
+      <w:bookmarkStart w:id="16" w:name="_Toc44024138"/>
       <w:r>
         <w:rPr>
           <w:lang w:val="sr-Cyrl-RS"/>
         </w:rPr>
         <w:t>Мапирање инструкција међујезика</w:t>
       </w:r>
-      <w:bookmarkEnd w:id="14"/>
+      <w:bookmarkEnd w:id="16"/>
     </w:p>
     <w:p>
       <w:pPr>
@@ -12436,11 +12650,9 @@
         </w:rPr>
         <w:t xml:space="preserve">захтева посебну пажњу. И то што захтева позивање функције </w:t>
       </w:r>
-      <w:proofErr w:type="spellStart"/>
       <w:r>
         <w:t>calloc</w:t>
       </w:r>
-      <w:proofErr w:type="spellEnd"/>
       <w:r>
         <w:rPr>
           <w:lang w:val="sr-Cyrl-RS"/>
@@ -12474,11 +12686,9 @@
         </w:rPr>
         <w:t xml:space="preserve"> Овом инструкцијом може да се алоцира простор за низ или за инстанцу класе. Случај низа је једноставан јер је у инструкцији међујезика наведена величина низа и то се једноставно прослеђује </w:t>
       </w:r>
-      <w:proofErr w:type="spellStart"/>
       <w:r>
         <w:t>calloc</w:t>
       </w:r>
-      <w:proofErr w:type="spellEnd"/>
       <w:r>
         <w:rPr>
           <w:lang w:val="sr-Cyrl-RS"/>
@@ -12509,11 +12719,9 @@
         </w:rPr>
         <w:t xml:space="preserve"> На основу типа класе потребно је на адресу враћену функцијом </w:t>
       </w:r>
-      <w:proofErr w:type="spellStart"/>
       <w:r>
         <w:t>calloc</w:t>
       </w:r>
-      <w:proofErr w:type="spellEnd"/>
       <w:r>
         <w:rPr>
           <w:lang w:val="sr-Cyrl-RS"/>
@@ -12595,22 +12803,18 @@
         </w:rPr>
         <w:t>[</w:t>
       </w:r>
-      <w:proofErr w:type="spellStart"/>
       <w:r>
         <w:t>rbx</w:t>
       </w:r>
-      <w:proofErr w:type="spellEnd"/>
       <w:r>
         <w:rPr>
           <w:lang w:val="sr-Cyrl-RS"/>
         </w:rPr>
         <w:t xml:space="preserve"> + 4 * </w:t>
       </w:r>
-      <w:proofErr w:type="spellStart"/>
       <w:r>
         <w:t>rbx</w:t>
       </w:r>
-      <w:proofErr w:type="spellEnd"/>
       <w:r>
         <w:rPr>
           <w:lang w:val="sr-Cyrl-RS"/>
@@ -13017,11 +13221,9 @@
         </w:rPr>
         <w:t xml:space="preserve"> </w:t>
       </w:r>
-      <w:proofErr w:type="spellStart"/>
       <w:r>
         <w:t>scanf</w:t>
       </w:r>
-      <w:proofErr w:type="spellEnd"/>
       <w:r>
         <w:rPr>
           <w:lang w:val="sr-Cyrl-RS"/>
@@ -13034,11 +13236,9 @@
         </w:rPr>
         <w:t xml:space="preserve">и </w:t>
       </w:r>
-      <w:proofErr w:type="spellStart"/>
       <w:r>
         <w:t>printf</w:t>
       </w:r>
-      <w:proofErr w:type="spellEnd"/>
       <w:r>
         <w:rPr>
           <w:lang w:val="sr-Cyrl-RS"/>
@@ -13137,14 +13337,14 @@
           <w:lang w:val="sr-Cyrl-RS"/>
         </w:rPr>
       </w:pPr>
-      <w:bookmarkStart w:id="15" w:name="_Toc40533284"/>
+      <w:bookmarkStart w:id="17" w:name="_Toc44024139"/>
       <w:r>
         <w:rPr>
           <w:lang w:val="sr-Cyrl-RS"/>
         </w:rPr>
         <w:t>Позивање преводиоца</w:t>
       </w:r>
-      <w:bookmarkEnd w:id="15"/>
+      <w:bookmarkEnd w:id="17"/>
     </w:p>
     <w:p>
       <w:pPr>
@@ -13195,25 +13395,21 @@
         </w:rPr>
         <w:t>скрипте “</w:t>
       </w:r>
-      <w:proofErr w:type="spellStart"/>
       <w:r>
         <w:rPr>
           <w:highlight w:val="yellow"/>
         </w:rPr>
         <w:t>mjavac</w:t>
       </w:r>
-      <w:proofErr w:type="spellEnd"/>
       <w:r>
         <w:rPr>
           <w:lang w:val="sr-Cyrl-RS"/>
         </w:rPr>
         <w:t>.</w:t>
       </w:r>
-      <w:proofErr w:type="spellStart"/>
       <w:r>
         <w:t>sh</w:t>
       </w:r>
-      <w:proofErr w:type="spellEnd"/>
       <w:r>
         <w:rPr>
           <w:lang w:val="sr-Cyrl-RS"/>
@@ -13404,11 +13600,9 @@
         </w:rPr>
         <w:t>_</w:t>
       </w:r>
-      <w:proofErr w:type="spellStart"/>
       <w:r>
         <w:t>ast</w:t>
       </w:r>
-      <w:proofErr w:type="spellEnd"/>
       <w:r>
         <w:rPr>
           <w:lang w:val="sr-Cyrl-RS"/>
@@ -13498,11 +13692,9 @@
         </w:rPr>
         <w:t>_</w:t>
       </w:r>
-      <w:proofErr w:type="spellStart"/>
       <w:r>
         <w:t>ir</w:t>
       </w:r>
-      <w:proofErr w:type="spellEnd"/>
       <w:r>
         <w:rPr>
           <w:lang w:val="sr-Cyrl-RS"/>
@@ -13532,15 +13724,7 @@
         </w:rPr>
       </w:pPr>
       <w:r>
-        <w:t>-</w:t>
-      </w:r>
-      <w:proofErr w:type="spellStart"/>
-      <w:r>
-        <w:t>optimize_ir</w:t>
-      </w:r>
-      <w:proofErr w:type="spellEnd"/>
-      <w:r>
-        <w:t xml:space="preserve"> </w:t>
+        <w:t xml:space="preserve">-optimize_ir </w:t>
       </w:r>
       <w:r>
         <w:sym w:font="Wingdings" w:char="F0F3"/>
@@ -13579,11 +13763,9 @@
         </w:rPr>
         <w:t>_</w:t>
       </w:r>
-      <w:proofErr w:type="spellStart"/>
       <w:r>
         <w:t>asm</w:t>
       </w:r>
-      <w:proofErr w:type="spellEnd"/>
       <w:r>
         <w:rPr>
           <w:lang w:val="sr-Cyrl-RS"/>
@@ -13620,25 +13802,21 @@
         </w:rPr>
         <w:t>“</w:t>
       </w:r>
-      <w:proofErr w:type="spellStart"/>
       <w:r>
         <w:rPr>
           <w:highlight w:val="yellow"/>
         </w:rPr>
         <w:t>mjavacr</w:t>
       </w:r>
-      <w:proofErr w:type="spellEnd"/>
       <w:r>
         <w:rPr>
           <w:lang w:val="sr-Cyrl-RS"/>
         </w:rPr>
         <w:t>.</w:t>
       </w:r>
-      <w:proofErr w:type="spellStart"/>
       <w:r>
         <w:t>sh</w:t>
       </w:r>
-      <w:proofErr w:type="spellEnd"/>
       <w:r>
         <w:rPr>
           <w:lang w:val="sr-Cyrl-RS"/>
@@ -13669,11 +13847,8 @@
     <w:p>
       <w:pPr>
         <w:pStyle w:val="Heading1"/>
-        <w:rPr>
-          <w:lang w:val="sr-Cyrl-RS"/>
-        </w:rPr>
-      </w:pPr>
-      <w:bookmarkStart w:id="16" w:name="_Toc40533285"/>
+      </w:pPr>
+      <w:bookmarkStart w:id="18" w:name="_Toc44024140"/>
       <w:r>
         <w:rPr>
           <w:lang w:val="sr-Cyrl-RS"/>
@@ -13681,7 +13856,7 @@
         <w:lastRenderedPageBreak/>
         <w:t>Закључак</w:t>
       </w:r>
-      <w:bookmarkEnd w:id="16"/>
+      <w:bookmarkEnd w:id="18"/>
     </w:p>
     <w:p>
       <w:pPr>
@@ -13984,7 +14159,7 @@
           <w:lang w:val="sr-Cyrl-RS"/>
         </w:rPr>
       </w:pPr>
-      <w:bookmarkStart w:id="17" w:name="_Toc40533286"/>
+      <w:bookmarkStart w:id="19" w:name="_Toc44024141"/>
       <w:r>
         <w:rPr>
           <w:noProof/>
@@ -14047,7 +14222,7 @@
         </w:rPr>
         <w:t>Додатак А – граматика језика и лексичке структуре</w:t>
       </w:r>
-      <w:bookmarkEnd w:id="17"/>
+      <w:bookmarkEnd w:id="19"/>
     </w:p>
     <w:p>
       <w:pPr>
@@ -14135,12 +14310,29 @@
     </w:p>
     <w:p>
       <w:pPr>
+        <w:rPr>
+          <w:rFonts w:eastAsiaTheme="majorEastAsia" w:cstheme="majorBidi"/>
+          <w:b/>
+          <w:sz w:val="32"/>
+          <w:szCs w:val="32"/>
+          <w:lang w:val="sr-Cyrl-RS"/>
+        </w:rPr>
+      </w:pPr>
+      <w:r>
+        <w:rPr>
+          <w:lang w:val="sr-Cyrl-RS"/>
+        </w:rPr>
+        <w:br w:type="page"/>
+      </w:r>
+    </w:p>
+    <w:p>
+      <w:pPr>
         <w:pStyle w:val="Heading1"/>
         <w:rPr>
           <w:lang w:val="sr-Cyrl-RS"/>
         </w:rPr>
       </w:pPr>
-      <w:bookmarkStart w:id="18" w:name="_Toc40533287"/>
+      <w:bookmarkStart w:id="20" w:name="_Toc44024142"/>
       <w:r>
         <w:rPr>
           <w:lang w:val="sr-Cyrl-RS"/>
@@ -14148,7 +14340,7 @@
         <w:lastRenderedPageBreak/>
         <w:t>Литература</w:t>
       </w:r>
-      <w:bookmarkEnd w:id="18"/>
+      <w:bookmarkEnd w:id="20"/>
     </w:p>
     <w:p>
       <w:pPr>
@@ -14166,7 +14358,7 @@
         </w:rPr>
         <w:t>[</w:t>
       </w:r>
-      <w:bookmarkStart w:id="19" w:name="ALSU06"/>
+      <w:bookmarkStart w:id="21" w:name="ALSU06"/>
       <w:r>
         <w:t>ALSU</w:t>
       </w:r>
@@ -14176,7 +14368,7 @@
         </w:rPr>
         <w:t>06</w:t>
       </w:r>
-      <w:bookmarkEnd w:id="19"/>
+      <w:bookmarkEnd w:id="21"/>
       <w:r>
         <w:rPr>
           <w:lang w:val="sr-Cyrl-RS"/>
@@ -14207,11 +14399,9 @@
         </w:rPr>
         <w:t xml:space="preserve">. </w:t>
       </w:r>
-      <w:proofErr w:type="spellStart"/>
       <w:r>
         <w:t>Aho</w:t>
       </w:r>
-      <w:proofErr w:type="spellEnd"/>
       <w:r>
         <w:rPr>
           <w:lang w:val="sr-Cyrl-RS"/>
@@ -14248,11 +14438,9 @@
         </w:rPr>
         <w:t xml:space="preserve">. </w:t>
       </w:r>
-      <w:proofErr w:type="spellStart"/>
       <w:r>
         <w:t>Sethi</w:t>
       </w:r>
-      <w:proofErr w:type="spellEnd"/>
       <w:r>
         <w:rPr>
           <w:lang w:val="sr-Cyrl-RS"/>
@@ -14307,11 +14495,11 @@
       <w:r>
         <w:t>[</w:t>
       </w:r>
-      <w:bookmarkStart w:id="20" w:name="AMD64_1"/>
+      <w:bookmarkStart w:id="22" w:name="AMD64_1"/>
       <w:r>
         <w:t>AMD64_1</w:t>
       </w:r>
-      <w:bookmarkEnd w:id="20"/>
+      <w:bookmarkEnd w:id="22"/>
       <w:r>
         <w:t>]</w:t>
       </w:r>
@@ -14343,11 +14531,11 @@
       <w:r>
         <w:t>[</w:t>
       </w:r>
-      <w:bookmarkStart w:id="21" w:name="App02"/>
+      <w:bookmarkStart w:id="23" w:name="App02"/>
       <w:r>
         <w:t>App02</w:t>
       </w:r>
-      <w:bookmarkEnd w:id="21"/>
+      <w:bookmarkEnd w:id="23"/>
       <w:r>
         <w:t>]</w:t>
       </w:r>
@@ -14389,17 +14577,29 @@
         </w:rPr>
       </w:pPr>
       <w:r>
+        <w:rPr>
+          <w:lang w:val="it-IT"/>
+        </w:rPr>
         <w:t>[</w:t>
       </w:r>
-      <w:bookmarkStart w:id="22" w:name="Avr10"/>
-      <w:r>
+      <w:bookmarkStart w:id="24" w:name="Avr10"/>
+      <w:r>
+        <w:rPr>
+          <w:lang w:val="it-IT"/>
+        </w:rPr>
         <w:t>Avr10</w:t>
       </w:r>
-      <w:bookmarkEnd w:id="22"/>
-      <w:r>
+      <w:bookmarkEnd w:id="24"/>
+      <w:r>
+        <w:rPr>
+          <w:lang w:val="it-IT"/>
+        </w:rPr>
         <w:t>]</w:t>
       </w:r>
       <w:r>
+        <w:rPr>
+          <w:lang w:val="it-IT"/>
+        </w:rPr>
         <w:tab/>
       </w:r>
       <w:r>
@@ -14460,14 +14660,14 @@
         </w:rPr>
         <w:t>[</w:t>
       </w:r>
-      <w:bookmarkStart w:id="23" w:name="Boj11"/>
+      <w:bookmarkStart w:id="25" w:name="Boj11"/>
       <w:r>
         <w:rPr>
           <w:lang w:val="sr-Latn-RS"/>
         </w:rPr>
         <w:t>Boj1</w:t>
       </w:r>
-      <w:bookmarkEnd w:id="23"/>
+      <w:bookmarkEnd w:id="25"/>
       <w:r>
         <w:rPr>
           <w:lang w:val="sr-Latn-RS"/>
@@ -14576,11 +14776,11 @@
       <w:r>
         <w:t>[</w:t>
       </w:r>
-      <w:bookmarkStart w:id="24" w:name="Fog20"/>
+      <w:bookmarkStart w:id="26" w:name="Fog20"/>
       <w:r>
         <w:t>Fog20</w:t>
       </w:r>
-      <w:bookmarkEnd w:id="24"/>
+      <w:bookmarkEnd w:id="26"/>
       <w:r>
         <w:t>]</w:t>
       </w:r>
@@ -14599,23 +14799,7 @@
           <w:i/>
           <w:iCs/>
         </w:rPr>
-        <w:t xml:space="preserve">The microarchitecture of Intel, </w:t>
-      </w:r>
-      <w:proofErr w:type="gramStart"/>
-      <w:r>
-        <w:rPr>
-          <w:i/>
-          <w:iCs/>
-        </w:rPr>
-        <w:t>AMD</w:t>
-      </w:r>
-      <w:proofErr w:type="gramEnd"/>
-      <w:r>
-        <w:rPr>
-          <w:i/>
-          <w:iCs/>
-        </w:rPr>
-        <w:t xml:space="preserve"> and VIA CPUs: An optimization guide for assembly programmers and compiler makers</w:t>
+        <w:t>The microarchitecture of Intel, AMD and VIA CPUs: An optimization guide for assembly programmers and compiler makers</w:t>
       </w:r>
       <w:r>
         <w:rPr>
@@ -14690,7 +14874,7 @@
         </w:rPr>
         <w:t>[</w:t>
       </w:r>
-      <w:bookmarkStart w:id="25" w:name="KCLT12"/>
+      <w:bookmarkStart w:id="27" w:name="KCLT12"/>
       <w:r>
         <w:rPr>
           <w:rStyle w:val="Hyperlink"/>
@@ -14700,7 +14884,7 @@
         </w:rPr>
         <w:t>KCLT12</w:t>
       </w:r>
-      <w:bookmarkEnd w:id="25"/>
+      <w:bookmarkEnd w:id="27"/>
       <w:r>
         <w:rPr>
           <w:rStyle w:val="Hyperlink"/>
@@ -14789,14 +14973,14 @@
         </w:rPr>
         <w:t>[</w:t>
       </w:r>
-      <w:bookmarkStart w:id="26" w:name="LLVM_IR"/>
+      <w:bookmarkStart w:id="28" w:name="LLVM_IR"/>
       <w:r>
         <w:rPr>
           <w:lang w:val="sr-Latn-RS"/>
         </w:rPr>
         <w:t>LLVM_IR</w:t>
       </w:r>
-      <w:bookmarkEnd w:id="26"/>
+      <w:bookmarkEnd w:id="28"/>
       <w:r>
         <w:rPr>
           <w:lang w:val="sr-Latn-RS"/>
@@ -14876,28 +15060,20 @@
         <w:t>C.</w:t>
       </w:r>
       <w:r>
+        <w:t xml:space="preserve"> Leiserson,</w:t>
+      </w:r>
+      <w:r>
+        <w:t xml:space="preserve"> J.</w:t>
+      </w:r>
+      <w:r>
+        <w:t xml:space="preserve"> Shun</w:t>
+      </w:r>
+      <w:r>
+        <w:t>,</w:t>
+      </w:r>
+      <w:r>
         <w:t xml:space="preserve"> </w:t>
       </w:r>
-      <w:proofErr w:type="spellStart"/>
-      <w:r>
-        <w:t>Leiserson</w:t>
-      </w:r>
-      <w:proofErr w:type="spellEnd"/>
-      <w:r>
-        <w:t>,</w:t>
-      </w:r>
-      <w:r>
-        <w:t xml:space="preserve"> J.</w:t>
-      </w:r>
-      <w:r>
-        <w:t xml:space="preserve"> Shun</w:t>
-      </w:r>
-      <w:r>
-        <w:t>,</w:t>
-      </w:r>
-      <w:r>
-        <w:t xml:space="preserve"> </w:t>
-      </w:r>
       <w:r>
         <w:rPr>
           <w:i/>
@@ -14906,13 +15082,8 @@
         <w:t>6.172 Performance Engineering of Software Systems</w:t>
       </w:r>
       <w:r>
-        <w:t xml:space="preserve">. Fall 2018. Massachusetts Institute of Technology: MIT </w:t>
-      </w:r>
-      <w:proofErr w:type="spellStart"/>
-      <w:r>
-        <w:t>OpenCourseWare</w:t>
-      </w:r>
-      <w:proofErr w:type="spellEnd"/>
+        <w:t>. Fall 2018. Massachusetts Institute of Technology: MIT OpenCourseWare</w:t>
+      </w:r>
       <w:r>
         <w:t>.</w:t>
       </w:r>
@@ -14936,13 +15107,8 @@
       </w:r>
       <w:r>
         <w:tab/>
-        <w:t xml:space="preserve">Z. S. </w:t>
-      </w:r>
-      <w:proofErr w:type="spellStart"/>
-      <w:r>
-        <w:t>Raki</w:t>
-      </w:r>
-      <w:proofErr w:type="spellEnd"/>
+        <w:t>Z. S. Raki</w:t>
+      </w:r>
       <w:r>
         <w:rPr>
           <w:lang w:val="sr-Latn-RS"/>

</xml_diff>

<commit_message>
Documentation final mjavac.sh WORKING Lexer output now removed, hence parser generated again IROptimizer no longer outputs variable offset Compiler -ir_optimize removed
</commit_message>
<xml_diff>
--- a/docs/diplomski.docx
+++ b/docs/diplomski.docx
@@ -3541,7 +3541,19 @@
         <w:rPr>
           <w:lang w:val="sr-Cyrl-RS"/>
         </w:rPr>
-        <w:t xml:space="preserve"> Инструкцијски сет рад у </w:t>
+        <w:t xml:space="preserve"> Инструкцијски сет рад</w:t>
+      </w:r>
+      <w:r>
+        <w:rPr>
+          <w:lang w:val="sr-Cyrl-RS"/>
+        </w:rPr>
+        <w:t>и</w:t>
+      </w:r>
+      <w:r>
+        <w:rPr>
+          <w:lang w:val="sr-Cyrl-RS"/>
+        </w:rPr>
+        <w:t xml:space="preserve"> у </w:t>
       </w:r>
       <w:r>
         <w:t>SIMD</w:t>
@@ -3803,7 +3815,43 @@
         <w:rPr>
           <w:lang w:val="sr-Cyrl-RS"/>
         </w:rPr>
-        <w:t xml:space="preserve"> 64-битни виртуелни адресни простор, од којих се тренутно користе нижих 48 бита, што је у данашњим потребама довољно. Остављен је простор за накнадно повећање увођењем коришћења додатних битова. Такође, величина адресе у физичком адресном простору је такође 48-бита. Омогућено је и релативно адресирање подат</w:t>
+        <w:t xml:space="preserve"> 64-битни виртуелни адресни простор, од којих се тренутно користе нижих 48 бита</w:t>
+      </w:r>
+      <w:r>
+        <w:rPr>
+          <w:lang w:val="sr-Cyrl-RS"/>
+        </w:rPr>
+        <w:t xml:space="preserve"> за адресирање</w:t>
+      </w:r>
+      <w:r>
+        <w:rPr>
+          <w:lang w:val="sr-Cyrl-RS"/>
+        </w:rPr>
+        <w:t xml:space="preserve">, </w:t>
+      </w:r>
+      <w:r>
+        <w:rPr>
+          <w:lang w:val="sr-Cyrl-RS"/>
+        </w:rPr>
+        <w:t xml:space="preserve">а </w:t>
+      </w:r>
+      <w:r>
+        <w:rPr>
+          <w:lang w:val="sr-Cyrl-RS"/>
+        </w:rPr>
+        <w:t>што је у данашњим потребама</w:t>
+      </w:r>
+      <w:r>
+        <w:rPr>
+          <w:lang w:val="sr-Cyrl-RS"/>
+        </w:rPr>
+        <w:t xml:space="preserve"> апсолутно</w:t>
+      </w:r>
+      <w:r>
+        <w:rPr>
+          <w:lang w:val="sr-Cyrl-RS"/>
+        </w:rPr>
+        <w:t xml:space="preserve"> довољно. Остављен је простор за накнадно повећање коришћења додатних битова. Такође, величина адресе у физичком адресном простору је такође 48-бита. Омогућено је и релативно адресирање подат</w:t>
       </w:r>
       <w:r>
         <w:rPr>
@@ -3842,7 +3890,52 @@
         <w:rPr>
           <w:lang w:val="sr-Cyrl-RS"/>
         </w:rPr>
-        <w:t xml:space="preserve">, што побољшава ефикасност позиционо независног кода, а </w:t>
+        <w:t>, што побољшава ефикасност позиционо независног кода</w:t>
+      </w:r>
+      <w:r>
+        <w:rPr>
+          <w:lang w:val="sr-Cyrl-RS"/>
+        </w:rPr>
+        <w:t xml:space="preserve"> (</w:t>
+      </w:r>
+      <w:r>
+        <w:rPr>
+          <w:lang w:val="sr-Cyrl-RS"/>
+        </w:rPr>
+        <w:t xml:space="preserve">енгл. </w:t>
+      </w:r>
+      <w:r>
+        <w:t>position</w:t>
+      </w:r>
+      <w:r>
+        <w:rPr>
+          <w:lang w:val="sr-Cyrl-RS"/>
+        </w:rPr>
+        <w:t xml:space="preserve"> </w:t>
+      </w:r>
+      <w:r>
+        <w:t>independent</w:t>
+      </w:r>
+      <w:r>
+        <w:rPr>
+          <w:lang w:val="sr-Cyrl-RS"/>
+        </w:rPr>
+        <w:t xml:space="preserve"> </w:t>
+      </w:r>
+      <w:r>
+        <w:t>code</w:t>
+      </w:r>
+      <w:r>
+        <w:rPr>
+          <w:lang w:val="sr-Cyrl-RS"/>
+        </w:rPr>
+        <w:t>)</w:t>
+      </w:r>
+      <w:r>
+        <w:rPr>
+          <w:lang w:val="sr-Cyrl-RS"/>
+        </w:rPr>
+        <w:t xml:space="preserve">, а </w:t>
       </w:r>
       <w:r>
         <w:rPr>
@@ -3875,7 +3968,19 @@
           <w:lang w:val="sr-Cyrl-RS"/>
         </w:rPr>
         <w:tab/>
-        <w:t>Што се тиче инструкцијског сета, мнемоници су двоадресног формата, где је леви операнд и имплицитни дестинациони операнд. Постоје инструкције које врше проширивање података у регистру његовим знаком на већу ширину</w:t>
+        <w:t xml:space="preserve">Што се тиче </w:t>
+      </w:r>
+      <w:r>
+        <w:rPr>
+          <w:lang w:val="sr-Cyrl-RS"/>
+        </w:rPr>
+        <w:t>асемблера архитектуре</w:t>
+      </w:r>
+      <w:r>
+        <w:rPr>
+          <w:lang w:val="sr-Cyrl-RS"/>
+        </w:rPr>
+        <w:t>, мнемоници су двоадресног формата, где је леви операнд и имплицитни дестинациони операнд. Постоје инструкције које врше проширивање података у регистру његовим знаком на већу ширину</w:t>
       </w:r>
       <w:r>
         <w:rPr>
@@ -3919,6 +4024,18 @@
         </w:rPr>
         <w:t>алгоритма, те су процесори врло богати инструкцијама доступним програмеру, одн. преводиоцу, а који је често уско грло при експлоатисању оваквих могућности.</w:t>
       </w:r>
+      <w:r>
+        <w:rPr>
+          <w:lang w:val="sr-Cyrl-RS"/>
+        </w:rPr>
+        <w:t xml:space="preserve"> Модерни процесори чак имају хардверски имплементиран генератор случајних бројева који може да се користи у криптографији.</w:t>
+      </w:r>
+      <w:r>
+        <w:rPr>
+          <w:lang w:val="sr-Cyrl-RS"/>
+        </w:rPr>
+        <w:t xml:space="preserve"> </w:t>
+      </w:r>
     </w:p>
     <w:p>
       <w:pPr>
@@ -3937,7 +4054,40 @@
         <w:rPr>
           <w:lang w:val="sr-Cyrl-RS"/>
         </w:rPr>
-        <w:t>Постоји више сигурносних режима – привилегија у којима процесор може да се налази у зависности какав кôд се извршава. Стек може пуно да деградира перформансе, те се препоручује поравнање на 64-бита, а што је неопходно</w:t>
+        <w:t xml:space="preserve">Постоји више сигурносних режима – привилегија у којима процесор може да се налази у зависности какав кôд се извршава. </w:t>
+      </w:r>
+      <w:r>
+        <w:rPr>
+          <w:lang w:val="sr-Cyrl-RS"/>
+        </w:rPr>
+        <w:t xml:space="preserve">Појединачни прстен (енгл. </w:t>
+      </w:r>
+      <w:r>
+        <w:t>ring</w:t>
+      </w:r>
+      <w:r>
+        <w:rPr>
+          <w:lang w:val="sr-Cyrl-RS"/>
+        </w:rPr>
+        <w:t xml:space="preserve">) </w:t>
+      </w:r>
+      <w:r>
+        <w:rPr>
+          <w:lang w:val="sr-Cyrl-RS"/>
+        </w:rPr>
+        <w:t xml:space="preserve">представља поменути ниво привилегије. </w:t>
+      </w:r>
+      <w:r>
+        <w:rPr>
+          <w:lang w:val="sr-Cyrl-RS"/>
+        </w:rPr>
+        <w:t>Често је подржана виртуелизација на нивоу хардвера. Процесорски с</w:t>
+      </w:r>
+      <w:r>
+        <w:rPr>
+          <w:lang w:val="sr-Cyrl-RS"/>
+        </w:rPr>
+        <w:t>тек може пуно да деградира перформансе, те се препоручује поравнање на 64-бита, а што је неопходно</w:t>
       </w:r>
       <w:r>
         <w:rPr>
@@ -3991,7 +4141,19 @@
         <w:rPr>
           <w:lang w:val="sr-Cyrl-RS"/>
         </w:rPr>
-        <w:t xml:space="preserve"> Регистар показивача стека указује на последњи додати података, а стек расте ка нижим меморијским адресама.</w:t>
+        <w:t xml:space="preserve"> Регистар показивача стека указује на последњи додати података, а стек расте </w:t>
+      </w:r>
+      <w:r>
+        <w:rPr>
+          <w:lang w:val="sr-Cyrl-RS"/>
+        </w:rPr>
+        <w:t xml:space="preserve">од виших </w:t>
+      </w:r>
+      <w:r>
+        <w:rPr>
+          <w:lang w:val="sr-Cyrl-RS"/>
+        </w:rPr>
+        <w:t>ка нижим меморијским адресама.</w:t>
       </w:r>
     </w:p>
     <w:p>
@@ -4006,7 +4168,19 @@
           <w:lang w:val="sr-Cyrl-RS"/>
         </w:rPr>
         <w:tab/>
-        <w:t>Аритметика са покретним зарезом је подржана са осам регистара (</w:t>
+        <w:t xml:space="preserve">Аритметика са покретним зарезом је подржана </w:t>
+      </w:r>
+      <w:r>
+        <w:rPr>
+          <w:lang w:val="sr-Cyrl-RS"/>
+        </w:rPr>
+        <w:t xml:space="preserve">и уграђена унутар процесора, и то </w:t>
+      </w:r>
+      <w:r>
+        <w:rPr>
+          <w:lang w:val="sr-Cyrl-RS"/>
+        </w:rPr>
+        <w:t>са осам регистара (</w:t>
       </w:r>
       <w:r>
         <w:t>FPR</w:t>
@@ -4030,7 +4204,13 @@
         <w:rPr>
           <w:lang w:val="sr-Cyrl-RS"/>
         </w:rPr>
-        <w:t xml:space="preserve">, и подржан је рад у 32-битној, 64-битној прецизности, као и у проширеној 80-битној прецизности која услед тога што није подржана од већина преводилаца доступна програмеру само у асемблеру. </w:t>
+        <w:t>. П</w:t>
+      </w:r>
+      <w:r>
+        <w:rPr>
+          <w:lang w:val="sr-Cyrl-RS"/>
+        </w:rPr>
+        <w:t xml:space="preserve">одржан је рад у 32-битној, 64-битној прецизности, као и у проширеној 80-битној прецизности која услед тога што није подржана од већина преводилаца доступна програмеру само у асемблеру. </w:t>
       </w:r>
       <w:r>
         <w:t>BCD</w:t>
@@ -4039,7 +4219,13 @@
         <w:rPr>
           <w:lang w:val="sr-Cyrl-RS"/>
         </w:rPr>
-        <w:t xml:space="preserve"> аритметика је подржана такође. </w:t>
+        <w:t xml:space="preserve"> аритметика је подржана такође</w:t>
+      </w:r>
+      <w:r>
+        <w:rPr>
+          <w:lang w:val="sr-Cyrl-RS"/>
+        </w:rPr>
+        <w:t xml:space="preserve"> хардверски подржана.</w:t>
       </w:r>
     </w:p>
     <w:p>
@@ -4134,16 +4320,16 @@
           <w:lang w:val="sl-SI"/>
         </w:rPr>
         <w:drawing>
-          <wp:anchor distT="0" distB="0" distL="114300" distR="114300" simplePos="0" relativeHeight="251658240" behindDoc="0" locked="0" layoutInCell="1" allowOverlap="1" wp14:anchorId="7996BDE1" wp14:editId="5654E490">
+          <wp:anchor distT="0" distB="0" distL="114300" distR="114300" simplePos="0" relativeHeight="251658240" behindDoc="0" locked="0" layoutInCell="1" allowOverlap="1" wp14:anchorId="7996BDE1" wp14:editId="5C07CAD4">
             <wp:simplePos x="0" y="0"/>
             <wp:positionH relativeFrom="margin">
               <wp:align>right</wp:align>
             </wp:positionH>
             <wp:positionV relativeFrom="paragraph">
-              <wp:posOffset>763905</wp:posOffset>
+              <wp:posOffset>68732</wp:posOffset>
             </wp:positionV>
-            <wp:extent cx="2719070" cy="1280160"/>
-            <wp:effectExtent l="0" t="0" r="5080" b="0"/>
+            <wp:extent cx="2811780" cy="1323340"/>
+            <wp:effectExtent l="0" t="0" r="7620" b="0"/>
             <wp:wrapSquare wrapText="bothSides"/>
             <wp:docPr id="1" name="Picture 1"/>
             <wp:cNvGraphicFramePr>
@@ -4174,7 +4360,7 @@
                   <pic:spPr bwMode="auto">
                     <a:xfrm>
                       <a:off x="0" y="0"/>
-                      <a:ext cx="2719070" cy="1280160"/>
+                      <a:ext cx="2811780" cy="1323340"/>
                     </a:xfrm>
                     <a:prstGeom prst="rect">
                       <a:avLst/>
@@ -4249,13 +4435,55 @@
         <w:rPr>
           <w:lang w:val="sr-Cyrl-RS"/>
         </w:rPr>
-        <w:t xml:space="preserve"> потребно је најпре извршити њихову конверзију </w:t>
-      </w:r>
-      <w:r>
-        <w:rPr>
-          <w:lang w:val="sr-Cyrl-RS"/>
-        </w:rPr>
-        <w:t xml:space="preserve">парсирање израза и добијање </w:t>
+        <w:t xml:space="preserve"> потребно је најпре извршити њихову конверзију</w:t>
+      </w:r>
+      <w:r>
+        <w:rPr>
+          <w:lang w:val="sr-Cyrl-RS"/>
+        </w:rPr>
+        <w:t xml:space="preserve"> у погодан облик</w:t>
+      </w:r>
+      <w:r>
+        <w:rPr>
+          <w:lang w:val="sr-Cyrl-RS"/>
+        </w:rPr>
+        <w:t xml:space="preserve"> </w:t>
+      </w:r>
+      <w:r>
+        <w:rPr>
+          <w:lang w:val="sr-Cyrl-RS"/>
+        </w:rPr>
+        <w:t>парсирање</w:t>
+      </w:r>
+      <w:r>
+        <w:rPr>
+          <w:lang w:val="sr-Cyrl-RS"/>
+        </w:rPr>
+        <w:t>м</w:t>
+      </w:r>
+      <w:r>
+        <w:rPr>
+          <w:lang w:val="sr-Cyrl-RS"/>
+        </w:rPr>
+        <w:t xml:space="preserve"> израза и добијање</w:t>
+      </w:r>
+      <w:r>
+        <w:rPr>
+          <w:lang w:val="sr-Cyrl-RS"/>
+        </w:rPr>
+        <w:t>м</w:t>
+      </w:r>
+      <w:r>
+        <w:rPr>
+          <w:lang w:val="sr-Cyrl-RS"/>
+        </w:rPr>
+        <w:t xml:space="preserve"> апстрактног</w:t>
+      </w:r>
+      <w:r>
+        <w:rPr>
+          <w:lang w:val="sr-Cyrl-RS"/>
+        </w:rPr>
+        <w:t xml:space="preserve"> </w:t>
       </w:r>
       <w:r>
         <w:rPr>
@@ -4267,7 +4495,19 @@
         <w:rPr>
           <w:lang w:val="sr-Cyrl-RS"/>
         </w:rPr>
-        <w:t>, а онда и конверзију стабла у облик</w:t>
+        <w:t>, а онда и конверзиј</w:t>
+      </w:r>
+      <w:r>
+        <w:rPr>
+          <w:lang w:val="sr-Cyrl-RS"/>
+        </w:rPr>
+        <w:t>ом</w:t>
+      </w:r>
+      <w:r>
+        <w:rPr>
+          <w:lang w:val="sr-Cyrl-RS"/>
+        </w:rPr>
+        <w:t xml:space="preserve"> стабла у облик</w:t>
       </w:r>
       <w:r>
         <w:rPr>
@@ -4309,7 +4549,19 @@
         <w:rPr>
           <w:lang w:val="sr-Cyrl-RS"/>
         </w:rPr>
-        <w:t xml:space="preserve">(енг. </w:t>
+        <w:t>(ен</w:t>
+      </w:r>
+      <w:r>
+        <w:rPr>
+          <w:lang w:val="sr-Cyrl-RS"/>
+        </w:rPr>
+        <w:t>гл</w:t>
+      </w:r>
+      <w:r>
+        <w:rPr>
+          <w:lang w:val="sr-Cyrl-RS"/>
+        </w:rPr>
+        <w:t xml:space="preserve">. </w:t>
       </w:r>
       <w:r>
         <w:t>directed</w:t>
@@ -4345,25 +4597,97 @@
         <w:rPr>
           <w:lang w:val="sr-Cyrl-RS"/>
         </w:rPr>
-        <w:t xml:space="preserve">). Разлог за ово јесте да се неки подизрази који су заједнички за </w:t>
-      </w:r>
-      <w:r>
-        <w:rPr>
-          <w:lang w:val="sr-Cyrl-RS"/>
-        </w:rPr>
-        <w:t xml:space="preserve">аритметички </w:t>
-      </w:r>
-      <w:r>
-        <w:rPr>
-          <w:lang w:val="sr-Cyrl-RS"/>
-        </w:rPr>
-        <w:t>израз који се обрађује не би рачунали више пута</w:t>
-      </w:r>
-      <w:r>
-        <w:rPr>
-          <w:lang w:val="sr-Cyrl-RS"/>
-        </w:rPr>
-        <w:t xml:space="preserve"> (у доњем примеру </w:t>
+        <w:t xml:space="preserve">). </w:t>
+      </w:r>
+      <w:r>
+        <w:rPr>
+          <w:lang w:val="sr-Cyrl-RS"/>
+        </w:rPr>
+        <w:t xml:space="preserve"> </w:t>
+      </w:r>
+      <w:r>
+        <w:rPr>
+          <w:lang w:val="sr-Cyrl-RS"/>
+        </w:rPr>
+        <w:t xml:space="preserve">Разлог за ово јесте да </w:t>
+      </w:r>
+      <w:r>
+        <w:rPr>
+          <w:lang w:val="sr-Cyrl-RS"/>
+        </w:rPr>
+        <w:t>се</w:t>
+      </w:r>
+      <w:r>
+        <w:rPr>
+          <w:lang w:val="sr-Cyrl-RS"/>
+        </w:rPr>
+        <w:t xml:space="preserve"> неки подизрази који су заједнички </w:t>
+      </w:r>
+      <w:r>
+        <w:rPr>
+          <w:lang w:val="sr-Cyrl-RS"/>
+        </w:rPr>
+        <w:t>на нивоу</w:t>
+      </w:r>
+      <w:r>
+        <w:rPr>
+          <w:lang w:val="sr-Cyrl-RS"/>
+        </w:rPr>
+        <w:t xml:space="preserve"> </w:t>
+      </w:r>
+      <w:r>
+        <w:rPr>
+          <w:lang w:val="sr-Cyrl-RS"/>
+        </w:rPr>
+        <w:t>аритметичк</w:t>
+      </w:r>
+      <w:r>
+        <w:rPr>
+          <w:lang w:val="sr-Cyrl-RS"/>
+        </w:rPr>
+        <w:t>ог</w:t>
+      </w:r>
+      <w:r>
+        <w:rPr>
+          <w:lang w:val="sr-Cyrl-RS"/>
+        </w:rPr>
+        <w:t xml:space="preserve"> </w:t>
+      </w:r>
+      <w:r>
+        <w:rPr>
+          <w:lang w:val="sr-Cyrl-RS"/>
+        </w:rPr>
+        <w:t>израз</w:t>
+      </w:r>
+      <w:r>
+        <w:rPr>
+          <w:lang w:val="sr-Cyrl-RS"/>
+        </w:rPr>
+        <w:t>а</w:t>
+      </w:r>
+      <w:r>
+        <w:rPr>
+          <w:lang w:val="sr-Cyrl-RS"/>
+        </w:rPr>
+        <w:t xml:space="preserve"> који се обрађује не би рачунали више пута</w:t>
+      </w:r>
+      <w:r>
+        <w:rPr>
+          <w:lang w:val="sr-Cyrl-RS"/>
+        </w:rPr>
+        <w:t xml:space="preserve"> (у </w:t>
+      </w:r>
+      <w:r>
+        <w:rPr>
+          <w:lang w:val="sr-Cyrl-RS"/>
+        </w:rPr>
+        <w:t>десном</w:t>
+      </w:r>
+      <w:r>
+        <w:rPr>
+          <w:lang w:val="sr-Cyrl-RS"/>
+        </w:rPr>
+        <w:t xml:space="preserve"> примеру </w:t>
       </w:r>
       <m:oMath>
         <m:r>
@@ -4409,20 +4733,49 @@
         <w:rPr>
           <w:lang w:val="sr-Cyrl-RS"/>
         </w:rPr>
-        <w:t>, а тај међурезултат сачуван на некој меморијској локацији или регистру</w:t>
-      </w:r>
-      <w:r>
-        <w:rPr>
-          <w:lang w:val="sr-Cyrl-RS"/>
-        </w:rPr>
-        <w:t>. На слици испод је дата представа помоћу синтаксног стабла и усмереног ацикличног графа.</w:t>
-      </w:r>
-      <w:r>
-        <w:rPr>
-          <w:sz w:val="24"/>
-          <w:lang w:val="sl-SI"/>
-        </w:rPr>
-        <w:t xml:space="preserve"> </w:t>
+        <w:t>м</w:t>
+      </w:r>
+      <w:r>
+        <w:rPr>
+          <w:lang w:val="sr-Cyrl-RS"/>
+        </w:rPr>
+        <w:t>. Тај</w:t>
+      </w:r>
+      <w:r>
+        <w:rPr>
+          <w:lang w:val="sr-Cyrl-RS"/>
+        </w:rPr>
+        <w:t xml:space="preserve"> међурезултат </w:t>
+      </w:r>
+      <w:r>
+        <w:rPr>
+          <w:lang w:val="sr-Cyrl-RS"/>
+        </w:rPr>
+        <w:t xml:space="preserve">се </w:t>
+      </w:r>
+      <w:r>
+        <w:rPr>
+          <w:lang w:val="sr-Cyrl-RS"/>
+        </w:rPr>
+        <w:t xml:space="preserve">сачува на некој меморијској локацији или </w:t>
+      </w:r>
+      <w:r>
+        <w:rPr>
+          <w:lang w:val="sr-Cyrl-RS"/>
+        </w:rPr>
+        <w:t xml:space="preserve">у </w:t>
+      </w:r>
+      <w:r>
+        <w:rPr>
+          <w:lang w:val="sr-Cyrl-RS"/>
+        </w:rPr>
+        <w:t>регистру</w:t>
+      </w:r>
+      <w:r>
+        <w:rPr>
+          <w:lang w:val="sr-Cyrl-RS"/>
+        </w:rPr>
+        <w:t xml:space="preserve">. </w:t>
       </w:r>
     </w:p>
     <w:p>
@@ -4439,13 +4792,13 @@
           <w:lang w:val="sl-SI"/>
         </w:rPr>
         <w:drawing>
-          <wp:anchor distT="0" distB="0" distL="114300" distR="114300" simplePos="0" relativeHeight="251659264" behindDoc="0" locked="0" layoutInCell="1" allowOverlap="1" wp14:anchorId="308BA6F0" wp14:editId="65D05E89">
+          <wp:anchor distT="0" distB="0" distL="114300" distR="114300" simplePos="0" relativeHeight="251659264" behindDoc="0" locked="0" layoutInCell="1" allowOverlap="1" wp14:anchorId="308BA6F0" wp14:editId="548BFF55">
             <wp:simplePos x="0" y="0"/>
             <wp:positionH relativeFrom="margin">
               <wp:align>right</wp:align>
             </wp:positionH>
             <wp:positionV relativeFrom="paragraph">
-              <wp:posOffset>0</wp:posOffset>
+              <wp:posOffset>635</wp:posOffset>
             </wp:positionV>
             <wp:extent cx="3359785" cy="1570355"/>
             <wp:effectExtent l="0" t="0" r="0" b="0"/>
@@ -4554,7 +4907,13 @@
         <w:rPr>
           <w:lang w:val="sr-Cyrl-RS"/>
         </w:rPr>
-        <w:t xml:space="preserve">јер је операција претраге </w:t>
+        <w:t>зато што</w:t>
+      </w:r>
+      <w:r>
+        <w:rPr>
+          <w:lang w:val="sr-Cyrl-RS"/>
+        </w:rPr>
+        <w:t xml:space="preserve"> је операција претраге </w:t>
       </w:r>
       <w:r>
         <w:rPr>
@@ -4795,7 +5154,13 @@
         <w:rPr>
           <w:lang w:val="sr-Cyrl-RS"/>
         </w:rPr>
-        <w:t xml:space="preserve"> Алгоритам за конструкцију графа се може пронаћи у </w:t>
+        <w:t xml:space="preserve"> Алгоритам за конструкцију графа </w:t>
+      </w:r>
+      <w:r>
+        <w:rPr>
+          <w:lang w:val="sr-Cyrl-RS"/>
+        </w:rPr>
+        <w:t xml:space="preserve">је детаљно описан у </w:t>
       </w:r>
       <w:r>
         <w:rPr>
@@ -4931,7 +5296,43 @@
           <w:lang w:val="sr-Cyrl-RS"/>
         </w:rPr>
         <w:tab/>
-        <w:t xml:space="preserve">Једна од најбитнијих одлука приликом дизајна компајлера јесте избор инструкцијског сета међујезика. Такав језик мора да буде довољно близак циљном језику превођења, а </w:t>
+        <w:t xml:space="preserve">Једна од најбитнијих одлука приликом </w:t>
+      </w:r>
+      <w:r>
+        <w:rPr>
+          <w:lang w:val="sr-Cyrl-RS"/>
+        </w:rPr>
+        <w:t>прављења</w:t>
+      </w:r>
+      <w:r>
+        <w:rPr>
+          <w:lang w:val="sr-Cyrl-RS"/>
+        </w:rPr>
+        <w:t xml:space="preserve"> </w:t>
+      </w:r>
+      <w:r>
+        <w:rPr>
+          <w:lang w:val="sr-Cyrl-RS"/>
+        </w:rPr>
+        <w:t xml:space="preserve">програмских преводилаца </w:t>
+      </w:r>
+      <w:r>
+        <w:rPr>
+          <w:lang w:val="sr-Cyrl-RS"/>
+        </w:rPr>
+        <w:t xml:space="preserve">јесте </w:t>
+      </w:r>
+      <w:r>
+        <w:rPr>
+          <w:lang w:val="sr-Cyrl-RS"/>
+        </w:rPr>
+        <w:t>пројектовање</w:t>
+      </w:r>
+      <w:r>
+        <w:rPr>
+          <w:lang w:val="sr-Cyrl-RS"/>
+        </w:rPr>
+        <w:t xml:space="preserve"> инструкцијског сета међујезика. Такав језик мора да буде довољно близак циљном језику превођења, а </w:t>
       </w:r>
       <w:r>
         <w:rPr>
@@ -4964,13 +5365,16 @@
         <w:t xml:space="preserve"> који омогућава пресликавање свих конструката стандардне </w:t>
       </w:r>
       <w:r>
-        <w:t>MikroJava</w:t>
-      </w:r>
-      <w:r>
-        <w:rPr>
-          <w:lang w:val="sr-Cyrl-RS"/>
-        </w:rPr>
-        <w:t xml:space="preserve">-е на </w:t>
+        <w:rPr>
+          <w:lang w:val="sr-Cyrl-RS"/>
+        </w:rPr>
+        <w:t>МикроЈаве</w:t>
+      </w:r>
+      <w:r>
+        <w:rPr>
+          <w:lang w:val="sr-Cyrl-RS"/>
+        </w:rPr>
+        <w:t xml:space="preserve"> на </w:t>
       </w:r>
       <w:r>
         <w:t>x</w:t>
@@ -8540,34 +8944,25 @@
         <w:rPr>
           <w:lang w:val="sr-Cyrl-RS"/>
         </w:rPr>
-        <w:t xml:space="preserve">Оптимизатор кôда може у више пролаза међукôда да изврши </w:t>
-      </w:r>
-      <w:r>
-        <w:rPr>
-          <w:lang w:val="sr-Cyrl-RS"/>
-        </w:rPr>
-        <w:t xml:space="preserve">жељене </w:t>
-      </w:r>
-      <w:r>
-        <w:rPr>
-          <w:lang w:val="sr-Cyrl-RS"/>
-        </w:rPr>
-        <w:t>оптимизације.</w:t>
-      </w:r>
-    </w:p>
-    <w:p>
-      <w:pPr>
-        <w:ind w:firstLine="720"/>
-        <w:jc w:val="both"/>
-        <w:rPr>
-          <w:lang w:val="sr-Cyrl-RS"/>
-        </w:rPr>
-      </w:pPr>
-      <w:r>
-        <w:rPr>
-          <w:lang w:val="sr-Cyrl-RS"/>
-        </w:rPr>
-        <w:t>У циљу олакшања процеса оптимизације потребно је увести појам базичног блока који се дефинише као секвенца инструкција за које важе следеће чињенице:</w:t>
+        <w:t xml:space="preserve">У </w:t>
+      </w:r>
+      <w:r>
+        <w:rPr>
+          <w:lang w:val="sr-Cyrl-RS"/>
+        </w:rPr>
+        <w:t xml:space="preserve">циљу олакшања процеса оптимизације </w:t>
+      </w:r>
+      <w:r>
+        <w:rPr>
+          <w:lang w:val="sr-Cyrl-RS"/>
+        </w:rPr>
+        <w:t xml:space="preserve">и генерисања кôда </w:t>
+      </w:r>
+      <w:r>
+        <w:rPr>
+          <w:lang w:val="sr-Cyrl-RS"/>
+        </w:rPr>
+        <w:t>потребно је увести појам базичног блока који се дефинише као секвенца инструкција за које важе следеће чињенице:</w:t>
       </w:r>
     </w:p>
     <w:p>
@@ -8783,14 +9178,12 @@
         <w:pStyle w:val="Heading2"/>
         <w:ind w:firstLine="720"/>
         <w:rPr>
-          <w:highlight w:val="yellow"/>
           <w:lang w:val="sr-Cyrl-RS"/>
         </w:rPr>
       </w:pPr>
       <w:bookmarkStart w:id="8" w:name="_Toc44250800"/>
       <w:r>
         <w:rPr>
-          <w:highlight w:val="yellow"/>
           <w:lang w:val="sr-Cyrl-RS"/>
         </w:rPr>
         <w:t>Одређивање информација о живости</w:t>
@@ -9080,12 +9473,28 @@
     </w:p>
     <w:p>
       <w:pPr>
+        <w:rPr>
+          <w:i/>
+          <w:iCs/>
+          <w:lang w:val="sr-Cyrl-RS"/>
+        </w:rPr>
+      </w:pPr>
+      <w:r>
+        <w:rPr>
+          <w:i/>
+          <w:iCs/>
+          <w:lang w:val="sr-Cyrl-RS"/>
+        </w:rPr>
+        <w:br w:type="page"/>
+      </w:r>
+    </w:p>
+    <w:p>
+      <w:pPr>
         <w:ind w:firstLine="720"/>
         <w:jc w:val="both"/>
         <w:rPr>
           <w:b/>
           <w:bCs/>
-          <w:highlight w:val="yellow"/>
           <w:u w:val="single"/>
           <w:lang w:val="sr-Cyrl-RS"/>
         </w:rPr>
@@ -9094,22 +9503,11 @@
         <w:rPr>
           <w:b/>
           <w:bCs/>
-          <w:highlight w:val="yellow"/>
           <w:u w:val="single"/>
           <w:lang w:val="sr-Cyrl-RS"/>
         </w:rPr>
         <w:lastRenderedPageBreak/>
-        <w:t xml:space="preserve">Алгоритам </w:t>
-      </w:r>
-      <w:r>
-        <w:rPr>
-          <w:b/>
-          <w:bCs/>
-          <w:highlight w:val="yellow"/>
-          <w:u w:val="single"/>
-          <w:lang w:val="sr-Cyrl-RS"/>
-        </w:rPr>
-        <w:t>1:</w:t>
+        <w:t>Алгоритам 1:</w:t>
       </w:r>
     </w:p>
     <w:p>
@@ -9119,7 +9517,6 @@
         <w:rPr>
           <w:i/>
           <w:iCs/>
-          <w:highlight w:val="yellow"/>
           <w:lang w:val="sr-Cyrl-RS"/>
         </w:rPr>
       </w:pPr>
@@ -9127,7 +9524,6 @@
         <w:rPr>
           <w:i/>
           <w:iCs/>
-          <w:highlight w:val="yellow"/>
           <w:lang w:val="sr-Cyrl-RS"/>
         </w:rPr>
         <w:t xml:space="preserve">Нека је </w:t>
@@ -9136,7 +9532,6 @@
         <m:r>
           <w:rPr>
             <w:rFonts w:ascii="Cambria Math" w:hAnsi="Cambria Math"/>
-            <w:highlight w:val="yellow"/>
           </w:rPr>
           <m:t>B</m:t>
         </m:r>
@@ -9145,16 +9540,30 @@
         <w:rPr>
           <w:i/>
           <w:iCs/>
-          <w:highlight w:val="yellow"/>
-          <w:lang w:val="sr-Cyrl-RS"/>
-        </w:rPr>
-        <w:t xml:space="preserve"> базични блок троадресних наредби, и нека су све непривремене променљиве унутар базичног блока означене као живе, а привремене као мртве. </w:t>
+          <w:lang w:val="sr-Cyrl-RS"/>
+        </w:rPr>
+        <w:t xml:space="preserve"> базични блок троадресних наредби, и нека су све непривремене променљиве унутар базичног блока </w:t>
       </w:r>
       <w:r>
         <w:rPr>
           <w:i/>
           <w:iCs/>
-          <w:highlight w:val="yellow"/>
+          <w:lang w:val="sr-Cyrl-RS"/>
+        </w:rPr>
+        <w:t xml:space="preserve">иницијално </w:t>
+      </w:r>
+      <w:r>
+        <w:rPr>
+          <w:i/>
+          <w:iCs/>
+          <w:lang w:val="sr-Cyrl-RS"/>
+        </w:rPr>
+        <w:t xml:space="preserve">означене као живе, а привремене као мртве. </w:t>
+      </w:r>
+      <w:r>
+        <w:rPr>
+          <w:i/>
+          <w:iCs/>
           <w:lang w:val="sr-Cyrl-RS"/>
         </w:rPr>
         <w:t xml:space="preserve">Крећући се од последње ка првој наредби </w:t>
@@ -9163,14 +9572,12 @@
         <m:r>
           <w:rPr>
             <w:rFonts w:ascii="Cambria Math" w:hAnsi="Cambria Math"/>
-            <w:highlight w:val="yellow"/>
           </w:rPr>
           <m:t>i</m:t>
         </m:r>
         <m:r>
           <w:rPr>
             <w:rFonts w:ascii="Cambria Math" w:hAnsi="Cambria Math"/>
-            <w:highlight w:val="yellow"/>
             <w:lang w:val="sr-Cyrl-RS"/>
           </w:rPr>
           <m:t xml:space="preserve">: </m:t>
@@ -9178,14 +9585,12 @@
         <m:r>
           <w:rPr>
             <w:rFonts w:ascii="Cambria Math" w:hAnsi="Cambria Math"/>
-            <w:highlight w:val="yellow"/>
           </w:rPr>
           <m:t>x</m:t>
         </m:r>
         <m:r>
           <w:rPr>
             <w:rFonts w:ascii="Cambria Math" w:hAnsi="Cambria Math"/>
-            <w:highlight w:val="yellow"/>
             <w:lang w:val="sr-Cyrl-RS"/>
           </w:rPr>
           <m:t>=</m:t>
@@ -9193,14 +9598,12 @@
         <m:r>
           <w:rPr>
             <w:rFonts w:ascii="Cambria Math" w:hAnsi="Cambria Math"/>
-            <w:highlight w:val="yellow"/>
           </w:rPr>
           <m:t>y</m:t>
         </m:r>
         <m:r>
           <w:rPr>
             <w:rFonts w:ascii="Cambria Math" w:hAnsi="Cambria Math"/>
-            <w:highlight w:val="yellow"/>
             <w:lang w:val="sr-Cyrl-RS"/>
           </w:rPr>
           <m:t>+</m:t>
@@ -9208,7 +9611,6 @@
         <m:r>
           <w:rPr>
             <w:rFonts w:ascii="Cambria Math" w:hAnsi="Cambria Math"/>
-            <w:highlight w:val="yellow"/>
           </w:rPr>
           <m:t>z</m:t>
         </m:r>
@@ -9217,7 +9619,6 @@
         <w:rPr>
           <w:i/>
           <w:iCs/>
-          <w:highlight w:val="yellow"/>
           <w:lang w:val="sr-Cyrl-RS"/>
         </w:rPr>
         <w:t xml:space="preserve"> у базичном блоку </w:t>
@@ -9226,7 +9627,6 @@
         <w:rPr>
           <w:i/>
           <w:iCs/>
-          <w:highlight w:val="yellow"/>
         </w:rPr>
         <w:t>B</w:t>
       </w:r>
@@ -9234,7 +9634,6 @@
         <w:rPr>
           <w:i/>
           <w:iCs/>
-          <w:highlight w:val="yellow"/>
           <w:lang w:val="sr-Cyrl-RS"/>
         </w:rPr>
         <w:t>, урадити:</w:t>
@@ -9251,7 +9650,6 @@
         <w:rPr>
           <w:i/>
           <w:iCs/>
-          <w:highlight w:val="yellow"/>
           <w:lang w:val="sr-Cyrl-RS"/>
         </w:rPr>
       </w:pPr>
@@ -9259,7 +9657,6 @@
         <w:rPr>
           <w:i/>
           <w:iCs/>
-          <w:highlight w:val="yellow"/>
           <w:lang w:val="sr-Cyrl-RS"/>
         </w:rPr>
         <w:t xml:space="preserve">доделити наредби </w:t>
@@ -9268,7 +9665,6 @@
         <m:r>
           <w:rPr>
             <w:rFonts w:ascii="Cambria Math" w:hAnsi="Cambria Math"/>
-            <w:highlight w:val="yellow"/>
           </w:rPr>
           <m:t>i</m:t>
         </m:r>
@@ -9277,7 +9673,6 @@
         <w:rPr>
           <w:i/>
           <w:iCs/>
-          <w:highlight w:val="yellow"/>
           <w:lang w:val="sr-Cyrl-RS"/>
         </w:rPr>
         <w:t xml:space="preserve"> информације о живости из претходне итерације,</w:t>
@@ -9294,7 +9689,6 @@
         <w:rPr>
           <w:i/>
           <w:iCs/>
-          <w:highlight w:val="yellow"/>
           <w:lang w:val="sr-Cyrl-RS"/>
         </w:rPr>
       </w:pPr>
@@ -9302,7 +9696,6 @@
         <w:rPr>
           <w:i/>
           <w:iCs/>
-          <w:highlight w:val="yellow"/>
           <w:lang w:val="sr-Cyrl-RS"/>
         </w:rPr>
         <w:t xml:space="preserve">поставити да променљива </w:t>
@@ -9311,14 +9704,12 @@
         <m:r>
           <w:rPr>
             <w:rFonts w:ascii="Cambria Math" w:hAnsi="Cambria Math"/>
-            <w:highlight w:val="yellow"/>
           </w:rPr>
           <m:t>x</m:t>
         </m:r>
         <m:r>
           <w:rPr>
             <w:rFonts w:ascii="Cambria Math" w:hAnsi="Cambria Math"/>
-            <w:highlight w:val="yellow"/>
             <w:lang w:val="sr-Cyrl-RS"/>
           </w:rPr>
           <m:t xml:space="preserve"> </m:t>
@@ -9328,7 +9719,6 @@
         <w:rPr>
           <w:i/>
           <w:iCs/>
-          <w:highlight w:val="yellow"/>
           <w:lang w:val="sr-Cyrl-RS"/>
         </w:rPr>
         <w:t>није жива</w:t>
@@ -9337,7 +9727,6 @@
         <w:rPr>
           <w:i/>
           <w:iCs/>
-          <w:highlight w:val="yellow"/>
           <w:lang w:val="sr-Cyrl-RS"/>
         </w:rPr>
         <w:t xml:space="preserve"> и да нема слеће коришћење</w:t>
@@ -9346,7 +9735,6 @@
         <w:rPr>
           <w:i/>
           <w:iCs/>
-          <w:highlight w:val="yellow"/>
           <w:lang w:val="sr-Cyrl-RS"/>
         </w:rPr>
         <w:t>,</w:t>
@@ -9363,7 +9751,6 @@
         <w:rPr>
           <w:i/>
           <w:iCs/>
-          <w:highlight w:val="yellow"/>
           <w:lang w:val="sr-Cyrl-RS"/>
         </w:rPr>
       </w:pPr>
@@ -9371,7 +9758,6 @@
         <w:rPr>
           <w:i/>
           <w:iCs/>
-          <w:highlight w:val="yellow"/>
           <w:lang w:val="sr-Cyrl-RS"/>
         </w:rPr>
         <w:t xml:space="preserve">поставити да су променљиве </w:t>
@@ -9380,7 +9766,6 @@
         <m:r>
           <w:rPr>
             <w:rFonts w:ascii="Cambria Math" w:hAnsi="Cambria Math"/>
-            <w:highlight w:val="yellow"/>
           </w:rPr>
           <m:t>y</m:t>
         </m:r>
@@ -9389,7 +9774,6 @@
         <w:rPr>
           <w:i/>
           <w:iCs/>
-          <w:highlight w:val="yellow"/>
           <w:lang w:val="sr-Cyrl-RS"/>
         </w:rPr>
         <w:t xml:space="preserve"> и </w:t>
@@ -9398,7 +9782,6 @@
         <m:r>
           <w:rPr>
             <w:rFonts w:ascii="Cambria Math" w:hAnsi="Cambria Math"/>
-            <w:highlight w:val="yellow"/>
           </w:rPr>
           <m:t>z</m:t>
         </m:r>
@@ -9407,7 +9790,6 @@
         <w:rPr>
           <w:i/>
           <w:iCs/>
-          <w:highlight w:val="yellow"/>
           <w:lang w:val="sr-Cyrl-RS"/>
         </w:rPr>
         <w:t xml:space="preserve"> живе, и да је следеће њихово коришћење у </w:t>
@@ -9416,7 +9798,6 @@
         <m:r>
           <w:rPr>
             <w:rFonts w:ascii="Cambria Math" w:hAnsi="Cambria Math"/>
-            <w:highlight w:val="yellow"/>
           </w:rPr>
           <m:t>i</m:t>
         </m:r>
@@ -9425,7 +9806,6 @@
         <w:rPr>
           <w:i/>
           <w:iCs/>
-          <w:highlight w:val="yellow"/>
           <w:lang w:val="sr-Cyrl-RS"/>
         </w:rPr>
         <w:t>.</w:t>
@@ -9441,7 +9821,6 @@
       </w:pPr>
       <w:r>
         <w:rPr>
-          <w:highlight w:val="yellow"/>
           <w:lang w:val="sr-Cyrl-RS"/>
         </w:rPr>
         <w:t xml:space="preserve">Процедура је иста и за троадресне наредбе које су облика </w:t>
@@ -9450,14 +9829,12 @@
         <m:r>
           <w:rPr>
             <w:rFonts w:ascii="Cambria Math" w:hAnsi="Cambria Math"/>
-            <w:highlight w:val="yellow"/>
           </w:rPr>
           <m:t>x</m:t>
         </m:r>
         <m:r>
           <w:rPr>
             <w:rFonts w:ascii="Cambria Math" w:hAnsi="Cambria Math"/>
-            <w:highlight w:val="yellow"/>
             <w:lang w:val="sr-Cyrl-RS"/>
           </w:rPr>
           <m:t>=+</m:t>
@@ -9465,14 +9842,12 @@
         <m:r>
           <w:rPr>
             <w:rFonts w:ascii="Cambria Math" w:hAnsi="Cambria Math"/>
-            <w:highlight w:val="yellow"/>
           </w:rPr>
           <m:t>y</m:t>
         </m:r>
       </m:oMath>
       <w:r>
         <w:rPr>
-          <w:highlight w:val="yellow"/>
           <w:lang w:val="sr-Cyrl-RS"/>
         </w:rPr>
         <w:t xml:space="preserve"> и </w:t>
@@ -9481,14 +9856,12 @@
         <m:r>
           <w:rPr>
             <w:rFonts w:ascii="Cambria Math" w:hAnsi="Cambria Math"/>
-            <w:highlight w:val="yellow"/>
           </w:rPr>
           <m:t>x</m:t>
         </m:r>
         <m:r>
           <w:rPr>
             <w:rFonts w:ascii="Cambria Math" w:hAnsi="Cambria Math"/>
-            <w:highlight w:val="yellow"/>
             <w:lang w:val="sr-Cyrl-RS"/>
           </w:rPr>
           <m:t>=</m:t>
@@ -9496,58 +9869,26 @@
         <m:r>
           <w:rPr>
             <w:rFonts w:ascii="Cambria Math" w:hAnsi="Cambria Math"/>
-            <w:highlight w:val="yellow"/>
           </w:rPr>
           <m:t>y</m:t>
         </m:r>
       </m:oMath>
       <w:r>
         <w:rPr>
-          <w:highlight w:val="yellow"/>
-          <w:lang w:val="sr-Cyrl-RS"/>
-        </w:rPr>
-        <w:t xml:space="preserve">, а кораци </w:t>
-      </w:r>
-      <w:r>
-        <w:rPr>
-          <w:highlight w:val="yellow"/>
-          <w:lang w:val="sr-Cyrl-RS"/>
-        </w:rPr>
-        <w:t>(2)</w:t>
-      </w:r>
-      <w:r>
-        <w:rPr>
-          <w:highlight w:val="yellow"/>
-          <w:lang w:val="sr-Cyrl-RS"/>
-        </w:rPr>
-        <w:t xml:space="preserve"> и </w:t>
-      </w:r>
-      <w:r>
-        <w:rPr>
-          <w:highlight w:val="yellow"/>
-          <w:lang w:val="sr-Cyrl-RS"/>
-        </w:rPr>
-        <w:t>(3)</w:t>
-      </w:r>
-      <w:r>
-        <w:rPr>
-          <w:highlight w:val="yellow"/>
-          <w:lang w:val="sr-Cyrl-RS"/>
-        </w:rPr>
-        <w:t xml:space="preserve"> није могуће заменити јер </w:t>
+          <w:lang w:val="sr-Cyrl-RS"/>
+        </w:rPr>
+        <w:t xml:space="preserve">, а кораци (2) и (3) није могуће заменити јер </w:t>
       </w:r>
       <m:oMath>
         <m:r>
           <w:rPr>
             <w:rFonts w:ascii="Cambria Math" w:hAnsi="Cambria Math"/>
-            <w:highlight w:val="yellow"/>
           </w:rPr>
           <m:t>x</m:t>
         </m:r>
       </m:oMath>
       <w:r>
         <w:rPr>
-          <w:highlight w:val="yellow"/>
           <w:lang w:val="sr-Cyrl-RS"/>
         </w:rPr>
         <w:t xml:space="preserve"> може бити </w:t>
@@ -9556,60 +9897,71 @@
         <m:r>
           <w:rPr>
             <w:rFonts w:ascii="Cambria Math" w:hAnsi="Cambria Math"/>
-            <w:highlight w:val="yellow"/>
           </w:rPr>
           <m:t>y</m:t>
         </m:r>
       </m:oMath>
       <w:r>
         <w:rPr>
-          <w:highlight w:val="yellow"/>
-          <w:lang w:val="sr-Cyrl-RS"/>
-        </w:rPr>
-        <w:t xml:space="preserve"> </w:t>
-      </w:r>
-      <w:r>
-        <w:rPr>
-          <w:highlight w:val="yellow"/>
-          <w:lang w:val="sr-Cyrl-RS"/>
-        </w:rPr>
-        <w:t xml:space="preserve">или </w:t>
+          <w:lang w:val="sr-Cyrl-RS"/>
+        </w:rPr>
+        <w:t xml:space="preserve"> или </w:t>
       </w:r>
       <m:oMath>
         <m:r>
           <w:rPr>
             <w:rFonts w:ascii="Cambria Math" w:hAnsi="Cambria Math"/>
-            <w:highlight w:val="yellow"/>
           </w:rPr>
           <m:t>z</m:t>
         </m:r>
       </m:oMath>
       <w:r>
         <w:rPr>
-          <w:highlight w:val="yellow"/>
-          <w:lang w:val="sr-Cyrl-RS"/>
-        </w:rPr>
-        <w:t xml:space="preserve">. </w:t>
-      </w:r>
-      <w:r>
-        <w:rPr>
-          <w:highlight w:val="yellow"/>
-          <w:lang w:val="sr-Cyrl-RS"/>
-        </w:rPr>
-        <w:t>Такође, п</w:t>
-      </w:r>
-      <w:r>
-        <w:rPr>
-          <w:highlight w:val="yellow"/>
-          <w:lang w:val="sr-Cyrl-RS"/>
-        </w:rPr>
-        <w:t>отребно је напоменути да оптимизација елиминације мртвог кôда није исто што и одређивање живости.</w:t>
-      </w:r>
-      <w:r>
-        <w:rPr>
-          <w:lang w:val="sr-Cyrl-RS"/>
-        </w:rPr>
-        <w:t xml:space="preserve"> </w:t>
+          <w:lang w:val="sr-Cyrl-RS"/>
+        </w:rPr>
+        <w:t>. Такође, п</w:t>
+      </w:r>
+      <w:r>
+        <w:rPr>
+          <w:lang w:val="sr-Cyrl-RS"/>
+        </w:rPr>
+        <w:t xml:space="preserve">отребно је напоменути да </w:t>
+      </w:r>
+      <w:r>
+        <w:rPr>
+          <w:lang w:val="sr-Cyrl-RS"/>
+        </w:rPr>
+        <w:t xml:space="preserve">преводилачка </w:t>
+      </w:r>
+      <w:r>
+        <w:rPr>
+          <w:lang w:val="sr-Cyrl-RS"/>
+        </w:rPr>
+        <w:t xml:space="preserve">оптимизација </w:t>
+      </w:r>
+      <w:r>
+        <w:rPr>
+          <w:lang w:val="sr-Cyrl-RS"/>
+        </w:rPr>
+        <w:t xml:space="preserve">која ради </w:t>
+      </w:r>
+      <w:r>
+        <w:rPr>
+          <w:lang w:val="sr-Cyrl-RS"/>
+        </w:rPr>
+        <w:t>елиминациј</w:t>
+      </w:r>
+      <w:r>
+        <w:rPr>
+          <w:lang w:val="sr-Cyrl-RS"/>
+        </w:rPr>
+        <w:t xml:space="preserve">у </w:t>
+      </w:r>
+      <w:r>
+        <w:rPr>
+          <w:lang w:val="sr-Cyrl-RS"/>
+        </w:rPr>
+        <w:t>мртвог кôда није исто што и одређивање живости.</w:t>
       </w:r>
     </w:p>
     <w:p>
@@ -9676,39 +10028,15 @@
           <w:lang w:val="sr-Cyrl-RS"/>
         </w:rPr>
         <w:tab/>
-        <w:t xml:space="preserve">Ограничења наметнута генератору кôда циљне машине јесу врло стриктна. Циљни програм мора да задржи семантику изворног програма и да буде строго ефикасан и у виду перформанси, и у погледу заузећа ресурса машине. </w:t>
-      </w:r>
-      <w:r>
-        <w:rPr>
-          <w:highlight w:val="yellow"/>
-          <w:lang w:val="sr-Cyrl-RS"/>
-        </w:rPr>
-        <w:t>Проблем алокације ресурса представља НП</w:t>
-      </w:r>
-      <w:r>
-        <w:rPr>
-          <w:highlight w:val="yellow"/>
-          <w:lang w:val="sr-Cyrl-RS"/>
-        </w:rPr>
-        <w:t xml:space="preserve">-комплетан </w:t>
-      </w:r>
-      <w:r>
-        <w:rPr>
-          <w:highlight w:val="yellow"/>
-          <w:lang w:val="sr-Cyrl-RS"/>
-        </w:rPr>
-        <w:t>проблем,</w:t>
-      </w:r>
-      <w:r>
-        <w:rPr>
-          <w:highlight w:val="yellow"/>
-          <w:lang w:val="sr-Cyrl-RS"/>
-        </w:rPr>
-        <w:t xml:space="preserve"> који је експоненцијалне сложености,</w:t>
-      </w:r>
-      <w:r>
-        <w:rPr>
-          <w:highlight w:val="yellow"/>
+      </w:r>
+      <w:r>
+        <w:rPr>
+          <w:lang w:val="sr-Cyrl-RS"/>
+        </w:rPr>
+        <w:t>Ограничења наметнута генератору кôда циљне машине јесу врло стриктна. Циљни програм мора да задржи семантику изворног програма и да буде строго ефикасан и у виду перформанси, и у погледу заузећа ресурса машине. Проблем алокације ресурса представља НП-комплетан проблем,</w:t>
+      </w:r>
+      <w:r>
+        <w:rPr>
           <w:lang w:val="sr-Cyrl-RS"/>
         </w:rPr>
         <w:t xml:space="preserve"> </w:t>
@@ -9717,7 +10045,43 @@
         <w:rPr>
           <w:lang w:val="sr-Cyrl-RS"/>
         </w:rPr>
-        <w:t xml:space="preserve">те стога данашњи компајлери примењују разне хеуристике које генеришу добар, али не </w:t>
+        <w:t xml:space="preserve">тј. </w:t>
+      </w:r>
+      <w:r>
+        <w:rPr>
+          <w:lang w:val="sr-Cyrl-RS"/>
+        </w:rPr>
+        <w:t xml:space="preserve">експоненцијалне </w:t>
+      </w:r>
+      <w:r>
+        <w:rPr>
+          <w:lang w:val="sr-Cyrl-RS"/>
+        </w:rPr>
+        <w:t xml:space="preserve">је </w:t>
+      </w:r>
+      <w:r>
+        <w:rPr>
+          <w:lang w:val="sr-Cyrl-RS"/>
+        </w:rPr>
+        <w:t>сложености</w:t>
+      </w:r>
+      <w:r>
+        <w:rPr>
+          <w:lang w:val="sr-Cyrl-RS"/>
+        </w:rPr>
+        <w:t>. Стога</w:t>
+      </w:r>
+      <w:r>
+        <w:rPr>
+          <w:lang w:val="sr-Cyrl-RS"/>
+        </w:rPr>
+        <w:t xml:space="preserve"> данашњи</w:t>
+      </w:r>
+      <w:r>
+        <w:rPr>
+          <w:lang w:val="sr-Cyrl-RS"/>
+        </w:rPr>
+        <w:t xml:space="preserve"> компајлери примењују разне хеуристике које генеришу добар, али не </w:t>
       </w:r>
       <w:r>
         <w:rPr>
@@ -9754,6 +10118,12 @@
           <w:lang w:val="sr-Cyrl-RS"/>
         </w:rPr>
         <w:t xml:space="preserve"> технике се примењују пар деценија уназад и врло добро су усавршене </w:t>
+      </w:r>
+      <w:r>
+        <w:rPr>
+          <w:lang w:val="sr-Cyrl-RS"/>
+        </w:rPr>
+        <w:t xml:space="preserve">по </w:t>
       </w:r>
       <w:r>
         <w:rPr>
@@ -9820,22 +10190,121 @@
         <w:t xml:space="preserve">Како је циљни инструкцијски сет </w:t>
       </w:r>
       <w:r>
+        <w:t>x</w:t>
+      </w:r>
+      <w:r>
+        <w:rPr>
+          <w:lang w:val="sr-Cyrl-RS"/>
+        </w:rPr>
+        <w:t>86-64</w:t>
+      </w:r>
+      <w:r>
+        <w:rPr>
+          <w:lang w:val="sr-Cyrl-RS"/>
+        </w:rPr>
+        <w:t xml:space="preserve">, постоје две конвенције позивања које су примењене у пракси, и то </w:t>
+      </w:r>
+      <w:r>
+        <w:t>Microsoft</w:t>
+      </w:r>
+      <w:r>
+        <w:rPr>
+          <w:lang w:val="sr-Cyrl-RS"/>
+        </w:rPr>
+        <w:t xml:space="preserve"> </w:t>
+      </w:r>
+      <w:r>
+        <w:t>x</w:t>
+      </w:r>
+      <w:r>
+        <w:rPr>
+          <w:lang w:val="sr-Cyrl-RS"/>
+        </w:rPr>
+        <w:t xml:space="preserve">64 </w:t>
+      </w:r>
+      <w:r>
+        <w:t>Calling</w:t>
+      </w:r>
+      <w:r>
+        <w:rPr>
+          <w:lang w:val="sr-Cyrl-RS"/>
+        </w:rPr>
+        <w:t xml:space="preserve"> </w:t>
+      </w:r>
+      <w:r>
+        <w:t>Convention</w:t>
+      </w:r>
+      <w:r>
+        <w:rPr>
+          <w:lang w:val="sr-Cyrl-RS"/>
+        </w:rPr>
+        <w:t xml:space="preserve"> </w:t>
+      </w:r>
+      <w:r>
+        <w:rPr>
+          <w:lang w:val="sr-Cyrl-RS"/>
+        </w:rPr>
+        <w:t xml:space="preserve">и </w:t>
+      </w:r>
+      <w:r>
+        <w:t>System</w:t>
+      </w:r>
+      <w:r>
+        <w:rPr>
+          <w:lang w:val="sr-Cyrl-RS"/>
+        </w:rPr>
+        <w:t xml:space="preserve"> </w:t>
+      </w:r>
+      <w:r>
+        <w:t>V</w:t>
+      </w:r>
+      <w:r>
+        <w:rPr>
+          <w:lang w:val="sr-Cyrl-RS"/>
+        </w:rPr>
+        <w:t xml:space="preserve"> </w:t>
+      </w:r>
+      <w:r>
         <w:t>AMD</w:t>
       </w:r>
       <w:r>
         <w:rPr>
           <w:lang w:val="sr-Cyrl-RS"/>
         </w:rPr>
-        <w:t>64</w:t>
-      </w:r>
-      <w:r>
-        <w:rPr>
-          <w:lang w:val="sr-Cyrl-RS"/>
-        </w:rPr>
-        <w:t xml:space="preserve">, постоје две конвенције позивања које су примењене у пракси, и то </w:t>
-      </w:r>
-      <w:r>
-        <w:t>Microsoft</w:t>
+        <w:t xml:space="preserve">64 </w:t>
+      </w:r>
+      <w:r>
+        <w:t>ABI</w:t>
+      </w:r>
+      <w:r>
+        <w:rPr>
+          <w:lang w:val="sr-Cyrl-RS"/>
+        </w:rPr>
+        <w:t xml:space="preserve">. </w:t>
+      </w:r>
+      <w:r>
+        <w:rPr>
+          <w:lang w:val="sr-Cyrl-RS"/>
+        </w:rPr>
+        <w:t>Пошто</w:t>
+      </w:r>
+      <w:r>
+        <w:rPr>
+          <w:lang w:val="sr-Cyrl-RS"/>
+        </w:rPr>
+        <w:t xml:space="preserve"> је циљани оперативни систем овог рада </w:t>
+      </w:r>
+      <w:r>
+        <w:t>Unix</w:t>
+      </w:r>
+      <w:r>
+        <w:rPr>
+          <w:lang w:val="sr-Cyrl-RS"/>
+        </w:rPr>
+        <w:t xml:space="preserve">, биће примењена </w:t>
+      </w:r>
+      <w:r>
+        <w:t>System</w:t>
       </w:r>
       <w:r>
         <w:rPr>
@@ -9844,7 +10313,16 @@
         <w:t xml:space="preserve"> </w:t>
       </w:r>
       <w:r>
-        <w:t>x</w:t>
+        <w:t>V</w:t>
+      </w:r>
+      <w:r>
+        <w:rPr>
+          <w:lang w:val="sr-Cyrl-RS"/>
+        </w:rPr>
+        <w:t xml:space="preserve"> </w:t>
+      </w:r>
+      <w:r>
+        <w:t>AMD</w:t>
       </w:r>
       <w:r>
         <w:rPr>
@@ -9853,7 +10331,40 @@
         <w:t xml:space="preserve">64 </w:t>
       </w:r>
       <w:r>
-        <w:t>Calling</w:t>
+        <w:t>ABI</w:t>
+      </w:r>
+      <w:r>
+        <w:rPr>
+          <w:lang w:val="sr-Cyrl-RS"/>
+        </w:rPr>
+        <w:t xml:space="preserve"> конвенција позивања.</w:t>
+      </w:r>
+      <w:r>
+        <w:rPr>
+          <w:lang w:val="sr-Cyrl-RS"/>
+        </w:rPr>
+        <w:t xml:space="preserve"> Такође, асемблерски кôд се генерише по </w:t>
+      </w:r>
+      <w:r>
+        <w:t>Intel</w:t>
+      </w:r>
+      <w:r>
+        <w:rPr>
+          <w:lang w:val="sr-Cyrl-RS"/>
+        </w:rPr>
+        <w:t xml:space="preserve"> синтакси, која је релативно читљивију у односу на </w:t>
+      </w:r>
+      <w:r>
+        <w:t>AT</w:t>
+      </w:r>
+      <w:r>
+        <w:rPr>
+          <w:lang w:val="sr-Cyrl-RS"/>
+        </w:rPr>
+        <w:t>&amp;</w:t>
+      </w:r>
+      <w:r>
+        <w:t>T</w:t>
       </w:r>
       <w:r>
         <w:rPr>
@@ -9862,7 +10373,19 @@
         <w:t xml:space="preserve"> </w:t>
       </w:r>
       <w:r>
-        <w:t>Convention</w:t>
+        <w:rPr>
+          <w:lang w:val="sr-Cyrl-RS"/>
+        </w:rPr>
+        <w:t xml:space="preserve">синтаксу. Коришћени преводилац за генерисани асемблерски кôд је </w:t>
+      </w:r>
+      <w:r>
+        <w:t>GNU</w:t>
+      </w:r>
+      <w:r>
+        <w:rPr>
+          <w:lang w:val="sr-Cyrl-RS"/>
+        </w:rPr>
+        <w:t xml:space="preserve"> асемблер.</w:t>
       </w:r>
       <w:r>
         <w:rPr>
@@ -9870,6 +10393,73 @@
         </w:rPr>
         <w:t xml:space="preserve"> </w:t>
       </w:r>
+    </w:p>
+    <w:p>
+      <w:pPr>
+        <w:pStyle w:val="Heading2"/>
+        <w:rPr>
+          <w:lang w:val="sr-Cyrl-RS"/>
+        </w:rPr>
+      </w:pPr>
+      <w:r>
+        <w:rPr>
+          <w:lang w:val="sr-Cyrl-RS"/>
+        </w:rPr>
+        <w:tab/>
+      </w:r>
+      <w:bookmarkStart w:id="10" w:name="_Toc44250802"/>
+      <w:r>
+        <w:rPr>
+          <w:lang w:val="sr-Cyrl-RS"/>
+        </w:rPr>
+        <w:t>Преамбула</w:t>
+      </w:r>
+      <w:bookmarkEnd w:id="10"/>
+    </w:p>
+    <w:p>
+      <w:pPr>
+        <w:jc w:val="both"/>
+        <w:rPr>
+          <w:lang w:val="sr-Cyrl-RS"/>
+        </w:rPr>
+      </w:pPr>
+      <w:r>
+        <w:rPr>
+          <w:lang w:val="sr-Cyrl-RS"/>
+        </w:rPr>
+        <w:tab/>
+        <w:t>Пре преласка на сам генератор кôда функција потребно је генерисати одређене асемблерске директиве које ће</w:t>
+      </w:r>
+      <w:r>
+        <w:rPr>
+          <w:lang w:val="sr-Cyrl-RS"/>
+        </w:rPr>
+        <w:t xml:space="preserve"> да</w:t>
+      </w:r>
+      <w:r>
+        <w:rPr>
+          <w:lang w:val="sr-Cyrl-RS"/>
+        </w:rPr>
+        <w:t xml:space="preserve"> дефинишу функције </w:t>
+      </w:r>
+      <w:r>
+        <w:t>calloc</w:t>
+      </w:r>
+      <w:r>
+        <w:rPr>
+          <w:lang w:val="sr-Cyrl-RS"/>
+        </w:rPr>
+        <w:t xml:space="preserve">, </w:t>
+      </w:r>
+      <w:r>
+        <w:t>scanf</w:t>
+      </w:r>
+      <w:r>
+        <w:rPr>
+          <w:lang w:val="sr-Cyrl-RS"/>
+        </w:rPr>
+        <w:t xml:space="preserve"> </w:t>
+      </w:r>
       <w:r>
         <w:rPr>
           <w:lang w:val="sr-Cyrl-RS"/>
@@ -9877,7 +10467,73 @@
         <w:t xml:space="preserve">и </w:t>
       </w:r>
       <w:r>
-        <w:t>System</w:t>
+        <w:t>printf</w:t>
+      </w:r>
+      <w:r>
+        <w:rPr>
+          <w:lang w:val="sr-Cyrl-RS"/>
+        </w:rPr>
+        <w:t xml:space="preserve"> као </w:t>
+      </w:r>
+      <w:r>
+        <w:rPr>
+          <w:lang w:val="sr-Cyrl-RS"/>
+        </w:rPr>
+        <w:t>симболе</w:t>
+      </w:r>
+      <w:r>
+        <w:rPr>
+          <w:lang w:val="sr-Cyrl-RS"/>
+        </w:rPr>
+        <w:t xml:space="preserve"> са спољним повезивањем (енгл. </w:t>
+      </w:r>
+      <w:r>
+        <w:t>extern</w:t>
+      </w:r>
+      <w:r>
+        <w:rPr>
+          <w:lang w:val="sr-Cyrl-RS"/>
+        </w:rPr>
+        <w:t>)</w:t>
+      </w:r>
+      <w:r>
+        <w:rPr>
+          <w:lang w:val="sr-Cyrl-RS"/>
+        </w:rPr>
+        <w:t>,</w:t>
+      </w:r>
+      <w:r>
+        <w:rPr>
+          <w:lang w:val="sr-Cyrl-RS"/>
+        </w:rPr>
+        <w:t xml:space="preserve"> јер ће он</w:t>
+      </w:r>
+      <w:r>
+        <w:rPr>
+          <w:lang w:val="sr-Cyrl-RS"/>
+        </w:rPr>
+        <w:t>и</w:t>
+      </w:r>
+      <w:r>
+        <w:rPr>
+          <w:lang w:val="sr-Cyrl-RS"/>
+        </w:rPr>
+        <w:t xml:space="preserve"> бити дефинисан</w:t>
+      </w:r>
+      <w:r>
+        <w:rPr>
+          <w:lang w:val="sr-Cyrl-RS"/>
+        </w:rPr>
+        <w:t>и</w:t>
+      </w:r>
+      <w:r>
+        <w:rPr>
+          <w:lang w:val="sr-Cyrl-RS"/>
+        </w:rPr>
+        <w:t xml:space="preserve"> у стандардној </w:t>
+      </w:r>
+      <w:r>
+        <w:t>C</w:t>
       </w:r>
       <w:r>
         <w:rPr>
@@ -9886,7 +10542,55 @@
         <w:t xml:space="preserve"> </w:t>
       </w:r>
       <w:r>
-        <w:t>V</w:t>
+        <w:rPr>
+          <w:lang w:val="sr-Cyrl-RS"/>
+        </w:rPr>
+        <w:t xml:space="preserve">библиотеци преводиоца </w:t>
+      </w:r>
+      <w:r>
+        <w:t>GCC</w:t>
+      </w:r>
+      <w:r>
+        <w:rPr>
+          <w:lang w:val="sr-Cyrl-RS"/>
+        </w:rPr>
+        <w:t xml:space="preserve">. </w:t>
+      </w:r>
+      <w:r>
+        <w:rPr>
+          <w:lang w:val="sr-Cyrl-RS"/>
+        </w:rPr>
+        <w:t>Ово је</w:t>
+      </w:r>
+      <w:r>
+        <w:rPr>
+          <w:lang w:val="sr-Cyrl-RS"/>
+        </w:rPr>
+        <w:t xml:space="preserve"> неопходн</w:t>
+      </w:r>
+      <w:r>
+        <w:rPr>
+          <w:lang w:val="sr-Cyrl-RS"/>
+        </w:rPr>
+        <w:t xml:space="preserve">о линкеру, </w:t>
+      </w:r>
+      <w:r>
+        <w:rPr>
+          <w:lang w:val="sr-Cyrl-RS"/>
+        </w:rPr>
+        <w:t xml:space="preserve">јер ће се инструкције међујезика </w:t>
+      </w:r>
+      <w:r>
+        <w:t>MALLOC</w:t>
+      </w:r>
+      <w:r>
+        <w:rPr>
+          <w:lang w:val="sr-Cyrl-RS"/>
+        </w:rPr>
+        <w:t xml:space="preserve">, </w:t>
+      </w:r>
+      <w:r>
+        <w:t>SCANF</w:t>
       </w:r>
       <w:r>
         <w:rPr>
@@ -9895,156 +10599,20 @@
         <w:t xml:space="preserve"> </w:t>
       </w:r>
       <w:r>
-        <w:t>AMD</w:t>
-      </w:r>
-      <w:r>
-        <w:rPr>
-          <w:lang w:val="sr-Cyrl-RS"/>
-        </w:rPr>
-        <w:t xml:space="preserve">64 </w:t>
-      </w:r>
-      <w:r>
-        <w:t>ABI</w:t>
-      </w:r>
-      <w:r>
-        <w:rPr>
-          <w:lang w:val="sr-Cyrl-RS"/>
-        </w:rPr>
-        <w:t xml:space="preserve">. </w:t>
-      </w:r>
-      <w:r>
-        <w:rPr>
-          <w:lang w:val="sr-Cyrl-RS"/>
-        </w:rPr>
-        <w:t>Пошто</w:t>
-      </w:r>
-      <w:r>
-        <w:rPr>
-          <w:lang w:val="sr-Cyrl-RS"/>
-        </w:rPr>
-        <w:t xml:space="preserve"> је циљани оперативни систем овог рада </w:t>
-      </w:r>
-      <w:r>
-        <w:t>Unix</w:t>
-      </w:r>
-      <w:r>
-        <w:rPr>
-          <w:lang w:val="sr-Cyrl-RS"/>
-        </w:rPr>
-        <w:t xml:space="preserve">, биће примењена </w:t>
-      </w:r>
-      <w:r>
-        <w:t>System</w:t>
-      </w:r>
-      <w:r>
-        <w:rPr>
-          <w:lang w:val="sr-Cyrl-RS"/>
-        </w:rPr>
-        <w:t xml:space="preserve"> </w:t>
-      </w:r>
-      <w:r>
-        <w:t>V</w:t>
-      </w:r>
-      <w:r>
-        <w:rPr>
-          <w:lang w:val="sr-Cyrl-RS"/>
-        </w:rPr>
-        <w:t xml:space="preserve"> </w:t>
-      </w:r>
-      <w:r>
-        <w:t>AMD</w:t>
-      </w:r>
-      <w:r>
-        <w:rPr>
-          <w:lang w:val="sr-Cyrl-RS"/>
-        </w:rPr>
-        <w:t xml:space="preserve">64 </w:t>
-      </w:r>
-      <w:r>
-        <w:t>ABI</w:t>
-      </w:r>
-      <w:r>
-        <w:rPr>
-          <w:lang w:val="sr-Cyrl-RS"/>
-        </w:rPr>
-        <w:t xml:space="preserve"> конвенција позивања.</w:t>
-      </w:r>
-      <w:r>
-        <w:rPr>
-          <w:lang w:val="sr-Cyrl-RS"/>
-        </w:rPr>
-        <w:t xml:space="preserve"> Такође, асемблерски кôд се генерише по </w:t>
-      </w:r>
-      <w:r>
-        <w:t>Intel</w:t>
-      </w:r>
-      <w:r>
-        <w:rPr>
-          <w:lang w:val="sr-Cyrl-RS"/>
-        </w:rPr>
-        <w:t xml:space="preserve"> синтакси, која је релативно читљивију у односу на </w:t>
-      </w:r>
-      <w:r>
-        <w:t>AT</w:t>
-      </w:r>
-      <w:r>
-        <w:rPr>
-          <w:lang w:val="sr-Cyrl-RS"/>
-        </w:rPr>
-        <w:t>&amp;</w:t>
-      </w:r>
-      <w:r>
-        <w:t>T</w:t>
-      </w:r>
-      <w:r>
-        <w:rPr>
-          <w:lang w:val="sr-Cyrl-RS"/>
-        </w:rPr>
-        <w:t xml:space="preserve"> </w:t>
-      </w:r>
-      <w:r>
-        <w:rPr>
-          <w:lang w:val="sr-Cyrl-RS"/>
-        </w:rPr>
-        <w:t xml:space="preserve">синтаксу. Коришћени преводилац за генерисани асемблерски кôд је </w:t>
-      </w:r>
-      <w:r>
-        <w:t>GNU</w:t>
-      </w:r>
-      <w:r>
-        <w:rPr>
-          <w:lang w:val="sr-Cyrl-RS"/>
-        </w:rPr>
-        <w:t xml:space="preserve"> асемблер.</w:t>
-      </w:r>
-      <w:r>
-        <w:rPr>
-          <w:lang w:val="sr-Cyrl-RS"/>
-        </w:rPr>
-        <w:t xml:space="preserve"> </w:t>
-      </w:r>
-    </w:p>
-    <w:p>
-      <w:pPr>
-        <w:pStyle w:val="Heading2"/>
-        <w:rPr>
-          <w:lang w:val="sr-Cyrl-RS"/>
-        </w:rPr>
-      </w:pPr>
-      <w:r>
-        <w:rPr>
-          <w:lang w:val="sr-Cyrl-RS"/>
-        </w:rPr>
-        <w:tab/>
-      </w:r>
-      <w:bookmarkStart w:id="10" w:name="_Toc44250802"/>
-      <w:r>
-        <w:rPr>
-          <w:lang w:val="sr-Cyrl-RS"/>
-        </w:rPr>
-        <w:t>Преамбула</w:t>
-      </w:r>
-      <w:bookmarkEnd w:id="10"/>
+        <w:rPr>
+          <w:lang w:val="sr-Cyrl-RS"/>
+        </w:rPr>
+        <w:t xml:space="preserve">и </w:t>
+      </w:r>
+      <w:r>
+        <w:t>PRINTF</w:t>
+      </w:r>
+      <w:r>
+        <w:rPr>
+          <w:lang w:val="sr-Cyrl-RS"/>
+        </w:rPr>
+        <w:t xml:space="preserve"> пресликавати у горе наведене функције, респективно.</w:t>
+      </w:r>
     </w:p>
     <w:p>
       <w:pPr>
@@ -10058,196 +10626,13 @@
           <w:lang w:val="sr-Cyrl-RS"/>
         </w:rPr>
         <w:tab/>
-        <w:t xml:space="preserve">Пре преласка на сам генератор кôда функција потребно је генерисати одређене асемблерске директиве које ће дефинишу функције </w:t>
-      </w:r>
-      <w:r>
-        <w:t>calloc</w:t>
-      </w:r>
-      <w:r>
-        <w:rPr>
-          <w:lang w:val="sr-Cyrl-RS"/>
-        </w:rPr>
-        <w:t xml:space="preserve">, </w:t>
-      </w:r>
-      <w:r>
-        <w:t>scanf</w:t>
-      </w:r>
-      <w:r>
-        <w:rPr>
-          <w:lang w:val="sr-Cyrl-RS"/>
-        </w:rPr>
-        <w:t xml:space="preserve"> </w:t>
-      </w:r>
-      <w:r>
-        <w:rPr>
-          <w:lang w:val="sr-Cyrl-RS"/>
-        </w:rPr>
-        <w:t xml:space="preserve">и </w:t>
-      </w:r>
-      <w:r>
-        <w:t>printf</w:t>
-      </w:r>
-      <w:r>
-        <w:rPr>
-          <w:lang w:val="sr-Cyrl-RS"/>
-        </w:rPr>
-        <w:t xml:space="preserve"> као </w:t>
-      </w:r>
-      <w:r>
-        <w:rPr>
-          <w:lang w:val="sr-Cyrl-RS"/>
-        </w:rPr>
-        <w:t>симболе</w:t>
-      </w:r>
-      <w:r>
-        <w:rPr>
-          <w:lang w:val="sr-Cyrl-RS"/>
-        </w:rPr>
-        <w:t xml:space="preserve"> са спољним повезивањем (енгл. </w:t>
-      </w:r>
-      <w:r>
-        <w:t>extern</w:t>
-      </w:r>
-      <w:r>
-        <w:rPr>
-          <w:lang w:val="sr-Cyrl-RS"/>
-        </w:rPr>
-        <w:t>)</w:t>
-      </w:r>
-      <w:r>
-        <w:rPr>
-          <w:lang w:val="sr-Cyrl-RS"/>
-        </w:rPr>
-        <w:t>,</w:t>
-      </w:r>
-      <w:r>
-        <w:rPr>
-          <w:lang w:val="sr-Cyrl-RS"/>
-        </w:rPr>
-        <w:t xml:space="preserve"> јер ће он</w:t>
-      </w:r>
-      <w:r>
-        <w:rPr>
-          <w:lang w:val="sr-Cyrl-RS"/>
-        </w:rPr>
-        <w:t>и</w:t>
-      </w:r>
-      <w:r>
-        <w:rPr>
-          <w:lang w:val="sr-Cyrl-RS"/>
-        </w:rPr>
-        <w:t xml:space="preserve"> бити дефинисан</w:t>
-      </w:r>
-      <w:r>
-        <w:rPr>
-          <w:lang w:val="sr-Cyrl-RS"/>
-        </w:rPr>
-        <w:t>и</w:t>
-      </w:r>
-      <w:r>
-        <w:rPr>
-          <w:lang w:val="sr-Cyrl-RS"/>
-        </w:rPr>
-        <w:t xml:space="preserve"> у стандардној </w:t>
-      </w:r>
-      <w:r>
-        <w:t>C</w:t>
-      </w:r>
-      <w:r>
-        <w:rPr>
-          <w:lang w:val="sr-Cyrl-RS"/>
-        </w:rPr>
-        <w:t xml:space="preserve"> </w:t>
-      </w:r>
-      <w:r>
-        <w:rPr>
-          <w:lang w:val="sr-Cyrl-RS"/>
-        </w:rPr>
-        <w:t xml:space="preserve">библиотеци преводиоца </w:t>
-      </w:r>
-      <w:r>
-        <w:t>GCC</w:t>
-      </w:r>
-      <w:r>
-        <w:rPr>
-          <w:lang w:val="sr-Cyrl-RS"/>
-        </w:rPr>
-        <w:t xml:space="preserve">. </w:t>
-      </w:r>
-      <w:r>
-        <w:rPr>
-          <w:lang w:val="sr-Cyrl-RS"/>
-        </w:rPr>
-        <w:t>Ово је</w:t>
-      </w:r>
-      <w:r>
-        <w:rPr>
-          <w:lang w:val="sr-Cyrl-RS"/>
-        </w:rPr>
-        <w:t xml:space="preserve"> неопходн</w:t>
-      </w:r>
-      <w:r>
-        <w:rPr>
-          <w:lang w:val="sr-Cyrl-RS"/>
-        </w:rPr>
-        <w:t xml:space="preserve">о линкеру, </w:t>
-      </w:r>
-      <w:r>
-        <w:rPr>
-          <w:lang w:val="sr-Cyrl-RS"/>
-        </w:rPr>
-        <w:t xml:space="preserve">јер ће се инструкције међујезика </w:t>
-      </w:r>
-      <w:r>
-        <w:t>MALLOC</w:t>
-      </w:r>
-      <w:r>
-        <w:rPr>
-          <w:lang w:val="sr-Cyrl-RS"/>
-        </w:rPr>
-        <w:t xml:space="preserve">, </w:t>
-      </w:r>
-      <w:r>
-        <w:t>SCANF</w:t>
-      </w:r>
-      <w:r>
-        <w:rPr>
-          <w:lang w:val="sr-Cyrl-RS"/>
-        </w:rPr>
-        <w:t xml:space="preserve"> </w:t>
-      </w:r>
-      <w:r>
-        <w:rPr>
-          <w:lang w:val="sr-Cyrl-RS"/>
-        </w:rPr>
-        <w:t xml:space="preserve">и </w:t>
-      </w:r>
-      <w:r>
-        <w:t>PRINTF</w:t>
-      </w:r>
-      <w:r>
-        <w:rPr>
-          <w:lang w:val="sr-Cyrl-RS"/>
-        </w:rPr>
-        <w:t xml:space="preserve"> пресликавати у горе наведене функције, респективно.</w:t>
-      </w:r>
-    </w:p>
-    <w:p>
-      <w:pPr>
-        <w:jc w:val="both"/>
-        <w:rPr>
-          <w:lang w:val="sr-Cyrl-RS"/>
-        </w:rPr>
-      </w:pPr>
-      <w:r>
-        <w:rPr>
-          <w:lang w:val="sr-Cyrl-RS"/>
-        </w:rPr>
-        <w:tab/>
         <w:t xml:space="preserve">Поред  дефинисања екстерних функција, потребно је обезбедити простор за глобалне променљиве дефинисане у </w:t>
       </w:r>
       <w:r>
-        <w:t>MicroJava</w:t>
+        <w:rPr>
+          <w:lang w:val="sr-Cyrl-RS"/>
+        </w:rPr>
+        <w:t>МикроЈава</w:t>
       </w:r>
       <w:r>
         <w:rPr>
@@ -10322,7 +10707,10 @@
         <w:t xml:space="preserve">Уколико су у </w:t>
       </w:r>
       <w:r>
-        <w:t>MikroJava</w:t>
+        <w:rPr>
+          <w:lang w:val="sr-Cyrl-RS"/>
+        </w:rPr>
+        <w:t>МикроЈава</w:t>
       </w:r>
       <w:r>
         <w:rPr>
@@ -10349,7 +10737,37 @@
         <w:rPr>
           <w:lang w:val="sr-Cyrl-RS"/>
         </w:rPr>
-        <w:t xml:space="preserve"> секцију, којој само име говори да је непроменљива.</w:t>
+        <w:t xml:space="preserve"> секцију, којој само име говори да је непроменљива</w:t>
+      </w:r>
+      <w:r>
+        <w:rPr>
+          <w:lang w:val="sr-Cyrl-RS"/>
+        </w:rPr>
+        <w:t xml:space="preserve"> (енгл. </w:t>
+      </w:r>
+      <w:r>
+        <w:t>read</w:t>
+      </w:r>
+      <w:r>
+        <w:rPr>
+          <w:lang w:val="sr-Cyrl-RS"/>
+        </w:rPr>
+        <w:t>-</w:t>
+      </w:r>
+      <w:r>
+        <w:t>only</w:t>
+      </w:r>
+      <w:r>
+        <w:rPr>
+          <w:lang w:val="sr-Cyrl-RS"/>
+        </w:rPr>
+        <w:t>)</w:t>
+      </w:r>
+      <w:r>
+        <w:rPr>
+          <w:lang w:val="sr-Cyrl-RS"/>
+        </w:rPr>
+        <w:t>.</w:t>
       </w:r>
     </w:p>
     <w:p>
@@ -10378,13 +10796,16 @@
         <w:t xml:space="preserve">о стандарду </w:t>
       </w:r>
       <w:r>
-        <w:t>MicroJava</w:t>
-      </w:r>
-      <w:r>
-        <w:rPr>
-          <w:lang w:val="sr-Cyrl-RS"/>
-        </w:rPr>
-        <w:t xml:space="preserve">-е дефинисан </w:t>
+        <w:rPr>
+          <w:lang w:val="sr-Cyrl-RS"/>
+        </w:rPr>
+        <w:t>МикроЈаве</w:t>
+      </w:r>
+      <w:r>
+        <w:rPr>
+          <w:lang w:val="sr-Cyrl-RS"/>
+        </w:rPr>
+        <w:t xml:space="preserve"> дефинисан </w:t>
       </w:r>
       <w:r>
         <w:rPr>
@@ -10435,7 +10856,19 @@
         <w:rPr>
           <w:lang w:val="sr-Cyrl-RS"/>
         </w:rPr>
-        <w:t xml:space="preserve">оне су смештене у секције </w:t>
+        <w:t>оне су смештене у секциј</w:t>
+      </w:r>
+      <w:r>
+        <w:rPr>
+          <w:lang w:val="sr-Cyrl-RS"/>
+        </w:rPr>
+        <w:t>у</w:t>
+      </w:r>
+      <w:r>
+        <w:rPr>
+          <w:lang w:val="sr-Cyrl-RS"/>
+        </w:rPr>
+        <w:t xml:space="preserve"> </w:t>
       </w:r>
       <w:r>
         <w:rPr>
@@ -10503,7 +10936,19 @@
           <w:lang w:val="sr-Cyrl-RS"/>
         </w:rPr>
         <w:tab/>
-        <w:t>Један од кључних проблема приликом процеса генерисања кôда је како најефикасније искористити регистре. То је битно јер регистри имају далеко мање кашњење при приступу у односу на меморију, јер се могу користити за чување привремених међурезултата, података који се често користе, за бројач итерација петље и др. Проблем настаје јер потражња за регистрима далеко надмашује њихов број, што имплицира чест</w:t>
+        <w:t xml:space="preserve">Један од кључних проблема приликом процеса генерисања кôда је како најефикасније искористити регистре. То је битно јер регистри имају далеко мање кашњење при приступу у односу на меморију, </w:t>
+      </w:r>
+      <w:r>
+        <w:rPr>
+          <w:lang w:val="sr-Cyrl-RS"/>
+        </w:rPr>
+        <w:t>те</w:t>
+      </w:r>
+      <w:r>
+        <w:rPr>
+          <w:lang w:val="sr-Cyrl-RS"/>
+        </w:rPr>
+        <w:t xml:space="preserve"> се могу користити за чување привремених међурезултата, података који се често користе, за бројач итерација петље и др. Проблем настаје јер потражња за регистрима далеко надмашује њихов број, што имплицира чест</w:t>
       </w:r>
       <w:r>
         <w:rPr>
@@ -10558,7 +11003,31 @@
         <w:rPr>
           <w:lang w:val="sr-Cyrl-RS"/>
         </w:rPr>
-        <w:t>Треба имати у виду да циљна процесорска архитектура не дозвољава да једна инструкција приступа више од једне меморијске локације.</w:t>
+        <w:t xml:space="preserve">Треба имати у виду да циљна процесорска архитектура не дозвољава да једна инструкција </w:t>
+      </w:r>
+      <w:r>
+        <w:rPr>
+          <w:lang w:val="sr-Cyrl-RS"/>
+        </w:rPr>
+        <w:t xml:space="preserve">истовремено </w:t>
+      </w:r>
+      <w:r>
+        <w:rPr>
+          <w:lang w:val="sr-Cyrl-RS"/>
+        </w:rPr>
+        <w:t xml:space="preserve">приступа </w:t>
+      </w:r>
+      <w:r>
+        <w:rPr>
+          <w:lang w:val="sr-Cyrl-RS"/>
+        </w:rPr>
+        <w:t xml:space="preserve">на </w:t>
+      </w:r>
+      <w:r>
+        <w:rPr>
+          <w:lang w:val="sr-Cyrl-RS"/>
+        </w:rPr>
+        <w:t>више од једне меморијске локације.</w:t>
       </w:r>
     </w:p>
     <w:p>
@@ -11032,7 +11501,31 @@
           <w:iCs/>
           <w:lang w:val="sr-Cyrl-RS"/>
         </w:rPr>
-        <w:t xml:space="preserve">алгоритмом вратити неки регистар. Овде може да настане проблем ако се више пута позива ова функција заредом, па је потребно обезбедити да се не врати сваки пут исти регистар. </w:t>
+        <w:t>алгоритмом вратити неки регистар</w:t>
+      </w:r>
+      <w:r>
+        <w:rPr>
+          <w:i/>
+          <w:iCs/>
+          <w:lang w:val="sr-Cyrl-RS"/>
+        </w:rPr>
+        <w:t xml:space="preserve"> (напомена: о</w:t>
+      </w:r>
+      <w:r>
+        <w:rPr>
+          <w:i/>
+          <w:iCs/>
+          <w:lang w:val="sr-Cyrl-RS"/>
+        </w:rPr>
+        <w:t>вде може да настане проблем ако се више пута позива ова функција заредом, па је потребно обезбедити да се не врати сваки пут исти регистар</w:t>
+      </w:r>
+      <w:r>
+        <w:rPr>
+          <w:i/>
+          <w:iCs/>
+          <w:lang w:val="sr-Cyrl-RS"/>
+        </w:rPr>
+        <w:t>).</w:t>
       </w:r>
     </w:p>
     <w:p>
@@ -11147,7 +11640,19 @@
           <w:lang w:val="sr-Cyrl-RS"/>
         </w:rPr>
         <w:tab/>
-        <w:t>Полиморфизам представља жељену особину модерних објектно-оријентисаних програмских језика, а може представљати компликован проблем у случају вишеструког наслеђивања. Проблем је како у време извршавања одредити коју методу</w:t>
+        <w:t>Полиморфизам представља жељену</w:t>
+      </w:r>
+      <w:r>
+        <w:rPr>
+          <w:lang w:val="sr-Cyrl-RS"/>
+        </w:rPr>
+        <w:t xml:space="preserve"> и неопходну</w:t>
+      </w:r>
+      <w:r>
+        <w:rPr>
+          <w:lang w:val="sr-Cyrl-RS"/>
+        </w:rPr>
+        <w:t xml:space="preserve"> особину модерних објектно-оријентисаних програмских језика, а може представљати компликован проблем у случају вишеструког наслеђивања. Проблем је како у време извршавања одредити коју методу</w:t>
       </w:r>
       <w:r>
         <w:rPr>
@@ -11177,7 +11682,10 @@
         <w:t xml:space="preserve">Како </w:t>
       </w:r>
       <w:r>
-        <w:t>MicroJava</w:t>
+        <w:rPr>
+          <w:lang w:val="sr-Cyrl-RS"/>
+        </w:rPr>
+        <w:t>МикроЈаве</w:t>
       </w:r>
       <w:r>
         <w:rPr>
@@ -11512,7 +12020,19 @@
         <w:rPr>
           <w:lang w:val="sr-Cyrl-RS"/>
         </w:rPr>
-        <w:t xml:space="preserve"> инструкције асемблера проблематичне зато што не генеришу исти скуп флегова програмске статусне речи као и </w:t>
+        <w:t xml:space="preserve"> инструкције асемблера проблематичне зато што не </w:t>
+      </w:r>
+      <w:r>
+        <w:rPr>
+          <w:lang w:val="sr-Cyrl-RS"/>
+        </w:rPr>
+        <w:t>ажурирају апсолутно</w:t>
+      </w:r>
+      <w:r>
+        <w:rPr>
+          <w:lang w:val="sr-Cyrl-RS"/>
+        </w:rPr>
+        <w:t xml:space="preserve"> исти скуп флегова програмске статусне речи као и </w:t>
       </w:r>
       <w:r>
         <w:t>ADD</w:t>
@@ -11536,7 +12056,19 @@
         <w:rPr>
           <w:lang w:val="sr-Cyrl-RS"/>
         </w:rPr>
-        <w:t xml:space="preserve">, па ако се користе за услов скока може бити потребна додатна </w:t>
+        <w:t xml:space="preserve">, па ако се користе </w:t>
+      </w:r>
+      <w:r>
+        <w:rPr>
+          <w:lang w:val="sr-Cyrl-RS"/>
+        </w:rPr>
+        <w:t>као</w:t>
+      </w:r>
+      <w:r>
+        <w:rPr>
+          <w:lang w:val="sr-Cyrl-RS"/>
+        </w:rPr>
+        <w:t xml:space="preserve"> услов скока може бити потребна додатна </w:t>
       </w:r>
       <w:r>
         <w:t>CMP</w:t>
@@ -11672,7 +12204,10 @@
         <w:t xml:space="preserve">регистре, респективно. Како </w:t>
       </w:r>
       <w:r>
-        <w:t>MicroJava</w:t>
+        <w:rPr>
+          <w:lang w:val="sr-Cyrl-RS"/>
+        </w:rPr>
+        <w:t>МикроЈава</w:t>
       </w:r>
       <w:r>
         <w:rPr>
@@ -11714,13 +12249,7 @@
         <w:t xml:space="preserve"> Одговарајућа инструкција за дељење на </w:t>
       </w:r>
       <w:r>
-        <w:t>AMD</w:t>
-      </w:r>
-      <w:r>
-        <w:rPr>
-          <w:lang w:val="sr-Cyrl-RS"/>
-        </w:rPr>
-        <w:t>64</w:t>
+        <w:t>x86-64</w:t>
       </w:r>
       <w:r>
         <w:rPr>
@@ -11918,7 +12447,19 @@
         <w:rPr>
           <w:lang w:val="sr-Cyrl-RS"/>
         </w:rPr>
-        <w:t>се одвија на једноставан начин више регистара и то. Један је потребан за адресу регистра, и други за индексну</w:t>
+        <w:t xml:space="preserve">се одвија на једноставан начин </w:t>
+      </w:r>
+      <w:r>
+        <w:rPr>
+          <w:lang w:val="sr-Cyrl-RS"/>
+        </w:rPr>
+        <w:t>уз коришћење мало барем два</w:t>
+      </w:r>
+      <w:r>
+        <w:rPr>
+          <w:lang w:val="sr-Cyrl-RS"/>
+        </w:rPr>
+        <w:t xml:space="preserve"> регистара. Један је потребан за адресу регистра, и други за индексну</w:t>
       </w:r>
       <w:r>
         <w:rPr>
@@ -11927,7 +12468,10 @@
         <w:t xml:space="preserve"> променљиву. Пошто </w:t>
       </w:r>
       <w:r>
-        <w:t>MicroJava</w:t>
+        <w:rPr>
+          <w:lang w:val="sr-Cyrl-RS"/>
+        </w:rPr>
+        <w:t>МикроЈава</w:t>
       </w:r>
       <w:r>
         <w:rPr>
@@ -11960,7 +12504,25 @@
         <w:rPr>
           <w:lang w:val="sr-Cyrl-RS"/>
         </w:rPr>
-        <w:t xml:space="preserve"> + 4 * </w:t>
+        <w:t xml:space="preserve"> + </w:t>
+      </w:r>
+      <w:r>
+        <w:t>ELEMENT</w:t>
+      </w:r>
+      <w:r>
+        <w:rPr>
+          <w:lang w:val="sr-Cyrl-RS"/>
+        </w:rPr>
+        <w:t>_</w:t>
+      </w:r>
+      <w:r>
+        <w:t>SIZE</w:t>
+      </w:r>
+      <w:r>
+        <w:rPr>
+          <w:lang w:val="sr-Cyrl-RS"/>
+        </w:rPr>
+        <w:t xml:space="preserve"> * </w:t>
       </w:r>
       <w:r>
         <w:t>rbx</w:t>
@@ -11975,7 +12537,19 @@
         <w:rPr>
           <w:lang w:val="sr-Cyrl-RS"/>
         </w:rPr>
-        <w:t xml:space="preserve">Пошто је индекс често 32-битна величина, потребно га је проширити на 64-битну величину, те се индексна променљива учитава у регистар инструкцијом </w:t>
+        <w:t xml:space="preserve">Пошто је индекс </w:t>
+      </w:r>
+      <w:r>
+        <w:rPr>
+          <w:lang w:val="sr-Cyrl-RS"/>
+        </w:rPr>
+        <w:t xml:space="preserve">у МикроЈави </w:t>
+      </w:r>
+      <w:r>
+        <w:rPr>
+          <w:lang w:val="sr-Cyrl-RS"/>
+        </w:rPr>
+        <w:t xml:space="preserve">32-битна величина, потребно га је проширити на 64-битну величину, те се индексна променљива учитава у регистар инструкцијом </w:t>
       </w:r>
       <w:r>
         <w:t>MOVSXD</w:t>
@@ -12354,9 +12928,6 @@
     <w:p>
       <w:pPr>
         <w:jc w:val="both"/>
-        <w:rPr>
-          <w:lang w:val="sr-Cyrl-RS"/>
-        </w:rPr>
       </w:pPr>
       <w:r>
         <w:rPr>
@@ -12467,6 +13038,21 @@
         </w:rPr>
         <w:t xml:space="preserve"> Ово је у нашем случају нула, што се поставља једноставним ексклузивним ИЛИ.</w:t>
       </w:r>
+      <w:r>
+        <w:rPr>
+          <w:lang w:val="sr-Cyrl-RS"/>
+        </w:rPr>
+        <w:t xml:space="preserve"> Такође, како би се вратио само један карактер приликом позива стандардне </w:t>
+      </w:r>
+      <w:r>
+        <w:t>scanf</w:t>
+      </w:r>
+      <w:r>
+        <w:rPr>
+          <w:lang w:val="sr-Cyrl-RS"/>
+        </w:rPr>
+        <w:t xml:space="preserve"> функције потребно је да формат улаза има додатни бланко карактер.</w:t>
+      </w:r>
     </w:p>
     <w:p>
       <w:pPr>
@@ -12529,9 +13115,6 @@
     <w:p>
       <w:pPr>
         <w:jc w:val="both"/>
-        <w:rPr>
-          <w:lang w:val="sr-Cyrl-RS"/>
-        </w:rPr>
       </w:pPr>
       <w:r>
         <w:rPr>
@@ -12546,7 +13129,10 @@
         <w:t xml:space="preserve">До сада је концептуално објашњен процес превођења </w:t>
       </w:r>
       <w:r>
-        <w:t>MicroJava</w:t>
+        <w:rPr>
+          <w:lang w:val="sr-Cyrl-RS"/>
+        </w:rPr>
+        <w:t>МикроЈава</w:t>
       </w:r>
       <w:r>
         <w:rPr>
@@ -12576,9 +13162,6 @@
         <w:t>скрипте “</w:t>
       </w:r>
       <w:r>
-        <w:rPr>
-          <w:highlight w:val="yellow"/>
-        </w:rPr>
         <w:t>mjavac</w:t>
       </w:r>
       <w:r>
@@ -12615,7 +13198,10 @@
         <w:t xml:space="preserve"> асемблером излазни фајл </w:t>
       </w:r>
       <w:r>
-        <w:t>MicroJava</w:t>
+        <w:rPr>
+          <w:lang w:val="sr-Cyrl-RS"/>
+        </w:rPr>
+        <w:t>МикроЈава</w:t>
       </w:r>
       <w:r>
         <w:rPr>
@@ -12904,7 +13490,28 @@
         </w:rPr>
       </w:pPr>
       <w:r>
-        <w:t xml:space="preserve">-optimize_ir </w:t>
+        <w:rPr>
+          <w:lang w:val="sr-Cyrl-RS"/>
+        </w:rPr>
+        <w:t>-</w:t>
+      </w:r>
+      <w:r>
+        <w:t>dump</w:t>
+      </w:r>
+      <w:r>
+        <w:rPr>
+          <w:lang w:val="sr-Cyrl-RS"/>
+        </w:rPr>
+        <w:t>_</w:t>
+      </w:r>
+      <w:r>
+        <w:t>asm</w:t>
+      </w:r>
+      <w:r>
+        <w:rPr>
+          <w:lang w:val="sr-Cyrl-RS"/>
+        </w:rPr>
+        <w:t xml:space="preserve"> </w:t>
       </w:r>
       <w:r>
         <w:sym w:font="Wingdings" w:char="F0F3"/>
@@ -12913,115 +13520,56 @@
         <w:rPr>
           <w:lang w:val="sr-Cyrl-RS"/>
         </w:rPr>
-        <w:t xml:space="preserve"> укључивање оптимизација</w:t>
-      </w:r>
-    </w:p>
-    <w:p>
-      <w:pPr>
-        <w:pStyle w:val="ListParagraph"/>
-        <w:numPr>
-          <w:ilvl w:val="0"/>
-          <w:numId w:val="10"/>
-        </w:numPr>
-        <w:jc w:val="both"/>
-        <w:rPr>
-          <w:lang w:val="sr-Cyrl-RS"/>
-        </w:rPr>
-      </w:pPr>
-      <w:r>
-        <w:rPr>
-          <w:lang w:val="sr-Cyrl-RS"/>
-        </w:rPr>
-        <w:t>-</w:t>
-      </w:r>
-      <w:r>
-        <w:t>dump</w:t>
-      </w:r>
-      <w:r>
-        <w:rPr>
-          <w:lang w:val="sr-Cyrl-RS"/>
-        </w:rPr>
-        <w:t>_</w:t>
-      </w:r>
-      <w:r>
-        <w:t>asm</w:t>
-      </w:r>
-      <w:r>
-        <w:rPr>
-          <w:lang w:val="sr-Cyrl-RS"/>
-        </w:rPr>
-        <w:t xml:space="preserve"> </w:t>
-      </w:r>
-      <w:r>
-        <w:sym w:font="Wingdings" w:char="F0F3"/>
-      </w:r>
-      <w:r>
-        <w:rPr>
-          <w:lang w:val="sr-Cyrl-RS"/>
-        </w:rPr>
         <w:t xml:space="preserve"> приказ генерисаног асемблерског кôда</w:t>
       </w:r>
+      <w:bookmarkStart w:id="15" w:name="_Toc44250807"/>
     </w:p>
     <w:p>
       <w:pPr>
         <w:ind w:firstLine="720"/>
         <w:jc w:val="both"/>
-        <w:rPr>
-          <w:lang w:val="sr-Cyrl-RS"/>
-        </w:rPr>
-      </w:pPr>
-      <w:r>
-        <w:rPr>
-          <w:lang w:val="sr-Cyrl-RS"/>
-        </w:rPr>
-        <w:t xml:space="preserve">Покретањем скрипте под називом </w:t>
-      </w:r>
-      <w:r>
-        <w:rPr>
-          <w:lang w:val="sr-Cyrl-RS"/>
-        </w:rPr>
-        <w:t>“</w:t>
-      </w:r>
-      <w:r>
-        <w:rPr>
-          <w:highlight w:val="yellow"/>
-        </w:rPr>
-        <w:t>mjavacr</w:t>
-      </w:r>
-      <w:r>
-        <w:rPr>
-          <w:lang w:val="sr-Cyrl-RS"/>
-        </w:rPr>
-        <w:t>.</w:t>
-      </w:r>
-      <w:r>
-        <w:t>sh</w:t>
-      </w:r>
-      <w:r>
-        <w:rPr>
-          <w:lang w:val="sr-Cyrl-RS"/>
-        </w:rPr>
-        <w:t xml:space="preserve">” </w:t>
-      </w:r>
-      <w:r>
-        <w:rPr>
-          <w:lang w:val="sr-Cyrl-RS"/>
-        </w:rPr>
-        <w:t>врши се све исто што и претходна скрипта уз покретање генерисаног програма.</w:t>
-      </w:r>
-    </w:p>
-    <w:p>
-      <w:pPr>
-        <w:rPr>
-          <w:rFonts w:eastAsiaTheme="minorEastAsia"/>
-          <w:lang w:val="sr-Cyrl-RS"/>
-        </w:rPr>
-      </w:pPr>
-      <w:r>
-        <w:rPr>
-          <w:lang w:val="sr-Cyrl-RS"/>
-        </w:rPr>
-        <w:br w:type="page"/>
+      </w:pPr>
+      <w:r>
+        <w:rPr>
+          <w:lang w:val="sr-Cyrl-RS"/>
+        </w:rPr>
+        <w:t xml:space="preserve">Додавањем параметра </w:t>
+      </w:r>
+      <w:r>
+        <w:rPr>
+          <w:lang w:val="sr-Cyrl-RS"/>
+        </w:rPr>
+        <w:t>“-</w:t>
+      </w:r>
+      <w:r>
+        <w:t>invoke</w:t>
+      </w:r>
+      <w:r>
+        <w:rPr>
+          <w:lang w:val="sr-Cyrl-RS"/>
+        </w:rPr>
+        <w:t>_</w:t>
+      </w:r>
+      <w:r>
+        <w:t>after</w:t>
+      </w:r>
+      <w:r>
+        <w:rPr>
+          <w:lang w:val="sr-Cyrl-RS"/>
+        </w:rPr>
+        <w:t>”</w:t>
+      </w:r>
+      <w:r>
+        <w:rPr>
+          <w:lang w:val="sr-Cyrl-RS"/>
+        </w:rPr>
+        <w:t xml:space="preserve"> приликом позива горенаведене скрипте извршиће се покретање преведеног програма.</w:t>
+      </w:r>
+      <w:r>
+        <w:rPr>
+          <w:lang w:val="sr-Cyrl-RS"/>
+        </w:rPr>
+        <w:t xml:space="preserve"> Преведени програм има исто има као улазни МикроЈава фајл.</w:t>
       </w:r>
     </w:p>
     <w:p>
@@ -13031,7 +13579,6 @@
           <w:lang w:val="sr-Cyrl-RS"/>
         </w:rPr>
       </w:pPr>
-      <w:bookmarkStart w:id="15" w:name="_Toc44250807"/>
       <w:r>
         <w:rPr>
           <w:lang w:val="sr-Cyrl-RS"/>
@@ -13044,9 +13591,6 @@
     <w:p>
       <w:pPr>
         <w:jc w:val="both"/>
-        <w:rPr>
-          <w:lang w:val="sr-Cyrl-RS"/>
-        </w:rPr>
       </w:pPr>
       <w:r>
         <w:rPr>
@@ -13056,7 +13600,10 @@
         <w:t xml:space="preserve">У раду је представљен један једноставни програмски преводилац за језик </w:t>
       </w:r>
       <w:r>
-        <w:t>MicroJava</w:t>
+        <w:rPr>
+          <w:lang w:val="sr-Cyrl-RS"/>
+        </w:rPr>
+        <w:t>МикроЈава</w:t>
       </w:r>
       <w:r>
         <w:rPr>
@@ -13113,13 +13660,10 @@
         <w:t xml:space="preserve"> </w:t>
       </w:r>
       <w:r>
-        <w:t>MicroJava</w:t>
-      </w:r>
-      <w:r>
-        <w:rPr>
-          <w:lang w:val="sr-Cyrl-RS"/>
-        </w:rPr>
-        <w:t xml:space="preserve"> пружа довољно конструката да се могу </w:t>
+        <w:rPr>
+          <w:lang w:val="sr-Cyrl-RS"/>
+        </w:rPr>
+        <w:t xml:space="preserve">пружа довољно конструката да се могу </w:t>
       </w:r>
       <w:r>
         <w:rPr>
@@ -13295,7 +13839,31 @@
         <w:rPr>
           <w:lang w:val="sr-Cyrl-RS"/>
         </w:rPr>
-        <w:t xml:space="preserve">, имплементација напреднијег генератора међукôда, </w:t>
+        <w:t xml:space="preserve">, имплементација </w:t>
+      </w:r>
+      <w:r>
+        <w:rPr>
+          <w:lang w:val="sr-Cyrl-RS"/>
+        </w:rPr>
+        <w:t xml:space="preserve">локалног или глобалног оптимизатора кôда, напреднијег </w:t>
+      </w:r>
+      <w:r>
+        <w:rPr>
+          <w:lang w:val="sr-Cyrl-RS"/>
+        </w:rPr>
+        <w:t>генератор</w:t>
+      </w:r>
+      <w:r>
+        <w:rPr>
+          <w:lang w:val="sr-Cyrl-RS"/>
+        </w:rPr>
+        <w:t xml:space="preserve">а </w:t>
+      </w:r>
+      <w:r>
+        <w:rPr>
+          <w:lang w:val="sr-Cyrl-RS"/>
+        </w:rPr>
+        <w:t xml:space="preserve">међукôда, </w:t>
       </w:r>
       <w:r>
         <w:rPr>
@@ -13319,7 +13887,13 @@
         <w:rPr>
           <w:lang w:val="sr-Cyrl-RS"/>
         </w:rPr>
-        <w:t>ђубрета, као и многе друге.</w:t>
+        <w:t>ђубрета,</w:t>
+      </w:r>
+      <w:r>
+        <w:rPr>
+          <w:lang w:val="sr-Cyrl-RS"/>
+        </w:rPr>
+        <w:t xml:space="preserve"> итд.</w:t>
       </w:r>
     </w:p>
     <w:p>
@@ -21794,31 +22368,7 @@
           <w:lang w:val="sr-Cyrl-RS"/>
         </w:rPr>
         <w:lastRenderedPageBreak/>
-        <w:t xml:space="preserve">Додатак </w:t>
-      </w:r>
-      <w:r>
-        <w:rPr>
-          <w:lang w:val="sr-Cyrl-RS"/>
-        </w:rPr>
-        <w:t>Б</w:t>
-      </w:r>
-      <w:r>
-        <w:rPr>
-          <w:lang w:val="sr-Cyrl-RS"/>
-        </w:rPr>
-        <w:t xml:space="preserve"> – пример </w:t>
-      </w:r>
-      <w:r>
-        <w:rPr>
-          <w:lang w:val="sr-Cyrl-RS"/>
-        </w:rPr>
-        <w:t>објектно-оријентисаног</w:t>
-      </w:r>
-      <w:r>
-        <w:rPr>
-          <w:lang w:val="sr-Cyrl-RS"/>
-        </w:rPr>
-        <w:t xml:space="preserve"> програма</w:t>
+        <w:t>Додатак Б – пример објектно-оријентисаног програма</w:t>
       </w:r>
       <w:bookmarkEnd w:id="17"/>
     </w:p>

</xml_diff>

<commit_message>
Just DOMs and CFG examples needed to finish
</commit_message>
<xml_diff>
--- a/docs/diplomski.docx
+++ b/docs/diplomski.docx
@@ -768,7 +768,7 @@
           <w:r>
             <w:fldChar w:fldCharType="separate"/>
           </w:r>
-          <w:hyperlink w:anchor="_Toc67165030" w:history="1">
+          <w:hyperlink w:anchor="_Toc67179246" w:history="1">
             <w:r>
               <w:rPr>
                 <w:rStyle w:val="Hyperlink"/>
@@ -811,7 +811,7 @@
                 <w:noProof/>
                 <w:webHidden/>
               </w:rPr>
-              <w:instrText xml:space="preserve"> PAGEREF _Toc67165030 \h </w:instrText>
+              <w:instrText xml:space="preserve"> PAGEREF _Toc67179246 \h </w:instrText>
             </w:r>
             <w:r>
               <w:rPr>
@@ -831,7 +831,7 @@
                 <w:noProof/>
                 <w:webHidden/>
               </w:rPr>
-              <w:t>5</w:t>
+              <w:t>6</w:t>
             </w:r>
             <w:r>
               <w:rPr>
@@ -854,7 +854,7 @@
               <w:noProof/>
             </w:rPr>
           </w:pPr>
-          <w:hyperlink w:anchor="_Toc67165031" w:history="1">
+          <w:hyperlink w:anchor="_Toc67179247" w:history="1">
             <w:r>
               <w:rPr>
                 <w:rStyle w:val="Hyperlink"/>
@@ -912,7 +912,7 @@
                 <w:noProof/>
                 <w:webHidden/>
               </w:rPr>
-              <w:instrText xml:space="preserve"> PAGEREF _Toc67165031 \h </w:instrText>
+              <w:instrText xml:space="preserve"> PAGEREF _Toc67179247 \h </w:instrText>
             </w:r>
             <w:r>
               <w:rPr>
@@ -932,7 +932,7 @@
                 <w:noProof/>
                 <w:webHidden/>
               </w:rPr>
-              <w:t>6</w:t>
+              <w:t>7</w:t>
             </w:r>
             <w:r>
               <w:rPr>
@@ -955,7 +955,7 @@
               <w:noProof/>
             </w:rPr>
           </w:pPr>
-          <w:hyperlink w:anchor="_Toc67165032" w:history="1">
+          <w:hyperlink w:anchor="_Toc67179248" w:history="1">
             <w:r>
               <w:rPr>
                 <w:rStyle w:val="Hyperlink"/>
@@ -998,217 +998,7 @@
                 <w:noProof/>
                 <w:webHidden/>
               </w:rPr>
-              <w:instrText xml:space="preserve"> PAGEREF _Toc67165032 \h </w:instrText>
-            </w:r>
-            <w:r>
-              <w:rPr>
-                <w:noProof/>
-                <w:webHidden/>
-              </w:rPr>
-            </w:r>
-            <w:r>
-              <w:rPr>
-                <w:noProof/>
-                <w:webHidden/>
-              </w:rPr>
-              <w:fldChar w:fldCharType="separate"/>
-            </w:r>
-            <w:r>
-              <w:rPr>
-                <w:noProof/>
-                <w:webHidden/>
-              </w:rPr>
-              <w:t>7</w:t>
-            </w:r>
-            <w:r>
-              <w:rPr>
-                <w:noProof/>
-                <w:webHidden/>
-              </w:rPr>
-              <w:fldChar w:fldCharType="end"/>
-            </w:r>
-          </w:hyperlink>
-        </w:p>
-        <w:p>
-          <w:pPr>
-            <w:pStyle w:val="TOC2"/>
-            <w:tabs>
-              <w:tab w:val="right" w:leader="dot" w:pos="9016"/>
-            </w:tabs>
-            <w:rPr>
-              <w:rFonts w:asciiTheme="minorHAnsi" w:eastAsiaTheme="minorEastAsia" w:hAnsiTheme="minorHAnsi"/>
-              <w:noProof/>
-            </w:rPr>
-          </w:pPr>
-          <w:hyperlink w:anchor="_Toc67165033" w:history="1">
-            <w:r>
-              <w:rPr>
-                <w:rStyle w:val="Hyperlink"/>
-                <w:noProof/>
-                <w:lang w:val="sr-Cyrl-RS"/>
-              </w:rPr>
-              <w:t>3.1 Представљање аритметичких израза</w:t>
-            </w:r>
-            <w:r>
-              <w:rPr>
-                <w:noProof/>
-                <w:webHidden/>
-              </w:rPr>
-              <w:tab/>
-            </w:r>
-            <w:r>
-              <w:rPr>
-                <w:noProof/>
-                <w:webHidden/>
-              </w:rPr>
-              <w:fldChar w:fldCharType="begin"/>
-            </w:r>
-            <w:r>
-              <w:rPr>
-                <w:noProof/>
-                <w:webHidden/>
-              </w:rPr>
-              <w:instrText xml:space="preserve"> PAGEREF _Toc67165033 \h </w:instrText>
-            </w:r>
-            <w:r>
-              <w:rPr>
-                <w:noProof/>
-                <w:webHidden/>
-              </w:rPr>
-            </w:r>
-            <w:r>
-              <w:rPr>
-                <w:noProof/>
-                <w:webHidden/>
-              </w:rPr>
-              <w:fldChar w:fldCharType="separate"/>
-            </w:r>
-            <w:r>
-              <w:rPr>
-                <w:noProof/>
-                <w:webHidden/>
-              </w:rPr>
-              <w:t>7</w:t>
-            </w:r>
-            <w:r>
-              <w:rPr>
-                <w:noProof/>
-                <w:webHidden/>
-              </w:rPr>
-              <w:fldChar w:fldCharType="end"/>
-            </w:r>
-          </w:hyperlink>
-        </w:p>
-        <w:p>
-          <w:pPr>
-            <w:pStyle w:val="TOC2"/>
-            <w:tabs>
-              <w:tab w:val="right" w:leader="dot" w:pos="9016"/>
-            </w:tabs>
-            <w:rPr>
-              <w:rFonts w:asciiTheme="minorHAnsi" w:eastAsiaTheme="minorEastAsia" w:hAnsiTheme="minorHAnsi"/>
-              <w:noProof/>
-            </w:rPr>
-          </w:pPr>
-          <w:hyperlink w:anchor="_Toc67165034" w:history="1">
-            <w:r>
-              <w:rPr>
-                <w:rStyle w:val="Hyperlink"/>
-                <w:noProof/>
-                <w:lang w:val="sr-Cyrl-RS"/>
-              </w:rPr>
-              <w:t>3.2 Троадресни кôд</w:t>
-            </w:r>
-            <w:r>
-              <w:rPr>
-                <w:noProof/>
-                <w:webHidden/>
-              </w:rPr>
-              <w:tab/>
-            </w:r>
-            <w:r>
-              <w:rPr>
-                <w:noProof/>
-                <w:webHidden/>
-              </w:rPr>
-              <w:fldChar w:fldCharType="begin"/>
-            </w:r>
-            <w:r>
-              <w:rPr>
-                <w:noProof/>
-                <w:webHidden/>
-              </w:rPr>
-              <w:instrText xml:space="preserve"> PAGEREF _Toc67165034 \h </w:instrText>
-            </w:r>
-            <w:r>
-              <w:rPr>
-                <w:noProof/>
-                <w:webHidden/>
-              </w:rPr>
-            </w:r>
-            <w:r>
-              <w:rPr>
-                <w:noProof/>
-                <w:webHidden/>
-              </w:rPr>
-              <w:fldChar w:fldCharType="separate"/>
-            </w:r>
-            <w:r>
-              <w:rPr>
-                <w:noProof/>
-                <w:webHidden/>
-              </w:rPr>
-              <w:t>7</w:t>
-            </w:r>
-            <w:r>
-              <w:rPr>
-                <w:noProof/>
-                <w:webHidden/>
-              </w:rPr>
-              <w:fldChar w:fldCharType="end"/>
-            </w:r>
-          </w:hyperlink>
-        </w:p>
-        <w:p>
-          <w:pPr>
-            <w:pStyle w:val="TOC2"/>
-            <w:tabs>
-              <w:tab w:val="right" w:leader="dot" w:pos="9016"/>
-            </w:tabs>
-            <w:rPr>
-              <w:rFonts w:asciiTheme="minorHAnsi" w:eastAsiaTheme="minorEastAsia" w:hAnsiTheme="minorHAnsi"/>
-              <w:noProof/>
-            </w:rPr>
-          </w:pPr>
-          <w:hyperlink w:anchor="_Toc67165035" w:history="1">
-            <w:r>
-              <w:rPr>
-                <w:rStyle w:val="Hyperlink"/>
-                <w:noProof/>
-                <w:lang w:val="sr-Cyrl-RS"/>
-              </w:rPr>
-              <w:t>3.3 Скуп инструкција међујезика</w:t>
-            </w:r>
-            <w:r>
-              <w:rPr>
-                <w:noProof/>
-                <w:webHidden/>
-              </w:rPr>
-              <w:tab/>
-            </w:r>
-            <w:r>
-              <w:rPr>
-                <w:noProof/>
-                <w:webHidden/>
-              </w:rPr>
-              <w:fldChar w:fldCharType="begin"/>
-            </w:r>
-            <w:r>
-              <w:rPr>
-                <w:noProof/>
-                <w:webHidden/>
-              </w:rPr>
-              <w:instrText xml:space="preserve"> PAGEREF _Toc67165035 \h </w:instrText>
+              <w:instrText xml:space="preserve"> PAGEREF _Toc67179248 \h </w:instrText>
             </w:r>
             <w:r>
               <w:rPr>
@@ -1250,14 +1040,14 @@
               <w:noProof/>
             </w:rPr>
           </w:pPr>
-          <w:hyperlink w:anchor="_Toc67165036" w:history="1">
+          <w:hyperlink w:anchor="_Toc67179249" w:history="1">
             <w:r>
               <w:rPr>
                 <w:rStyle w:val="Hyperlink"/>
                 <w:noProof/>
                 <w:lang w:val="sr-Cyrl-RS"/>
               </w:rPr>
-              <w:t>3.4 Појам базичног блока</w:t>
+              <w:t>3.1 Представљање аритметичких израза</w:t>
             </w:r>
             <w:r>
               <w:rPr>
@@ -1278,7 +1068,147 @@
                 <w:noProof/>
                 <w:webHidden/>
               </w:rPr>
-              <w:instrText xml:space="preserve"> PAGEREF _Toc67165036 \h </w:instrText>
+              <w:instrText xml:space="preserve"> PAGEREF _Toc67179249 \h </w:instrText>
+            </w:r>
+            <w:r>
+              <w:rPr>
+                <w:noProof/>
+                <w:webHidden/>
+              </w:rPr>
+            </w:r>
+            <w:r>
+              <w:rPr>
+                <w:noProof/>
+                <w:webHidden/>
+              </w:rPr>
+              <w:fldChar w:fldCharType="separate"/>
+            </w:r>
+            <w:r>
+              <w:rPr>
+                <w:noProof/>
+                <w:webHidden/>
+              </w:rPr>
+              <w:t>8</w:t>
+            </w:r>
+            <w:r>
+              <w:rPr>
+                <w:noProof/>
+                <w:webHidden/>
+              </w:rPr>
+              <w:fldChar w:fldCharType="end"/>
+            </w:r>
+          </w:hyperlink>
+        </w:p>
+        <w:p>
+          <w:pPr>
+            <w:pStyle w:val="TOC2"/>
+            <w:tabs>
+              <w:tab w:val="right" w:leader="dot" w:pos="9016"/>
+            </w:tabs>
+            <w:rPr>
+              <w:rFonts w:asciiTheme="minorHAnsi" w:eastAsiaTheme="minorEastAsia" w:hAnsiTheme="minorHAnsi"/>
+              <w:noProof/>
+            </w:rPr>
+          </w:pPr>
+          <w:hyperlink w:anchor="_Toc67179250" w:history="1">
+            <w:r>
+              <w:rPr>
+                <w:rStyle w:val="Hyperlink"/>
+                <w:noProof/>
+                <w:lang w:val="sr-Cyrl-RS"/>
+              </w:rPr>
+              <w:t>3.2 Троадресни кôд</w:t>
+            </w:r>
+            <w:r>
+              <w:rPr>
+                <w:noProof/>
+                <w:webHidden/>
+              </w:rPr>
+              <w:tab/>
+            </w:r>
+            <w:r>
+              <w:rPr>
+                <w:noProof/>
+                <w:webHidden/>
+              </w:rPr>
+              <w:fldChar w:fldCharType="begin"/>
+            </w:r>
+            <w:r>
+              <w:rPr>
+                <w:noProof/>
+                <w:webHidden/>
+              </w:rPr>
+              <w:instrText xml:space="preserve"> PAGEREF _Toc67179250 \h </w:instrText>
+            </w:r>
+            <w:r>
+              <w:rPr>
+                <w:noProof/>
+                <w:webHidden/>
+              </w:rPr>
+            </w:r>
+            <w:r>
+              <w:rPr>
+                <w:noProof/>
+                <w:webHidden/>
+              </w:rPr>
+              <w:fldChar w:fldCharType="separate"/>
+            </w:r>
+            <w:r>
+              <w:rPr>
+                <w:noProof/>
+                <w:webHidden/>
+              </w:rPr>
+              <w:t>8</w:t>
+            </w:r>
+            <w:r>
+              <w:rPr>
+                <w:noProof/>
+                <w:webHidden/>
+              </w:rPr>
+              <w:fldChar w:fldCharType="end"/>
+            </w:r>
+          </w:hyperlink>
+        </w:p>
+        <w:p>
+          <w:pPr>
+            <w:pStyle w:val="TOC2"/>
+            <w:tabs>
+              <w:tab w:val="right" w:leader="dot" w:pos="9016"/>
+            </w:tabs>
+            <w:rPr>
+              <w:rFonts w:asciiTheme="minorHAnsi" w:eastAsiaTheme="minorEastAsia" w:hAnsiTheme="minorHAnsi"/>
+              <w:noProof/>
+            </w:rPr>
+          </w:pPr>
+          <w:hyperlink w:anchor="_Toc67179251" w:history="1">
+            <w:r>
+              <w:rPr>
+                <w:rStyle w:val="Hyperlink"/>
+                <w:noProof/>
+                <w:lang w:val="sr-Cyrl-RS"/>
+              </w:rPr>
+              <w:t>3.3 Скуп инструкција међујезика</w:t>
+            </w:r>
+            <w:r>
+              <w:rPr>
+                <w:noProof/>
+                <w:webHidden/>
+              </w:rPr>
+              <w:tab/>
+            </w:r>
+            <w:r>
+              <w:rPr>
+                <w:noProof/>
+                <w:webHidden/>
+              </w:rPr>
+              <w:fldChar w:fldCharType="begin"/>
+            </w:r>
+            <w:r>
+              <w:rPr>
+                <w:noProof/>
+                <w:webHidden/>
+              </w:rPr>
+              <w:instrText xml:space="preserve"> PAGEREF _Toc67179251 \h </w:instrText>
             </w:r>
             <w:r>
               <w:rPr>
@@ -1320,7 +1250,77 @@
               <w:noProof/>
             </w:rPr>
           </w:pPr>
-          <w:hyperlink w:anchor="_Toc67165037" w:history="1">
+          <w:hyperlink w:anchor="_Toc67179252" w:history="1">
+            <w:r>
+              <w:rPr>
+                <w:rStyle w:val="Hyperlink"/>
+                <w:noProof/>
+                <w:lang w:val="sr-Cyrl-RS"/>
+              </w:rPr>
+              <w:t>3.4 Појам базичног блока</w:t>
+            </w:r>
+            <w:r>
+              <w:rPr>
+                <w:noProof/>
+                <w:webHidden/>
+              </w:rPr>
+              <w:tab/>
+            </w:r>
+            <w:r>
+              <w:rPr>
+                <w:noProof/>
+                <w:webHidden/>
+              </w:rPr>
+              <w:fldChar w:fldCharType="begin"/>
+            </w:r>
+            <w:r>
+              <w:rPr>
+                <w:noProof/>
+                <w:webHidden/>
+              </w:rPr>
+              <w:instrText xml:space="preserve"> PAGEREF _Toc67179252 \h </w:instrText>
+            </w:r>
+            <w:r>
+              <w:rPr>
+                <w:noProof/>
+                <w:webHidden/>
+              </w:rPr>
+            </w:r>
+            <w:r>
+              <w:rPr>
+                <w:noProof/>
+                <w:webHidden/>
+              </w:rPr>
+              <w:fldChar w:fldCharType="separate"/>
+            </w:r>
+            <w:r>
+              <w:rPr>
+                <w:noProof/>
+                <w:webHidden/>
+              </w:rPr>
+              <w:t>10</w:t>
+            </w:r>
+            <w:r>
+              <w:rPr>
+                <w:noProof/>
+                <w:webHidden/>
+              </w:rPr>
+              <w:fldChar w:fldCharType="end"/>
+            </w:r>
+          </w:hyperlink>
+        </w:p>
+        <w:p>
+          <w:pPr>
+            <w:pStyle w:val="TOC2"/>
+            <w:tabs>
+              <w:tab w:val="right" w:leader="dot" w:pos="9016"/>
+            </w:tabs>
+            <w:rPr>
+              <w:rFonts w:asciiTheme="minorHAnsi" w:eastAsiaTheme="minorEastAsia" w:hAnsiTheme="minorHAnsi"/>
+              <w:noProof/>
+            </w:rPr>
+          </w:pPr>
+          <w:hyperlink w:anchor="_Toc67179253" w:history="1">
             <w:r>
               <w:rPr>
                 <w:rStyle w:val="Hyperlink"/>
@@ -1348,7 +1348,7 @@
                 <w:noProof/>
                 <w:webHidden/>
               </w:rPr>
-              <w:instrText xml:space="preserve"> PAGEREF _Toc67165037 \h </w:instrText>
+              <w:instrText xml:space="preserve"> PAGEREF _Toc67179253 \h </w:instrText>
             </w:r>
             <w:r>
               <w:rPr>
@@ -1368,7 +1368,7 @@
                 <w:noProof/>
                 <w:webHidden/>
               </w:rPr>
-              <w:t>9</w:t>
+              <w:t>10</w:t>
             </w:r>
             <w:r>
               <w:rPr>
@@ -1390,7 +1390,7 @@
               <w:noProof/>
             </w:rPr>
           </w:pPr>
-          <w:hyperlink w:anchor="_Toc67165038" w:history="1">
+          <w:hyperlink w:anchor="_Toc67179254" w:history="1">
             <w:r>
               <w:rPr>
                 <w:rStyle w:val="Hyperlink"/>
@@ -1418,7 +1418,7 @@
                 <w:noProof/>
                 <w:webHidden/>
               </w:rPr>
-              <w:instrText xml:space="preserve"> PAGEREF _Toc67165038 \h </w:instrText>
+              <w:instrText xml:space="preserve"> PAGEREF _Toc67179254 \h </w:instrText>
             </w:r>
             <w:r>
               <w:rPr>
@@ -1438,7 +1438,7 @@
                 <w:noProof/>
                 <w:webHidden/>
               </w:rPr>
-              <w:t>9</w:t>
+              <w:t>10</w:t>
             </w:r>
             <w:r>
               <w:rPr>
@@ -1461,7 +1461,7 @@
               <w:noProof/>
             </w:rPr>
           </w:pPr>
-          <w:hyperlink w:anchor="_Toc67165039" w:history="1">
+          <w:hyperlink w:anchor="_Toc67179255" w:history="1">
             <w:r>
               <w:rPr>
                 <w:rStyle w:val="Hyperlink"/>
@@ -1504,7 +1504,7 @@
                 <w:noProof/>
                 <w:webHidden/>
               </w:rPr>
-              <w:instrText xml:space="preserve"> PAGEREF _Toc67165039 \h </w:instrText>
+              <w:instrText xml:space="preserve"> PAGEREF _Toc67179255 \h </w:instrText>
             </w:r>
             <w:r>
               <w:rPr>
@@ -1524,7 +1524,7 @@
                 <w:noProof/>
                 <w:webHidden/>
               </w:rPr>
-              <w:t>11</w:t>
+              <w:t>12</w:t>
             </w:r>
             <w:r>
               <w:rPr>
@@ -1547,7 +1547,7 @@
               <w:noProof/>
             </w:rPr>
           </w:pPr>
-          <w:hyperlink w:anchor="_Toc67165040" w:history="1">
+          <w:hyperlink w:anchor="_Toc67179256" w:history="1">
             <w:r>
               <w:rPr>
                 <w:rStyle w:val="Hyperlink"/>
@@ -1588,7 +1588,7 @@
                 <w:noProof/>
                 <w:webHidden/>
               </w:rPr>
-              <w:instrText xml:space="preserve"> PAGEREF _Toc67165040 \h </w:instrText>
+              <w:instrText xml:space="preserve"> PAGEREF _Toc67179256 \h </w:instrText>
             </w:r>
             <w:r>
               <w:rPr>
@@ -1608,7 +1608,7 @@
                 <w:noProof/>
                 <w:webHidden/>
               </w:rPr>
-              <w:t>11</w:t>
+              <w:t>12</w:t>
             </w:r>
             <w:r>
               <w:rPr>
@@ -1631,7 +1631,7 @@
               <w:noProof/>
             </w:rPr>
           </w:pPr>
-          <w:hyperlink w:anchor="_Toc67165041" w:history="1">
+          <w:hyperlink w:anchor="_Toc67179257" w:history="1">
             <w:r>
               <w:rPr>
                 <w:rStyle w:val="Hyperlink"/>
@@ -1672,7 +1672,7 @@
                 <w:noProof/>
                 <w:webHidden/>
               </w:rPr>
-              <w:instrText xml:space="preserve"> PAGEREF _Toc67165041 \h </w:instrText>
+              <w:instrText xml:space="preserve"> PAGEREF _Toc67179257 \h </w:instrText>
             </w:r>
             <w:r>
               <w:rPr>
@@ -1692,7 +1692,7 @@
                 <w:noProof/>
                 <w:webHidden/>
               </w:rPr>
-              <w:t>11</w:t>
+              <w:t>12</w:t>
             </w:r>
             <w:r>
               <w:rPr>
@@ -1715,7 +1715,7 @@
               <w:noProof/>
             </w:rPr>
           </w:pPr>
-          <w:hyperlink w:anchor="_Toc67165042" w:history="1">
+          <w:hyperlink w:anchor="_Toc67179258" w:history="1">
             <w:r>
               <w:rPr>
                 <w:rStyle w:val="Hyperlink"/>
@@ -1758,7 +1758,7 @@
                 <w:noProof/>
                 <w:webHidden/>
               </w:rPr>
-              <w:instrText xml:space="preserve"> PAGEREF _Toc67165042 \h </w:instrText>
+              <w:instrText xml:space="preserve"> PAGEREF _Toc67179258 \h </w:instrText>
             </w:r>
             <w:r>
               <w:rPr>
@@ -1778,7 +1778,7 @@
                 <w:noProof/>
                 <w:webHidden/>
               </w:rPr>
-              <w:t>12</w:t>
+              <w:t>13</w:t>
             </w:r>
             <w:r>
               <w:rPr>
@@ -1801,7 +1801,7 @@
               <w:noProof/>
             </w:rPr>
           </w:pPr>
-          <w:hyperlink w:anchor="_Toc67165043" w:history="1">
+          <w:hyperlink w:anchor="_Toc67179259" w:history="1">
             <w:r>
               <w:rPr>
                 <w:rStyle w:val="Hyperlink"/>
@@ -1844,7 +1844,7 @@
                 <w:noProof/>
                 <w:webHidden/>
               </w:rPr>
-              <w:instrText xml:space="preserve"> PAGEREF _Toc67165043 \h </w:instrText>
+              <w:instrText xml:space="preserve"> PAGEREF _Toc67179259 \h </w:instrText>
             </w:r>
             <w:r>
               <w:rPr>
@@ -1864,7 +1864,7 @@
                 <w:noProof/>
                 <w:webHidden/>
               </w:rPr>
-              <w:t>13</w:t>
+              <w:t>14</w:t>
             </w:r>
             <w:r>
               <w:rPr>
@@ -1887,7 +1887,7 @@
               <w:noProof/>
             </w:rPr>
           </w:pPr>
-          <w:hyperlink w:anchor="_Toc67165044" w:history="1">
+          <w:hyperlink w:anchor="_Toc67179260" w:history="1">
             <w:r>
               <w:rPr>
                 <w:rStyle w:val="Hyperlink"/>
@@ -1895,6 +1895,92 @@
                 <w:lang w:val="sr-Cyrl-RS"/>
               </w:rPr>
               <w:t>4.5</w:t>
+            </w:r>
+            <w:r>
+              <w:rPr>
+                <w:rFonts w:asciiTheme="minorHAnsi" w:eastAsiaTheme="minorEastAsia" w:hAnsiTheme="minorHAnsi"/>
+                <w:noProof/>
+              </w:rPr>
+              <w:tab/>
+            </w:r>
+            <w:r>
+              <w:rPr>
+                <w:rStyle w:val="Hyperlink"/>
+                <w:noProof/>
+                <w:lang w:val="sr-Cyrl-RS"/>
+              </w:rPr>
+              <w:t>Детекција петљи</w:t>
+            </w:r>
+            <w:r>
+              <w:rPr>
+                <w:noProof/>
+                <w:webHidden/>
+              </w:rPr>
+              <w:tab/>
+            </w:r>
+            <w:r>
+              <w:rPr>
+                <w:noProof/>
+                <w:webHidden/>
+              </w:rPr>
+              <w:fldChar w:fldCharType="begin"/>
+            </w:r>
+            <w:r>
+              <w:rPr>
+                <w:noProof/>
+                <w:webHidden/>
+              </w:rPr>
+              <w:instrText xml:space="preserve"> PAGEREF _Toc67179260 \h </w:instrText>
+            </w:r>
+            <w:r>
+              <w:rPr>
+                <w:noProof/>
+                <w:webHidden/>
+              </w:rPr>
+            </w:r>
+            <w:r>
+              <w:rPr>
+                <w:noProof/>
+                <w:webHidden/>
+              </w:rPr>
+              <w:fldChar w:fldCharType="separate"/>
+            </w:r>
+            <w:r>
+              <w:rPr>
+                <w:noProof/>
+                <w:webHidden/>
+              </w:rPr>
+              <w:t>14</w:t>
+            </w:r>
+            <w:r>
+              <w:rPr>
+                <w:noProof/>
+                <w:webHidden/>
+              </w:rPr>
+              <w:fldChar w:fldCharType="end"/>
+            </w:r>
+          </w:hyperlink>
+        </w:p>
+        <w:p>
+          <w:pPr>
+            <w:pStyle w:val="TOC2"/>
+            <w:tabs>
+              <w:tab w:val="left" w:pos="880"/>
+              <w:tab w:val="right" w:leader="dot" w:pos="9016"/>
+            </w:tabs>
+            <w:rPr>
+              <w:rFonts w:asciiTheme="minorHAnsi" w:eastAsiaTheme="minorEastAsia" w:hAnsiTheme="minorHAnsi"/>
+              <w:noProof/>
+            </w:rPr>
+          </w:pPr>
+          <w:hyperlink w:anchor="_Toc67179261" w:history="1">
+            <w:r>
+              <w:rPr>
+                <w:rStyle w:val="Hyperlink"/>
+                <w:noProof/>
+                <w:lang w:val="sr-Cyrl-RS"/>
+              </w:rPr>
+              <w:t>4.6</w:t>
             </w:r>
             <w:r>
               <w:rPr>
@@ -1945,265 +2031,7 @@
                 <w:noProof/>
                 <w:webHidden/>
               </w:rPr>
-              <w:instrText xml:space="preserve"> PAGEREF _Toc67165044 \h </w:instrText>
-            </w:r>
-            <w:r>
-              <w:rPr>
-                <w:noProof/>
-                <w:webHidden/>
-              </w:rPr>
-            </w:r>
-            <w:r>
-              <w:rPr>
-                <w:noProof/>
-                <w:webHidden/>
-              </w:rPr>
-              <w:fldChar w:fldCharType="separate"/>
-            </w:r>
-            <w:r>
-              <w:rPr>
-                <w:noProof/>
-                <w:webHidden/>
-              </w:rPr>
-              <w:t>13</w:t>
-            </w:r>
-            <w:r>
-              <w:rPr>
-                <w:noProof/>
-                <w:webHidden/>
-              </w:rPr>
-              <w:fldChar w:fldCharType="end"/>
-            </w:r>
-          </w:hyperlink>
-        </w:p>
-        <w:p>
-          <w:pPr>
-            <w:pStyle w:val="TOC2"/>
-            <w:tabs>
-              <w:tab w:val="left" w:pos="880"/>
-              <w:tab w:val="right" w:leader="dot" w:pos="9016"/>
-            </w:tabs>
-            <w:rPr>
-              <w:rFonts w:asciiTheme="minorHAnsi" w:eastAsiaTheme="minorEastAsia" w:hAnsiTheme="minorHAnsi"/>
-              <w:noProof/>
-            </w:rPr>
-          </w:pPr>
-          <w:hyperlink w:anchor="_Toc67165045" w:history="1">
-            <w:r>
-              <w:rPr>
-                <w:rStyle w:val="Hyperlink"/>
-                <w:noProof/>
-                <w:lang w:val="sr-Cyrl-RS"/>
-              </w:rPr>
-              <w:t>4.6</w:t>
-            </w:r>
-            <w:r>
-              <w:rPr>
-                <w:rFonts w:asciiTheme="minorHAnsi" w:eastAsiaTheme="minorEastAsia" w:hAnsiTheme="minorHAnsi"/>
-                <w:noProof/>
-              </w:rPr>
-              <w:tab/>
-            </w:r>
-            <w:r>
-              <w:rPr>
-                <w:rStyle w:val="Hyperlink"/>
-                <w:noProof/>
-                <w:lang w:val="sr-Cyrl-RS"/>
-              </w:rPr>
-              <w:t>Откривање неиницијализованих променљивих</w:t>
-            </w:r>
-            <w:r>
-              <w:rPr>
-                <w:noProof/>
-                <w:webHidden/>
-              </w:rPr>
-              <w:tab/>
-            </w:r>
-            <w:r>
-              <w:rPr>
-                <w:noProof/>
-                <w:webHidden/>
-              </w:rPr>
-              <w:fldChar w:fldCharType="begin"/>
-            </w:r>
-            <w:r>
-              <w:rPr>
-                <w:noProof/>
-                <w:webHidden/>
-              </w:rPr>
-              <w:instrText xml:space="preserve"> PAGEREF _Toc67165045 \h </w:instrText>
-            </w:r>
-            <w:r>
-              <w:rPr>
-                <w:noProof/>
-                <w:webHidden/>
-              </w:rPr>
-            </w:r>
-            <w:r>
-              <w:rPr>
-                <w:noProof/>
-                <w:webHidden/>
-              </w:rPr>
-              <w:fldChar w:fldCharType="separate"/>
-            </w:r>
-            <w:r>
-              <w:rPr>
-                <w:noProof/>
-                <w:webHidden/>
-              </w:rPr>
-              <w:t>13</w:t>
-            </w:r>
-            <w:r>
-              <w:rPr>
-                <w:noProof/>
-                <w:webHidden/>
-              </w:rPr>
-              <w:fldChar w:fldCharType="end"/>
-            </w:r>
-          </w:hyperlink>
-        </w:p>
-        <w:p>
-          <w:pPr>
-            <w:pStyle w:val="TOC2"/>
-            <w:tabs>
-              <w:tab w:val="left" w:pos="880"/>
-              <w:tab w:val="right" w:leader="dot" w:pos="9016"/>
-            </w:tabs>
-            <w:rPr>
-              <w:rFonts w:asciiTheme="minorHAnsi" w:eastAsiaTheme="minorEastAsia" w:hAnsiTheme="minorHAnsi"/>
-              <w:noProof/>
-            </w:rPr>
-          </w:pPr>
-          <w:hyperlink w:anchor="_Toc67165046" w:history="1">
-            <w:r>
-              <w:rPr>
-                <w:rStyle w:val="Hyperlink"/>
-                <w:noProof/>
-                <w:lang w:val="sr-Cyrl-RS"/>
-              </w:rPr>
-              <w:t>4.7</w:t>
-            </w:r>
-            <w:r>
-              <w:rPr>
-                <w:rFonts w:asciiTheme="minorHAnsi" w:eastAsiaTheme="minorEastAsia" w:hAnsiTheme="minorHAnsi"/>
-                <w:noProof/>
-              </w:rPr>
-              <w:tab/>
-            </w:r>
-            <w:r>
-              <w:rPr>
-                <w:rStyle w:val="Hyperlink"/>
-                <w:noProof/>
-                <w:lang w:val="sr-Cyrl-RS"/>
-              </w:rPr>
-              <w:t>Измештање кôда из петље</w:t>
-            </w:r>
-            <w:r>
-              <w:rPr>
-                <w:noProof/>
-                <w:webHidden/>
-              </w:rPr>
-              <w:tab/>
-            </w:r>
-            <w:r>
-              <w:rPr>
-                <w:noProof/>
-                <w:webHidden/>
-              </w:rPr>
-              <w:fldChar w:fldCharType="begin"/>
-            </w:r>
-            <w:r>
-              <w:rPr>
-                <w:noProof/>
-                <w:webHidden/>
-              </w:rPr>
-              <w:instrText xml:space="preserve"> PAGEREF _Toc67165046 \h </w:instrText>
-            </w:r>
-            <w:r>
-              <w:rPr>
-                <w:noProof/>
-                <w:webHidden/>
-              </w:rPr>
-            </w:r>
-            <w:r>
-              <w:rPr>
-                <w:noProof/>
-                <w:webHidden/>
-              </w:rPr>
-              <w:fldChar w:fldCharType="separate"/>
-            </w:r>
-            <w:r>
-              <w:rPr>
-                <w:noProof/>
-                <w:webHidden/>
-              </w:rPr>
-              <w:t>13</w:t>
-            </w:r>
-            <w:r>
-              <w:rPr>
-                <w:noProof/>
-                <w:webHidden/>
-              </w:rPr>
-              <w:fldChar w:fldCharType="end"/>
-            </w:r>
-          </w:hyperlink>
-        </w:p>
-        <w:p>
-          <w:pPr>
-            <w:pStyle w:val="TOC2"/>
-            <w:tabs>
-              <w:tab w:val="left" w:pos="880"/>
-              <w:tab w:val="right" w:leader="dot" w:pos="9016"/>
-            </w:tabs>
-            <w:rPr>
-              <w:rFonts w:asciiTheme="minorHAnsi" w:eastAsiaTheme="minorEastAsia" w:hAnsiTheme="minorHAnsi"/>
-              <w:noProof/>
-            </w:rPr>
-          </w:pPr>
-          <w:hyperlink w:anchor="_Toc67165047" w:history="1">
-            <w:r>
-              <w:rPr>
-                <w:rStyle w:val="Hyperlink"/>
-                <w:noProof/>
-                <w:lang w:val="sr-Cyrl-RS"/>
-              </w:rPr>
-              <w:t>4.8</w:t>
-            </w:r>
-            <w:r>
-              <w:rPr>
-                <w:rFonts w:asciiTheme="minorHAnsi" w:eastAsiaTheme="minorEastAsia" w:hAnsiTheme="minorHAnsi"/>
-                <w:noProof/>
-              </w:rPr>
-              <w:tab/>
-            </w:r>
-            <w:r>
-              <w:rPr>
-                <w:rStyle w:val="Hyperlink"/>
-                <w:noProof/>
-                <w:lang w:val="sr-Cyrl-RS"/>
-              </w:rPr>
-              <w:t>Елиминација мртвог кôда</w:t>
-            </w:r>
-            <w:r>
-              <w:rPr>
-                <w:noProof/>
-                <w:webHidden/>
-              </w:rPr>
-              <w:tab/>
-            </w:r>
-            <w:r>
-              <w:rPr>
-                <w:noProof/>
-                <w:webHidden/>
-              </w:rPr>
-              <w:fldChar w:fldCharType="begin"/>
-            </w:r>
-            <w:r>
-              <w:rPr>
-                <w:noProof/>
-                <w:webHidden/>
-              </w:rPr>
-              <w:instrText xml:space="preserve"> PAGEREF _Toc67165047 \h </w:instrText>
+              <w:instrText xml:space="preserve"> PAGEREF _Toc67179261 \h </w:instrText>
             </w:r>
             <w:r>
               <w:rPr>
@@ -2246,7 +2074,179 @@
               <w:noProof/>
             </w:rPr>
           </w:pPr>
-          <w:hyperlink w:anchor="_Toc67165048" w:history="1">
+          <w:hyperlink w:anchor="_Toc67179262" w:history="1">
+            <w:r>
+              <w:rPr>
+                <w:rStyle w:val="Hyperlink"/>
+                <w:noProof/>
+                <w:lang w:val="sr-Cyrl-RS"/>
+              </w:rPr>
+              <w:t>4.7</w:t>
+            </w:r>
+            <w:r>
+              <w:rPr>
+                <w:rFonts w:asciiTheme="minorHAnsi" w:eastAsiaTheme="minorEastAsia" w:hAnsiTheme="minorHAnsi"/>
+                <w:noProof/>
+              </w:rPr>
+              <w:tab/>
+            </w:r>
+            <w:r>
+              <w:rPr>
+                <w:rStyle w:val="Hyperlink"/>
+                <w:noProof/>
+                <w:lang w:val="sr-Cyrl-RS"/>
+              </w:rPr>
+              <w:t>Откривање неиницијализованих променљивих</w:t>
+            </w:r>
+            <w:r>
+              <w:rPr>
+                <w:noProof/>
+                <w:webHidden/>
+              </w:rPr>
+              <w:tab/>
+            </w:r>
+            <w:r>
+              <w:rPr>
+                <w:noProof/>
+                <w:webHidden/>
+              </w:rPr>
+              <w:fldChar w:fldCharType="begin"/>
+            </w:r>
+            <w:r>
+              <w:rPr>
+                <w:noProof/>
+                <w:webHidden/>
+              </w:rPr>
+              <w:instrText xml:space="preserve"> PAGEREF _Toc67179262 \h </w:instrText>
+            </w:r>
+            <w:r>
+              <w:rPr>
+                <w:noProof/>
+                <w:webHidden/>
+              </w:rPr>
+            </w:r>
+            <w:r>
+              <w:rPr>
+                <w:noProof/>
+                <w:webHidden/>
+              </w:rPr>
+              <w:fldChar w:fldCharType="separate"/>
+            </w:r>
+            <w:r>
+              <w:rPr>
+                <w:noProof/>
+                <w:webHidden/>
+              </w:rPr>
+              <w:t>14</w:t>
+            </w:r>
+            <w:r>
+              <w:rPr>
+                <w:noProof/>
+                <w:webHidden/>
+              </w:rPr>
+              <w:fldChar w:fldCharType="end"/>
+            </w:r>
+          </w:hyperlink>
+        </w:p>
+        <w:p>
+          <w:pPr>
+            <w:pStyle w:val="TOC2"/>
+            <w:tabs>
+              <w:tab w:val="left" w:pos="880"/>
+              <w:tab w:val="right" w:leader="dot" w:pos="9016"/>
+            </w:tabs>
+            <w:rPr>
+              <w:rFonts w:asciiTheme="minorHAnsi" w:eastAsiaTheme="minorEastAsia" w:hAnsiTheme="minorHAnsi"/>
+              <w:noProof/>
+            </w:rPr>
+          </w:pPr>
+          <w:hyperlink w:anchor="_Toc67179263" w:history="1">
+            <w:r>
+              <w:rPr>
+                <w:rStyle w:val="Hyperlink"/>
+                <w:noProof/>
+                <w:lang w:val="sr-Cyrl-RS"/>
+              </w:rPr>
+              <w:t>4.8</w:t>
+            </w:r>
+            <w:r>
+              <w:rPr>
+                <w:rFonts w:asciiTheme="minorHAnsi" w:eastAsiaTheme="minorEastAsia" w:hAnsiTheme="minorHAnsi"/>
+                <w:noProof/>
+              </w:rPr>
+              <w:tab/>
+            </w:r>
+            <w:r>
+              <w:rPr>
+                <w:rStyle w:val="Hyperlink"/>
+                <w:noProof/>
+                <w:lang w:val="sr-Cyrl-RS"/>
+              </w:rPr>
+              <w:t>Измештање кôда из петље</w:t>
+            </w:r>
+            <w:r>
+              <w:rPr>
+                <w:noProof/>
+                <w:webHidden/>
+              </w:rPr>
+              <w:tab/>
+            </w:r>
+            <w:r>
+              <w:rPr>
+                <w:noProof/>
+                <w:webHidden/>
+              </w:rPr>
+              <w:fldChar w:fldCharType="begin"/>
+            </w:r>
+            <w:r>
+              <w:rPr>
+                <w:noProof/>
+                <w:webHidden/>
+              </w:rPr>
+              <w:instrText xml:space="preserve"> PAGEREF _Toc67179263 \h </w:instrText>
+            </w:r>
+            <w:r>
+              <w:rPr>
+                <w:noProof/>
+                <w:webHidden/>
+              </w:rPr>
+            </w:r>
+            <w:r>
+              <w:rPr>
+                <w:noProof/>
+                <w:webHidden/>
+              </w:rPr>
+              <w:fldChar w:fldCharType="separate"/>
+            </w:r>
+            <w:r>
+              <w:rPr>
+                <w:noProof/>
+                <w:webHidden/>
+              </w:rPr>
+              <w:t>15</w:t>
+            </w:r>
+            <w:r>
+              <w:rPr>
+                <w:noProof/>
+                <w:webHidden/>
+              </w:rPr>
+              <w:fldChar w:fldCharType="end"/>
+            </w:r>
+          </w:hyperlink>
+        </w:p>
+        <w:p>
+          <w:pPr>
+            <w:pStyle w:val="TOC2"/>
+            <w:tabs>
+              <w:tab w:val="left" w:pos="880"/>
+              <w:tab w:val="right" w:leader="dot" w:pos="9016"/>
+            </w:tabs>
+            <w:rPr>
+              <w:rFonts w:asciiTheme="minorHAnsi" w:eastAsiaTheme="minorEastAsia" w:hAnsiTheme="minorHAnsi"/>
+              <w:noProof/>
+            </w:rPr>
+          </w:pPr>
+          <w:hyperlink w:anchor="_Toc67179264" w:history="1">
             <w:r>
               <w:rPr>
                 <w:rStyle w:val="Hyperlink"/>
@@ -2254,6 +2254,92 @@
                 <w:lang w:val="sr-Cyrl-RS"/>
               </w:rPr>
               <w:t>4.9</w:t>
+            </w:r>
+            <w:r>
+              <w:rPr>
+                <w:rFonts w:asciiTheme="minorHAnsi" w:eastAsiaTheme="minorEastAsia" w:hAnsiTheme="minorHAnsi"/>
+                <w:noProof/>
+              </w:rPr>
+              <w:tab/>
+            </w:r>
+            <w:r>
+              <w:rPr>
+                <w:rStyle w:val="Hyperlink"/>
+                <w:noProof/>
+                <w:lang w:val="sr-Cyrl-RS"/>
+              </w:rPr>
+              <w:t>Елиминација мртвог кôда</w:t>
+            </w:r>
+            <w:r>
+              <w:rPr>
+                <w:noProof/>
+                <w:webHidden/>
+              </w:rPr>
+              <w:tab/>
+            </w:r>
+            <w:r>
+              <w:rPr>
+                <w:noProof/>
+                <w:webHidden/>
+              </w:rPr>
+              <w:fldChar w:fldCharType="begin"/>
+            </w:r>
+            <w:r>
+              <w:rPr>
+                <w:noProof/>
+                <w:webHidden/>
+              </w:rPr>
+              <w:instrText xml:space="preserve"> PAGEREF _Toc67179264 \h </w:instrText>
+            </w:r>
+            <w:r>
+              <w:rPr>
+                <w:noProof/>
+                <w:webHidden/>
+              </w:rPr>
+            </w:r>
+            <w:r>
+              <w:rPr>
+                <w:noProof/>
+                <w:webHidden/>
+              </w:rPr>
+              <w:fldChar w:fldCharType="separate"/>
+            </w:r>
+            <w:r>
+              <w:rPr>
+                <w:noProof/>
+                <w:webHidden/>
+              </w:rPr>
+              <w:t>15</w:t>
+            </w:r>
+            <w:r>
+              <w:rPr>
+                <w:noProof/>
+                <w:webHidden/>
+              </w:rPr>
+              <w:fldChar w:fldCharType="end"/>
+            </w:r>
+          </w:hyperlink>
+        </w:p>
+        <w:p>
+          <w:pPr>
+            <w:pStyle w:val="TOC2"/>
+            <w:tabs>
+              <w:tab w:val="left" w:pos="880"/>
+              <w:tab w:val="right" w:leader="dot" w:pos="9016"/>
+            </w:tabs>
+            <w:rPr>
+              <w:rFonts w:asciiTheme="minorHAnsi" w:eastAsiaTheme="minorEastAsia" w:hAnsiTheme="minorHAnsi"/>
+              <w:noProof/>
+            </w:rPr>
+          </w:pPr>
+          <w:hyperlink w:anchor="_Toc67179265" w:history="1">
+            <w:r>
+              <w:rPr>
+                <w:rStyle w:val="Hyperlink"/>
+                <w:noProof/>
+                <w:lang w:val="sr-Cyrl-RS"/>
+              </w:rPr>
+              <w:t>4.10</w:t>
             </w:r>
             <w:r>
               <w:rPr>
@@ -2289,7 +2375,7 @@
                 <w:noProof/>
                 <w:webHidden/>
               </w:rPr>
-              <w:instrText xml:space="preserve"> PAGEREF _Toc67165048 \h </w:instrText>
+              <w:instrText xml:space="preserve"> PAGEREF _Toc67179265 \h </w:instrText>
             </w:r>
             <w:r>
               <w:rPr>
@@ -2309,7 +2395,7 @@
                 <w:noProof/>
                 <w:webHidden/>
               </w:rPr>
-              <w:t>14</w:t>
+              <w:t>16</w:t>
             </w:r>
             <w:r>
               <w:rPr>
@@ -2332,7 +2418,7 @@
               <w:noProof/>
             </w:rPr>
           </w:pPr>
-          <w:hyperlink w:anchor="_Toc67165049" w:history="1">
+          <w:hyperlink w:anchor="_Toc67179266" w:history="1">
             <w:r>
               <w:rPr>
                 <w:rStyle w:val="Hyperlink"/>
@@ -2375,7 +2461,7 @@
                 <w:noProof/>
                 <w:webHidden/>
               </w:rPr>
-              <w:instrText xml:space="preserve"> PAGEREF _Toc67165049 \h </w:instrText>
+              <w:instrText xml:space="preserve"> PAGEREF _Toc67179266 \h </w:instrText>
             </w:r>
             <w:r>
               <w:rPr>
@@ -2395,7 +2481,7 @@
                 <w:noProof/>
                 <w:webHidden/>
               </w:rPr>
-              <w:t>15</w:t>
+              <w:t>17</w:t>
             </w:r>
             <w:r>
               <w:rPr>
@@ -2418,7 +2504,7 @@
               <w:noProof/>
             </w:rPr>
           </w:pPr>
-          <w:hyperlink w:anchor="_Toc67165050" w:history="1">
+          <w:hyperlink w:anchor="_Toc67179267" w:history="1">
             <w:r>
               <w:rPr>
                 <w:rStyle w:val="Hyperlink"/>
@@ -2461,7 +2547,7 @@
                 <w:noProof/>
                 <w:webHidden/>
               </w:rPr>
-              <w:instrText xml:space="preserve"> PAGEREF _Toc67165050 \h </w:instrText>
+              <w:instrText xml:space="preserve"> PAGEREF _Toc67179267 \h </w:instrText>
             </w:r>
             <w:r>
               <w:rPr>
@@ -2481,7 +2567,7 @@
                 <w:noProof/>
                 <w:webHidden/>
               </w:rPr>
-              <w:t>15</w:t>
+              <w:t>17</w:t>
             </w:r>
             <w:r>
               <w:rPr>
@@ -2504,7 +2590,7 @@
               <w:noProof/>
             </w:rPr>
           </w:pPr>
-          <w:hyperlink w:anchor="_Toc67165051" w:history="1">
+          <w:hyperlink w:anchor="_Toc67179268" w:history="1">
             <w:r>
               <w:rPr>
                 <w:rStyle w:val="Hyperlink"/>
@@ -2547,7 +2633,7 @@
                 <w:noProof/>
                 <w:webHidden/>
               </w:rPr>
-              <w:instrText xml:space="preserve"> PAGEREF _Toc67165051 \h </w:instrText>
+              <w:instrText xml:space="preserve"> PAGEREF _Toc67179268 \h </w:instrText>
             </w:r>
             <w:r>
               <w:rPr>
@@ -2567,7 +2653,7 @@
                 <w:noProof/>
                 <w:webHidden/>
               </w:rPr>
-              <w:t>15</w:t>
+              <w:t>17</w:t>
             </w:r>
             <w:r>
               <w:rPr>
@@ -2590,7 +2676,7 @@
               <w:noProof/>
             </w:rPr>
           </w:pPr>
-          <w:hyperlink w:anchor="_Toc67165052" w:history="1">
+          <w:hyperlink w:anchor="_Toc67179269" w:history="1">
             <w:r>
               <w:rPr>
                 <w:rStyle w:val="Hyperlink"/>
@@ -2633,7 +2719,7 @@
                 <w:noProof/>
                 <w:webHidden/>
               </w:rPr>
-              <w:instrText xml:space="preserve"> PAGEREF _Toc67165052 \h </w:instrText>
+              <w:instrText xml:space="preserve"> PAGEREF _Toc67179269 \h </w:instrText>
             </w:r>
             <w:r>
               <w:rPr>
@@ -2653,7 +2739,7 @@
                 <w:noProof/>
                 <w:webHidden/>
               </w:rPr>
-              <w:t>16</w:t>
+              <w:t>18</w:t>
             </w:r>
             <w:r>
               <w:rPr>
@@ -2676,7 +2762,7 @@
               <w:noProof/>
             </w:rPr>
           </w:pPr>
-          <w:hyperlink w:anchor="_Toc67165053" w:history="1">
+          <w:hyperlink w:anchor="_Toc67179270" w:history="1">
             <w:r>
               <w:rPr>
                 <w:rStyle w:val="Hyperlink"/>
@@ -2719,7 +2805,7 @@
                 <w:noProof/>
                 <w:webHidden/>
               </w:rPr>
-              <w:instrText xml:space="preserve"> PAGEREF _Toc67165053 \h </w:instrText>
+              <w:instrText xml:space="preserve"> PAGEREF _Toc67179270 \h </w:instrText>
             </w:r>
             <w:r>
               <w:rPr>
@@ -2739,7 +2825,7 @@
                 <w:noProof/>
                 <w:webHidden/>
               </w:rPr>
-              <w:t>17</w:t>
+              <w:t>19</w:t>
             </w:r>
             <w:r>
               <w:rPr>
@@ -2762,7 +2848,7 @@
               <w:noProof/>
             </w:rPr>
           </w:pPr>
-          <w:hyperlink w:anchor="_Toc67165054" w:history="1">
+          <w:hyperlink w:anchor="_Toc67179271" w:history="1">
             <w:r>
               <w:rPr>
                 <w:rStyle w:val="Hyperlink"/>
@@ -2805,7 +2891,7 @@
                 <w:noProof/>
                 <w:webHidden/>
               </w:rPr>
-              <w:instrText xml:space="preserve"> PAGEREF _Toc67165054 \h </w:instrText>
+              <w:instrText xml:space="preserve"> PAGEREF _Toc67179271 \h </w:instrText>
             </w:r>
             <w:r>
               <w:rPr>
@@ -2825,7 +2911,7 @@
                 <w:noProof/>
                 <w:webHidden/>
               </w:rPr>
-              <w:t>18</w:t>
+              <w:t>20</w:t>
             </w:r>
             <w:r>
               <w:rPr>
@@ -2848,7 +2934,7 @@
               <w:noProof/>
             </w:rPr>
           </w:pPr>
-          <w:hyperlink w:anchor="_Toc67165055" w:history="1">
+          <w:hyperlink w:anchor="_Toc67179272" w:history="1">
             <w:r>
               <w:rPr>
                 <w:rStyle w:val="Hyperlink"/>
@@ -2891,7 +2977,7 @@
                 <w:noProof/>
                 <w:webHidden/>
               </w:rPr>
-              <w:instrText xml:space="preserve"> PAGEREF _Toc67165055 \h </w:instrText>
+              <w:instrText xml:space="preserve"> PAGEREF _Toc67179272 \h </w:instrText>
             </w:r>
             <w:r>
               <w:rPr>
@@ -2911,7 +2997,7 @@
                 <w:noProof/>
                 <w:webHidden/>
               </w:rPr>
-              <w:t>19</w:t>
+              <w:t>21</w:t>
             </w:r>
             <w:r>
               <w:rPr>
@@ -2934,7 +3020,7 @@
               <w:noProof/>
             </w:rPr>
           </w:pPr>
-          <w:hyperlink w:anchor="_Toc67165056" w:history="1">
+          <w:hyperlink w:anchor="_Toc67179273" w:history="1">
             <w:r>
               <w:rPr>
                 <w:rStyle w:val="Hyperlink"/>
@@ -2977,7 +3063,7 @@
                 <w:noProof/>
                 <w:webHidden/>
               </w:rPr>
-              <w:instrText xml:space="preserve"> PAGEREF _Toc67165056 \h </w:instrText>
+              <w:instrText xml:space="preserve"> PAGEREF _Toc67179273 \h </w:instrText>
             </w:r>
             <w:r>
               <w:rPr>
@@ -2997,7 +3083,7 @@
                 <w:noProof/>
                 <w:webHidden/>
               </w:rPr>
-              <w:t>20</w:t>
+              <w:t>22</w:t>
             </w:r>
             <w:r>
               <w:rPr>
@@ -3019,7 +3105,7 @@
               <w:noProof/>
             </w:rPr>
           </w:pPr>
-          <w:hyperlink w:anchor="_Toc67165057" w:history="1">
+          <w:hyperlink w:anchor="_Toc67179274" w:history="1">
             <w:r>
               <w:rPr>
                 <w:rStyle w:val="Hyperlink"/>
@@ -3047,7 +3133,7 @@
                 <w:noProof/>
                 <w:webHidden/>
               </w:rPr>
-              <w:instrText xml:space="preserve"> PAGEREF _Toc67165057 \h </w:instrText>
+              <w:instrText xml:space="preserve"> PAGEREF _Toc67179274 \h </w:instrText>
             </w:r>
             <w:r>
               <w:rPr>
@@ -3067,7 +3153,7 @@
                 <w:noProof/>
                 <w:webHidden/>
               </w:rPr>
-              <w:t>20</w:t>
+              <w:t>22</w:t>
             </w:r>
             <w:r>
               <w:rPr>
@@ -3089,7 +3175,7 @@
               <w:noProof/>
             </w:rPr>
           </w:pPr>
-          <w:hyperlink w:anchor="_Toc67165058" w:history="1">
+          <w:hyperlink w:anchor="_Toc67179275" w:history="1">
             <w:r>
               <w:rPr>
                 <w:rStyle w:val="Hyperlink"/>
@@ -3117,7 +3203,7 @@
                 <w:noProof/>
                 <w:webHidden/>
               </w:rPr>
-              <w:instrText xml:space="preserve"> PAGEREF _Toc67165058 \h </w:instrText>
+              <w:instrText xml:space="preserve"> PAGEREF _Toc67179275 \h </w:instrText>
             </w:r>
             <w:r>
               <w:rPr>
@@ -3137,7 +3223,7 @@
                 <w:noProof/>
                 <w:webHidden/>
               </w:rPr>
-              <w:t>24</w:t>
+              <w:t>26</w:t>
             </w:r>
             <w:r>
               <w:rPr>
@@ -3159,7 +3245,7 @@
               <w:noProof/>
             </w:rPr>
           </w:pPr>
-          <w:hyperlink w:anchor="_Toc67165059" w:history="1">
+          <w:hyperlink w:anchor="_Toc67179276" w:history="1">
             <w:r>
               <w:rPr>
                 <w:rStyle w:val="Hyperlink"/>
@@ -3194,7 +3280,7 @@
                 <w:noProof/>
                 <w:webHidden/>
               </w:rPr>
-              <w:instrText xml:space="preserve"> PAGEREF _Toc67165059 \h </w:instrText>
+              <w:instrText xml:space="preserve"> PAGEREF _Toc67179276 \h </w:instrText>
             </w:r>
             <w:r>
               <w:rPr>
@@ -3214,7 +3300,7 @@
                 <w:noProof/>
                 <w:webHidden/>
               </w:rPr>
-              <w:t>36</w:t>
+              <w:t>38</w:t>
             </w:r>
             <w:r>
               <w:rPr>
@@ -3237,7 +3323,7 @@
               <w:noProof/>
             </w:rPr>
           </w:pPr>
-          <w:hyperlink w:anchor="_Toc67165060" w:history="1">
+          <w:hyperlink w:anchor="_Toc67179277" w:history="1">
             <w:r>
               <w:rPr>
                 <w:rStyle w:val="Hyperlink"/>
@@ -3280,7 +3366,7 @@
                 <w:noProof/>
                 <w:webHidden/>
               </w:rPr>
-              <w:instrText xml:space="preserve"> PAGEREF _Toc67165060 \h </w:instrText>
+              <w:instrText xml:space="preserve"> PAGEREF _Toc67179277 \h </w:instrText>
             </w:r>
             <w:r>
               <w:rPr>
@@ -3300,7 +3386,7 @@
                 <w:noProof/>
                 <w:webHidden/>
               </w:rPr>
-              <w:t>37</w:t>
+              <w:t>39</w:t>
             </w:r>
             <w:r>
               <w:rPr>
@@ -3323,7 +3409,7 @@
               <w:noProof/>
             </w:rPr>
           </w:pPr>
-          <w:hyperlink w:anchor="_Toc67165061" w:history="1">
+          <w:hyperlink w:anchor="_Toc67179278" w:history="1">
             <w:r>
               <w:rPr>
                 <w:rStyle w:val="Hyperlink"/>
@@ -3366,7 +3452,7 @@
                 <w:noProof/>
                 <w:webHidden/>
               </w:rPr>
-              <w:instrText xml:space="preserve"> PAGEREF _Toc67165061 \h </w:instrText>
+              <w:instrText xml:space="preserve"> PAGEREF _Toc67179278 \h </w:instrText>
             </w:r>
             <w:r>
               <w:rPr>
@@ -3386,7 +3472,7 @@
                 <w:noProof/>
                 <w:webHidden/>
               </w:rPr>
-              <w:t>37</w:t>
+              <w:t>39</w:t>
             </w:r>
             <w:r>
               <w:rPr>
@@ -3411,6 +3497,7 @@
     </w:sdt>
     <w:p>
       <w:r>
+        <w:lastRenderedPageBreak/>
         <w:br w:type="page"/>
       </w:r>
     </w:p>
@@ -3425,7 +3512,7 @@
           <w:lang w:val="sr-Cyrl-RS"/>
         </w:rPr>
       </w:pPr>
-      <w:bookmarkStart w:id="0" w:name="_Toc67165030"/>
+      <w:bookmarkStart w:id="0" w:name="_Toc67179246"/>
       <w:r>
         <w:rPr>
           <w:lang w:val="sr-Cyrl-RS"/>
@@ -4565,7 +4652,7 @@
           <w:lang w:val="sr-Cyrl-RS"/>
         </w:rPr>
       </w:pPr>
-      <w:bookmarkStart w:id="1" w:name="_Toc67165031"/>
+      <w:bookmarkStart w:id="1" w:name="_Toc67179247"/>
       <w:r>
         <w:rPr>
           <w:lang w:val="sr-Cyrl-RS"/>
@@ -5379,7 +5466,7 @@
           <w:lang w:val="sr-Cyrl-RS"/>
         </w:rPr>
       </w:pPr>
-      <w:bookmarkStart w:id="2" w:name="_Toc67165032"/>
+      <w:bookmarkStart w:id="2" w:name="_Toc67179248"/>
       <w:r>
         <w:rPr>
           <w:lang w:val="sr-Cyrl-RS"/>
@@ -5416,7 +5503,7 @@
           <w:lang w:val="sr-Cyrl-RS"/>
         </w:rPr>
       </w:pPr>
-      <w:bookmarkStart w:id="3" w:name="_Toc67165033"/>
+      <w:bookmarkStart w:id="3" w:name="_Toc67179249"/>
       <w:r>
         <w:rPr>
           <w:lang w:val="sr-Cyrl-RS"/>
@@ -6467,7 +6554,7 @@
           <w:lang w:val="sr-Cyrl-RS"/>
         </w:rPr>
       </w:pPr>
-      <w:bookmarkStart w:id="4" w:name="_Toc67165034"/>
+      <w:bookmarkStart w:id="4" w:name="_Toc67179250"/>
       <w:r>
         <w:rPr>
           <w:lang w:val="sr-Cyrl-RS"/>
@@ -6539,7 +6626,7 @@
           <w:lang w:val="sr-Cyrl-RS"/>
         </w:rPr>
       </w:pPr>
-      <w:bookmarkStart w:id="5" w:name="_Toc67165035"/>
+      <w:bookmarkStart w:id="5" w:name="_Toc67179251"/>
       <w:r>
         <w:rPr>
           <w:lang w:val="sr-Cyrl-RS"/>
@@ -8718,7 +8805,18 @@
                 <w:szCs w:val="18"/>
                 <w:lang w:val="el-GR"/>
               </w:rPr>
-              <w:t>φ-</w:t>
+              <w:t>φ</w:t>
+            </w:r>
+            <w:r>
+              <w:rPr>
+                <w:b/>
+                <w:bCs/>
+                <w:i/>
+                <w:iCs/>
+                <w:sz w:val="18"/>
+                <w:szCs w:val="18"/>
+              </w:rPr>
+              <w:t>-</w:t>
             </w:r>
             <w:r>
               <w:rPr>
@@ -10476,7 +10574,7 @@
           <w:lang w:val="sr-Cyrl-RS"/>
         </w:rPr>
       </w:pPr>
-      <w:bookmarkStart w:id="6" w:name="_Toc67165036"/>
+      <w:bookmarkStart w:id="6" w:name="_Toc67179252"/>
       <w:r>
         <w:rPr>
           <w:lang w:val="sr-Cyrl-RS"/>
@@ -10615,7 +10713,7 @@
           <w:lang w:val="sr-Cyrl-RS"/>
         </w:rPr>
       </w:pPr>
-      <w:bookmarkStart w:id="7" w:name="_Toc67165037"/>
+      <w:bookmarkStart w:id="7" w:name="_Toc67179253"/>
       <w:r>
         <w:rPr>
           <w:lang w:val="sr-Cyrl-RS"/>
@@ -10793,7 +10891,7 @@
           <w:lang w:val="sr-Cyrl-RS"/>
         </w:rPr>
       </w:pPr>
-      <w:bookmarkStart w:id="8" w:name="_Toc67165038"/>
+      <w:bookmarkStart w:id="8" w:name="_Toc67179254"/>
       <w:r>
         <w:rPr>
           <w:lang w:val="sr-Cyrl-RS"/>
@@ -11559,10 +11657,448 @@
     </w:p>
     <w:p>
       <w:pPr>
-        <w:rPr>
-          <w:lang w:val="sr-Cyrl-RS"/>
-        </w:rPr>
-      </w:pPr>
+        <w:pStyle w:val="Heading2"/>
+        <w:ind w:left="720"/>
+      </w:pPr>
+      <w:r>
+        <w:t>3.7 Static Single Assignment Form</w:t>
+      </w:r>
+    </w:p>
+    <w:p>
+      <w:pPr>
+        <w:jc w:val="both"/>
+        <w:rPr>
+          <w:lang w:val="sr-Cyrl-RS"/>
+        </w:rPr>
+      </w:pPr>
+      <w:r>
+        <w:t>SSA</w:t>
+      </w:r>
+      <w:r>
+        <w:rPr>
+          <w:lang w:val="sr-Cyrl-RS"/>
+        </w:rPr>
+        <w:t xml:space="preserve"> форма (енгл. </w:t>
+      </w:r>
+      <w:r>
+        <w:t>Static</w:t>
+      </w:r>
+      <w:r>
+        <w:rPr>
+          <w:lang w:val="sr-Cyrl-RS"/>
+        </w:rPr>
+        <w:t xml:space="preserve"> </w:t>
+      </w:r>
+      <w:r>
+        <w:t>Single</w:t>
+      </w:r>
+      <w:r>
+        <w:rPr>
+          <w:lang w:val="sr-Cyrl-RS"/>
+        </w:rPr>
+        <w:t xml:space="preserve"> </w:t>
+      </w:r>
+      <w:r>
+        <w:t>Assignment</w:t>
+      </w:r>
+      <w:r>
+        <w:rPr>
+          <w:lang w:val="sr-Cyrl-RS"/>
+        </w:rPr>
+        <w:t xml:space="preserve"> </w:t>
+      </w:r>
+      <w:r>
+        <w:t>Form</w:t>
+      </w:r>
+      <w:r>
+        <w:rPr>
+          <w:lang w:val="sr-Cyrl-RS"/>
+        </w:rPr>
+        <w:t>)</w:t>
+      </w:r>
+      <w:r>
+        <w:rPr>
+          <w:lang w:val="sr-Cyrl-RS"/>
+        </w:rPr>
+        <w:t xml:space="preserve"> је облик међујезика који има особину да се свакој променљивој само једном може доделити вредност и да се свака променљива мора дефинисати пре коришћења.</w:t>
+      </w:r>
+    </w:p>
+    <w:p>
+      <w:pPr>
+        <w:jc w:val="both"/>
+        <w:rPr>
+          <w:lang w:val="sr-Cyrl-RS"/>
+        </w:rPr>
+      </w:pPr>
+      <w:r>
+        <w:rPr>
+          <w:lang w:val="sr-Cyrl-RS"/>
+        </w:rPr>
+        <w:t xml:space="preserve">Разлог за увођење </w:t>
+      </w:r>
+      <w:r>
+        <w:t>SSA</w:t>
+      </w:r>
+      <w:r>
+        <w:rPr>
+          <w:lang w:val="sr-Cyrl-RS"/>
+        </w:rPr>
+        <w:t xml:space="preserve"> форме је т</w:t>
+      </w:r>
+      <w:r>
+        <w:rPr>
+          <w:lang w:val="sr-Cyrl-RS"/>
+        </w:rPr>
+        <w:t>ај</w:t>
+      </w:r>
+      <w:r>
+        <w:rPr>
+          <w:lang w:val="sr-Cyrl-RS"/>
+        </w:rPr>
+        <w:t xml:space="preserve"> што су њена </w:t>
+      </w:r>
+      <w:r>
+        <w:rPr>
+          <w:lang w:val="sr-Cyrl-RS"/>
+        </w:rPr>
+        <w:t xml:space="preserve">претходно </w:t>
+      </w:r>
+      <w:r>
+        <w:rPr>
+          <w:lang w:val="sr-Cyrl-RS"/>
+        </w:rPr>
+        <w:t xml:space="preserve">поменута својства прилично погодна у преводилачким оптимизацијама, а многи пролази не би могли ни да се дефинишу </w:t>
+      </w:r>
+      <w:r>
+        <w:rPr>
+          <w:lang w:val="sr-Cyrl-RS"/>
+        </w:rPr>
+        <w:t xml:space="preserve">или би били исувише сложени </w:t>
+      </w:r>
+      <w:r>
+        <w:rPr>
+          <w:lang w:val="sr-Cyrl-RS"/>
+        </w:rPr>
+        <w:t xml:space="preserve">ако међујезик није у </w:t>
+      </w:r>
+      <w:r>
+        <w:t>SSA</w:t>
+      </w:r>
+      <w:r>
+        <w:rPr>
+          <w:lang w:val="sr-Cyrl-RS"/>
+        </w:rPr>
+        <w:t xml:space="preserve"> облику.</w:t>
+      </w:r>
+      <w:r>
+        <w:rPr>
+          <w:lang w:val="sr-Cyrl-RS"/>
+        </w:rPr>
+        <w:t xml:space="preserve"> </w:t>
+      </w:r>
+    </w:p>
+    <w:p>
+      <w:pPr>
+        <w:jc w:val="both"/>
+        <w:rPr>
+          <w:lang w:val="sr-Cyrl-RS"/>
+        </w:rPr>
+      </w:pPr>
+      <w:r>
+        <w:rPr>
+          <w:noProof/>
+          <w:lang w:val="sr-Cyrl-RS"/>
+        </w:rPr>
+        <w:drawing>
+          <wp:anchor distT="0" distB="0" distL="114300" distR="114300" simplePos="0" relativeHeight="251667456" behindDoc="0" locked="0" layoutInCell="1" allowOverlap="1" wp14:anchorId="0AAF9A90" wp14:editId="13CB921E">
+            <wp:simplePos x="0" y="0"/>
+            <wp:positionH relativeFrom="margin">
+              <wp:align>center</wp:align>
+            </wp:positionH>
+            <wp:positionV relativeFrom="paragraph">
+              <wp:posOffset>1833504</wp:posOffset>
+            </wp:positionV>
+            <wp:extent cx="3135630" cy="2183765"/>
+            <wp:effectExtent l="0" t="0" r="7620" b="6985"/>
+            <wp:wrapTopAndBottom/>
+            <wp:docPr id="5" name="Picture 5"/>
+            <wp:cNvGraphicFramePr>
+              <a:graphicFrameLocks xmlns:a="http://schemas.openxmlformats.org/drawingml/2006/main" noChangeAspect="1"/>
+            </wp:cNvGraphicFramePr>
+            <a:graphic xmlns:a="http://schemas.openxmlformats.org/drawingml/2006/main">
+              <a:graphicData uri="http://schemas.openxmlformats.org/drawingml/2006/picture">
+                <pic:pic xmlns:pic="http://schemas.openxmlformats.org/drawingml/2006/picture">
+                  <pic:nvPicPr>
+                    <pic:cNvPr id="0" name="Picture 1"/>
+                    <pic:cNvPicPr>
+                      <a:picLocks noChangeAspect="1" noChangeArrowheads="1"/>
+                    </pic:cNvPicPr>
+                  </pic:nvPicPr>
+                  <pic:blipFill>
+                    <a:blip r:embed="rId12">
+                      <a:extLst>
+                        <a:ext uri="{28A0092B-C50C-407E-A947-70E740481C1C}">
+                          <a14:useLocalDpi xmlns:a14="http://schemas.microsoft.com/office/drawing/2010/main" val="0"/>
+                        </a:ext>
+                      </a:extLst>
+                    </a:blip>
+                    <a:srcRect/>
+                    <a:stretch>
+                      <a:fillRect/>
+                    </a:stretch>
+                  </pic:blipFill>
+                  <pic:spPr bwMode="auto">
+                    <a:xfrm>
+                      <a:off x="0" y="0"/>
+                      <a:ext cx="3135630" cy="2183765"/>
+                    </a:xfrm>
+                    <a:prstGeom prst="rect">
+                      <a:avLst/>
+                    </a:prstGeom>
+                    <a:noFill/>
+                    <a:ln>
+                      <a:noFill/>
+                    </a:ln>
+                  </pic:spPr>
+                </pic:pic>
+              </a:graphicData>
+            </a:graphic>
+          </wp:anchor>
+        </w:drawing>
+      </w:r>
+      <w:r>
+        <w:t>SSA</w:t>
+      </w:r>
+      <w:r>
+        <w:rPr>
+          <w:lang w:val="sr-Cyrl-RS"/>
+        </w:rPr>
+        <w:t xml:space="preserve"> форма у међујезик уводи </w:t>
+      </w:r>
+      <w:r>
+        <w:rPr>
+          <w:lang w:val="el-GR"/>
+        </w:rPr>
+        <w:t>Φ</w:t>
+      </w:r>
+      <w:r>
+        <w:rPr>
+          <w:lang w:val="sr-Cyrl-RS"/>
+        </w:rPr>
+        <w:t xml:space="preserve">-функције које као аргументе имају </w:t>
+      </w:r>
+      <w:r>
+        <w:t>SSA</w:t>
+      </w:r>
+      <w:r>
+        <w:rPr>
+          <w:lang w:val="sr-Cyrl-RS"/>
+        </w:rPr>
+        <w:t xml:space="preserve"> </w:t>
+      </w:r>
+      <w:r>
+        <w:rPr>
+          <w:lang w:val="sr-Cyrl-RS"/>
+        </w:rPr>
+        <w:t xml:space="preserve">имена која се односе на гране које улазе у посматрани базични блок. </w:t>
+      </w:r>
+      <w:r>
+        <w:rPr>
+          <w:lang w:val="el-GR"/>
+        </w:rPr>
+        <w:t>Φ</w:t>
+      </w:r>
+      <w:r>
+        <w:rPr>
+          <w:lang w:val="sr-Cyrl-RS"/>
+        </w:rPr>
+        <w:t xml:space="preserve">-функција има за циљ да више различитих променљивих упише у једну променљиву, не водећи рачуна из које гране графа контроле тока је преузета контрола тока. </w:t>
+      </w:r>
+      <w:r>
+        <w:rPr>
+          <w:lang w:val="el-GR"/>
+        </w:rPr>
+        <w:t>Φ</w:t>
+      </w:r>
+      <w:r>
+        <w:rPr>
+          <w:lang w:val="sr-Cyrl-RS"/>
+        </w:rPr>
+        <w:t>-</w:t>
+      </w:r>
+      <w:r>
+        <w:rPr>
+          <w:lang w:val="sr-Cyrl-RS"/>
+        </w:rPr>
+        <w:t xml:space="preserve">функције немају еквивалент у асемблерском језику и не извршавају се на машини, али се </w:t>
+      </w:r>
+      <w:r>
+        <w:rPr>
+          <w:lang w:val="sr-Cyrl-RS"/>
+        </w:rPr>
+        <w:t xml:space="preserve">представљају </w:t>
+      </w:r>
+      <w:r>
+        <w:rPr>
+          <w:lang w:val="sr-Cyrl-RS"/>
+        </w:rPr>
+        <w:t>у међујезику</w:t>
+      </w:r>
+      <w:r>
+        <w:rPr>
+          <w:lang w:val="sr-Cyrl-RS"/>
+        </w:rPr>
+        <w:t xml:space="preserve"> равноправно са другим инструкцијама. У имагинарном емулатору који би имплементирао такав међујезик у </w:t>
+      </w:r>
+      <w:r>
+        <w:t>SSA</w:t>
+      </w:r>
+      <w:r>
+        <w:rPr>
+          <w:lang w:val="sr-Cyrl-RS"/>
+        </w:rPr>
+        <w:t xml:space="preserve"> </w:t>
+      </w:r>
+      <w:r>
+        <w:rPr>
+          <w:lang w:val="sr-Cyrl-RS"/>
+        </w:rPr>
+        <w:t xml:space="preserve">форми све </w:t>
+      </w:r>
+      <w:r>
+        <w:rPr>
+          <w:lang w:val="el-GR"/>
+        </w:rPr>
+        <w:t>Φ</w:t>
+      </w:r>
+      <w:r>
+        <w:rPr>
+          <w:lang w:val="sr-Cyrl-RS"/>
+        </w:rPr>
+        <w:t>-функције унутар једног базичног блока би требале да се</w:t>
+      </w:r>
+      <w:r>
+        <w:rPr>
+          <w:lang w:val="sr-Cyrl-RS"/>
+        </w:rPr>
+        <w:t xml:space="preserve"> извршавају истовремено</w:t>
+      </w:r>
+      <w:r>
+        <w:rPr>
+          <w:lang w:val="sr-Cyrl-RS"/>
+        </w:rPr>
+        <w:t xml:space="preserve">. </w:t>
+      </w:r>
+      <w:r>
+        <w:rPr>
+          <w:lang w:val="el-GR"/>
+        </w:rPr>
+        <w:t>Φ</w:t>
+      </w:r>
+      <w:r>
+        <w:rPr>
+          <w:lang w:val="sr-Cyrl-RS"/>
+        </w:rPr>
+        <w:t xml:space="preserve">-функцију треба уметнути у међукôд тамо где се спајају више путања графа контроле токе. </w:t>
+      </w:r>
+      <w:r>
+        <w:rPr>
+          <w:lang w:val="sr-Cyrl-RS"/>
+        </w:rPr>
+        <w:t xml:space="preserve">Алгоритми за претварање међујезика у </w:t>
+      </w:r>
+      <w:r>
+        <w:t>SSA</w:t>
+      </w:r>
+      <w:r>
+        <w:rPr>
+          <w:lang w:val="sr-Cyrl-RS"/>
+        </w:rPr>
+        <w:t xml:space="preserve"> форму, као и за враћање из </w:t>
+      </w:r>
+      <w:r>
+        <w:t>SSA</w:t>
+      </w:r>
+      <w:r>
+        <w:rPr>
+          <w:lang w:val="sr-Cyrl-RS"/>
+        </w:rPr>
+        <w:t xml:space="preserve"> у нормални облик биће предмет следећег поглавља.</w:t>
+      </w:r>
+    </w:p>
+    <w:p>
+      <w:pPr>
+        <w:jc w:val="center"/>
+        <w:rPr>
+          <w:i/>
+          <w:iCs/>
+          <w:lang w:val="sr-Cyrl-RS"/>
+        </w:rPr>
+      </w:pPr>
+      <w:r>
+        <w:rPr>
+          <w:i/>
+          <w:iCs/>
+          <w:lang w:val="sr-Cyrl-RS"/>
+        </w:rPr>
+        <w:t xml:space="preserve">Слика </w:t>
+      </w:r>
+      <w:r>
+        <w:rPr>
+          <w:i/>
+          <w:iCs/>
+          <w:lang w:val="sr-Cyrl-RS"/>
+        </w:rPr>
+        <w:t>4</w:t>
+      </w:r>
+      <w:r>
+        <w:rPr>
+          <w:i/>
+          <w:iCs/>
+          <w:lang w:val="sr-Cyrl-RS"/>
+        </w:rPr>
+        <w:t xml:space="preserve"> – </w:t>
+      </w:r>
+      <w:r>
+        <w:rPr>
+          <w:i/>
+          <w:iCs/>
+          <w:lang w:val="sr-Cyrl-RS"/>
+        </w:rPr>
+        <w:t xml:space="preserve">фрагмент међукôда у нормалној (лево) и </w:t>
+      </w:r>
+      <w:r>
+        <w:rPr>
+          <w:i/>
+          <w:iCs/>
+        </w:rPr>
+        <w:t>SSA</w:t>
+      </w:r>
+      <w:r>
+        <w:rPr>
+          <w:i/>
+          <w:iCs/>
+          <w:lang w:val="sr-Cyrl-RS"/>
+        </w:rPr>
+        <w:t xml:space="preserve"> </w:t>
+      </w:r>
+      <w:r>
+        <w:rPr>
+          <w:i/>
+          <w:iCs/>
+          <w:lang w:val="sr-Cyrl-RS"/>
+        </w:rPr>
+        <w:t>форми (десно)</w:t>
+      </w:r>
+    </w:p>
+    <w:p>
+      <w:pPr>
+        <w:rPr>
+          <w:lang w:val="sr-Cyrl-RS"/>
+        </w:rPr>
+      </w:pPr>
+      <w:bookmarkStart w:id="9" w:name="_GoBack"/>
+      <w:bookmarkEnd w:id="9"/>
       <w:r>
         <w:rPr>
           <w:lang w:val="sr-Cyrl-RS"/>
@@ -11581,7 +12117,7 @@
           <w:lang w:val="sr-Cyrl-RS"/>
         </w:rPr>
       </w:pPr>
-      <w:bookmarkStart w:id="9" w:name="_Toc67165039"/>
+      <w:bookmarkStart w:id="10" w:name="_Toc67179255"/>
       <w:r>
         <w:rPr>
           <w:lang w:val="sr-Cyrl-RS"/>
@@ -11589,7 +12125,7 @@
         <w:lastRenderedPageBreak/>
         <w:t>Оптимизатор кôда</w:t>
       </w:r>
-      <w:bookmarkEnd w:id="9"/>
+      <w:bookmarkEnd w:id="10"/>
     </w:p>
     <w:p>
       <w:pPr>
@@ -11710,19 +12246,7 @@
         <w:rPr>
           <w:lang w:val="sr-Cyrl-RS"/>
         </w:rPr>
-        <w:t xml:space="preserve"> неиницијализованих променљивих, измештање кôда из петље, као и елиминација мртвог к</w:t>
-      </w:r>
-      <w:r>
-        <w:rPr>
-          <w:lang w:val="sr-Cyrl-RS"/>
-        </w:rPr>
-        <w:t>ô</w:t>
-      </w:r>
-      <w:r>
-        <w:rPr>
-          <w:lang w:val="sr-Cyrl-RS"/>
-        </w:rPr>
-        <w:t>да.</w:t>
+        <w:t xml:space="preserve"> неиницијализованих променљивих, измештање кôда из петље, као и елиминација мртвог кôда.</w:t>
       </w:r>
     </w:p>
     <w:p>
@@ -11733,11 +12257,11 @@
           <w:numId w:val="11"/>
         </w:numPr>
       </w:pPr>
-      <w:bookmarkStart w:id="10" w:name="_Toc67165040"/>
+      <w:bookmarkStart w:id="11" w:name="_Toc67179256"/>
       <w:r>
         <w:t>Local Value Numbering</w:t>
       </w:r>
-      <w:bookmarkEnd w:id="10"/>
+      <w:bookmarkEnd w:id="11"/>
     </w:p>
     <w:p>
       <w:pPr>
@@ -12133,13 +12657,7 @@
         <w:rPr>
           <w:lang w:val="sr-Cyrl-RS"/>
         </w:rPr>
-        <w:t>прочитаном</w:t>
-      </w:r>
-      <w:r>
-        <w:rPr>
-          <w:lang w:val="sr-Cyrl-RS"/>
-        </w:rPr>
-        <w:t xml:space="preserve"> </w:t>
+        <w:t xml:space="preserve">прочитаном </w:t>
       </w:r>
       <w:r>
         <w:rPr>
@@ -12312,11 +12830,11 @@
           <w:numId w:val="11"/>
         </w:numPr>
       </w:pPr>
-      <w:bookmarkStart w:id="11" w:name="_Toc67165041"/>
+      <w:bookmarkStart w:id="12" w:name="_Toc67179257"/>
       <w:r>
         <w:t>Function Inlining</w:t>
       </w:r>
-      <w:bookmarkEnd w:id="11"/>
+      <w:bookmarkEnd w:id="12"/>
     </w:p>
     <w:p>
       <w:pPr>
@@ -12344,19 +12862,7 @@
         <w:rPr>
           <w:lang w:val="sr-Cyrl-RS"/>
         </w:rPr>
-        <w:t xml:space="preserve"> позив, а по цену просторне експанзије к</w:t>
-      </w:r>
-      <w:r>
-        <w:rPr>
-          <w:lang w:val="sr-Cyrl-RS"/>
-        </w:rPr>
-        <w:t>ô</w:t>
-      </w:r>
-      <w:r>
-        <w:rPr>
-          <w:lang w:val="sr-Cyrl-RS"/>
-        </w:rPr>
-        <w:t>да.</w:t>
+        <w:t xml:space="preserve"> позив, а по цену просторне експанзије кôда.</w:t>
       </w:r>
       <w:r>
         <w:rPr>
@@ -12710,13 +13216,7 @@
         <w:rPr>
           <w:lang w:val="sr-Cyrl-RS"/>
         </w:rPr>
-        <w:t>из детета</w:t>
-      </w:r>
-      <w:r>
-        <w:rPr>
-          <w:lang w:val="sr-Cyrl-RS"/>
-        </w:rPr>
-        <w:t>,</w:t>
+        <w:t>из детета,</w:t>
       </w:r>
       <w:r>
         <w:rPr>
@@ -12864,19 +13364,7 @@
         <w:rPr>
           <w:lang w:val="sr-Cyrl-RS"/>
         </w:rPr>
-        <w:t>ошто ће функција која се уграђује бити уграђена на сваком њеном позиву, не треба генерисати посебни асемблерски к</w:t>
-      </w:r>
-      <w:r>
-        <w:rPr>
-          <w:lang w:val="sr-Cyrl-RS"/>
-        </w:rPr>
-        <w:t>ô</w:t>
-      </w:r>
-      <w:r>
-        <w:rPr>
-          <w:lang w:val="sr-Cyrl-RS"/>
-        </w:rPr>
-        <w:t>д за њу, јер о</w:t>
+        <w:t>ошто ће функција која се уграђује бити уграђена на сваком њеном позиву, не треба генерисати посебни асемблерски кôд за њу, јер о</w:t>
       </w:r>
       <w:r>
         <w:rPr>
@@ -12896,14 +13384,14 @@
           <w:lang w:val="sr-Cyrl-RS"/>
         </w:rPr>
       </w:pPr>
-      <w:bookmarkStart w:id="12" w:name="_Toc67165042"/>
+      <w:bookmarkStart w:id="13" w:name="_Toc67179258"/>
       <w:r>
         <w:rPr>
           <w:lang w:val="sr-Cyrl-RS"/>
         </w:rPr>
         <w:t>Оптимизовање графа контроле тока</w:t>
       </w:r>
-      <w:bookmarkEnd w:id="12"/>
+      <w:bookmarkEnd w:id="13"/>
     </w:p>
     <w:p>
       <w:pPr>
@@ -13114,9 +13602,6 @@
     <w:p>
       <w:pPr>
         <w:jc w:val="both"/>
-        <w:rPr>
-          <w:lang w:val="sr-Cyrl-RS"/>
-        </w:rPr>
       </w:pPr>
       <w:r>
         <w:rPr>
@@ -13148,7 +13633,7 @@
           <w:lang w:val="sr-Cyrl-RS"/>
         </w:rPr>
       </w:pPr>
-      <w:bookmarkStart w:id="13" w:name="_Toc67165043"/>
+      <w:bookmarkStart w:id="14" w:name="_Toc67179259"/>
       <w:r>
         <w:rPr>
           <w:lang w:val="sr-Cyrl-RS"/>
@@ -13156,7 +13641,7 @@
         <w:lastRenderedPageBreak/>
         <w:t>Релације доминације</w:t>
       </w:r>
-      <w:bookmarkEnd w:id="13"/>
+      <w:bookmarkEnd w:id="14"/>
     </w:p>
     <w:p>
       <w:pPr>
@@ -13169,19 +13654,6 @@
           <w:lang w:val="sr-Cyrl-RS"/>
         </w:rPr>
         <w:t>Постдоминатор</w:t>
-      </w:r>
-    </w:p>
-    <w:p>
-      <w:pPr>
-        <w:rPr>
-          <w:lang w:val="sr-Cyrl-RS"/>
-        </w:rPr>
-      </w:pPr>
-      <w:r>
-        <w:rPr>
-          <w:lang w:val="sr-Cyrl-RS"/>
-        </w:rPr>
-        <w:t>Детекција петљи</w:t>
       </w:r>
     </w:p>
     <w:p>
@@ -13195,23 +13667,14 @@
           <w:lang w:val="sr-Cyrl-RS"/>
         </w:rPr>
       </w:pPr>
-      <w:bookmarkStart w:id="14" w:name="_Toc67165044"/>
-      <w:r>
-        <w:rPr>
-          <w:lang w:val="sr-Cyrl-RS"/>
-        </w:rPr>
-        <w:t xml:space="preserve">Генерисање </w:t>
-      </w:r>
-      <w:r>
-        <w:t xml:space="preserve">SSA </w:t>
-      </w:r>
-      <w:r>
-        <w:rPr>
-          <w:lang w:val="sr-Cyrl-RS"/>
-        </w:rPr>
-        <w:t>форме</w:t>
-      </w:r>
-      <w:bookmarkEnd w:id="14"/>
+      <w:bookmarkStart w:id="15" w:name="_Toc67179260"/>
+      <w:r>
+        <w:rPr>
+          <w:lang w:val="sr-Cyrl-RS"/>
+        </w:rPr>
+        <w:t>Детекција петљи</w:t>
+      </w:r>
+      <w:bookmarkEnd w:id="15"/>
     </w:p>
     <w:p>
       <w:pPr>
@@ -13224,10 +13687,10 @@
         <w:rPr>
           <w:lang w:val="sr-Cyrl-RS"/>
         </w:rPr>
-        <w:t xml:space="preserve">По одређивању релација доминације може се приступити генерисању </w:t>
-      </w:r>
-      <w:r>
-        <w:t>SSA</w:t>
+        <w:t xml:space="preserve">Природна петља (енгл. </w:t>
+      </w:r>
+      <w:r>
+        <w:t>natural</w:t>
       </w:r>
       <w:r>
         <w:rPr>
@@ -13236,31 +13699,389 @@
         <w:t xml:space="preserve"> </w:t>
       </w:r>
       <w:r>
-        <w:rPr>
-          <w:lang w:val="sr-Cyrl-RS"/>
-        </w:rPr>
-        <w:t xml:space="preserve">форме. Алгоритам се састоји из две фазе: фазе уметања </w:t>
-      </w:r>
-      <w:r>
-        <w:rPr>
-          <w:lang w:val="el-GR"/>
-        </w:rPr>
-        <w:t>Φ</w:t>
-      </w:r>
-      <w:r>
-        <w:rPr>
-          <w:lang w:val="sr-Cyrl-RS"/>
-        </w:rPr>
-        <w:t>-</w:t>
-      </w:r>
-      <w:r>
-        <w:rPr>
-          <w:lang w:val="sr-Cyrl-RS"/>
-        </w:rPr>
-        <w:t>функција и фазе преименовања променљивих.</w:t>
-      </w:r>
-      <w:bookmarkStart w:id="15" w:name="_GoBack"/>
-      <w:bookmarkEnd w:id="15"/>
+        <w:t>loop</w:t>
+      </w:r>
+      <w:r>
+        <w:rPr>
+          <w:lang w:val="sr-Cyrl-RS"/>
+        </w:rPr>
+        <w:t xml:space="preserve">) је најмањи скуп чворова који има јединствени улазни базични блок – заглавље петље (енгл. </w:t>
+      </w:r>
+      <w:r>
+        <w:t>loop</w:t>
+      </w:r>
+      <w:r>
+        <w:rPr>
+          <w:lang w:val="sr-Cyrl-RS"/>
+        </w:rPr>
+        <w:t xml:space="preserve"> </w:t>
+      </w:r>
+      <w:r>
+        <w:t>header</w:t>
+      </w:r>
+      <w:r>
+        <w:rPr>
+          <w:lang w:val="sr-Cyrl-RS"/>
+        </w:rPr>
+        <w:t xml:space="preserve">), повратну грану (енгл. </w:t>
+      </w:r>
+      <w:r>
+        <w:t>back</w:t>
+      </w:r>
+      <w:r>
+        <w:rPr>
+          <w:lang w:val="sr-Cyrl-RS"/>
+        </w:rPr>
+        <w:t xml:space="preserve"> </w:t>
+      </w:r>
+      <w:r>
+        <w:t>edge</w:t>
+      </w:r>
+      <w:r>
+        <w:rPr>
+          <w:lang w:val="sr-Cyrl-RS"/>
+        </w:rPr>
+        <w:t xml:space="preserve">) и који </w:t>
+      </w:r>
+      <w:r>
+        <w:rPr>
+          <w:lang w:val="sr-Cyrl-RS"/>
+        </w:rPr>
+        <w:t xml:space="preserve">садржи базичне блокове </w:t>
+      </w:r>
+      <w:r>
+        <w:rPr>
+          <w:lang w:val="sr-Cyrl-RS"/>
+        </w:rPr>
+        <w:t xml:space="preserve">који </w:t>
+      </w:r>
+      <w:r>
+        <w:rPr>
+          <w:lang w:val="sr-Cyrl-RS"/>
+        </w:rPr>
+        <w:t>немају претходнике ван тог скупа, осим у случају заглавља петље.</w:t>
+      </w:r>
+      <w:r>
+        <w:rPr>
+          <w:lang w:val="sr-Cyrl-RS"/>
+        </w:rPr>
+        <w:t xml:space="preserve"> </w:t>
+      </w:r>
+      <w:r>
+        <w:rPr>
+          <w:lang w:val="sr-Cyrl-RS"/>
+        </w:rPr>
+        <w:t>Петља</w:t>
+      </w:r>
+      <w:r>
+        <w:rPr>
+          <w:lang w:val="sr-Cyrl-RS"/>
+        </w:rPr>
+        <w:t xml:space="preserve"> </w:t>
+      </w:r>
+      <m:oMath>
+        <m:r>
+          <w:rPr>
+            <w:rFonts w:ascii="Cambria Math" w:hAnsi="Cambria Math"/>
+          </w:rPr>
+          <m:t>B</m:t>
+        </m:r>
+      </m:oMath>
+      <w:r>
+        <w:rPr>
+          <w:lang w:val="sr-Cyrl-RS"/>
+        </w:rPr>
+        <w:t xml:space="preserve"> </w:t>
+      </w:r>
+      <w:r>
+        <w:rPr>
+          <w:lang w:val="sr-Cyrl-RS"/>
+        </w:rPr>
+        <w:t xml:space="preserve">је угњеждена у петљу </w:t>
+      </w:r>
+      <m:oMath>
+        <m:r>
+          <w:rPr>
+            <w:rFonts w:ascii="Cambria Math" w:hAnsi="Cambria Math"/>
+          </w:rPr>
+          <m:t>A</m:t>
+        </m:r>
+      </m:oMath>
+      <w:r>
+        <w:rPr>
+          <w:lang w:val="sr-Cyrl-RS"/>
+        </w:rPr>
+        <w:t xml:space="preserve"> ако важи да је </w:t>
+      </w:r>
+      <m:oMath>
+        <m:r>
+          <w:rPr>
+            <w:rFonts w:ascii="Cambria Math" w:hAnsi="Cambria Math"/>
+            <w:lang w:val="sr-Cyrl-RS"/>
+          </w:rPr>
+          <m:t>B⊂A</m:t>
+        </m:r>
+      </m:oMath>
+      <w:r>
+        <w:rPr>
+          <w:lang w:val="sr-Cyrl-RS"/>
+        </w:rPr>
+        <w:t xml:space="preserve">, где су </w:t>
+      </w:r>
+      <m:oMath>
+        <m:r>
+          <w:rPr>
+            <w:rFonts w:ascii="Cambria Math" w:hAnsi="Cambria Math"/>
+          </w:rPr>
+          <m:t>A</m:t>
+        </m:r>
+      </m:oMath>
+      <w:r>
+        <w:rPr>
+          <w:lang w:val="sr-Cyrl-RS"/>
+        </w:rPr>
+        <w:t xml:space="preserve"> </w:t>
+      </w:r>
+      <w:r>
+        <w:rPr>
+          <w:lang w:val="sr-Cyrl-RS"/>
+        </w:rPr>
+        <w:t xml:space="preserve">и </w:t>
+      </w:r>
+      <m:oMath>
+        <m:r>
+          <w:rPr>
+            <w:rFonts w:ascii="Cambria Math" w:hAnsi="Cambria Math"/>
+          </w:rPr>
+          <m:t>B</m:t>
+        </m:r>
+      </m:oMath>
+      <w:r>
+        <w:rPr>
+          <w:lang w:val="sr-Cyrl-RS"/>
+        </w:rPr>
+        <w:t xml:space="preserve"> </w:t>
+      </w:r>
+      <w:r>
+        <w:rPr>
+          <w:lang w:val="sr-Cyrl-RS"/>
+        </w:rPr>
+        <w:t xml:space="preserve">скупови чворова </w:t>
+      </w:r>
+      <w:r>
+        <w:rPr>
+          <w:lang w:val="sr-Cyrl-RS"/>
+        </w:rPr>
+        <w:t xml:space="preserve">графа контроле тока </w:t>
+      </w:r>
+      <w:r>
+        <w:rPr>
+          <w:lang w:val="sr-Cyrl-RS"/>
+        </w:rPr>
+        <w:t xml:space="preserve">који чине петљу </w:t>
+      </w:r>
+      <m:oMath>
+        <m:r>
+          <w:rPr>
+            <w:rFonts w:ascii="Cambria Math" w:hAnsi="Cambria Math"/>
+          </w:rPr>
+          <m:t>A</m:t>
+        </m:r>
+      </m:oMath>
+      <w:r>
+        <w:rPr>
+          <w:lang w:val="sr-Cyrl-RS"/>
+        </w:rPr>
+        <w:t xml:space="preserve"> </w:t>
+      </w:r>
+      <w:r>
+        <w:rPr>
+          <w:lang w:val="sr-Cyrl-RS"/>
+        </w:rPr>
+        <w:t xml:space="preserve">и </w:t>
+      </w:r>
+      <m:oMath>
+        <m:r>
+          <w:rPr>
+            <w:rFonts w:ascii="Cambria Math" w:hAnsi="Cambria Math"/>
+          </w:rPr>
+          <m:t>B</m:t>
+        </m:r>
+      </m:oMath>
+      <w:r>
+        <w:rPr>
+          <w:lang w:val="sr-Cyrl-RS"/>
+        </w:rPr>
+        <w:t>, респективно.</w:t>
+      </w:r>
+    </w:p>
+    <w:p>
+      <w:pPr>
+        <w:jc w:val="both"/>
+        <w:rPr>
+          <w:lang w:val="sr-Cyrl-RS"/>
+        </w:rPr>
+      </w:pPr>
+      <w:r>
+        <w:rPr>
+          <w:lang w:val="sr-Cyrl-RS"/>
+        </w:rPr>
+        <w:t>Алгоритам за откривање природних петљи није нарочито компликован и састоји се од проналажења доминаторских релација у графу контроле тока, идентификовању повратних грана и одређивању скупа чворова који су део петље.</w:t>
+      </w:r>
+      <w:r>
+        <w:rPr>
+          <w:lang w:val="sr-Cyrl-RS"/>
+        </w:rPr>
+        <w:t xml:space="preserve"> </w:t>
+      </w:r>
+      <w:r>
+        <w:rPr>
+          <w:lang w:val="sr-Cyrl-RS"/>
+        </w:rPr>
+        <w:t xml:space="preserve">Грана </w:t>
+      </w:r>
+      <m:oMath>
+        <m:r>
+          <w:rPr>
+            <w:rFonts w:ascii="Cambria Math" w:hAnsi="Cambria Math"/>
+          </w:rPr>
+          <m:t>t</m:t>
+        </m:r>
+        <m:r>
+          <w:rPr>
+            <w:rFonts w:ascii="Cambria Math" w:hAnsi="Cambria Math"/>
+            <w:lang w:val="sr-Cyrl-RS"/>
+          </w:rPr>
+          <m:t>→h</m:t>
+        </m:r>
+      </m:oMath>
+      <w:r>
+        <w:rPr>
+          <w:lang w:val="sr-Cyrl-RS"/>
+        </w:rPr>
+        <w:t xml:space="preserve"> је повратна грана графа контроле тока ако важи да </w:t>
+      </w:r>
+      <m:oMath>
+        <m:r>
+          <w:rPr>
+            <w:rFonts w:ascii="Cambria Math" w:hAnsi="Cambria Math"/>
+            <w:lang w:val="sr-Cyrl-RS"/>
+          </w:rPr>
+          <m:t xml:space="preserve">h </m:t>
+        </m:r>
+        <m:r>
+          <w:rPr>
+            <w:rFonts w:ascii="Cambria Math" w:hAnsi="Cambria Math"/>
+          </w:rPr>
+          <m:t>dom</m:t>
+        </m:r>
+        <m:r>
+          <w:rPr>
+            <w:rFonts w:ascii="Cambria Math" w:hAnsi="Cambria Math"/>
+            <w:lang w:val="sr-Cyrl-RS"/>
+          </w:rPr>
+          <m:t xml:space="preserve"> </m:t>
+        </m:r>
+        <m:r>
+          <w:rPr>
+            <w:rFonts w:ascii="Cambria Math" w:hAnsi="Cambria Math"/>
+          </w:rPr>
+          <m:t>t</m:t>
+        </m:r>
+      </m:oMath>
+      <w:r>
+        <w:rPr>
+          <w:lang w:val="sr-Cyrl-RS"/>
+        </w:rPr>
+        <w:t>.</w:t>
+      </w:r>
+      <w:r>
+        <w:rPr>
+          <w:lang w:val="sr-Cyrl-RS"/>
+        </w:rPr>
+        <w:t xml:space="preserve"> Овај услов је потребно тестирати приликом обиласка графа контроле тока по дубини.</w:t>
+      </w:r>
+      <w:r>
+        <w:rPr>
+          <w:lang w:val="sr-Cyrl-RS"/>
+        </w:rPr>
+        <w:t xml:space="preserve"> Одређивање скупа чланова петље се ради тако што се у скуп најпре дода заглавље петље (чвор </w:t>
+      </w:r>
+      <m:oMath>
+        <m:r>
+          <w:rPr>
+            <w:rFonts w:ascii="Cambria Math" w:hAnsi="Cambria Math"/>
+            <w:lang w:val="sr-Cyrl-RS"/>
+          </w:rPr>
+          <m:t>h</m:t>
+        </m:r>
+      </m:oMath>
+      <w:r>
+        <w:rPr>
+          <w:rFonts w:eastAsiaTheme="minorEastAsia"/>
+          <w:lang w:val="sr-Cyrl-RS"/>
+        </w:rPr>
+        <w:t xml:space="preserve">), а онда се додају сви претходници чвора </w:t>
+      </w:r>
+      <m:oMath>
+        <m:r>
+          <w:rPr>
+            <w:rFonts w:ascii="Cambria Math" w:eastAsiaTheme="minorEastAsia" w:hAnsi="Cambria Math"/>
+          </w:rPr>
+          <m:t>t</m:t>
+        </m:r>
+      </m:oMath>
+      <w:r>
+        <w:rPr>
+          <w:rFonts w:eastAsiaTheme="minorEastAsia"/>
+          <w:lang w:val="sr-Cyrl-RS"/>
+        </w:rPr>
+        <w:t xml:space="preserve"> уназад. Пошто је</w:t>
+      </w:r>
+      <w:r>
+        <w:rPr>
+          <w:rFonts w:eastAsiaTheme="minorEastAsia"/>
+          <w:lang w:val="sr-Cyrl-RS"/>
+        </w:rPr>
+        <w:t xml:space="preserve"> чвор</w:t>
+      </w:r>
+      <w:r>
+        <w:rPr>
+          <w:rFonts w:eastAsiaTheme="minorEastAsia"/>
+          <w:lang w:val="sr-Cyrl-RS"/>
+        </w:rPr>
+        <w:t xml:space="preserve"> </w:t>
+      </w:r>
+      <m:oMath>
+        <m:r>
+          <w:rPr>
+            <w:rFonts w:ascii="Cambria Math" w:hAnsi="Cambria Math"/>
+            <w:lang w:val="sr-Cyrl-RS"/>
+          </w:rPr>
+          <m:t>h</m:t>
+        </m:r>
+      </m:oMath>
+      <w:r>
+        <w:rPr>
+          <w:rFonts w:eastAsiaTheme="minorEastAsia"/>
+          <w:lang w:val="sr-Cyrl-RS"/>
+        </w:rPr>
+        <w:t xml:space="preserve"> првобитно </w:t>
+      </w:r>
+      <w:r>
+        <w:rPr>
+          <w:rFonts w:eastAsiaTheme="minorEastAsia"/>
+          <w:lang w:val="sr-Cyrl-RS"/>
+        </w:rPr>
+        <w:t xml:space="preserve">био </w:t>
+      </w:r>
+      <w:r>
+        <w:rPr>
+          <w:rFonts w:eastAsiaTheme="minorEastAsia"/>
+          <w:lang w:val="sr-Cyrl-RS"/>
+        </w:rPr>
+        <w:t>већ у скупу, гарантује се завршетак алгоритма.</w:t>
+      </w:r>
     </w:p>
     <w:p>
       <w:pPr>
@@ -13273,18 +14094,21 @@
           <w:lang w:val="sr-Cyrl-RS"/>
         </w:rPr>
       </w:pPr>
-      <w:bookmarkStart w:id="16" w:name="_Toc67165045"/>
-      <w:r>
-        <w:rPr>
-          <w:lang w:val="sr-Cyrl-RS"/>
-        </w:rPr>
-        <w:t>Откривање</w:t>
-      </w:r>
-      <w:r>
-        <w:rPr>
-          <w:lang w:val="sr-Cyrl-RS"/>
-        </w:rPr>
-        <w:t xml:space="preserve"> неиницијализованих променљивих</w:t>
+      <w:bookmarkStart w:id="16" w:name="_Toc67179261"/>
+      <w:r>
+        <w:rPr>
+          <w:lang w:val="sr-Cyrl-RS"/>
+        </w:rPr>
+        <w:t xml:space="preserve">Генерисање </w:t>
+      </w:r>
+      <w:r>
+        <w:t xml:space="preserve">SSA </w:t>
+      </w:r>
+      <w:r>
+        <w:rPr>
+          <w:lang w:val="sr-Cyrl-RS"/>
+        </w:rPr>
+        <w:t>форме</w:t>
       </w:r>
       <w:bookmarkEnd w:id="16"/>
     </w:p>
@@ -13299,7 +14123,7 @@
         <w:rPr>
           <w:lang w:val="sr-Cyrl-RS"/>
         </w:rPr>
-        <w:t xml:space="preserve">Поједини програмски језици захтевају да свака променљива пре коришћења буде иницијализована, иначе се не гарантује семантичка исправност програма, јер променљива бива иницијализована недетерминистички, заосталом вредношћу у меморији. Откривање неиницијализованих променљивих може да се ради на два начина: уз помоћ </w:t>
+        <w:t xml:space="preserve">По одређивању релација доминације може се приступити генерисању </w:t>
       </w:r>
       <w:r>
         <w:t>SSA</w:t>
@@ -13314,11 +14138,60 @@
         <w:rPr>
           <w:lang w:val="sr-Cyrl-RS"/>
         </w:rPr>
-        <w:t xml:space="preserve">форме и решавањем скупа </w:t>
-      </w:r>
-      <w:r>
-        <w:t>dataflow</w:t>
-      </w:r>
+        <w:t xml:space="preserve">форме. Алгоритам се састоји из две фазе: фазе уметања </w:t>
+      </w:r>
+      <w:r>
+        <w:rPr>
+          <w:lang w:val="el-GR"/>
+        </w:rPr>
+        <w:t>Φ</w:t>
+      </w:r>
+      <w:r>
+        <w:rPr>
+          <w:lang w:val="sr-Cyrl-RS"/>
+        </w:rPr>
+        <w:t>-</w:t>
+      </w:r>
+      <w:r>
+        <w:rPr>
+          <w:lang w:val="sr-Cyrl-RS"/>
+        </w:rPr>
+        <w:t>функција и фазе преименовања променљивих.</w:t>
+      </w:r>
+    </w:p>
+    <w:p>
+      <w:pPr>
+        <w:jc w:val="both"/>
+        <w:rPr>
+          <w:lang w:val="sr-Cyrl-RS"/>
+        </w:rPr>
+      </w:pPr>
+      <w:r>
+        <w:rPr>
+          <w:lang w:val="sr-Cyrl-RS"/>
+        </w:rPr>
+        <w:t xml:space="preserve">Алгоритам за уметање </w:t>
+      </w:r>
+      <w:r>
+        <w:rPr>
+          <w:lang w:val="el-GR"/>
+        </w:rPr>
+        <w:t>Φ</w:t>
+      </w:r>
+      <w:r>
+        <w:rPr>
+          <w:lang w:val="sr-Cyrl-RS"/>
+        </w:rPr>
+        <w:t xml:space="preserve">-функција није нарочито сложен. Потребно је најпре одредити скуп базичних блокова у којем се врши упис у сваку променљиву. Потом се за сваки базични блок </w:t>
+      </w:r>
+      <m:oMath>
+        <m:r>
+          <w:rPr>
+            <w:rFonts w:ascii="Cambria Math" w:hAnsi="Cambria Math"/>
+          </w:rPr>
+          <m:t>B</m:t>
+        </m:r>
+      </m:oMath>
       <w:r>
         <w:rPr>
           <w:lang w:val="sr-Cyrl-RS"/>
@@ -13329,7 +14202,140 @@
         <w:rPr>
           <w:lang w:val="sr-Cyrl-RS"/>
         </w:rPr>
-        <w:t>једначина (анализа живости на улазу и излазу базичног блока).</w:t>
+        <w:t xml:space="preserve">у којем је вршен упис у променљиву (објектни чвор) умеће </w:t>
+      </w:r>
+      <w:r>
+        <w:rPr>
+          <w:lang w:val="el-GR"/>
+        </w:rPr>
+        <w:t>Φ</w:t>
+      </w:r>
+      <w:r>
+        <w:rPr>
+          <w:lang w:val="sr-Cyrl-RS"/>
+        </w:rPr>
+        <w:t xml:space="preserve">-функција у сваки базични блок који припада </w:t>
+      </w:r>
+      <w:r>
+        <w:rPr>
+          <w:i/>
+        </w:rPr>
+        <w:t>dominance</w:t>
+      </w:r>
+      <w:r>
+        <w:rPr>
+          <w:i/>
+          <w:lang w:val="sr-Cyrl-RS"/>
+        </w:rPr>
+        <w:t xml:space="preserve"> </w:t>
+      </w:r>
+      <w:r>
+        <w:rPr>
+          <w:i/>
+        </w:rPr>
+        <w:t>frontier</w:t>
+      </w:r>
+      <w:r>
+        <w:rPr>
+          <w:lang w:val="sr-Cyrl-RS"/>
+        </w:rPr>
+        <w:t xml:space="preserve"> </w:t>
+      </w:r>
+      <w:r>
+        <w:rPr>
+          <w:lang w:val="sr-Cyrl-RS"/>
+        </w:rPr>
+        <w:t xml:space="preserve">скупу блока </w:t>
+      </w:r>
+      <m:oMath>
+        <m:r>
+          <w:rPr>
+            <w:rFonts w:ascii="Cambria Math" w:hAnsi="Cambria Math"/>
+          </w:rPr>
+          <m:t>B</m:t>
+        </m:r>
+      </m:oMath>
+      <w:r>
+        <w:rPr>
+          <w:rFonts w:eastAsiaTheme="minorEastAsia"/>
+          <w:lang w:val="sr-Cyrl-RS"/>
+        </w:rPr>
+        <w:t xml:space="preserve">. Притом је потребно водити рачуна да се </w:t>
+      </w:r>
+      <w:r>
+        <w:rPr>
+          <w:lang w:val="el-GR"/>
+        </w:rPr>
+        <w:t>Φ</w:t>
+      </w:r>
+      <w:r>
+        <w:rPr>
+          <w:lang w:val="sr-Cyrl-RS"/>
+        </w:rPr>
+        <w:t xml:space="preserve">-функција која уписује у исту променљиву не дода два пута у исти базични блок. Сваки блок који припада скупу </w:t>
+      </w:r>
+      <w:r>
+        <w:rPr>
+          <w:i/>
+        </w:rPr>
+        <w:t>dominance</w:t>
+      </w:r>
+      <w:r>
+        <w:rPr>
+          <w:i/>
+          <w:lang w:val="sr-Cyrl-RS"/>
+        </w:rPr>
+        <w:t xml:space="preserve"> </w:t>
+      </w:r>
+      <w:r>
+        <w:rPr>
+          <w:i/>
+        </w:rPr>
+        <w:t>frontier</w:t>
+      </w:r>
+      <w:r>
+        <w:rPr>
+          <w:lang w:val="sr-Cyrl-RS"/>
+        </w:rPr>
+        <w:t xml:space="preserve"> </w:t>
+      </w:r>
+      <w:r>
+        <w:rPr>
+          <w:lang w:val="sr-Cyrl-RS"/>
+        </w:rPr>
+        <w:t xml:space="preserve">скупа </w:t>
+      </w:r>
+      <m:oMath>
+        <m:r>
+          <w:rPr>
+            <w:rFonts w:ascii="Cambria Math" w:hAnsi="Cambria Math"/>
+          </w:rPr>
+          <m:t>B</m:t>
+        </m:r>
+      </m:oMath>
+      <w:r>
+        <w:rPr>
+          <w:lang w:val="sr-Cyrl-RS"/>
+        </w:rPr>
+        <w:t xml:space="preserve"> </w:t>
+      </w:r>
+      <w:r>
+        <w:rPr>
+          <w:lang w:val="sr-Cyrl-RS"/>
+        </w:rPr>
+        <w:t>се додаје у ред за обраду</w:t>
+      </w:r>
+      <w:r>
+        <w:rPr>
+          <w:lang w:val="sr-Cyrl-RS"/>
+        </w:rPr>
+        <w:t>, и тако док има промена</w:t>
+      </w:r>
+      <w:r>
+        <w:rPr>
+          <w:lang w:val="sr-Cyrl-RS"/>
+        </w:rPr>
+        <w:t>.</w:t>
       </w:r>
     </w:p>
     <w:p>
@@ -13343,112 +14349,13 @@
         <w:rPr>
           <w:lang w:val="sr-Cyrl-RS"/>
         </w:rPr>
-        <w:t xml:space="preserve">Откривање неиницијализованих променљивих путем </w:t>
-      </w:r>
-      <w:r>
-        <w:t>SSA</w:t>
-      </w:r>
-      <w:r>
-        <w:rPr>
-          <w:lang w:val="sr-Cyrl-RS"/>
-        </w:rPr>
-        <w:t xml:space="preserve"> </w:t>
-      </w:r>
-      <w:r>
-        <w:rPr>
-          <w:lang w:val="sr-Cyrl-RS"/>
-        </w:rPr>
-        <w:t xml:space="preserve">форме је </w:t>
-      </w:r>
-      <w:r>
-        <w:rPr>
-          <w:lang w:val="sr-Cyrl-RS"/>
-        </w:rPr>
-        <w:t xml:space="preserve">много </w:t>
-      </w:r>
-      <w:r>
-        <w:rPr>
-          <w:lang w:val="sr-Cyrl-RS"/>
-        </w:rPr>
-        <w:t xml:space="preserve">једноставније него решавањем скупа </w:t>
-      </w:r>
-      <w:r>
-        <w:t>dataflow</w:t>
-      </w:r>
-      <w:r>
-        <w:rPr>
-          <w:lang w:val="sr-Cyrl-RS"/>
-        </w:rPr>
-        <w:t xml:space="preserve"> </w:t>
-      </w:r>
-      <w:r>
-        <w:rPr>
-          <w:lang w:val="sr-Cyrl-RS"/>
-        </w:rPr>
-        <w:t xml:space="preserve">једначина, иако је конструкција </w:t>
-      </w:r>
-      <w:r>
-        <w:t>SSA</w:t>
-      </w:r>
-      <w:r>
-        <w:rPr>
-          <w:lang w:val="sr-Cyrl-RS"/>
-        </w:rPr>
-        <w:t xml:space="preserve"> </w:t>
-      </w:r>
-      <w:r>
-        <w:rPr>
-          <w:lang w:val="sr-Cyrl-RS"/>
-        </w:rPr>
-        <w:t xml:space="preserve">форме скупа и комплексна операција. Променљива </w:t>
-      </w:r>
-      <w:r>
-        <w:rPr>
-          <w:lang w:val="sr-Cyrl-RS"/>
-        </w:rPr>
-        <w:t xml:space="preserve">у </w:t>
-      </w:r>
-      <w:r>
-        <w:t>SSA</w:t>
-      </w:r>
-      <w:r>
-        <w:rPr>
-          <w:lang w:val="sr-Cyrl-RS"/>
-        </w:rPr>
-        <w:t xml:space="preserve"> </w:t>
-      </w:r>
-      <w:r>
-        <w:rPr>
-          <w:lang w:val="sr-Cyrl-RS"/>
-        </w:rPr>
-        <w:t xml:space="preserve">форми </w:t>
-      </w:r>
-      <w:r>
-        <w:rPr>
-          <w:lang w:val="sr-Cyrl-RS"/>
-        </w:rPr>
-        <w:t xml:space="preserve">је неиницијализована ако било који </w:t>
-      </w:r>
-      <w:r>
-        <w:rPr>
-          <w:lang w:val="sr-Cyrl-RS"/>
-        </w:rPr>
-        <w:t xml:space="preserve">базични </w:t>
-      </w:r>
-      <w:r>
-        <w:rPr>
-          <w:lang w:val="sr-Cyrl-RS"/>
-        </w:rPr>
-        <w:t xml:space="preserve">блок посматране функције садржи инструкцију чији један од аргумената има </w:t>
-      </w:r>
-      <w:r>
-        <w:t>SSA</w:t>
-      </w:r>
-      <w:r>
-        <w:rPr>
-          <w:lang w:val="sr-Cyrl-RS"/>
-        </w:rPr>
-        <w:t xml:space="preserve"> индекс нула, или </w:t>
+        <w:t xml:space="preserve">Преименовање променљивих се ради тако што се дефинише бројач за сваки објектни чвор, а који служи за јединствено идентификовање сваког новог уписа у тај чвор, а такође се и за сваки објектни чвор дефинише стек са којега ће у суштини да буде дохватан индекс којим променљива треба да се преименује. Преименовање почиње од кореног чвора доминаторског стабла. Анализира се свака инструкција у оквиру посматраног базичног блока, и то </w:t>
+      </w:r>
+      <w:r>
+        <w:rPr>
+          <w:lang w:val="sr-Cyrl-RS"/>
+        </w:rPr>
+        <w:t xml:space="preserve">тако што се аргументи сваке инструкције преименују вредношћу са врха стека, а сваки упис инкрементира бројач објектног чвора и додаје бројач на стек, наравно уз преименовање дестинационе променљиве. Потом се врши преименовање аргумената </w:t>
       </w:r>
       <w:r>
         <w:rPr>
@@ -13460,153 +14367,7 @@
         <w:rPr>
           <w:lang w:val="sr-Cyrl-RS"/>
         </w:rPr>
-        <w:t>-</w:t>
-      </w:r>
-      <w:r>
-        <w:rPr>
-          <w:lang w:val="sr-Cyrl-RS"/>
-        </w:rPr>
-        <w:t xml:space="preserve">функција референцира променљиву чији је </w:t>
-      </w:r>
-      <w:r>
-        <w:t>SSA</w:t>
-      </w:r>
-      <w:r>
-        <w:rPr>
-          <w:lang w:val="sr-Cyrl-RS"/>
-        </w:rPr>
-        <w:t xml:space="preserve"> </w:t>
-      </w:r>
-      <w:r>
-        <w:rPr>
-          <w:lang w:val="sr-Cyrl-RS"/>
-        </w:rPr>
-        <w:t xml:space="preserve">индекс нула. Ово представља врло једноставан критеријум, али </w:t>
-      </w:r>
-      <w:r>
-        <w:rPr>
-          <w:lang w:val="sr-Cyrl-RS"/>
-        </w:rPr>
-        <w:t xml:space="preserve">стриктно захтева постојање </w:t>
-      </w:r>
-      <w:r>
-        <w:rPr>
-          <w:lang w:val="sr-Cyrl-RS"/>
-        </w:rPr>
-        <w:t>минималн</w:t>
-      </w:r>
-      <w:r>
-        <w:rPr>
-          <w:lang w:val="sr-Cyrl-RS"/>
-        </w:rPr>
-        <w:t xml:space="preserve">е </w:t>
-      </w:r>
-      <w:r>
-        <w:t>SSA</w:t>
-      </w:r>
-      <w:r>
-        <w:rPr>
-          <w:lang w:val="sr-Cyrl-RS"/>
-        </w:rPr>
-        <w:t xml:space="preserve"> </w:t>
-      </w:r>
-      <w:r>
-        <w:rPr>
-          <w:lang w:val="sr-Cyrl-RS"/>
-        </w:rPr>
-        <w:t>форм</w:t>
-      </w:r>
-      <w:r>
-        <w:rPr>
-          <w:lang w:val="sr-Cyrl-RS"/>
-        </w:rPr>
-        <w:t>е</w:t>
-      </w:r>
-      <w:r>
-        <w:rPr>
-          <w:lang w:val="sr-Cyrl-RS"/>
-        </w:rPr>
-        <w:t xml:space="preserve">. Уколико генератор </w:t>
-      </w:r>
-      <w:r>
-        <w:t>SSA</w:t>
-      </w:r>
-      <w:r>
-        <w:rPr>
-          <w:lang w:val="sr-Cyrl-RS"/>
-        </w:rPr>
-        <w:t xml:space="preserve"> форме не генерише минималну</w:t>
-      </w:r>
-      <w:r>
-        <w:rPr>
-          <w:lang w:val="sr-Cyrl-RS"/>
-        </w:rPr>
-        <w:t xml:space="preserve"> </w:t>
-      </w:r>
-      <w:r>
-        <w:t>SSA</w:t>
-      </w:r>
-      <w:r>
-        <w:rPr>
-          <w:lang w:val="sr-Cyrl-RS"/>
-        </w:rPr>
-        <w:t xml:space="preserve"> </w:t>
-      </w:r>
-      <w:r>
-        <w:rPr>
-          <w:lang w:val="sr-Cyrl-RS"/>
-        </w:rPr>
-        <w:t xml:space="preserve">форму, тада је потребно покренути </w:t>
-      </w:r>
-      <w:r>
-        <w:rPr>
-          <w:i/>
-        </w:rPr>
-        <w:t>mark</w:t>
-      </w:r>
-      <w:r>
-        <w:rPr>
-          <w:lang w:val="sr-Cyrl-RS"/>
-        </w:rPr>
-        <w:t xml:space="preserve"> </w:t>
-      </w:r>
-      <w:r>
-        <w:rPr>
-          <w:lang w:val="sr-Cyrl-RS"/>
-        </w:rPr>
-        <w:t xml:space="preserve">део алгоритма елиминације мртвог кôда и онда треба посматрати само означене </w:t>
-      </w:r>
-      <w:r>
-        <w:rPr>
-          <w:lang w:val="el-GR"/>
-        </w:rPr>
-        <w:t>Φ</w:t>
-      </w:r>
-      <w:r>
-        <w:rPr>
-          <w:lang w:val="sr-Cyrl-RS"/>
-        </w:rPr>
-        <w:t>-</w:t>
-      </w:r>
-      <w:r>
-        <w:rPr>
-          <w:lang w:val="sr-Cyrl-RS"/>
-        </w:rPr>
-        <w:t>инструкције.</w:t>
-      </w:r>
-    </w:p>
-    <w:p>
-      <w:pPr>
-        <w:jc w:val="both"/>
-        <w:rPr>
-          <w:lang w:val="sr-Cyrl-RS"/>
-        </w:rPr>
-      </w:pPr>
-      <w:r>
-        <w:rPr>
-          <w:lang w:val="sr-Cyrl-RS"/>
-        </w:rPr>
-        <w:t>Параметри функција не могу бити неиницијализовани, јер се њима вредност додељује током извршавања. Глобалне статичке променљиве такође не треба анализирати, јер се за њих простор алоцира асемблерским директивама уз предефинисање садржаја меморије, а такође не треба анализирати ни привремене променљиве.</w:t>
+        <w:t>-функције директних наследника посматраног базичног блока вредношћу са стека, а онда се врши рекурзивни позив функције за преименовање над свом децом посматраног базичног блока у доминаторском стаблу. По повратку из преименовања деце, потребно је скинути са стека све променљиве које су биле додаване у текућем позиву. Битно је водити рачуна да колико се дода на стек, толико мора да се скине са стека.</w:t>
       </w:r>
     </w:p>
     <w:p>
@@ -13620,18 +14381,18 @@
           <w:lang w:val="sr-Cyrl-RS"/>
         </w:rPr>
       </w:pPr>
-      <w:bookmarkStart w:id="17" w:name="_Toc67165046"/>
-      <w:r>
-        <w:rPr>
-          <w:lang w:val="sr-Cyrl-RS"/>
-        </w:rPr>
-        <w:t xml:space="preserve">Измештање </w:t>
-      </w:r>
-      <w:r>
-        <w:rPr>
-          <w:lang w:val="sr-Cyrl-RS"/>
-        </w:rPr>
-        <w:t>кôда из петље</w:t>
+      <w:bookmarkStart w:id="17" w:name="_Toc67179262"/>
+      <w:r>
+        <w:rPr>
+          <w:lang w:val="sr-Cyrl-RS"/>
+        </w:rPr>
+        <w:t>Откривање</w:t>
+      </w:r>
+      <w:r>
+        <w:rPr>
+          <w:lang w:val="sr-Cyrl-RS"/>
+        </w:rPr>
+        <w:t xml:space="preserve"> неиницијализованих променљивих</w:t>
       </w:r>
       <w:bookmarkEnd w:id="17"/>
     </w:p>
@@ -13646,19 +14407,355 @@
         <w:rPr>
           <w:lang w:val="sr-Cyrl-RS"/>
         </w:rPr>
-        <w:t>Измештање к</w:t>
-      </w:r>
-      <w:r>
-        <w:rPr>
-          <w:lang w:val="sr-Cyrl-RS"/>
-        </w:rPr>
-        <w:t>ô</w:t>
-      </w:r>
-      <w:r>
-        <w:rPr>
-          <w:lang w:val="sr-Cyrl-RS"/>
-        </w:rPr>
-        <w:t xml:space="preserve">да из петље </w:t>
+        <w:t xml:space="preserve">Поједини програмски језици захтевају да свака променљива пре коришћења буде иницијализована, иначе се не гарантује семантичка исправност програма, јер променљива бива иницијализована недетерминистички, заосталом вредношћу у меморији. Откривање </w:t>
+      </w:r>
+      <w:r>
+        <w:rPr>
+          <w:lang w:val="sr-Cyrl-RS"/>
+        </w:rPr>
+        <w:lastRenderedPageBreak/>
+        <w:t xml:space="preserve">неиницијализованих променљивих може да се ради на два начина: уз помоћ </w:t>
+      </w:r>
+      <w:r>
+        <w:t>SSA</w:t>
+      </w:r>
+      <w:r>
+        <w:rPr>
+          <w:lang w:val="sr-Cyrl-RS"/>
+        </w:rPr>
+        <w:t xml:space="preserve"> </w:t>
+      </w:r>
+      <w:r>
+        <w:rPr>
+          <w:lang w:val="sr-Cyrl-RS"/>
+        </w:rPr>
+        <w:t xml:space="preserve">форме и решавањем скупа </w:t>
+      </w:r>
+      <w:r>
+        <w:t>dataflow</w:t>
+      </w:r>
+      <w:r>
+        <w:rPr>
+          <w:lang w:val="sr-Cyrl-RS"/>
+        </w:rPr>
+        <w:t xml:space="preserve"> </w:t>
+      </w:r>
+      <w:r>
+        <w:rPr>
+          <w:lang w:val="sr-Cyrl-RS"/>
+        </w:rPr>
+        <w:t>једначина (анализа живости на улазу и излазу базичног блока).</w:t>
+      </w:r>
+    </w:p>
+    <w:p>
+      <w:pPr>
+        <w:jc w:val="both"/>
+        <w:rPr>
+          <w:lang w:val="sr-Cyrl-RS"/>
+        </w:rPr>
+      </w:pPr>
+      <w:r>
+        <w:rPr>
+          <w:lang w:val="sr-Cyrl-RS"/>
+        </w:rPr>
+        <w:t xml:space="preserve">Откривање неиницијализованих променљивих путем </w:t>
+      </w:r>
+      <w:r>
+        <w:t>SSA</w:t>
+      </w:r>
+      <w:r>
+        <w:rPr>
+          <w:lang w:val="sr-Cyrl-RS"/>
+        </w:rPr>
+        <w:t xml:space="preserve"> </w:t>
+      </w:r>
+      <w:r>
+        <w:rPr>
+          <w:lang w:val="sr-Cyrl-RS"/>
+        </w:rPr>
+        <w:t xml:space="preserve">форме је </w:t>
+      </w:r>
+      <w:r>
+        <w:rPr>
+          <w:lang w:val="sr-Cyrl-RS"/>
+        </w:rPr>
+        <w:t xml:space="preserve">много </w:t>
+      </w:r>
+      <w:r>
+        <w:rPr>
+          <w:lang w:val="sr-Cyrl-RS"/>
+        </w:rPr>
+        <w:t xml:space="preserve">једноставније него решавањем скупа </w:t>
+      </w:r>
+      <w:r>
+        <w:t>dataflow</w:t>
+      </w:r>
+      <w:r>
+        <w:rPr>
+          <w:lang w:val="sr-Cyrl-RS"/>
+        </w:rPr>
+        <w:t xml:space="preserve"> </w:t>
+      </w:r>
+      <w:r>
+        <w:rPr>
+          <w:lang w:val="sr-Cyrl-RS"/>
+        </w:rPr>
+        <w:t xml:space="preserve">једначина, иако је конструкција </w:t>
+      </w:r>
+      <w:r>
+        <w:t>SSA</w:t>
+      </w:r>
+      <w:r>
+        <w:rPr>
+          <w:lang w:val="sr-Cyrl-RS"/>
+        </w:rPr>
+        <w:t xml:space="preserve"> </w:t>
+      </w:r>
+      <w:r>
+        <w:rPr>
+          <w:lang w:val="sr-Cyrl-RS"/>
+        </w:rPr>
+        <w:t xml:space="preserve">форме скупа и комплексна операција. Променљива </w:t>
+      </w:r>
+      <w:r>
+        <w:rPr>
+          <w:lang w:val="sr-Cyrl-RS"/>
+        </w:rPr>
+        <w:t xml:space="preserve">у </w:t>
+      </w:r>
+      <w:r>
+        <w:t>SSA</w:t>
+      </w:r>
+      <w:r>
+        <w:rPr>
+          <w:lang w:val="sr-Cyrl-RS"/>
+        </w:rPr>
+        <w:t xml:space="preserve"> </w:t>
+      </w:r>
+      <w:r>
+        <w:rPr>
+          <w:lang w:val="sr-Cyrl-RS"/>
+        </w:rPr>
+        <w:t xml:space="preserve">форми </w:t>
+      </w:r>
+      <w:r>
+        <w:rPr>
+          <w:lang w:val="sr-Cyrl-RS"/>
+        </w:rPr>
+        <w:t xml:space="preserve">је неиницијализована ако било који </w:t>
+      </w:r>
+      <w:r>
+        <w:rPr>
+          <w:lang w:val="sr-Cyrl-RS"/>
+        </w:rPr>
+        <w:t xml:space="preserve">базични </w:t>
+      </w:r>
+      <w:r>
+        <w:rPr>
+          <w:lang w:val="sr-Cyrl-RS"/>
+        </w:rPr>
+        <w:t xml:space="preserve">блок посматране функције садржи инструкцију чији један од аргумената има </w:t>
+      </w:r>
+      <w:r>
+        <w:t>SSA</w:t>
+      </w:r>
+      <w:r>
+        <w:rPr>
+          <w:lang w:val="sr-Cyrl-RS"/>
+        </w:rPr>
+        <w:t xml:space="preserve"> индекс нула, или </w:t>
+      </w:r>
+      <w:r>
+        <w:rPr>
+          <w:lang w:val="el-GR"/>
+        </w:rPr>
+        <w:t>Φ</w:t>
+      </w:r>
+      <w:r>
+        <w:rPr>
+          <w:lang w:val="sr-Cyrl-RS"/>
+        </w:rPr>
+        <w:t>-</w:t>
+      </w:r>
+      <w:r>
+        <w:rPr>
+          <w:lang w:val="sr-Cyrl-RS"/>
+        </w:rPr>
+        <w:t xml:space="preserve">функција референцира променљиву чији је </w:t>
+      </w:r>
+      <w:r>
+        <w:t>SSA</w:t>
+      </w:r>
+      <w:r>
+        <w:rPr>
+          <w:lang w:val="sr-Cyrl-RS"/>
+        </w:rPr>
+        <w:t xml:space="preserve"> </w:t>
+      </w:r>
+      <w:r>
+        <w:rPr>
+          <w:lang w:val="sr-Cyrl-RS"/>
+        </w:rPr>
+        <w:t xml:space="preserve">индекс нула. Ово представља врло једноставан критеријум, али </w:t>
+      </w:r>
+      <w:r>
+        <w:rPr>
+          <w:lang w:val="sr-Cyrl-RS"/>
+        </w:rPr>
+        <w:t xml:space="preserve">стриктно захтева постојање </w:t>
+      </w:r>
+      <w:r>
+        <w:rPr>
+          <w:lang w:val="sr-Cyrl-RS"/>
+        </w:rPr>
+        <w:t>минималн</w:t>
+      </w:r>
+      <w:r>
+        <w:rPr>
+          <w:lang w:val="sr-Cyrl-RS"/>
+        </w:rPr>
+        <w:t xml:space="preserve">е </w:t>
+      </w:r>
+      <w:r>
+        <w:t>SSA</w:t>
+      </w:r>
+      <w:r>
+        <w:rPr>
+          <w:lang w:val="sr-Cyrl-RS"/>
+        </w:rPr>
+        <w:t xml:space="preserve"> </w:t>
+      </w:r>
+      <w:r>
+        <w:rPr>
+          <w:lang w:val="sr-Cyrl-RS"/>
+        </w:rPr>
+        <w:t>форм</w:t>
+      </w:r>
+      <w:r>
+        <w:rPr>
+          <w:lang w:val="sr-Cyrl-RS"/>
+        </w:rPr>
+        <w:t>е</w:t>
+      </w:r>
+      <w:r>
+        <w:rPr>
+          <w:lang w:val="sr-Cyrl-RS"/>
+        </w:rPr>
+        <w:t xml:space="preserve">. Уколико генератор </w:t>
+      </w:r>
+      <w:r>
+        <w:t>SSA</w:t>
+      </w:r>
+      <w:r>
+        <w:rPr>
+          <w:lang w:val="sr-Cyrl-RS"/>
+        </w:rPr>
+        <w:t xml:space="preserve"> форме не генерише минималну</w:t>
+      </w:r>
+      <w:r>
+        <w:rPr>
+          <w:lang w:val="sr-Cyrl-RS"/>
+        </w:rPr>
+        <w:t xml:space="preserve"> </w:t>
+      </w:r>
+      <w:r>
+        <w:t>SSA</w:t>
+      </w:r>
+      <w:r>
+        <w:rPr>
+          <w:lang w:val="sr-Cyrl-RS"/>
+        </w:rPr>
+        <w:t xml:space="preserve"> </w:t>
+      </w:r>
+      <w:r>
+        <w:rPr>
+          <w:lang w:val="sr-Cyrl-RS"/>
+        </w:rPr>
+        <w:t xml:space="preserve">форму, тада је потребно покренути </w:t>
+      </w:r>
+      <w:r>
+        <w:rPr>
+          <w:i/>
+        </w:rPr>
+        <w:t>mark</w:t>
+      </w:r>
+      <w:r>
+        <w:rPr>
+          <w:lang w:val="sr-Cyrl-RS"/>
+        </w:rPr>
+        <w:t xml:space="preserve"> </w:t>
+      </w:r>
+      <w:r>
+        <w:rPr>
+          <w:lang w:val="sr-Cyrl-RS"/>
+        </w:rPr>
+        <w:t xml:space="preserve">део алгоритма елиминације мртвог кôда и онда треба посматрати само означене </w:t>
+      </w:r>
+      <w:r>
+        <w:rPr>
+          <w:lang w:val="el-GR"/>
+        </w:rPr>
+        <w:t>Φ</w:t>
+      </w:r>
+      <w:r>
+        <w:rPr>
+          <w:lang w:val="sr-Cyrl-RS"/>
+        </w:rPr>
+        <w:t>-</w:t>
+      </w:r>
+      <w:r>
+        <w:rPr>
+          <w:lang w:val="sr-Cyrl-RS"/>
+        </w:rPr>
+        <w:t>инструкције.</w:t>
+      </w:r>
+    </w:p>
+    <w:p>
+      <w:pPr>
+        <w:jc w:val="both"/>
+        <w:rPr>
+          <w:lang w:val="sr-Cyrl-RS"/>
+        </w:rPr>
+      </w:pPr>
+      <w:r>
+        <w:rPr>
+          <w:lang w:val="sr-Cyrl-RS"/>
+        </w:rPr>
+        <w:t>Параметри функција не могу бити неиницијализовани, јер се њима вредност додељује током извршавања. Глобалне статичке променљиве такође не треба анализирати, јер се за њих простор алоцира асемблерским директивама уз предефинисање садржаја меморије, а такође не треба анализирати ни привремене променљиве.</w:t>
+      </w:r>
+    </w:p>
+    <w:p>
+      <w:pPr>
+        <w:pStyle w:val="Heading2"/>
+        <w:numPr>
+          <w:ilvl w:val="1"/>
+          <w:numId w:val="11"/>
+        </w:numPr>
+        <w:rPr>
+          <w:lang w:val="sr-Cyrl-RS"/>
+        </w:rPr>
+      </w:pPr>
+      <w:bookmarkStart w:id="18" w:name="_Toc67179263"/>
+      <w:r>
+        <w:rPr>
+          <w:lang w:val="sr-Cyrl-RS"/>
+        </w:rPr>
+        <w:t>Измештање кôда из петље</w:t>
+      </w:r>
+      <w:bookmarkEnd w:id="18"/>
+    </w:p>
+    <w:p>
+      <w:pPr>
+        <w:jc w:val="both"/>
+        <w:rPr>
+          <w:lang w:val="sr-Cyrl-RS"/>
+        </w:rPr>
+      </w:pPr>
+      <w:r>
+        <w:rPr>
+          <w:lang w:val="sr-Cyrl-RS"/>
+        </w:rPr>
+        <w:t xml:space="preserve">Измештање кôда из петље </w:t>
       </w:r>
       <w:r>
         <w:rPr>
@@ -13724,16 +14821,8 @@
         <w:rPr>
           <w:lang w:val="sr-Cyrl-RS"/>
         </w:rPr>
-        <w:t xml:space="preserve"> (енгл</w:t>
-      </w:r>
-      <w:proofErr w:type="gramStart"/>
-      <w:r>
-        <w:rPr>
-          <w:lang w:val="sr-Cyrl-RS"/>
-        </w:rPr>
-        <w:t xml:space="preserve">. </w:t>
-      </w:r>
-      <w:proofErr w:type="gramEnd"/>
+        <w:t xml:space="preserve"> (енгл. </w:t>
+      </w:r>
       <w:r>
         <w:t>loop</w:t>
       </w:r>
@@ -13786,7 +14875,13 @@
         <w:t xml:space="preserve"> Овде ће бити коришћена </w:t>
       </w:r>
       <w:r>
-        <w:t xml:space="preserve">SSA </w:t>
+        <w:t>SSA</w:t>
+      </w:r>
+      <w:r>
+        <w:rPr>
+          <w:lang w:val="sr-Cyrl-RS"/>
+        </w:rPr>
+        <w:t xml:space="preserve"> </w:t>
       </w:r>
       <w:r>
         <w:rPr>
@@ -14094,7 +15189,6 @@
         <w:rPr>
           <w:lang w:val="sr-Cyrl-RS"/>
         </w:rPr>
-        <w:lastRenderedPageBreak/>
         <w:t xml:space="preserve">променљива у коју инструкција-кандидат уписује није у </w:t>
       </w:r>
       <w:r>
@@ -14222,26 +15316,14 @@
           <w:lang w:val="sr-Cyrl-RS"/>
         </w:rPr>
       </w:pPr>
-      <w:bookmarkStart w:id="18" w:name="_Toc67165047"/>
-      <w:r>
-        <w:rPr>
-          <w:lang w:val="sr-Cyrl-RS"/>
-        </w:rPr>
-        <w:t>Елиминација мртвог к</w:t>
-      </w:r>
-      <w:r>
-        <w:rPr>
-          <w:lang w:val="sr-Cyrl-RS"/>
-        </w:rPr>
-        <w:t>ô</w:t>
-      </w:r>
-      <w:r>
-        <w:rPr>
-          <w:lang w:val="sr-Cyrl-RS"/>
-        </w:rPr>
-        <w:t>да</w:t>
-      </w:r>
-      <w:bookmarkEnd w:id="18"/>
+      <w:bookmarkStart w:id="19" w:name="_Toc67179264"/>
+      <w:r>
+        <w:rPr>
+          <w:lang w:val="sr-Cyrl-RS"/>
+        </w:rPr>
+        <w:t>Елиминација мртвог кôда</w:t>
+      </w:r>
+      <w:bookmarkEnd w:id="19"/>
     </w:p>
     <w:p>
       <w:pPr>
@@ -14254,19 +15336,7 @@
         <w:rPr>
           <w:lang w:val="sr-Cyrl-RS"/>
         </w:rPr>
-        <w:t>Елиминација мртвог к</w:t>
-      </w:r>
-      <w:r>
-        <w:rPr>
-          <w:lang w:val="sr-Cyrl-RS"/>
-        </w:rPr>
-        <w:t>ô</w:t>
-      </w:r>
-      <w:r>
-        <w:rPr>
-          <w:lang w:val="sr-Cyrl-RS"/>
-        </w:rPr>
-        <w:t xml:space="preserve">да </w:t>
+        <w:t xml:space="preserve">Елиминација мртвог кôда </w:t>
       </w:r>
       <w:r>
         <w:rPr>
@@ -14305,31 +15375,7 @@
         <w:rPr>
           <w:lang w:val="sr-Cyrl-RS"/>
         </w:rPr>
-        <w:t>представља глобални оптимизациони пролаз који брише инструкције које не производе дејство које утиче на семантику програма. Такав к</w:t>
-      </w:r>
-      <w:r>
-        <w:rPr>
-          <w:lang w:val="sr-Cyrl-RS"/>
-        </w:rPr>
-        <w:t>ô</w:t>
-      </w:r>
-      <w:r>
-        <w:rPr>
-          <w:lang w:val="sr-Cyrl-RS"/>
-        </w:rPr>
-        <w:t>д се назива мртвим к</w:t>
-      </w:r>
-      <w:r>
-        <w:rPr>
-          <w:lang w:val="sr-Cyrl-RS"/>
-        </w:rPr>
-        <w:t>ô</w:t>
-      </w:r>
-      <w:r>
-        <w:rPr>
-          <w:lang w:val="sr-Cyrl-RS"/>
-        </w:rPr>
-        <w:t xml:space="preserve">дом, а треба га разликовати од недостижног </w:t>
+        <w:t xml:space="preserve">представља глобални оптимизациони пролаз који брише инструкције које не производе дејство које утиче на семантику програма. Такав кôд се назива мртвим кôдом, а треба га разликовати од недостижног </w:t>
       </w:r>
       <w:r>
         <w:rPr>
@@ -14350,19 +15396,7 @@
         <w:rPr>
           <w:lang w:val="sr-Cyrl-RS"/>
         </w:rPr>
-        <w:t>к</w:t>
-      </w:r>
-      <w:r>
-        <w:rPr>
-          <w:lang w:val="sr-Cyrl-RS"/>
-        </w:rPr>
-        <w:t>ô</w:t>
-      </w:r>
-      <w:r>
-        <w:rPr>
-          <w:lang w:val="sr-Cyrl-RS"/>
-        </w:rPr>
-        <w:t xml:space="preserve">да који такође јесте мртав, али </w:t>
+        <w:t xml:space="preserve">кôда који такође јесте мртав, али </w:t>
       </w:r>
       <w:r>
         <w:rPr>
@@ -14380,19 +15414,14 @@
         <w:rPr>
           <w:lang w:val="sr-Cyrl-RS"/>
         </w:rPr>
-        <w:t xml:space="preserve"> Алгоритам елиминације мртвог к</w:t>
-      </w:r>
-      <w:r>
-        <w:rPr>
-          <w:lang w:val="sr-Cyrl-RS"/>
-        </w:rPr>
-        <w:t>ô</w:t>
-      </w:r>
-      <w:r>
-        <w:rPr>
-          <w:lang w:val="sr-Cyrl-RS"/>
-        </w:rPr>
-        <w:t xml:space="preserve">да се састоји из два </w:t>
+        <w:t xml:space="preserve"> </w:t>
+      </w:r>
+      <w:r>
+        <w:rPr>
+          <w:lang w:val="sr-Cyrl-RS"/>
+        </w:rPr>
+        <w:lastRenderedPageBreak/>
+        <w:t xml:space="preserve">Алгоритам елиминације мртвог кôда се састоји из два </w:t>
       </w:r>
       <w:r>
         <w:rPr>
@@ -15035,15 +16064,14 @@
           <w:lang w:val="sr-Cyrl-RS"/>
         </w:rPr>
       </w:pPr>
-      <w:bookmarkStart w:id="19" w:name="_Toc67165048"/>
-      <w:r>
-        <w:rPr>
-          <w:lang w:val="sr-Cyrl-RS"/>
-        </w:rPr>
-        <w:lastRenderedPageBreak/>
+      <w:bookmarkStart w:id="20" w:name="_Toc67179265"/>
+      <w:r>
+        <w:rPr>
+          <w:lang w:val="sr-Cyrl-RS"/>
+        </w:rPr>
         <w:t>Враћање у нормалну форму</w:t>
       </w:r>
-      <w:bookmarkEnd w:id="19"/>
+      <w:bookmarkEnd w:id="20"/>
     </w:p>
     <w:p>
       <w:pPr>
@@ -15479,14 +16507,7 @@
                 <w:rFonts w:ascii="Cambria Math" w:eastAsiaTheme="minorEastAsia" w:hAnsi="Cambria Math"/>
                 <w:lang w:val="sr-Cyrl-RS"/>
               </w:rPr>
-              <m:t>1</m:t>
-            </m:r>
-            <m:r>
-              <w:rPr>
-                <w:rFonts w:ascii="Cambria Math" w:eastAsiaTheme="minorEastAsia" w:hAnsi="Cambria Math"/>
-                <w:lang w:val="sr-Cyrl-RS"/>
-              </w:rPr>
-              <m:t>,</m:t>
+              <m:t>1,</m:t>
             </m:r>
             <m:r>
               <w:rPr>
@@ -15522,7 +16543,7 @@
           <w:lang w:val="sr-Cyrl-RS"/>
         </w:rPr>
       </w:pPr>
-      <w:bookmarkStart w:id="20" w:name="_Toc67165049"/>
+      <w:bookmarkStart w:id="21" w:name="_Toc67179266"/>
       <w:r>
         <w:rPr>
           <w:lang w:val="sr-Cyrl-RS"/>
@@ -15542,7 +16563,7 @@
         </w:rPr>
         <w:t xml:space="preserve"> кôда</w:t>
       </w:r>
-      <w:bookmarkEnd w:id="20"/>
+      <w:bookmarkEnd w:id="21"/>
     </w:p>
     <w:p>
       <w:pPr>
@@ -15904,14 +16925,14 @@
           <w:lang w:val="sr-Cyrl-RS"/>
         </w:rPr>
       </w:pPr>
-      <w:bookmarkStart w:id="21" w:name="_Toc67165050"/>
+      <w:bookmarkStart w:id="22" w:name="_Toc67179267"/>
       <w:r>
         <w:rPr>
           <w:lang w:val="sr-Cyrl-RS"/>
         </w:rPr>
         <w:t>Преамбула</w:t>
       </w:r>
-      <w:bookmarkEnd w:id="21"/>
+      <w:bookmarkEnd w:id="22"/>
     </w:p>
     <w:p>
       <w:pPr>
@@ -16424,14 +17445,14 @@
           <w:lang w:val="sr-Cyrl-RS"/>
         </w:rPr>
       </w:pPr>
-      <w:bookmarkStart w:id="22" w:name="_Toc67165051"/>
+      <w:bookmarkStart w:id="23" w:name="_Toc67179268"/>
       <w:r>
         <w:rPr>
           <w:lang w:val="sr-Cyrl-RS"/>
         </w:rPr>
         <w:t>Рад са регистрима и променљивама</w:t>
       </w:r>
-      <w:bookmarkEnd w:id="22"/>
+      <w:bookmarkEnd w:id="23"/>
     </w:p>
     <w:p>
       <w:pPr>
@@ -17082,14 +18103,14 @@
           <w:lang w:val="sr-Cyrl-RS"/>
         </w:rPr>
       </w:pPr>
-      <w:bookmarkStart w:id="23" w:name="_Toc67165052"/>
+      <w:bookmarkStart w:id="24" w:name="_Toc67179269"/>
       <w:r>
         <w:rPr>
           <w:lang w:val="sr-Cyrl-RS"/>
         </w:rPr>
         <w:t>Табеле за полиморфизам</w:t>
       </w:r>
-      <w:bookmarkEnd w:id="23"/>
+      <w:bookmarkEnd w:id="24"/>
     </w:p>
     <w:p>
       <w:pPr>
@@ -17318,14 +18339,14 @@
           <w:lang w:val="sr-Cyrl-RS"/>
         </w:rPr>
       </w:pPr>
-      <w:bookmarkStart w:id="24" w:name="_Toc67165053"/>
+      <w:bookmarkStart w:id="25" w:name="_Toc67179270"/>
       <w:r>
         <w:rPr>
           <w:lang w:val="sr-Cyrl-RS"/>
         </w:rPr>
         <w:t>Мапирање инструкција међујезика</w:t>
       </w:r>
-      <w:bookmarkEnd w:id="24"/>
+      <w:bookmarkEnd w:id="25"/>
     </w:p>
     <w:p>
       <w:pPr>
@@ -18419,14 +19440,14 @@
           <w:lang w:val="sr-Cyrl-RS"/>
         </w:rPr>
       </w:pPr>
-      <w:bookmarkStart w:id="25" w:name="_Toc67165054"/>
+      <w:bookmarkStart w:id="26" w:name="_Toc67179271"/>
       <w:r>
         <w:rPr>
           <w:lang w:val="sr-Cyrl-RS"/>
         </w:rPr>
         <w:t>Позивање преводиоца</w:t>
       </w:r>
-      <w:bookmarkEnd w:id="25"/>
+      <w:bookmarkEnd w:id="26"/>
     </w:p>
     <w:p>
       <w:pPr>
@@ -19053,7 +20074,7 @@
           <w:lang w:val="sr-Cyrl-RS"/>
         </w:rPr>
       </w:pPr>
-      <w:bookmarkStart w:id="26" w:name="_Toc67165055"/>
+      <w:bookmarkStart w:id="27" w:name="_Toc67179272"/>
       <w:r>
         <w:rPr>
           <w:lang w:val="sr-Cyrl-RS"/>
@@ -19061,7 +20082,7 @@
         <w:lastRenderedPageBreak/>
         <w:t>Закључак</w:t>
       </w:r>
-      <w:bookmarkEnd w:id="26"/>
+      <w:bookmarkEnd w:id="27"/>
     </w:p>
     <w:p>
       <w:pPr>
@@ -19390,7 +20411,7 @@
           <w:lang w:val="sr-Cyrl-RS"/>
         </w:rPr>
       </w:pPr>
-      <w:bookmarkStart w:id="27" w:name="_Toc67165056"/>
+      <w:bookmarkStart w:id="28" w:name="_Toc67179273"/>
       <w:r>
         <w:rPr>
           <w:lang w:val="sr-Cyrl-RS"/>
@@ -19398,7 +20419,7 @@
         <w:lastRenderedPageBreak/>
         <w:t>Додатак</w:t>
       </w:r>
-      <w:bookmarkEnd w:id="27"/>
+      <w:bookmarkEnd w:id="28"/>
     </w:p>
     <w:p>
       <w:pPr>
@@ -19408,7 +20429,7 @@
           <w:lang w:val="sr-Cyrl-RS"/>
         </w:rPr>
       </w:pPr>
-      <w:bookmarkStart w:id="28" w:name="_Toc67165057"/>
+      <w:bookmarkStart w:id="29" w:name="_Toc67179274"/>
       <w:r>
         <w:rPr>
           <w:lang w:val="sr-Cyrl-RS"/>
@@ -19421,7 +20442,7 @@
         </w:rPr>
         <w:t xml:space="preserve"> процедуралног програма</w:t>
       </w:r>
-      <w:bookmarkEnd w:id="28"/>
+      <w:bookmarkEnd w:id="29"/>
     </w:p>
     <w:p>
       <w:pPr>
@@ -19499,7 +20520,7 @@
           <w:lang w:val="sr-Cyrl-RS"/>
         </w:rPr>
         <w:sectPr>
-          <w:footerReference w:type="default" r:id="rId12"/>
+          <w:footerReference w:type="default" r:id="rId13"/>
           <w:type w:val="continuous"/>
           <w:pgSz w:w="11906" w:h="16838" w:code="9"/>
           <w:pgMar w:top="1440" w:right="1440" w:bottom="1440" w:left="1440" w:header="720" w:footer="720" w:gutter="0"/>
@@ -27856,7 +28877,7 @@
           <w:lang w:val="sr-Cyrl-RS"/>
         </w:rPr>
       </w:pPr>
-      <w:bookmarkStart w:id="29" w:name="_Toc67165058"/>
+      <w:bookmarkStart w:id="30" w:name="_Toc67179275"/>
       <w:r>
         <w:rPr>
           <w:lang w:val="sr-Cyrl-RS"/>
@@ -27882,7 +28903,7 @@
         </w:rPr>
         <w:t xml:space="preserve"> програма</w:t>
       </w:r>
-      <w:bookmarkEnd w:id="29"/>
+      <w:bookmarkEnd w:id="30"/>
     </w:p>
     <w:p>
       <w:pPr>
@@ -27960,7 +28981,7 @@
           <w:lang w:val="sr-Cyrl-RS"/>
         </w:rPr>
         <w:sectPr>
-          <w:footerReference w:type="default" r:id="rId13"/>
+          <w:footerReference w:type="default" r:id="rId14"/>
           <w:type w:val="continuous"/>
           <w:pgSz w:w="11906" w:h="16838" w:code="9"/>
           <w:pgMar w:top="1440" w:right="1440" w:bottom="1440" w:left="1440" w:header="720" w:footer="720" w:gutter="0"/>
@@ -51102,7 +52123,7 @@
           <w:lang w:val="sr-Cyrl-RS"/>
         </w:rPr>
         <w:sectPr>
-          <w:footerReference w:type="default" r:id="rId14"/>
+          <w:footerReference w:type="default" r:id="rId15"/>
           <w:type w:val="continuous"/>
           <w:pgSz w:w="11906" w:h="16838" w:code="9"/>
           <w:pgMar w:top="1440" w:right="1440" w:bottom="1440" w:left="1440" w:header="720" w:footer="720" w:gutter="0"/>
@@ -51136,7 +52157,7 @@
           <w:lang w:val="sr-Cyrl-RS"/>
         </w:rPr>
       </w:pPr>
-      <w:bookmarkStart w:id="30" w:name="_Toc67165059"/>
+      <w:bookmarkStart w:id="31" w:name="_Toc67179276"/>
       <w:r>
         <w:rPr>
           <w:noProof/>
@@ -51167,7 +52188,7 @@
                     <pic:cNvPicPr/>
                   </pic:nvPicPr>
                   <pic:blipFill>
-                    <a:blip r:embed="rId15">
+                    <a:blip r:embed="rId16">
                       <a:extLst>
                         <a:ext uri="{28A0092B-C50C-407E-A947-70E740481C1C}">
                           <a14:useLocalDpi xmlns:a14="http://schemas.microsoft.com/office/drawing/2010/main" val="0"/>
@@ -51208,7 +52229,7 @@
         </w:rPr>
         <w:t>раматика језика и лексичке структуре</w:t>
       </w:r>
-      <w:bookmarkEnd w:id="30"/>
+      <w:bookmarkEnd w:id="31"/>
     </w:p>
     <w:p>
       <w:pPr>
@@ -51273,7 +52294,7 @@
                     </pic:cNvPicPr>
                   </pic:nvPicPr>
                   <pic:blipFill>
-                    <a:blip r:embed="rId16">
+                    <a:blip r:embed="rId17">
                       <a:extLst>
                         <a:ext uri="{28A0092B-C50C-407E-A947-70E740481C1C}">
                           <a14:useLocalDpi xmlns:a14="http://schemas.microsoft.com/office/drawing/2010/main" val="0"/>
@@ -51322,7 +52343,7 @@
           <w:lang w:val="sr-Cyrl-RS"/>
         </w:rPr>
       </w:pPr>
-      <w:bookmarkStart w:id="31" w:name="_Toc67165060"/>
+      <w:bookmarkStart w:id="32" w:name="_Toc67179277"/>
       <w:r>
         <w:rPr>
           <w:lang w:val="sr-Cyrl-RS"/>
@@ -51330,7 +52351,7 @@
         <w:lastRenderedPageBreak/>
         <w:t>Литература</w:t>
       </w:r>
-      <w:bookmarkEnd w:id="31"/>
+      <w:bookmarkEnd w:id="32"/>
     </w:p>
     <w:p>
       <w:pPr>
@@ -51348,7 +52369,7 @@
         </w:rPr>
         <w:t>[</w:t>
       </w:r>
-      <w:bookmarkStart w:id="32" w:name="ALSU06"/>
+      <w:bookmarkStart w:id="33" w:name="ALSU06"/>
       <w:r>
         <w:t>ALSU</w:t>
       </w:r>
@@ -51358,7 +52379,7 @@
         </w:rPr>
         <w:t>06</w:t>
       </w:r>
-      <w:bookmarkEnd w:id="32"/>
+      <w:bookmarkEnd w:id="33"/>
       <w:r>
         <w:rPr>
           <w:lang w:val="sr-Cyrl-RS"/>
@@ -51485,11 +52506,11 @@
       <w:r>
         <w:t>[</w:t>
       </w:r>
-      <w:bookmarkStart w:id="33" w:name="AMD64_1"/>
+      <w:bookmarkStart w:id="34" w:name="AMD64_1"/>
       <w:r>
         <w:t>AMD64_1</w:t>
       </w:r>
-      <w:bookmarkEnd w:id="33"/>
+      <w:bookmarkEnd w:id="34"/>
       <w:r>
         <w:t>]</w:t>
       </w:r>
@@ -51521,11 +52542,11 @@
       <w:r>
         <w:t>[</w:t>
       </w:r>
-      <w:bookmarkStart w:id="34" w:name="App02"/>
+      <w:bookmarkStart w:id="35" w:name="App02"/>
       <w:r>
         <w:t>App02</w:t>
       </w:r>
-      <w:bookmarkEnd w:id="34"/>
+      <w:bookmarkEnd w:id="35"/>
       <w:r>
         <w:t>]</w:t>
       </w:r>
@@ -51572,14 +52593,14 @@
         </w:rPr>
         <w:t>[</w:t>
       </w:r>
-      <w:bookmarkStart w:id="35" w:name="Avr10"/>
+      <w:bookmarkStart w:id="36" w:name="Avr10"/>
       <w:r>
         <w:rPr>
           <w:lang w:val="it-IT"/>
         </w:rPr>
         <w:t>Avr10</w:t>
       </w:r>
-      <w:bookmarkEnd w:id="35"/>
+      <w:bookmarkEnd w:id="36"/>
       <w:r>
         <w:rPr>
           <w:lang w:val="it-IT"/>
@@ -51666,14 +52687,14 @@
         </w:rPr>
         <w:t>[</w:t>
       </w:r>
-      <w:bookmarkStart w:id="36" w:name="Boj11"/>
+      <w:bookmarkStart w:id="37" w:name="Boj11"/>
       <w:r>
         <w:rPr>
           <w:lang w:val="sr-Latn-RS"/>
         </w:rPr>
         <w:t>Boj1</w:t>
       </w:r>
-      <w:bookmarkEnd w:id="36"/>
+      <w:bookmarkEnd w:id="37"/>
       <w:r>
         <w:rPr>
           <w:lang w:val="sr-Latn-RS"/>
@@ -51776,11 +52797,11 @@
       <w:r>
         <w:t>[</w:t>
       </w:r>
-      <w:bookmarkStart w:id="37" w:name="Fog20"/>
+      <w:bookmarkStart w:id="38" w:name="Fog20"/>
       <w:r>
         <w:t>Fog20</w:t>
       </w:r>
-      <w:bookmarkEnd w:id="37"/>
+      <w:bookmarkEnd w:id="38"/>
       <w:r>
         <w:t>]</w:t>
       </w:r>
@@ -51853,7 +52874,7 @@
         </w:rPr>
         <w:t>[</w:t>
       </w:r>
-      <w:bookmarkStart w:id="38" w:name="KCLT12"/>
+      <w:bookmarkStart w:id="39" w:name="KCLT12"/>
       <w:r>
         <w:rPr>
           <w:rStyle w:val="Hyperlink"/>
@@ -51863,7 +52884,7 @@
         </w:rPr>
         <w:t>KCLT12</w:t>
       </w:r>
-      <w:bookmarkEnd w:id="38"/>
+      <w:bookmarkEnd w:id="39"/>
       <w:r>
         <w:rPr>
           <w:rStyle w:val="Hyperlink"/>
@@ -51952,14 +52973,14 @@
         </w:rPr>
         <w:t>[</w:t>
       </w:r>
-      <w:bookmarkStart w:id="39" w:name="LLVM_IR"/>
+      <w:bookmarkStart w:id="40" w:name="LLVM_IR"/>
       <w:r>
         <w:rPr>
           <w:lang w:val="sr-Latn-RS"/>
         </w:rPr>
         <w:t>LLVM_IR</w:t>
       </w:r>
-      <w:bookmarkEnd w:id="39"/>
+      <w:bookmarkEnd w:id="40"/>
       <w:r>
         <w:rPr>
           <w:lang w:val="sr-Latn-RS"/>
@@ -52067,11 +53088,11 @@
       <w:r>
         <w:t>[</w:t>
       </w:r>
-      <w:bookmarkStart w:id="40" w:name="TOP500"/>
+      <w:bookmarkStart w:id="41" w:name="TOP500"/>
       <w:r>
         <w:t>TOP500</w:t>
       </w:r>
-      <w:bookmarkEnd w:id="40"/>
+      <w:bookmarkEnd w:id="41"/>
       <w:r>
         <w:t>]</w:t>
       </w:r>
@@ -52151,7 +53172,7 @@
           <w:lang w:val="sr-Cyrl-RS"/>
         </w:rPr>
       </w:pPr>
-      <w:bookmarkStart w:id="41" w:name="_Toc67165061"/>
+      <w:bookmarkStart w:id="42" w:name="_Toc67179278"/>
       <w:r>
         <w:rPr>
           <w:lang w:val="sr-Cyrl-RS"/>
@@ -52164,7 +53185,7 @@
         </w:rPr>
         <w:t xml:space="preserve"> коришћених слика</w:t>
       </w:r>
-      <w:bookmarkEnd w:id="41"/>
+      <w:bookmarkEnd w:id="42"/>
     </w:p>
     <w:p>
       <w:pPr>
@@ -52364,6 +53385,58 @@
       </w:r>
       <w:r>
         <w:t>. Addison-Wesley, Reading, MA, second edition, 2006.</w:t>
+      </w:r>
+    </w:p>
+    <w:p>
+      <w:pPr>
+        <w:tabs>
+          <w:tab w:val="left" w:pos="0"/>
+          <w:tab w:val="left" w:pos="2520"/>
+          <w:tab w:val="left" w:pos="7200"/>
+        </w:tabs>
+        <w:ind w:left="2520" w:hanging="1710"/>
+        <w:jc w:val="both"/>
+      </w:pPr>
+      <w:r>
+        <w:rPr>
+          <w:lang w:val="sr-Cyrl-RS"/>
+        </w:rPr>
+        <w:t>Слика 4</w:t>
+      </w:r>
+      <w:r>
+        <w:rPr>
+          <w:lang w:val="sr-Cyrl-RS"/>
+        </w:rPr>
+        <w:tab/>
+      </w:r>
+      <w:r>
+        <w:rPr>
+          <w:rStyle w:val="Hyperlink"/>
+          <w:color w:val="auto"/>
+          <w:u w:val="none"/>
+          <w:lang w:val="sr-Latn-RS"/>
+        </w:rPr>
+        <w:t xml:space="preserve">K. Cooper, L. Torczon, </w:t>
+      </w:r>
+      <w:r>
+        <w:rPr>
+          <w:rStyle w:val="Hyperlink"/>
+          <w:i/>
+          <w:iCs/>
+          <w:color w:val="auto"/>
+          <w:u w:val="none"/>
+          <w:lang w:val="sr-Latn-RS"/>
+        </w:rPr>
+        <w:t>Engineering a Compiler</w:t>
+      </w:r>
+      <w:r>
+        <w:rPr>
+          <w:rStyle w:val="Hyperlink"/>
+          <w:color w:val="auto"/>
+          <w:u w:val="none"/>
+          <w:lang w:val="sr-Latn-RS"/>
+        </w:rPr>
+        <w:t>, Morgan Kaufmann, Burlingon, MA, second edition, 2012.</w:t>
       </w:r>
     </w:p>
     <w:sectPr>
@@ -53651,6 +54724,92 @@
     </w:lvl>
   </w:abstractNum>
   <w:abstractNum w:abstractNumId="11" w15:restartNumberingAfterBreak="0">
+    <w:nsid w:val="51F86DB7"/>
+    <w:multiLevelType w:val="hybridMultilevel"/>
+    <w:tmpl w:val="88048638"/>
+    <w:lvl w:ilvl="0" w:tplc="0409000F">
+      <w:start w:val="1"/>
+      <w:numFmt w:val="decimal"/>
+      <w:lvlText w:val="%1."/>
+      <w:lvlJc w:val="left"/>
+      <w:pPr>
+        <w:ind w:left="720" w:hanging="360"/>
+      </w:pPr>
+    </w:lvl>
+    <w:lvl w:ilvl="1" w:tplc="04090019" w:tentative="1">
+      <w:start w:val="1"/>
+      <w:numFmt w:val="lowerLetter"/>
+      <w:lvlText w:val="%2."/>
+      <w:lvlJc w:val="left"/>
+      <w:pPr>
+        <w:ind w:left="1440" w:hanging="360"/>
+      </w:pPr>
+    </w:lvl>
+    <w:lvl w:ilvl="2" w:tplc="0409001B" w:tentative="1">
+      <w:start w:val="1"/>
+      <w:numFmt w:val="lowerRoman"/>
+      <w:lvlText w:val="%3."/>
+      <w:lvlJc w:val="right"/>
+      <w:pPr>
+        <w:ind w:left="2160" w:hanging="180"/>
+      </w:pPr>
+    </w:lvl>
+    <w:lvl w:ilvl="3" w:tplc="0409000F" w:tentative="1">
+      <w:start w:val="1"/>
+      <w:numFmt w:val="decimal"/>
+      <w:lvlText w:val="%4."/>
+      <w:lvlJc w:val="left"/>
+      <w:pPr>
+        <w:ind w:left="2880" w:hanging="360"/>
+      </w:pPr>
+    </w:lvl>
+    <w:lvl w:ilvl="4" w:tplc="04090019" w:tentative="1">
+      <w:start w:val="1"/>
+      <w:numFmt w:val="lowerLetter"/>
+      <w:lvlText w:val="%5."/>
+      <w:lvlJc w:val="left"/>
+      <w:pPr>
+        <w:ind w:left="3600" w:hanging="360"/>
+      </w:pPr>
+    </w:lvl>
+    <w:lvl w:ilvl="5" w:tplc="0409001B" w:tentative="1">
+      <w:start w:val="1"/>
+      <w:numFmt w:val="lowerRoman"/>
+      <w:lvlText w:val="%6."/>
+      <w:lvlJc w:val="right"/>
+      <w:pPr>
+        <w:ind w:left="4320" w:hanging="180"/>
+      </w:pPr>
+    </w:lvl>
+    <w:lvl w:ilvl="6" w:tplc="0409000F" w:tentative="1">
+      <w:start w:val="1"/>
+      <w:numFmt w:val="decimal"/>
+      <w:lvlText w:val="%7."/>
+      <w:lvlJc w:val="left"/>
+      <w:pPr>
+        <w:ind w:left="5040" w:hanging="360"/>
+      </w:pPr>
+    </w:lvl>
+    <w:lvl w:ilvl="7" w:tplc="04090019" w:tentative="1">
+      <w:start w:val="1"/>
+      <w:numFmt w:val="lowerLetter"/>
+      <w:lvlText w:val="%8."/>
+      <w:lvlJc w:val="left"/>
+      <w:pPr>
+        <w:ind w:left="5760" w:hanging="360"/>
+      </w:pPr>
+    </w:lvl>
+    <w:lvl w:ilvl="8" w:tplc="0409001B" w:tentative="1">
+      <w:start w:val="1"/>
+      <w:numFmt w:val="lowerRoman"/>
+      <w:lvlText w:val="%9."/>
+      <w:lvlJc w:val="right"/>
+      <w:pPr>
+        <w:ind w:left="6480" w:hanging="180"/>
+      </w:pPr>
+    </w:lvl>
+  </w:abstractNum>
+  <w:abstractNum w:abstractNumId="12" w15:restartNumberingAfterBreak="0">
     <w:nsid w:val="58226878"/>
     <w:multiLevelType w:val="hybridMultilevel"/>
     <w:tmpl w:val="978665FA"/>
@@ -53739,7 +54898,7 @@
       </w:pPr>
     </w:lvl>
   </w:abstractNum>
-  <w:abstractNum w:abstractNumId="12" w15:restartNumberingAfterBreak="0">
+  <w:abstractNum w:abstractNumId="13" w15:restartNumberingAfterBreak="0">
     <w:nsid w:val="61635B26"/>
     <w:multiLevelType w:val="multilevel"/>
     <w:tmpl w:val="011A8792"/>
@@ -53860,7 +55019,7 @@
       </w:rPr>
     </w:lvl>
   </w:abstractNum>
-  <w:abstractNum w:abstractNumId="13" w15:restartNumberingAfterBreak="0">
+  <w:abstractNum w:abstractNumId="14" w15:restartNumberingAfterBreak="0">
     <w:nsid w:val="629D7C4E"/>
     <w:multiLevelType w:val="hybridMultilevel"/>
     <w:tmpl w:val="57D866A0"/>
@@ -53949,7 +55108,7 @@
       </w:pPr>
     </w:lvl>
   </w:abstractNum>
-  <w:abstractNum w:abstractNumId="14" w15:restartNumberingAfterBreak="0">
+  <w:abstractNum w:abstractNumId="15" w15:restartNumberingAfterBreak="0">
     <w:nsid w:val="6ABE3B91"/>
     <w:multiLevelType w:val="hybridMultilevel"/>
     <w:tmpl w:val="EFB69D38"/>
@@ -54061,7 +55220,7 @@
       </w:rPr>
     </w:lvl>
   </w:abstractNum>
-  <w:abstractNum w:abstractNumId="15" w15:restartNumberingAfterBreak="0">
+  <w:abstractNum w:abstractNumId="16" w15:restartNumberingAfterBreak="0">
     <w:nsid w:val="6DBB60AA"/>
     <w:multiLevelType w:val="multilevel"/>
     <w:tmpl w:val="011A8792"/>
@@ -54182,7 +55341,7 @@
       </w:rPr>
     </w:lvl>
   </w:abstractNum>
-  <w:abstractNum w:abstractNumId="16" w15:restartNumberingAfterBreak="0">
+  <w:abstractNum w:abstractNumId="17" w15:restartNumberingAfterBreak="0">
     <w:nsid w:val="73611752"/>
     <w:multiLevelType w:val="hybridMultilevel"/>
     <w:tmpl w:val="2926F428"/>
@@ -54271,7 +55430,7 @@
       </w:pPr>
     </w:lvl>
   </w:abstractNum>
-  <w:abstractNum w:abstractNumId="17" w15:restartNumberingAfterBreak="0">
+  <w:abstractNum w:abstractNumId="18" w15:restartNumberingAfterBreak="0">
     <w:nsid w:val="7ECA6849"/>
     <w:multiLevelType w:val="hybridMultilevel"/>
     <w:tmpl w:val="D6D42472"/>
@@ -54361,13 +55520,13 @@
     </w:lvl>
   </w:abstractNum>
   <w:num w:numId="1">
-    <w:abstractNumId w:val="17"/>
+    <w:abstractNumId w:val="18"/>
   </w:num>
   <w:num w:numId="2">
     <w:abstractNumId w:val="5"/>
   </w:num>
   <w:num w:numId="3">
-    <w:abstractNumId w:val="14"/>
+    <w:abstractNumId w:val="15"/>
   </w:num>
   <w:num w:numId="4">
     <w:abstractNumId w:val="1"/>
@@ -54376,13 +55535,13 @@
     <w:abstractNumId w:val="7"/>
   </w:num>
   <w:num w:numId="6">
-    <w:abstractNumId w:val="13"/>
+    <w:abstractNumId w:val="14"/>
   </w:num>
   <w:num w:numId="7">
     <w:abstractNumId w:val="8"/>
   </w:num>
   <w:num w:numId="8">
-    <w:abstractNumId w:val="16"/>
+    <w:abstractNumId w:val="17"/>
   </w:num>
   <w:num w:numId="9">
     <w:abstractNumId w:val="10"/>
@@ -54391,7 +55550,7 @@
     <w:abstractNumId w:val="9"/>
   </w:num>
   <w:num w:numId="11">
-    <w:abstractNumId w:val="12"/>
+    <w:abstractNumId w:val="13"/>
   </w:num>
   <w:num w:numId="12">
     <w:abstractNumId w:val="3"/>
@@ -54400,10 +55559,10 @@
     <w:abstractNumId w:val="2"/>
   </w:num>
   <w:num w:numId="14">
-    <w:abstractNumId w:val="15"/>
+    <w:abstractNumId w:val="16"/>
   </w:num>
   <w:num w:numId="15">
-    <w:abstractNumId w:val="11"/>
+    <w:abstractNumId w:val="12"/>
   </w:num>
   <w:num w:numId="16">
     <w:abstractNumId w:val="0"/>
@@ -54413,6 +55572,9 @@
   </w:num>
   <w:num w:numId="18">
     <w:abstractNumId w:val="6"/>
+  </w:num>
+  <w:num w:numId="19">
+    <w:abstractNumId w:val="11"/>
   </w:num>
 </w:numbering>
 </file>
@@ -55741,7 +56903,7 @@
 </file>
 
 <file path=customXml/itemProps1.xml><?xml version="1.0" encoding="utf-8"?>
-<ds:datastoreItem xmlns:ds="http://schemas.openxmlformats.org/officeDocument/2006/customXml" ds:itemID="{BD253D62-9D92-4153-A282-AA2D3D08B64C}">
+<ds:datastoreItem xmlns:ds="http://schemas.openxmlformats.org/officeDocument/2006/customXml" ds:itemID="{CA294DD6-B294-47BA-B521-F6200ABBD9B5}">
   <ds:schemaRefs>
     <ds:schemaRef ds:uri="http://schemas.openxmlformats.org/officeDocument/2006/bibliography"/>
   </ds:schemaRefs>

</xml_diff>